<commit_message>
New version of the discussion finished. Started addressing Daniel´s comments
</commit_message>
<xml_diff>
--- a/manuscript/manuscript_1.0.docx
+++ b/manuscript/manuscript_1.0.docx
@@ -73,13 +73,13 @@
         <w:pStyle w:val="Date"/>
       </w:pPr>
       <w:r>
-        <w:t xml:space="preserve">February</w:t>
-      </w:r>
-      <w:r>
-        <w:t xml:space="preserve"> </w:t>
-      </w:r>
-      <w:r>
-        <w:t xml:space="preserve">01,</w:t>
+        <w:t xml:space="preserve">March</w:t>
+      </w:r>
+      <w:r>
+        <w:t xml:space="preserve"> </w:t>
+      </w:r>
+      <w:r>
+        <w:t xml:space="preserve">10,</w:t>
       </w:r>
       <w:r>
         <w:t xml:space="preserve"> </w:t>
@@ -1346,7 +1346,7 @@
         <w:pStyle w:val="FirstParagraph"/>
       </w:pPr>
       <w:r>
-        <w:t xml:space="preserve">The outcome of interactions with con-specifics is an important</w:t>
+        <w:t xml:space="preserve">The outcome of interactions with conspecifics individuals is an important</w:t>
       </w:r>
       <w:r>
         <w:t xml:space="preserve"> </w:t>
@@ -1376,7 +1376,13 @@
         <w:t xml:space="preserve"> </w:t>
       </w:r>
       <w:r>
-        <w:t xml:space="preserve">might vary depending on its condition, and that of individuals with</w:t>
+        <w:t xml:space="preserve">engaging in a social interaction might vary depending on its</w:t>
+      </w:r>
+      <w:r>
+        <w:t xml:space="preserve"> </w:t>
+      </w:r>
+      <w:r>
+        <w:t xml:space="preserve">own condition, and that of individuals with</w:t>
       </w:r>
       <w:r>
         <w:t xml:space="preserve"> </w:t>
@@ -1403,7 +1409,7 @@
         <w:t xml:space="preserve"> </w:t>
       </w:r>
       <w:r>
-        <w:t xml:space="preserve">Acquiring this information, however, is far from trivial.</w:t>
+        <w:t xml:space="preserve">Acquiring such information, however, is far from trivial.</w:t>
       </w:r>
       <w:r>
         <w:t xml:space="preserve"> </w:t>
@@ -1454,7 +1460,7 @@
         <w:t xml:space="preserve"> </w:t>
       </w:r>
       <w:r>
-        <w:t xml:space="preserve">or to provide erroneous information</w:t>
+        <w:t xml:space="preserve">or to provide deceptive information</w:t>
       </w:r>
       <w:r>
         <w:t xml:space="preserve"> </w:t>
@@ -1469,19 +1475,19 @@
         <w:t xml:space="preserve"> </w:t>
       </w:r>
       <w:r>
-        <w:t xml:space="preserve">Typically, in a given context, some proportion of individuals will benefit</w:t>
-      </w:r>
-      <w:r>
-        <w:t xml:space="preserve"> </w:t>
-      </w:r>
-      <w:r>
-        <w:t xml:space="preserve">from broadcasting accurate information, whereas others will benefit</w:t>
-      </w:r>
-      <w:r>
-        <w:t xml:space="preserve"> </w:t>
-      </w:r>
-      <w:r>
-        <w:t xml:space="preserve">from hiding it. Take, for instance, an interaction between two individuals</w:t>
+        <w:t xml:space="preserve">Typically, in a given context, some individuals benefit</w:t>
+      </w:r>
+      <w:r>
+        <w:t xml:space="preserve"> </w:t>
+      </w:r>
+      <w:r>
+        <w:t xml:space="preserve">from broadcasting accurate information, whereas others benefit</w:t>
+      </w:r>
+      <w:r>
+        <w:t xml:space="preserve"> </w:t>
+      </w:r>
+      <w:r>
+        <w:t xml:space="preserve">from concealing it. Take, for instance, an interaction between two individuals</w:t>
       </w:r>
       <w:r>
         <w:t xml:space="preserve"> </w:t>
@@ -1493,7 +1499,7 @@
         <w:t xml:space="preserve"> </w:t>
       </w:r>
       <w:r>
-        <w:t xml:space="preserve">a potential donor will be interested in helping</w:t>
+        <w:t xml:space="preserve">a potential donor would be interested in helping</w:t>
       </w:r>
       <w:r>
         <w:t xml:space="preserve"> </w:t>
@@ -1505,25 +1511,31 @@
         <w:t xml:space="preserve"> </w:t>
       </w:r>
       <w:r>
-        <w:t xml:space="preserve">broadcasting kinship is advantageous, whereas for an unrelated individual,</w:t>
-      </w:r>
-      <w:r>
-        <w:t xml:space="preserve"> </w:t>
-      </w:r>
-      <w:r>
-        <w:t xml:space="preserve">concealing the lack of kinship is better. Similar scenarios may apply to</w:t>
-      </w:r>
-      <w:r>
-        <w:t xml:space="preserve"> </w:t>
-      </w:r>
-      <w:r>
-        <w:t xml:space="preserve">many aspects of social life such as finding mates,</w:t>
-      </w:r>
-      <w:r>
-        <w:t xml:space="preserve"> </w:t>
-      </w:r>
-      <w:r>
-        <w:t xml:space="preserve">feeding offspring, dominance relationships and aggressive interactions</w:t>
+        <w:t xml:space="preserve">broadcasting kinship would be advantageous, whereas concealing the lack</w:t>
+      </w:r>
+      <w:r>
+        <w:t xml:space="preserve"> </w:t>
+      </w:r>
+      <w:r>
+        <w:t xml:space="preserve">of kinship would be better for an unrelated individual.</w:t>
+      </w:r>
+      <w:r>
+        <w:t xml:space="preserve"> </w:t>
+      </w:r>
+      <w:r>
+        <w:t xml:space="preserve">Similar scenarios may apply to a variety of aspects of social</w:t>
+      </w:r>
+      <w:r>
+        <w:t xml:space="preserve"> </w:t>
+      </w:r>
+      <w:r>
+        <w:t xml:space="preserve">life such as finding mates, feeding offspring, or engaging in</w:t>
+      </w:r>
+      <w:r>
+        <w:t xml:space="preserve"> </w:t>
+      </w:r>
+      <w:r>
+        <w:t xml:space="preserve">dominance relationships or aggressive interactions</w:t>
       </w:r>
       <w:r>
         <w:t xml:space="preserve"> </w:t>
@@ -1538,34 +1550,28 @@
         <w:t xml:space="preserve"> </w:t>
       </w:r>
       <w:r>
-        <w:t xml:space="preserve">In dominance and aggressive interactions, an important piece of</w:t>
-      </w:r>
-      <w:r>
-        <w:t xml:space="preserve"> </w:t>
-      </w:r>
-      <w:r>
-        <w:t xml:space="preserve">information to guide individual actions is interacting</w:t>
-      </w:r>
-      <w:r>
-        <w:t xml:space="preserve"> </w:t>
-      </w:r>
-      <w:r>
-        <w:t xml:space="preserve">partners fighting ability, which is sometimes referred to as</w:t>
-      </w:r>
-      <w:r>
-        <w:t xml:space="preserve"> </w:t>
-      </w:r>
-      <w:r>
-        <w:t xml:space="preserve">Resource Holding Potential (RHP)</w:t>
-      </w:r>
-      <w:r>
-        <w:t xml:space="preserve"> </w:t>
-      </w:r>
-      <w:r>
-        <w:t xml:space="preserve">(Parker 1974)</w:t>
-      </w:r>
-      <w:r>
-        <w:t xml:space="preserve">, or simply as quality.</w:t>
+        <w:t xml:space="preserve">In dominance and aggressive interactions, a crucial piece of</w:t>
+      </w:r>
+      <w:r>
+        <w:t xml:space="preserve"> </w:t>
+      </w:r>
+      <w:r>
+        <w:t xml:space="preserve">information to guide individual actions is the fighting ability of interacting</w:t>
+      </w:r>
+      <w:r>
+        <w:t xml:space="preserve"> </w:t>
+      </w:r>
+      <w:r>
+        <w:t xml:space="preserve">partners, which is sometimes referred to as Resource Holding Potential (RHP;</w:t>
+      </w:r>
+      <w:r>
+        <w:t xml:space="preserve"> </w:t>
+      </w:r>
+      <w:r>
+        <w:t xml:space="preserve">Parker (1974)</w:t>
+      </w:r>
+      <w:r>
+        <w:t xml:space="preserve">), or simply as quality.</w:t>
       </w:r>
       <w:r>
         <w:t xml:space="preserve"> </w:t>
@@ -1786,7 +1792,7 @@
         <w:t xml:space="preserve"> </w:t>
       </w:r>
       <w:r>
-        <w:t xml:space="preserve">must be learn thoughout individuals lifes, thus it has the usual</w:t>
+        <w:t xml:space="preserve">must be learned throughout and individual’s life, thus it has the usual</w:t>
       </w:r>
       <w:r>
         <w:t xml:space="preserve"> </w:t>
@@ -1971,13 +1977,37 @@
         <w:t xml:space="preserve">(Enquist, Lind, and Ghirlanda 2016; Quiñones et al. 2019)</w:t>
       </w:r>
       <w:r>
-        <w:t xml:space="preserve">, so presumably, it has been modified</w:t>
-      </w:r>
-      <w:r>
-        <w:t xml:space="preserve"> </w:t>
-      </w:r>
-      <w:r>
-        <w:t xml:space="preserve">by natural selection. Despite all this, associative learning is</w:t>
+        <w:t xml:space="preserve">. Associative learning</w:t>
+      </w:r>
+      <w:r>
+        <w:t xml:space="preserve"> </w:t>
+      </w:r>
+      <w:r>
+        <w:t xml:space="preserve">is not a single mechanisms, but rather a set of cognitive structures</w:t>
+      </w:r>
+      <w:r>
+        <w:t xml:space="preserve"> </w:t>
+      </w:r>
+      <w:r>
+        <w:t xml:space="preserve">and processes that can vary in their scope and complexity. Presumably,</w:t>
+      </w:r>
+      <w:r>
+        <w:t xml:space="preserve"> </w:t>
+      </w:r>
+      <w:r>
+        <w:t xml:space="preserve">these structures and processes have been modified</w:t>
+      </w:r>
+      <w:r>
+        <w:t xml:space="preserve"> </w:t>
+      </w:r>
+      <w:r>
+        <w:t xml:space="preserve">by natural selection and could provide new explanations for behavioural</w:t>
+      </w:r>
+      <w:r>
+        <w:t xml:space="preserve"> </w:t>
+      </w:r>
+      <w:r>
+        <w:t xml:space="preserve">variation. Despite all this, associative learning is</w:t>
       </w:r>
       <w:r>
         <w:t xml:space="preserve"> </w:t>
@@ -2082,7 +2112,7 @@
         <w:t xml:space="preserve"> </w:t>
       </w:r>
       <w:r>
-        <w:t xml:space="preserve">(Leimar and McNamara 2019)</w:t>
+        <w:t xml:space="preserve">(Leimar and McNamara 2019; Leimar and Bshary 2022b)</w:t>
       </w:r>
       <w:r>
         <w:t xml:space="preserve">.</w:t>
@@ -2578,6 +2608,9 @@
         <w:t xml:space="preserve"> </w:t>
       </w:r>
       <m:oMath>
+        <m:r>
+          <m:t>T</m:t>
+        </m:r>
         <m:r>
           <m:t>N</m:t>
         </m:r>
@@ -2928,97 +2961,37 @@
         <w:t xml:space="preserve"> </w:t>
       </w:r>
       <w:r>
-        <w:t xml:space="preserve">where they compete for resources. Individuals in real populations typically</w:t>
-      </w:r>
-      <w:r>
-        <w:t xml:space="preserve"> </w:t>
-      </w:r>
-      <w:r>
-        <w:t xml:space="preserve">do not interact at random nor with all individuals in the population</w:t>
-      </w:r>
-      <w:r>
-        <w:t xml:space="preserve"> </w:t>
-      </w:r>
-      <w:r>
-        <w:t xml:space="preserve">(Kurvers et al. 2014)</w:t>
-      </w:r>
-      <w:r>
-        <w:t xml:space="preserve">. In order to allow for non-random interactions,</w:t>
-      </w:r>
-      <w:r>
-        <w:t xml:space="preserve"> </w:t>
-      </w:r>
-      <w:r>
-        <w:t xml:space="preserve">we use the population vector to define an interaction neighbourhood</w:t>
-      </w:r>
-      <w:r>
-        <w:t xml:space="preserve"> </w:t>
-      </w:r>
-      <w:r>
-        <w:t xml:space="preserve">for the focal individual, the size of the neighbourhood (</w:t>
-      </w:r>
-      <m:oMath>
-        <m:r>
-          <m:t>g</m:t>
-        </m:r>
-      </m:oMath>
-      <w:r>
-        <w:t xml:space="preserve">)</w:t>
-      </w:r>
-      <w:r>
-        <w:t xml:space="preserve"> </w:t>
-      </w:r>
-      <w:r>
-        <w:t xml:space="preserve">is the number of positions around the focal’s from which the partner is drawn.</w:t>
-      </w:r>
-      <w:r>
-        <w:t xml:space="preserve"> </w:t>
-      </w:r>
-      <w:r>
-        <w:t xml:space="preserve">So, if</w:t>
-      </w:r>
-      <w:r>
-        <w:t xml:space="preserve"> </w:t>
-      </w:r>
-      <m:oMath>
-        <m:r>
-          <m:t>g</m:t>
-        </m:r>
-        <m:r>
-          <m:rPr>
-            <m:sty m:val="p"/>
-          </m:rPr>
-          <m:t>=</m:t>
-        </m:r>
-        <m:r>
-          <m:t>N</m:t>
-        </m:r>
-      </m:oMath>
-      <w:r>
-        <w:t xml:space="preserve"> </w:t>
-      </w:r>
-      <w:r>
-        <w:t xml:space="preserve">interactions are global; as</w:t>
-      </w:r>
-      <w:r>
-        <w:t xml:space="preserve"> </w:t>
-      </w:r>
-      <m:oMath>
-        <m:r>
-          <m:t>g</m:t>
-        </m:r>
-      </m:oMath>
-      <w:r>
-        <w:t xml:space="preserve"> </w:t>
-      </w:r>
-      <w:r>
-        <w:t xml:space="preserve">gets smaller</w:t>
-      </w:r>
-      <w:r>
-        <w:t xml:space="preserve"> </w:t>
-      </w:r>
-      <w:r>
-        <w:t xml:space="preserve">interactions are more local. In an interaction each individual must</w:t>
+        <w:t xml:space="preserve">where they compete for resources.</w:t>
+      </w:r>
+      <w:r>
+        <w:t xml:space="preserve"> </w:t>
+      </w:r>
+      <w:r>
+        <w:t xml:space="preserve"> </w:t>
+      </w:r>
+      <w:r>
+        <w:t xml:space="preserve"> </w:t>
+      </w:r>
+      <w:r>
+        <w:t xml:space="preserve"> </w:t>
+      </w:r>
+      <w:r>
+        <w:t xml:space="preserve"> </w:t>
+      </w:r>
+      <w:r>
+        <w:t xml:space="preserve"> </w:t>
+      </w:r>
+      <w:r>
+        <w:t xml:space="preserve"> </w:t>
+      </w:r>
+      <w:r>
+        <w:t xml:space="preserve"> </w:t>
+      </w:r>
+      <w:r>
+        <w:t xml:space="preserve"> </w:t>
+      </w:r>
+      <w:r>
+        <w:t xml:space="preserve">In an interaction each individual must</w:t>
       </w:r>
       <w:r>
         <w:t xml:space="preserve"> </w:t>
@@ -3569,7 +3542,7 @@
         <w:t xml:space="preserve"> </w:t>
       </w:r>
       <w:r>
-        <w:t xml:space="preserve">associated with each feature, weighted by the response</w:t>
+        <w:t xml:space="preserve">associated with each feature centre, weighted by the response</w:t>
       </w:r>
       <w:r>
         <w:t xml:space="preserve"> </w:t>
@@ -4198,7 +4171,7 @@
           <wp:inline>
             <wp:extent cx="4620126" cy="5544151"/>
             <wp:effectExtent b="0" l="0" r="0" t="0"/>
-            <wp:docPr descr="Evolution of the badge size as a handicap mediated by learning. Middle panels show the evolutionary dynamics of the sender code. On the left, changes in the distribution of values for the intercept of the reaction norm (\alpha); on the right changes in the distribution of the slope (\beta). Dashed lines in both panels show the mean of the distribution. Grey lines show the generation time corresponding to the panels above and below showing the sender and receiver code. In the panels above, the reaction norms correspond to individuals in the population after the interaction round. Color scale indicates quality just as in Fig. . In the panels below, colors represent a cluster clasification performed by the k-means algorithm" title="" id="28" name="Picture"/>
+            <wp:docPr descr="Evolution of the badge size as a handicap mediated by learning. Top panels (A.1 and A.2) show the evolutionary dynamics of the sender code. On the left (A.1), changes in the distribution of values for the intercept of the reaction norm (\alpha); on the right (A.2) changes in the distribution of the slope (\beta). Darker areas of the background correspond to values with high frequency, while dashed lines in both panels show the mean of the distribution. X axis in the evolutionary dynamics are given in thousands of generations. Grey lines show the generation time corresponding to the panels below portraing the sender (B) and receiver code(C). In the bottom panels (C1-4), the learned reaction norms correspond to individuals in the population after the interaction round. Color scale indicates quality just as in Fig. ." title="" id="28" name="Picture"/>
             <a:graphic>
               <a:graphicData uri="http://schemas.openxmlformats.org/drawingml/2006/picture">
                 <pic:pic>
@@ -4241,7 +4214,7 @@
         <w:pStyle w:val="ImageCaption"/>
       </w:pPr>
       <w:r>
-        <w:t xml:space="preserve">Evolution of the badge size as a handicap mediated by learning. Middle panels show the evolutionary dynamics of the sender code. On the left, changes in the distribution of values for the intercept of the reaction norm (</w:t>
+        <w:t xml:space="preserve">Evolution of the badge size as a handicap mediated by learning. Top panels (A.1 and A.2) show the evolutionary dynamics of the sender code. On the left (A.1), changes in the distribution of values for the intercept of the reaction norm (</w:t>
       </w:r>
       <m:oMath>
         <m:r>
@@ -4249,7 +4222,7 @@
         </m:r>
       </m:oMath>
       <w:r>
-        <w:t xml:space="preserve">); on the right changes in the distribution of the slope (</w:t>
+        <w:t xml:space="preserve">); on the right (A.2) changes in the distribution of the slope (</w:t>
       </w:r>
       <m:oMath>
         <m:r>
@@ -4257,13 +4230,13 @@
         </m:r>
       </m:oMath>
       <w:r>
-        <w:t xml:space="preserve">). Dashed lines in both panels show the mean of the distribution. Grey lines show the generation time corresponding to the panels above and below showing the sender and receiver code. In the panels above, the reaction norms correspond to individuals in the population after the interaction round. Color scale indicates quality just as in Fig.</w:t>
-      </w:r>
-      <w:r>
-        <w:t xml:space="preserve"> </w:t>
-      </w:r>
-      <w:r>
-        <w:t xml:space="preserve">. In the panels below, colors represent a cluster clasification performed by the k-means algorithm</w:t>
+        <w:t xml:space="preserve">). Darker areas of the background correspond to values with high frequency, while dashed lines in both panels show the mean of the distribution. X axis in the evolutionary dynamics are given in thousands of generations. Grey lines show the generation time corresponding to the panels below portraing the sender (B) and receiver code(C). In the bottom panels (C1-4), the learned reaction norms correspond to individuals in the population after the interaction round. Color scale indicates quality just as in Fig.</w:t>
+      </w:r>
+      <w:r>
+        <w:t xml:space="preserve"> </w:t>
+      </w:r>
+      <w:r>
+        <w:t xml:space="preserve">.</w:t>
       </w:r>
     </w:p>
     <w:p>
@@ -4314,7 +4287,7 @@
         <w:t xml:space="preserve"> </w:t>
       </w:r>
       <w:r>
-        <w:t xml:space="preserve">to produce an honest signal Fig</w:t>
+        <w:t xml:space="preserve">to produce an honest signal (Fig.</w:t>
       </w:r>
       <w:r>
         <w:t xml:space="preserve"> </w:t>
@@ -4344,7 +4317,7 @@
         <w:t xml:space="preserve"> </w:t>
       </w:r>
       <w:r>
-        <w:t xml:space="preserve">, X) show a set of</w:t>
+        <w:t xml:space="preserve">, A) show a set of</w:t>
       </w:r>
       <w:r>
         <w:t xml:space="preserve"> </w:t>
@@ -4414,25 +4387,49 @@
         <w:t xml:space="preserve"> </w:t>
       </w:r>
       <w:r>
-        <w:t xml:space="preserve">Which implies that larger badges correlate with higher quality. Receivers</w:t>
-      </w:r>
-      <w:r>
-        <w:t xml:space="preserve"> </w:t>
-      </w:r>
-      <w:r>
-        <w:t xml:space="preserve">learn to react to such correlation, reducing the probability of attack towards</w:t>
-      </w:r>
-      <w:r>
-        <w:t xml:space="preserve"> </w:t>
-      </w:r>
-      <w:r>
-        <w:t xml:space="preserve">individual of larger badges. Hence, natural selection favours larger</w:t>
-      </w:r>
-      <w:r>
-        <w:t xml:space="preserve"> </w:t>
-      </w:r>
-      <w:r>
-        <w:t xml:space="preserve">values of</w:t>
+        <w:t xml:space="preserve">Positive values in the slope imply that larger badges correlate</w:t>
+      </w:r>
+      <w:r>
+        <w:t xml:space="preserve"> </w:t>
+      </w:r>
+      <w:r>
+        <w:t xml:space="preserve">with higher quality (Fig.</w:t>
+      </w:r>
+      <w:r>
+        <w:t xml:space="preserve"> </w:t>
+      </w:r>
+      <w:r>
+        <w:t xml:space="preserve"> </w:t>
+      </w:r>
+      <w:r>
+        <w:t xml:space="preserve">B). Receivers learn to react to such</w:t>
+      </w:r>
+      <w:r>
+        <w:t xml:space="preserve"> </w:t>
+      </w:r>
+      <w:r>
+        <w:t xml:space="preserve">correlation, increasing the probability of retreat when facing</w:t>
+      </w:r>
+      <w:r>
+        <w:t xml:space="preserve"> </w:t>
+      </w:r>
+      <w:r>
+        <w:t xml:space="preserve">individual of larger badges (Fig.</w:t>
+      </w:r>
+      <w:r>
+        <w:t xml:space="preserve"> </w:t>
+      </w:r>
+      <w:r>
+        <w:t xml:space="preserve"> </w:t>
+      </w:r>
+      <w:r>
+        <w:t xml:space="preserve">C). Hence, natural selection</w:t>
+      </w:r>
+      <w:r>
+        <w:t xml:space="preserve"> </w:t>
+      </w:r>
+      <w:r>
+        <w:t xml:space="preserve">favours larger values of</w:t>
       </w:r>
       <w:r>
         <w:t xml:space="preserve"> </w:t>
@@ -4443,28 +4440,43 @@
         </m:r>
       </m:oMath>
       <w:r>
-        <w:t xml:space="preserve">, eventually leading to an evolutionary equilibrium where</w:t>
-      </w:r>
-      <w:r>
-        <w:t xml:space="preserve"> </w:t>
-      </w:r>
-      <w:r>
-        <w:t xml:space="preserve">badge size is an honest signal of quality mediated by the learned responses</w:t>
-      </w:r>
-      <w:r>
-        <w:t xml:space="preserve"> </w:t>
-      </w:r>
-      <w:r>
-        <w:t xml:space="preserve">of receivers. The evolutionary trajectory portrayed in figure</w:t>
-      </w:r>
-      <w:r>
-        <w:t xml:space="preserve"> </w:t>
-      </w:r>
-      <w:r>
-        <w:t xml:space="preserve"> </w:t>
-      </w:r>
-      <w:r>
-        <w:t xml:space="preserve">is not the only possible trajectory. If the slope of the</w:t>
+        <w:t xml:space="preserve">, eventually leading to an evolutionary</w:t>
+      </w:r>
+      <w:r>
+        <w:t xml:space="preserve"> </w:t>
+      </w:r>
+      <w:r>
+        <w:t xml:space="preserve">equilibrium where badge size is an honest signal of quality mediated</w:t>
+      </w:r>
+      <w:r>
+        <w:t xml:space="preserve"> </w:t>
+      </w:r>
+      <w:r>
+        <w:t xml:space="preserve">by the learned responses of receivers (Fig.</w:t>
+      </w:r>
+      <w:r>
+        <w:t xml:space="preserve"> </w:t>
+      </w:r>
+      <w:r>
+        <w:t xml:space="preserve"> </w:t>
+      </w:r>
+      <w:r>
+        <w:t xml:space="preserve">B.4 and C.4).</w:t>
+      </w:r>
+      <w:r>
+        <w:t xml:space="preserve"> </w:t>
+      </w:r>
+      <w:r>
+        <w:t xml:space="preserve">The evolutionary trajectory portrayed in figure</w:t>
+      </w:r>
+      <w:r>
+        <w:t xml:space="preserve"> </w:t>
+      </w:r>
+      <w:r>
+        <w:t xml:space="preserve"> </w:t>
+      </w:r>
+      <w:r>
+        <w:t xml:space="preserve">A is not the only possible trajectory. If the slope of the</w:t>
       </w:r>
       <w:r>
         <w:t xml:space="preserve"> </w:t>
@@ -4502,22 +4514,31 @@
         <w:t xml:space="preserve"> </w:t>
       </w:r>
       <w:r>
-        <w:t xml:space="preserve"> </w:t>
-      </w:r>
-      <w:r>
-        <w:t xml:space="preserve">. Eventually, the badge</w:t>
-      </w:r>
-      <w:r>
-        <w:t xml:space="preserve"> </w:t>
-      </w:r>
-      <w:r>
-        <w:t xml:space="preserve">disappears from the population. In contrast, when the badge does not work as a handicap but instead is cost-free, the evolutionary process never leads to the</w:t>
-      </w:r>
-      <w:r>
-        <w:t xml:space="preserve"> </w:t>
-      </w:r>
-      <w:r>
-        <w:t xml:space="preserve">establishment of an honest signal. Instead, subject to genetic drift the</w:t>
+        <w:t xml:space="preserve">) . Eventually, the badge</w:t>
+      </w:r>
+      <w:r>
+        <w:t xml:space="preserve"> </w:t>
+      </w:r>
+      <w:r>
+        <w:t xml:space="preserve">disappears from the population. In contrast, when the badge does not</w:t>
+      </w:r>
+      <w:r>
+        <w:t xml:space="preserve"> </w:t>
+      </w:r>
+      <w:r>
+        <w:t xml:space="preserve">work as a handicap but instead is cost-free, the evolutionary process</w:t>
+      </w:r>
+      <w:r>
+        <w:t xml:space="preserve"> </w:t>
+      </w:r>
+      <w:r>
+        <w:t xml:space="preserve">never leads to the establishment of an honest signal.</w:t>
+      </w:r>
+      <w:r>
+        <w:t xml:space="preserve"> </w:t>
+      </w:r>
+      <w:r>
+        <w:t xml:space="preserve">Instead, subject to genetic drift the</w:t>
       </w:r>
       <w:r>
         <w:t xml:space="preserve"> </w:t>
@@ -4632,19 +4653,19 @@
         <w:t xml:space="preserve"> </w:t>
       </w:r>
       <w:r>
-        <w:t xml:space="preserve">changes in the distribution of the sender reaction norm</w:t>
-      </w:r>
-      <w:r>
-        <w:t xml:space="preserve"> </w:t>
-      </w:r>
-      <w:r>
-        <w:t xml:space="preserve">along evolutionary time assuming the badge is cost-free.</w:t>
-      </w:r>
-      <w:r>
-        <w:t xml:space="preserve"> </w:t>
-      </w:r>
-      <w:r>
-        <w:t xml:space="preserve">Darker areas show trait values with high frequency in the population.</w:t>
+        <w:t xml:space="preserve">changes in the distribution of the sender reaction norm parameters</w:t>
+      </w:r>
+      <w:r>
+        <w:t xml:space="preserve"> </w:t>
+      </w:r>
+      <w:r>
+        <w:t xml:space="preserve">along evolutionary time, assuming the badge is cost-free.</w:t>
+      </w:r>
+      <w:r>
+        <w:t xml:space="preserve"> </w:t>
+      </w:r>
+      <w:r>
+        <w:t xml:space="preserve">In panels A1 and 2, darker areas show trait values with high frequency in the population.</w:t>
       </w:r>
       <w:r>
         <w:t xml:space="preserve"> </w:t>
@@ -4688,10 +4709,13 @@
         <w:t xml:space="preserve"> </w:t>
       </w:r>
       <w:r>
-        <w:t xml:space="preserve">so at the end of the evolutionary simulation the distribution of</w:t>
-      </w:r>
-      <w:r>
-        <w:t xml:space="preserve"> </w:t>
+        <w:t xml:space="preserve">so at the end of the evolutionary simulation the distribution of the intercept</w:t>
+      </w:r>
+      <w:r>
+        <w:t xml:space="preserve"> </w:t>
+      </w:r>
+      <w:r>
+        <w:t xml:space="preserve">(</w:t>
       </w:r>
       <m:oMath>
         <m:r>
@@ -4699,10 +4723,7 @@
         </m:r>
       </m:oMath>
       <w:r>
-        <w:t xml:space="preserve"> </w:t>
-      </w:r>
-      <w:r>
-        <w:t xml:space="preserve">value in the population shows three peaks. In the case of</w:t>
+        <w:t xml:space="preserve">) in the population shows three peaks. In the case of</w:t>
       </w:r>
       <w:r>
         <w:t xml:space="preserve"> </w:t>
@@ -4737,25 +4758,34 @@
         <w:t xml:space="preserve"> </w:t>
       </w:r>
       <w:r>
-        <w:t xml:space="preserve">imply that during the second half of the simulation individuals can be</w:t>
-      </w:r>
-      <w:r>
-        <w:t xml:space="preserve"> </w:t>
-      </w:r>
-      <w:r>
-        <w:t xml:space="preserve">classified into three distinct types. Two types express a flat reaction</w:t>
-      </w:r>
-      <w:r>
-        <w:t xml:space="preserve"> </w:t>
-      </w:r>
-      <w:r>
-        <w:t xml:space="preserve">norm, meaning that their badge size is not informative of their quality,</w:t>
-      </w:r>
-      <w:r>
-        <w:t xml:space="preserve"> </w:t>
-      </w:r>
-      <w:r>
-        <w:t xml:space="preserve">while the third type shows intermediate badge sizes which are determined</w:t>
+        <w:t xml:space="preserve">imply that individuals can generally be classified into three</w:t>
+      </w:r>
+      <w:r>
+        <w:t xml:space="preserve"> </w:t>
+      </w:r>
+      <w:r>
+        <w:t xml:space="preserve">distinct types (</w:t>
+      </w:r>
+      <w:r>
+        <w:t xml:space="preserve">). Two types express a flat reaction</w:t>
+      </w:r>
+      <w:r>
+        <w:t xml:space="preserve"> </w:t>
+      </w:r>
+      <w:r>
+        <w:t xml:space="preserve">norm with extreme values for the badge size, meaning that their badge size</w:t>
+      </w:r>
+      <w:r>
+        <w:t xml:space="preserve"> </w:t>
+      </w:r>
+      <w:r>
+        <w:t xml:space="preserve">is not informative of their quality, while the third type shows</w:t>
+      </w:r>
+      <w:r>
+        <w:t xml:space="preserve"> </w:t>
+      </w:r>
+      <w:r>
+        <w:t xml:space="preserve">intermediate badge sizes which are determined</w:t>
       </w:r>
       <w:r>
         <w:t xml:space="preserve"> </w:t>
@@ -4767,13 +4797,28 @@
         <w:t xml:space="preserve"> </w:t>
       </w:r>
       <w:r>
-        <w:t xml:space="preserve">). Furthermore,</w:t>
-      </w:r>
-      <w:r>
-        <w:t xml:space="preserve"> </w:t>
-      </w:r>
-      <w:r>
-        <w:t xml:space="preserve">the receiver reaction norms develop through learning, particularly those</w:t>
+        <w:t xml:space="preserve"> </w:t>
+      </w:r>
+      <w:r>
+        <w:t xml:space="preserve">B.3-4).</w:t>
+      </w:r>
+      <w:r>
+        <w:t xml:space="preserve"> </w:t>
+      </w:r>
+      <w:r>
+        <w:t xml:space="preserve">In this particular simulation, the values of the slope in the informative group</w:t>
+      </w:r>
+      <w:r>
+        <w:t xml:space="preserve"> </w:t>
+      </w:r>
+      <w:r>
+        <w:t xml:space="preserve">are negative, which implies that badge size correlates negatively with quality.</w:t>
+      </w:r>
+      <w:r>
+        <w:t xml:space="preserve"> </w:t>
+      </w:r>
+      <w:r>
+        <w:t xml:space="preserve">Furthermore, the receiver reaction norms developed through learning, particularly those</w:t>
       </w:r>
       <w:r>
         <w:t xml:space="preserve"> </w:t>
@@ -4791,7 +4836,7 @@
         <w:t xml:space="preserve"> </w:t>
       </w:r>
       <w:r>
-        <w:t xml:space="preserve">individuals with larger badges (Fig.</w:t>
+        <w:t xml:space="preserve">individuals with smaller badges (Fig.</w:t>
       </w:r>
       <w:r>
         <w:t xml:space="preserve"> </w:t>
@@ -4807,9 +4852,9 @@
       <w:r>
         <w:drawing>
           <wp:inline>
-            <wp:extent cx="4620126" cy="3696101"/>
+            <wp:extent cx="4620126" cy="5544151"/>
             <wp:effectExtent b="0" l="0" r="0" t="0"/>
-            <wp:docPr descr="The evolution of cheap signals. Portrait of the evolutionary dynamics of the sender code with snapsots of both sender and receiver codes just as in fig. . The middle panels show changes in the distribution of values fir \alpha and \beta along evolutionary time. Panels above and below correspond to snapshots of the sender and receiver codes, respectively, generation time of the snapshots are indicated by the grey lines in the middle panels." title="" id="31" name="Picture"/>
+            <wp:docPr descr="The evolution of cheap signals. Portrait of the evolutionary dynamics of the sender code with snapsots of both sender and receiver codes just as in fig. . The top panels (A) show changes in the distribution of values for \alpha (A.1) and \beta (A.2) along evolutionary time. Panels below correspond to snapshots of the sender (B) and receiver codes (C). Generation time of the snapshots are indicated by the grey lines in the top panels." title="" id="31" name="Picture"/>
             <a:graphic>
               <a:graphicData uri="http://schemas.openxmlformats.org/drawingml/2006/picture">
                 <pic:pic>
@@ -4828,7 +4873,7 @@
                   <pic:spPr bwMode="auto">
                     <a:xfrm>
                       <a:off x="0" y="0"/>
-                      <a:ext cx="4620126" cy="3696101"/>
+                      <a:ext cx="4620126" cy="5544151"/>
                     </a:xfrm>
                     <a:prstGeom prst="rect">
                       <a:avLst/>
@@ -4862,7 +4907,7 @@
         <w:t xml:space="preserve"> </w:t>
       </w:r>
       <w:r>
-        <w:t xml:space="preserve">principle. In fig</w:t>
+        <w:t xml:space="preserve">principle as well. In fig</w:t>
       </w:r>
       <w:r>
         <w:t xml:space="preserve"> </w:t>
@@ -4874,7 +4919,7 @@
         <w:t xml:space="preserve"> </w:t>
       </w:r>
       <w:r>
-        <w:t xml:space="preserve">have on average 300 interaction in their life and the cost of the signal</w:t>
+        <w:t xml:space="preserve">have on average 300 interactions in their life and the cost of the signal</w:t>
       </w:r>
       <w:r>
         <w:t xml:space="preserve"> </w:t>
@@ -4898,13 +4943,21 @@
         <w:t xml:space="preserve"> </w:t>
       </w:r>
       <w:r>
-        <w:t xml:space="preserve">of the individual. This relationship however is muddle by the fact that there</w:t>
-      </w:r>
-      <w:r>
-        <w:t xml:space="preserve"> </w:t>
-      </w:r>
-      <w:r>
-        <w:t xml:space="preserve">are two clusters of values for the slope of the reaction norm (</w:t>
+        <w:t xml:space="preserve">of the individual. This relationship however is muddled by the fact that there</w:t>
+      </w:r>
+      <w:r>
+        <w:t xml:space="preserve"> </w:t>
+      </w:r>
+      <w:r>
+        <w:t xml:space="preserve">are two clusters of values for the intercept (</w:t>
+      </w:r>
+      <m:oMath>
+        <m:r>
+          <m:t>α</m:t>
+        </m:r>
+      </m:oMath>
+      <w:r>
+        <w:t xml:space="preserve">) and slope (</w:t>
       </w:r>
       <m:oMath>
         <m:r>
@@ -4918,31 +4971,37 @@
         <w:t xml:space="preserve"> </w:t>
       </w:r>
       <w:r>
-        <w:t xml:space="preserve">in the population. Thus, there are two types of reaction norms. One with</w:t>
-      </w:r>
-      <w:r>
-        <w:t xml:space="preserve"> </w:t>
-      </w:r>
-      <w:r>
-        <w:t xml:space="preserve">a steeper slope, meaning that it expresses a higher badge size for a</w:t>
-      </w:r>
-      <w:r>
-        <w:t xml:space="preserve"> </w:t>
-      </w:r>
-      <w:r>
-        <w:t xml:space="preserve">given quality. This effect of an increased variance in the trait distribution</w:t>
-      </w:r>
-      <w:r>
-        <w:t xml:space="preserve"> </w:t>
-      </w:r>
-      <w:r>
-        <w:t xml:space="preserve">is not only triggered by lower number of interactions. Larger variances are also</w:t>
-      </w:r>
-      <w:r>
-        <w:t xml:space="preserve"> </w:t>
-      </w:r>
-      <w:r>
-        <w:t xml:space="preserve">found When we assume a lower speed of learning (data not shown). This suggest</w:t>
+        <w:t xml:space="preserve">of the reaction norm in the population. Thus, there are two types</w:t>
+      </w:r>
+      <w:r>
+        <w:t xml:space="preserve"> </w:t>
+      </w:r>
+      <w:r>
+        <w:t xml:space="preserve">of reaction norms. One with a steeper slope, meaning that it expresses</w:t>
+      </w:r>
+      <w:r>
+        <w:t xml:space="preserve"> </w:t>
+      </w:r>
+      <w:r>
+        <w:t xml:space="preserve">a higher badge size for a given quality. This effect of an increased</w:t>
+      </w:r>
+      <w:r>
+        <w:t xml:space="preserve"> </w:t>
+      </w:r>
+      <w:r>
+        <w:t xml:space="preserve">variance in the trait distribution is not only triggered by lower</w:t>
+      </w:r>
+      <w:r>
+        <w:t xml:space="preserve"> </w:t>
+      </w:r>
+      <w:r>
+        <w:t xml:space="preserve">number of interactions. Larger variances are also found When we assume</w:t>
+      </w:r>
+      <w:r>
+        <w:t xml:space="preserve"> </w:t>
+      </w:r>
+      <w:r>
+        <w:t xml:space="preserve">a lower speed of learning (data not shown). This suggest</w:t>
       </w:r>
       <w:r>
         <w:t xml:space="preserve"> </w:t>
@@ -4954,7 +5013,16 @@
         <w:t xml:space="preserve"> </w:t>
       </w:r>
       <w:r>
-        <w:t xml:space="preserve">learning, allows the coexistence of different communication strategies.</w:t>
+        <w:t xml:space="preserve">learning, allows the coexistence of different communication strategies</w:t>
+      </w:r>
+      <w:r>
+        <w:t xml:space="preserve"> </w:t>
+      </w:r>
+      <w:r>
+        <w:t xml:space="preserve">(Botero et al. 2010)</w:t>
+      </w:r>
+      <w:r>
+        <w:t xml:space="preserve">.</w:t>
       </w:r>
     </w:p>
     <w:p>
@@ -4964,7 +5032,7 @@
       <w:r>
         <w:drawing>
           <wp:inline>
-            <wp:extent cx="4620126" cy="3696101"/>
+            <wp:extent cx="4620126" cy="5544151"/>
             <wp:effectExtent b="0" l="0" r="0" t="0"/>
             <wp:docPr descr="The evolution of diverse costly signals. Portrait of the evolutionary dynamics of the sender code with snapsots of both sender and receiver codes just as in fig. . The middle panels show changes in the distribution of values for \alpha and \beta along evolutionary time. Panels above and below correspond to snapshots of the sender and receiver codes, respectively, generation time of the snapshots are indicated by the grey lines in the middle panels." title="" id="34" name="Picture"/>
             <a:graphic>
@@ -4985,7 +5053,7 @@
                   <pic:spPr bwMode="auto">
                     <a:xfrm>
                       <a:off x="0" y="0"/>
-                      <a:ext cx="4620126" cy="3696101"/>
+                      <a:ext cx="4620126" cy="5544151"/>
                     </a:xfrm>
                     <a:prstGeom prst="rect">
                       <a:avLst/>
@@ -5116,34 +5184,40 @@
         <w:t xml:space="preserve"> </w:t>
       </w:r>
       <w:r>
-        <w:t xml:space="preserve">We let naive individuals have a flat reaction norm with a 1) low (peaceful),</w:t>
-      </w:r>
-      <w:r>
-        <w:t xml:space="preserve"> </w:t>
-      </w:r>
-      <w:r>
-        <w:t xml:space="preserve">2) low (aggressive) probability of escalating a fight and 3) corresponding to the</w:t>
-      </w:r>
-      <w:r>
-        <w:t xml:space="preserve"> </w:t>
-      </w:r>
-      <w:r>
-        <w:t xml:space="preserve">ESS of the original hawk-dove game (clever). Fig.</w:t>
-      </w:r>
-      <w:r>
-        <w:t xml:space="preserve"> </w:t>
-      </w:r>
-      <w:r>
-        <w:t xml:space="preserve"> </w:t>
-      </w:r>
-      <w:r>
-        <w:t xml:space="preserve">shows</w:t>
-      </w:r>
-      <w:r>
-        <w:t xml:space="preserve"> </w:t>
-      </w:r>
-      <w:r>
-        <w:t xml:space="preserve">the distribution of values of the intercept (</w:t>
+        <w:t xml:space="preserve">we let naive individuals have a flat reaction norm with a 1) low (peaceful),</w:t>
+      </w:r>
+      <w:r>
+        <w:t xml:space="preserve"> </w:t>
+      </w:r>
+      <w:r>
+        <w:t xml:space="preserve">2) high (aggressive) probability of escalating a fight and 3) a probability</w:t>
+      </w:r>
+      <w:r>
+        <w:t xml:space="preserve"> </w:t>
+      </w:r>
+      <w:r>
+        <w:t xml:space="preserve">corresponding to the ESS of the original hawk-dove game (clever).</w:t>
+      </w:r>
+      <w:r>
+        <w:t xml:space="preserve"> </w:t>
+      </w:r>
+      <w:r>
+        <w:t xml:space="preserve">Fig.</w:t>
+      </w:r>
+      <w:r>
+        <w:t xml:space="preserve"> </w:t>
+      </w:r>
+      <w:r>
+        <w:t xml:space="preserve"> </w:t>
+      </w:r>
+      <w:r>
+        <w:t xml:space="preserve">shows the distribution of values of the</w:t>
+      </w:r>
+      <w:r>
+        <w:t xml:space="preserve"> </w:t>
+      </w:r>
+      <w:r>
+        <w:t xml:space="preserve">intercept (</w:t>
       </w:r>
       <m:oMath>
         <m:r>
@@ -5159,13 +5233,13 @@
         </m:r>
       </m:oMath>
       <w:r>
-        <w:t xml:space="preserve">)</w:t>
-      </w:r>
-      <w:r>
-        <w:t xml:space="preserve"> </w:t>
-      </w:r>
-      <w:r>
-        <w:t xml:space="preserve">evolved in different replicates of the simulations. The left-hand side panel,</w:t>
+        <w:t xml:space="preserve">) evolved in different</w:t>
+      </w:r>
+      <w:r>
+        <w:t xml:space="preserve"> </w:t>
+      </w:r>
+      <w:r>
+        <w:t xml:space="preserve">replicates of the simulations. The left-hand side panel,</w:t>
       </w:r>
       <w:r>
         <w:t xml:space="preserve"> </w:t>
@@ -5342,7 +5416,888 @@
       </w:r>
     </w:p>
     <w:bookmarkEnd w:id="39"/>
-    <w:bookmarkStart w:id="93" w:name="supplementary-material"/>
+    <w:bookmarkStart w:id="40" w:name="discussion"/>
+    <w:p>
+      <w:pPr>
+        <w:pStyle w:val="Heading2"/>
+      </w:pPr>
+      <w:r>
+        <w:t xml:space="preserve">Discussion</w:t>
+      </w:r>
+    </w:p>
+    <w:p>
+      <w:pPr>
+        <w:pStyle w:val="FirstParagraph"/>
+      </w:pPr>
+      <w:r>
+        <w:t xml:space="preserve">We have presented here an evolutionary model where the response of a signal in a</w:t>
+      </w:r>
+      <w:r>
+        <w:t xml:space="preserve"> </w:t>
+      </w:r>
+      <w:r>
+        <w:t xml:space="preserve">communication system is mediated by learning processes. Individuals</w:t>
+      </w:r>
+      <w:r>
+        <w:t xml:space="preserve"> </w:t>
+      </w:r>
+      <w:r>
+        <w:t xml:space="preserve">throughout their life learn the best way to respond to a quantitative</w:t>
+      </w:r>
+      <w:r>
+        <w:t xml:space="preserve"> </w:t>
+      </w:r>
+      <w:r>
+        <w:t xml:space="preserve">trait of their interactive partners. The learning process can mediate the evolution</w:t>
+      </w:r>
+      <w:r>
+        <w:t xml:space="preserve"> </w:t>
+      </w:r>
+      <w:r>
+        <w:t xml:space="preserve">of an honest signal under the handicap</w:t>
+      </w:r>
+      <w:r>
+        <w:t xml:space="preserve"> </w:t>
+      </w:r>
+      <w:r>
+        <w:t xml:space="preserve">principle</w:t>
+      </w:r>
+      <w:r>
+        <w:t xml:space="preserve"> </w:t>
+      </w:r>
+      <w:r>
+        <w:t xml:space="preserve">(Grafen 1990; Zahavi 1975)</w:t>
+      </w:r>
+      <w:r>
+        <w:t xml:space="preserve">. This conclusion is not</w:t>
+      </w:r>
+      <w:r>
+        <w:t xml:space="preserve"> </w:t>
+      </w:r>
+      <w:r>
+        <w:t xml:space="preserve">different from the classical genetic models, where responses to the signal are</w:t>
+      </w:r>
+      <w:r>
+        <w:t xml:space="preserve"> </w:t>
+      </w:r>
+      <w:r>
+        <w:t xml:space="preserve">inherent to the individual. However, unlike classical genetic models,</w:t>
+      </w:r>
+      <w:r>
+        <w:t xml:space="preserve"> </w:t>
+      </w:r>
+      <w:r>
+        <w:t xml:space="preserve">our model shows that learning can also mediate a signal polymorphism in the</w:t>
+      </w:r>
+      <w:r>
+        <w:t xml:space="preserve"> </w:t>
+      </w:r>
+      <w:r>
+        <w:t xml:space="preserve">absence of the handicap principle. Under this polymorphic equilibrium different</w:t>
+      </w:r>
+      <w:r>
+        <w:t xml:space="preserve"> </w:t>
+      </w:r>
+      <w:r>
+        <w:t xml:space="preserve">types of individuals, with honest and dishonest signals, compose the population.</w:t>
+      </w:r>
+      <w:r>
+        <w:t xml:space="preserve"> </w:t>
+      </w:r>
+      <w:r>
+        <w:t xml:space="preserve">The amount of information gathered through learning, as a well as the</w:t>
+      </w:r>
+      <w:r>
+        <w:t xml:space="preserve"> </w:t>
+      </w:r>
+      <w:r>
+        <w:t xml:space="preserve">initial conditions of the learning process, are crucial for the emergence</w:t>
+      </w:r>
+      <w:r>
+        <w:t xml:space="preserve"> </w:t>
+      </w:r>
+      <w:r>
+        <w:t xml:space="preserve">and maintenance of this variation. The emergence of the polymorphism requires</w:t>
+      </w:r>
+      <w:r>
+        <w:t xml:space="preserve"> </w:t>
+      </w:r>
+      <w:r>
+        <w:t xml:space="preserve">a limit in the amount of information collected by individuals, as well as</w:t>
+      </w:r>
+      <w:r>
+        <w:t xml:space="preserve"> </w:t>
+      </w:r>
+      <w:r>
+        <w:t xml:space="preserve">peaceful behaviour in naive individuals.</w:t>
+      </w:r>
+    </w:p>
+    <w:p>
+      <w:pPr>
+        <w:pStyle w:val="BodyText"/>
+      </w:pPr>
+      <w:r>
+        <w:t xml:space="preserve">Associative learning is a powerful mechanism to learn about the world, about</w:t>
+      </w:r>
+      <w:r>
+        <w:t xml:space="preserve"> </w:t>
+      </w:r>
+      <w:r>
+        <w:t xml:space="preserve">social partners and about one’s abilities relative to the social context.</w:t>
+      </w:r>
+      <w:r>
+        <w:t xml:space="preserve"> </w:t>
+      </w:r>
+      <w:r>
+        <w:t xml:space="preserve">By associating cues and signals with fitness relevant outcomes individuals</w:t>
+      </w:r>
+      <w:r>
+        <w:t xml:space="preserve"> </w:t>
+      </w:r>
+      <w:r>
+        <w:t xml:space="preserve">collect information that allows them to improve their reproductive potential.</w:t>
+      </w:r>
+      <w:r>
+        <w:t xml:space="preserve"> </w:t>
+      </w:r>
+      <w:r>
+        <w:t xml:space="preserve">This is very obvious in classical examples such as when animals learn to avoid</w:t>
+      </w:r>
+      <w:r>
+        <w:t xml:space="preserve"> </w:t>
+      </w:r>
+      <w:r>
+        <w:t xml:space="preserve">food that makes them sick, or use environmental cues to find food.</w:t>
+      </w:r>
+      <w:r>
+        <w:t xml:space="preserve"> </w:t>
+      </w:r>
+      <w:r>
+        <w:t xml:space="preserve">More recent ideas have highlighted the potential role that associations</w:t>
+      </w:r>
+      <w:r>
+        <w:t xml:space="preserve"> </w:t>
+      </w:r>
+      <w:r>
+        <w:t xml:space="preserve">can have in a social contexts such as: hierarchy formation</w:t>
+      </w:r>
+      <w:r>
+        <w:t xml:space="preserve"> </w:t>
+      </w:r>
+      <w:r>
+        <w:t xml:space="preserve">(Leimar and Bshary 2022a, 2022b)</w:t>
+      </w:r>
+      <w:r>
+        <w:t xml:space="preserve">,</w:t>
+      </w:r>
+      <w:r>
+        <w:t xml:space="preserve"> </w:t>
+      </w:r>
+      <w:r>
+        <w:t xml:space="preserve">and cooperation</w:t>
+      </w:r>
+      <w:r>
+        <w:t xml:space="preserve"> </w:t>
+      </w:r>
+      <w:r>
+        <w:t xml:space="preserve">(Leimar and McNamara 2019; Dridi and Akçay 2018)</w:t>
+      </w:r>
+      <w:r>
+        <w:t xml:space="preserve">. In this</w:t>
+      </w:r>
+      <w:r>
+        <w:t xml:space="preserve"> </w:t>
+      </w:r>
+      <w:r>
+        <w:t xml:space="preserve">theoretical examples individuals use various sources of reward to make</w:t>
+      </w:r>
+      <w:r>
+        <w:t xml:space="preserve"> </w:t>
+      </w:r>
+      <w:r>
+        <w:t xml:space="preserve">adaptive choices in a given social context. Here we extend this logic to the</w:t>
+      </w:r>
+      <w:r>
+        <w:t xml:space="preserve"> </w:t>
+      </w:r>
+      <w:r>
+        <w:t xml:space="preserve">evolution of a communication system mediated by a quality signal.</w:t>
+      </w:r>
+      <w:r>
+        <w:t xml:space="preserve"> </w:t>
+      </w:r>
+      <w:r>
+        <w:t xml:space="preserve">Previous evolutionary models of badges of status assumed that individuals</w:t>
+      </w:r>
+      <w:r>
+        <w:t xml:space="preserve"> </w:t>
+      </w:r>
+      <w:r>
+        <w:t xml:space="preserve">responded using a behavioural reaction norm, where the opponent’s badge</w:t>
+      </w:r>
+      <w:r>
+        <w:t xml:space="preserve"> </w:t>
+      </w:r>
+      <w:r>
+        <w:t xml:space="preserve">and individual’s own quality determined the behaviour</w:t>
+      </w:r>
+      <w:r>
+        <w:t xml:space="preserve"> </w:t>
+      </w:r>
+      <w:r>
+        <w:t xml:space="preserve">(Botero et al. 2010)</w:t>
+      </w:r>
+      <w:r>
+        <w:t xml:space="preserve">.</w:t>
+      </w:r>
+      <w:r>
+        <w:t xml:space="preserve"> </w:t>
+      </w:r>
+      <w:r>
+        <w:t xml:space="preserve">However, there isn’t a clear mechanism to justify the assumption that</w:t>
+      </w:r>
+      <w:r>
+        <w:t xml:space="preserve"> </w:t>
+      </w:r>
+      <w:r>
+        <w:t xml:space="preserve">individuals inherently know their own quality, particularly relative to their peers.</w:t>
+      </w:r>
+      <w:r>
+        <w:t xml:space="preserve"> </w:t>
+      </w:r>
+      <w:r>
+        <w:t xml:space="preserve">In our model, individuals not only learn about the quality signal, but also</w:t>
+      </w:r>
+      <w:r>
+        <w:t xml:space="preserve"> </w:t>
+      </w:r>
+      <w:r>
+        <w:t xml:space="preserve">learn about their own quality relative to others. This can be seen throughout</w:t>
+      </w:r>
+      <w:r>
+        <w:t xml:space="preserve"> </w:t>
+      </w:r>
+      <w:r>
+        <w:t xml:space="preserve">our simulations in the responses developed by individuals of different quality.</w:t>
+      </w:r>
+      <w:r>
+        <w:t xml:space="preserve"> </w:t>
+      </w:r>
+      <w:r>
+        <w:t xml:space="preserve">Because individuals learn about their own quality,</w:t>
+      </w:r>
+      <w:r>
+        <w:t xml:space="preserve"> </w:t>
+      </w:r>
+      <w:r>
+        <w:t xml:space="preserve">even in the absence of an honest signal, they are able to make adaptive choices.</w:t>
+      </w:r>
+      <w:r>
+        <w:t xml:space="preserve"> </w:t>
+      </w:r>
+      <w:r>
+        <w:t xml:space="preserve">Thus the learning process we have modelled and the response it mediates</w:t>
+      </w:r>
+      <w:r>
+        <w:t xml:space="preserve"> </w:t>
+      </w:r>
+      <w:r>
+        <w:t xml:space="preserve">has fitness relevant consequences even in the absence of an honest signal.</w:t>
+      </w:r>
+    </w:p>
+    <w:p>
+      <w:pPr>
+        <w:pStyle w:val="BodyText"/>
+      </w:pPr>
+      <w:r>
+        <w:t xml:space="preserve">Learning processes collecting information on a population wide level promote</w:t>
+      </w:r>
+      <w:r>
+        <w:t xml:space="preserve"> </w:t>
+      </w:r>
+      <w:r>
+        <w:t xml:space="preserve">frequency dependent selection, in the communication system we model frequency</w:t>
+      </w:r>
+      <w:r>
+        <w:t xml:space="preserve"> </w:t>
+      </w:r>
+      <w:r>
+        <w:t xml:space="preserve">dependency translates to the coexistence of different communication strategies.</w:t>
+      </w:r>
+      <w:r>
+        <w:t xml:space="preserve"> </w:t>
+      </w:r>
+      <w:r>
+        <w:t xml:space="preserve">The frequency-dependence triggered by learning process was highlighted by the</w:t>
+      </w:r>
+      <w:r>
+        <w:br/>
+      </w:r>
+      <w:r>
+        <w:t xml:space="preserve">classic study of</w:t>
+      </w:r>
+      <w:r>
+        <w:t xml:space="preserve"> </w:t>
+      </w:r>
+      <w:r>
+        <w:t xml:space="preserve">(Bond and Kamil 2002)</w:t>
+      </w:r>
+      <w:r>
+        <w:t xml:space="preserve"> </w:t>
+      </w:r>
+      <w:r>
+        <w:t xml:space="preserve">where live predators drive the evolution</w:t>
+      </w:r>
+      <w:r>
+        <w:t xml:space="preserve"> </w:t>
+      </w:r>
+      <w:r>
+        <w:t xml:space="preserve">of</w:t>
+      </w:r>
+      <w:r>
+        <w:t xml:space="preserve"> </w:t>
+      </w:r>
+      <w:r>
+        <w:rPr>
+          <w:iCs/>
+          <w:i/>
+        </w:rPr>
+        <w:t xml:space="preserve">in silico</w:t>
+      </w:r>
+      <w:r>
+        <w:t xml:space="preserve"> </w:t>
+      </w:r>
+      <w:r>
+        <w:t xml:space="preserve">polymorphic prey. The key to the evolution of this polymorphisms is</w:t>
+      </w:r>
+      <w:r>
+        <w:t xml:space="preserve"> </w:t>
+      </w:r>
+      <w:r>
+        <w:t xml:space="preserve">that predators learn to discriminate better preys that are frequently encountered.</w:t>
+      </w:r>
+      <w:r>
+        <w:t xml:space="preserve"> </w:t>
+      </w:r>
+      <w:r>
+        <w:t xml:space="preserve">Thus, preys found in low frequency have a selective advantage.</w:t>
+      </w:r>
+      <w:r>
+        <w:t xml:space="preserve"> </w:t>
+      </w:r>
+      <w:r>
+        <w:t xml:space="preserve">An analogous process occurs in our simulations, the learning algorithm of the</w:t>
+      </w:r>
+      <w:r>
+        <w:t xml:space="preserve"> </w:t>
+      </w:r>
+      <w:r>
+        <w:t xml:space="preserve">receiver individual learns the best response for herself towards individuals</w:t>
+      </w:r>
+      <w:r>
+        <w:t xml:space="preserve"> </w:t>
+      </w:r>
+      <w:r>
+        <w:t xml:space="preserve">that have a badge size common in the population. When an individual has a</w:t>
+      </w:r>
+      <w:r>
+        <w:t xml:space="preserve"> </w:t>
+      </w:r>
+      <w:r>
+        <w:t xml:space="preserve">rare badge size it can be favoured or unfavoured by the naive behaviour. When</w:t>
+      </w:r>
+      <w:r>
+        <w:t xml:space="preserve"> </w:t>
+      </w:r>
+      <w:r>
+        <w:t xml:space="preserve">the naive behaviour is peaceful, polymorphism is promoted, when the naive</w:t>
+      </w:r>
+      <w:r>
+        <w:t xml:space="preserve"> </w:t>
+      </w:r>
+      <w:r>
+        <w:t xml:space="preserve">behaviour is aggressive polymorphism is prevented. These two examples show how</w:t>
+      </w:r>
+      <w:r>
+        <w:t xml:space="preserve"> </w:t>
+      </w:r>
+      <w:r>
+        <w:t xml:space="preserve">behaviours dependent on learning processes seem to generally trigger frequency</w:t>
+      </w:r>
+      <w:r>
+        <w:t xml:space="preserve"> </w:t>
+      </w:r>
+      <w:r>
+        <w:t xml:space="preserve">dependent selection. That is because the learning algorithm collects more</w:t>
+      </w:r>
+      <w:r>
+        <w:t xml:space="preserve"> </w:t>
+      </w:r>
+      <w:r>
+        <w:t xml:space="preserve">information on the frequent values of the the trait distribution. For the sake</w:t>
+      </w:r>
+      <w:r>
+        <w:br/>
+      </w:r>
+      <w:r>
+        <w:t xml:space="preserve">of simplicity we modelled a single dimension (badge size), however this effect</w:t>
+      </w:r>
+      <w:r>
+        <w:t xml:space="preserve"> </w:t>
+      </w:r>
+      <w:r>
+        <w:t xml:space="preserve">could potentially be more important when individuals learn from</w:t>
+      </w:r>
+      <w:r>
+        <w:t xml:space="preserve"> </w:t>
+      </w:r>
+      <w:r>
+        <w:t xml:space="preserve">multidimensional signals.</w:t>
+      </w:r>
+    </w:p>
+    <w:p>
+      <w:pPr>
+        <w:pStyle w:val="BodyText"/>
+      </w:pPr>
+      <w:r>
+        <w:t xml:space="preserve">Associate learning is a general cognitive mechanism that allows individuals</w:t>
+      </w:r>
+      <w:r>
+        <w:t xml:space="preserve"> </w:t>
+      </w:r>
+      <w:r>
+        <w:t xml:space="preserve">to associate cues with rewards.</w:t>
+      </w:r>
+    </w:p>
+    <w:p>
+      <w:pPr>
+        <w:pStyle w:val="BodyText"/>
+      </w:pPr>
+      <w:r>
+        <w:t xml:space="preserve">Are bibs real signals of quality? if so are they handicaps or badge of status?</w:t>
+      </w:r>
+      <w:r>
+        <w:t xml:space="preserve"> </w:t>
+      </w:r>
+      <w:r>
+        <w:t xml:space="preserve">Originally</w:t>
+      </w:r>
+      <w:r>
+        <w:t xml:space="preserve"> </w:t>
+      </w:r>
+      <w:r>
+        <w:t xml:space="preserve">Rohwer (1975)</w:t>
+      </w:r>
+      <w:r>
+        <w:t xml:space="preserve"> </w:t>
+      </w:r>
+      <w:r>
+        <w:t xml:space="preserve">proposed the idea that certain morphological</w:t>
+      </w:r>
+      <w:r>
+        <w:t xml:space="preserve"> </w:t>
+      </w:r>
+      <w:r>
+        <w:t xml:space="preserve">traits could be used by animals as status signals or signals of quality.</w:t>
+      </w:r>
+      <w:r>
+        <w:t xml:space="preserve"> </w:t>
+      </w:r>
+      <w:r>
+        <w:t xml:space="preserve">However, from an evolutionary perspective it is unclear how the stability of</w:t>
+      </w:r>
+      <w:r>
+        <w:t xml:space="preserve"> </w:t>
+      </w:r>
+      <w:r>
+        <w:t xml:space="preserve">such communication systems can be maintained. One option is that honesty is</w:t>
+      </w:r>
+      <w:r>
+        <w:t xml:space="preserve"> </w:t>
+      </w:r>
+      <w:r>
+        <w:t xml:space="preserve">maintained by the cost of signal production; that is, when the signal works as a</w:t>
+      </w:r>
+      <w:r>
+        <w:t xml:space="preserve"> </w:t>
+      </w:r>
+      <w:r>
+        <w:t xml:space="preserve">handicap</w:t>
+      </w:r>
+      <w:r>
+        <w:t xml:space="preserve"> </w:t>
+      </w:r>
+      <w:r>
+        <w:t xml:space="preserve">(Botero et al. 2010; Grafen 1990; Johnstone and Norris 1993)</w:t>
+      </w:r>
+      <w:r>
+        <w:t xml:space="preserve">.</w:t>
+      </w:r>
+      <w:r>
+        <w:t xml:space="preserve"> </w:t>
+      </w:r>
+      <w:r>
+        <w:t xml:space="preserve">Alternatively, if the signal does not carry production costs inversely</w:t>
+      </w:r>
+      <w:r>
+        <w:t xml:space="preserve"> </w:t>
+      </w:r>
+      <w:r>
+        <w:t xml:space="preserve">proportional to quality it may work as a convention.</w:t>
+      </w:r>
+      <w:r>
+        <w:t xml:space="preserve"> </w:t>
+      </w:r>
+      <w:r>
+        <w:t xml:space="preserve">In this later case, honesty is supposedly</w:t>
+      </w:r>
+      <w:r>
+        <w:t xml:space="preserve"> </w:t>
+      </w:r>
+      <w:r>
+        <w:t xml:space="preserve">maintained by the aggressive reaction of receivers when the convention is</w:t>
+      </w:r>
+      <w:r>
+        <w:t xml:space="preserve"> </w:t>
+      </w:r>
+      <w:r>
+        <w:t xml:space="preserve">broken</w:t>
+      </w:r>
+      <w:r>
+        <w:t xml:space="preserve"> </w:t>
+      </w:r>
+      <w:r>
+        <w:t xml:space="preserve">(Enquist, Ghirlanda, and Hurd 2010; Tibbetts and Dale 2004)</w:t>
+      </w:r>
+      <w:r>
+        <w:t xml:space="preserve">. Our model, portraits</w:t>
+      </w:r>
+      <w:r>
+        <w:t xml:space="preserve"> </w:t>
+      </w:r>
+      <w:r>
+        <w:t xml:space="preserve">both kinds of signals, although with some nuances. When we assume the handicap</w:t>
+      </w:r>
+      <w:r>
+        <w:t xml:space="preserve"> </w:t>
+      </w:r>
+      <w:r>
+        <w:t xml:space="preserve">principle, we get the evolution of honest signals mediated by the learned</w:t>
+      </w:r>
+      <w:r>
+        <w:t xml:space="preserve"> </w:t>
+      </w:r>
+      <w:r>
+        <w:t xml:space="preserve">response. When we assume cost-free signal, under certain conditions the learned</w:t>
+      </w:r>
+      <w:r>
+        <w:t xml:space="preserve"> </w:t>
+      </w:r>
+      <w:r>
+        <w:t xml:space="preserve">response mediated the emergence of phenotypic variation. This variation,</w:t>
+      </w:r>
+      <w:r>
+        <w:t xml:space="preserve"> </w:t>
+      </w:r>
+      <w:r>
+        <w:t xml:space="preserve">particularly in the mid-range of the distribution facilitates the establishment</w:t>
+      </w:r>
+      <w:r>
+        <w:t xml:space="preserve"> </w:t>
+      </w:r>
+      <w:r>
+        <w:t xml:space="preserve">of a convention, in this range individuals respond appropriately to the trait of their</w:t>
+      </w:r>
+      <w:r>
+        <w:t xml:space="preserve"> </w:t>
+      </w:r>
+      <w:r>
+        <w:t xml:space="preserve">peer. The house sparrow (</w:t>
+      </w:r>
+      <w:r>
+        <w:rPr>
+          <w:iCs/>
+          <w:i/>
+        </w:rPr>
+        <w:t xml:space="preserve">Passer domesticus</w:t>
+      </w:r>
+      <w:r>
+        <w:t xml:space="preserve">) has been a text-book example</w:t>
+      </w:r>
+      <w:r>
+        <w:t xml:space="preserve"> </w:t>
+      </w:r>
+      <w:r>
+        <w:t xml:space="preserve">of badges of status. According to the prevailing narrative the bib size</w:t>
+      </w:r>
+      <w:r>
+        <w:t xml:space="preserve"> </w:t>
+      </w:r>
+      <w:r>
+        <w:t xml:space="preserve">in males is a signal of the dominance rank and quality.</w:t>
+      </w:r>
+      <w:r>
+        <w:t xml:space="preserve"> </w:t>
+      </w:r>
+      <w:r>
+        <w:t xml:space="preserve">However, a recent meta-analysis called into question</w:t>
+      </w:r>
+      <w:r>
+        <w:t xml:space="preserve"> </w:t>
+      </w:r>
+      <w:r>
+        <w:t xml:space="preserve">this narrative by showing that the effect size of the association between bib</w:t>
+      </w:r>
+      <w:r>
+        <w:t xml:space="preserve"> </w:t>
+      </w:r>
+      <w:r>
+        <w:t xml:space="preserve">size and dominance rank is small and uncertain</w:t>
+      </w:r>
+      <w:r>
+        <w:t xml:space="preserve"> </w:t>
+      </w:r>
+      <w:r>
+        <w:t xml:space="preserve">(Sánchez-Tójar et al. 2018)</w:t>
+      </w:r>
+      <w:r>
+        <w:t xml:space="preserve">.</w:t>
+      </w:r>
+      <w:r>
+        <w:t xml:space="preserve"> </w:t>
+      </w:r>
+      <w:r>
+        <w:t xml:space="preserve">The simple straight correlation between bib size and dominance rank</w:t>
+      </w:r>
+      <w:r>
+        <w:t xml:space="preserve"> </w:t>
+      </w:r>
+      <w:r>
+        <w:t xml:space="preserve">( and quality) is expected under the handicap principle, as it is shown here and</w:t>
+      </w:r>
+      <w:r>
+        <w:t xml:space="preserve"> </w:t>
+      </w:r>
+      <w:r>
+        <w:t xml:space="preserve">elsewhere</w:t>
+      </w:r>
+      <w:r>
+        <w:t xml:space="preserve"> </w:t>
+      </w:r>
+      <w:r>
+        <w:t xml:space="preserve">(Botero et al. 2010; Grafen 1990; Johnstone and Norris 1993)</w:t>
+      </w:r>
+      <w:r>
+        <w:t xml:space="preserve">.</w:t>
+      </w:r>
+      <w:r>
+        <w:t xml:space="preserve"> </w:t>
+      </w:r>
+      <w:r>
+        <w:t xml:space="preserve">But, the diversification process presented here shows that conventions can</w:t>
+      </w:r>
+      <w:r>
+        <w:t xml:space="preserve"> </w:t>
+      </w:r>
+      <w:r>
+        <w:t xml:space="preserve">emerge in a less straightforward way when mediated by learning processes. This</w:t>
+      </w:r>
+      <w:r>
+        <w:t xml:space="preserve"> </w:t>
+      </w:r>
+      <w:r>
+        <w:t xml:space="preserve">nuances could potentially make sense of seemingly contradictory evidence on the</w:t>
+      </w:r>
+      <w:r>
+        <w:t xml:space="preserve"> </w:t>
+      </w:r>
+      <w:r>
+        <w:t xml:space="preserve">correlation between plumage traits and quality. For example, conventions in</w:t>
+      </w:r>
+      <w:r>
+        <w:t xml:space="preserve"> </w:t>
+      </w:r>
+      <w:r>
+        <w:t xml:space="preserve">our simulations arose only in an intermediate range of the signalling trait.</w:t>
+      </w:r>
+      <w:r>
+        <w:t xml:space="preserve"> </w:t>
+      </w:r>
+      <w:r>
+        <w:t xml:space="preserve">While correlations are often performed across the whole range of variation.</w:t>
+      </w:r>
+    </w:p>
+    <w:p>
+      <w:pPr>
+        <w:pStyle w:val="BodyText"/>
+      </w:pPr>
+      <w:r>
+        <w:t xml:space="preserve">The focus of theoretical and empirical work on communication systems,</w:t>
+      </w:r>
+      <w:r>
+        <w:t xml:space="preserve"> </w:t>
+      </w:r>
+      <w:r>
+        <w:t xml:space="preserve">and particularly badges of status, is often explaining the presence and</w:t>
+      </w:r>
+      <w:r>
+        <w:t xml:space="preserve"> </w:t>
+      </w:r>
+      <w:r>
+        <w:t xml:space="preserve">absence of certain morphological traits within populations. However, the</w:t>
+      </w:r>
+      <w:r>
+        <w:t xml:space="preserve"> </w:t>
+      </w:r>
+      <w:r>
+        <w:t xml:space="preserve">morphological traits hypothesized to play a role in communication systems</w:t>
+      </w:r>
+      <w:r>
+        <w:t xml:space="preserve"> </w:t>
+      </w:r>
+      <w:r>
+        <w:t xml:space="preserve">regularly present interesting patters at the phylogeographic</w:t>
+      </w:r>
+      <w:r>
+        <w:t xml:space="preserve"> </w:t>
+      </w:r>
+      <w:r>
+        <w:t xml:space="preserve">level. One example of this is the leapfrog pattern</w:t>
+      </w:r>
+      <w:r>
+        <w:t xml:space="preserve"> </w:t>
+      </w:r>
+      <w:r>
+        <w:t xml:space="preserve">(Remsen 1984)</w:t>
+      </w:r>
+      <w:r>
+        <w:t xml:space="preserve">,</w:t>
+      </w:r>
+      <w:r>
+        <w:t xml:space="preserve"> </w:t>
+      </w:r>
+      <w:r>
+        <w:t xml:space="preserve">whereas a certain morphological trait alternates its presence and</w:t>
+      </w:r>
+      <w:r>
+        <w:t xml:space="preserve"> </w:t>
+      </w:r>
+      <w:r>
+        <w:t xml:space="preserve">absence in a set of geographically adjunct populations. Patterns of</w:t>
+      </w:r>
+      <w:r>
+        <w:t xml:space="preserve"> </w:t>
+      </w:r>
+      <w:r>
+        <w:t xml:space="preserve">molecular variation along geographic clines suggest that natural selection</w:t>
+      </w:r>
+      <w:r>
+        <w:t xml:space="preserve"> </w:t>
+      </w:r>
+      <w:r>
+        <w:t xml:space="preserve">is involved in the emergence of these patterns</w:t>
+      </w:r>
+      <w:r>
+        <w:t xml:space="preserve"> </w:t>
+      </w:r>
+      <w:r>
+        <w:t xml:space="preserve">(C. D. Cadena, Cheviron, and Funk 2011; Carlos Daniel Cadena, Klicka, and Ricklefs 2007)</w:t>
+      </w:r>
+      <w:r>
+        <w:t xml:space="preserve">. However, it is unclear what</w:t>
+      </w:r>
+      <w:r>
+        <w:t xml:space="preserve"> </w:t>
+      </w:r>
+      <w:r>
+        <w:t xml:space="preserve">type of ecological process is behind these selective regimes.</w:t>
+      </w:r>
+      <w:r>
+        <w:t xml:space="preserve"> </w:t>
+      </w:r>
+      <w:r>
+        <w:t xml:space="preserve">Given the wide variation in outcomes found in our model, that depend on both</w:t>
+      </w:r>
+      <w:r>
+        <w:t xml:space="preserve"> </w:t>
+      </w:r>
+      <w:r>
+        <w:t xml:space="preserve">stochasticity and cognitive parameters, we think variation in cognition and</w:t>
+      </w:r>
+      <w:r>
+        <w:t xml:space="preserve"> </w:t>
+      </w:r>
+      <w:r>
+        <w:t xml:space="preserve">learning in particular could provide some explanatory power in this respect.</w:t>
+      </w:r>
+      <w:r>
+        <w:t xml:space="preserve"> </w:t>
+      </w:r>
+      <w:r>
+        <w:t xml:space="preserve">One first step, for example is to evaluate the way individuals in different</w:t>
+      </w:r>
+      <w:r>
+        <w:t xml:space="preserve"> </w:t>
+      </w:r>
+      <w:r>
+        <w:t xml:space="preserve">populations respond to novel traits</w:t>
+      </w:r>
+      <w:r>
+        <w:t xml:space="preserve"> </w:t>
+      </w:r>
+      <w:r>
+        <w:t xml:space="preserve">(Avendaño and Cadena 2021)</w:t>
+      </w:r>
+      <w:r>
+        <w:t xml:space="preserve">.</w:t>
+      </w:r>
+    </w:p>
+    <w:p>
+      <w:pPr>
+        <w:pStyle w:val="BodyText"/>
+      </w:pPr>
+      <w:r>
+        <w:t xml:space="preserve">We have presented here an evolutionary model where the evolution of a</w:t>
+      </w:r>
+      <w:r>
+        <w:t xml:space="preserve"> </w:t>
+      </w:r>
+      <w:r>
+        <w:t xml:space="preserve">communication system is mediated through the learned responses of</w:t>
+      </w:r>
+      <w:r>
+        <w:t xml:space="preserve"> </w:t>
+      </w:r>
+      <w:r>
+        <w:t xml:space="preserve">receivers. This is a novel way to understand the evolution of communication</w:t>
+      </w:r>
+      <w:r>
+        <w:t xml:space="preserve"> </w:t>
+      </w:r>
+      <w:r>
+        <w:t xml:space="preserve">that integrates classical cognitive process in learning with</w:t>
+      </w:r>
+      <w:r>
+        <w:t xml:space="preserve"> </w:t>
+      </w:r>
+      <w:r>
+        <w:t xml:space="preserve">evolutionary explanations of communication. This approach contributes to the</w:t>
+      </w:r>
+      <w:r>
+        <w:t xml:space="preserve"> </w:t>
+      </w:r>
+      <w:r>
+        <w:t xml:space="preserve">further integration of proximate and ultimate explanations in behavioral and</w:t>
+      </w:r>
+      <w:r>
+        <w:t xml:space="preserve"> </w:t>
+      </w:r>
+      <w:r>
+        <w:t xml:space="preserve">evolutionary biology.</w:t>
+      </w:r>
+    </w:p>
+    <w:bookmarkEnd w:id="40"/>
+    <w:bookmarkStart w:id="111" w:name="supplementary-material"/>
     <w:p>
       <w:pPr>
         <w:pStyle w:val="Heading1"/>
@@ -5358,20 +6313,20 @@
       <w:r>
         <w:drawing>
           <wp:inline>
-            <wp:extent cx="4620126" cy="3696101"/>
+            <wp:extent cx="4620126" cy="5544151"/>
             <wp:effectExtent b="0" l="0" r="0" t="0"/>
-            <wp:docPr descr="The evolution of cheap signals. Portrait of the evolutionary dynamics of the sender code with snapsots of both sender and receiver codes just as in fig. . The middle panels show changes in the distribution of values for \alpha and \beta along evolutionary time. Panels above and below correspond to snapshots of the sender and receiver codes, respectively, generation time of the snapshots are indicated by the grey lines in the middle panels." title="" id="41" name="Picture"/>
+            <wp:docPr descr="The evolution of cheap signals. Portrait of the evolutionary dynamics of the sender code with snapsots of both sender and receiver codes just as in fig. . The middle panels show changes in the distribution of values for \alpha and \beta along evolutionary time. Panels above and below correspond to snapshots of the sender and receiver codes, respectively, generation time of the snapshots are indicated by the grey lines in the middle panels." title="" id="42" name="Picture"/>
             <a:graphic>
               <a:graphicData uri="http://schemas.openxmlformats.org/drawingml/2006/picture">
                 <pic:pic>
                   <pic:nvPicPr>
-                    <pic:cNvPr descr="manuscript_1.0_files/figure-docx/noBadge-1.png" id="42" name="Picture"/>
+                    <pic:cNvPr descr="manuscript_1.0_files/figure-docx/noBadge-1.png" id="43" name="Picture"/>
                     <pic:cNvPicPr>
                       <a:picLocks noChangeArrowheads="1" noChangeAspect="1"/>
                     </pic:cNvPicPr>
                   </pic:nvPicPr>
                   <pic:blipFill>
-                    <a:blip r:embed="rId40"/>
+                    <a:blip r:embed="rId41"/>
                     <a:stretch>
                       <a:fillRect/>
                     </a:stretch>
@@ -5379,7 +6334,7 @@
                   <pic:spPr bwMode="auto">
                     <a:xfrm>
                       <a:off x="0" y="0"/>
-                      <a:ext cx="4620126" cy="3696101"/>
+                      <a:ext cx="4620126" cy="5544151"/>
                     </a:xfrm>
                     <a:prstGeom prst="rect">
                       <a:avLst/>
@@ -6485,7 +7440,7 @@
         </w:tc>
       </w:tr>
     </w:tbl>
-    <w:bookmarkStart w:id="92" w:name="references"/>
+    <w:bookmarkStart w:id="110" w:name="references"/>
     <w:p>
       <w:pPr>
         <w:pStyle w:val="Heading2"/>
@@ -6494,8 +7449,54 @@
         <w:t xml:space="preserve">References</w:t>
       </w:r>
     </w:p>
-    <w:bookmarkStart w:id="91" w:name="refs"/>
-    <w:bookmarkStart w:id="44" w:name="ref-behrens_Associative_2008"/>
+    <w:bookmarkStart w:id="109" w:name="refs"/>
+    <w:bookmarkStart w:id="45" w:name="ref-avendano_Territorial_2021"/>
+    <w:p>
+      <w:pPr>
+        <w:pStyle w:val="Bibliography"/>
+      </w:pPr>
+      <w:r>
+        <w:t xml:space="preserve">Avendaño, Jorge Enrique, and Carlos Daniel Cadena. 2021.</w:t>
+      </w:r>
+      <w:r>
+        <w:t xml:space="preserve"> </w:t>
+      </w:r>
+      <w:r>
+        <w:t xml:space="preserve">“Territorial Males Do Not Discriminate Between Local and Novel Plumage Phenotypes in a Tropical Songbird Species Complex: Implications for the Role of Social Selection in Trait Evolution.”</w:t>
+      </w:r>
+      <w:r>
+        <w:t xml:space="preserve"> </w:t>
+      </w:r>
+      <w:r>
+        <w:rPr>
+          <w:iCs/>
+          <w:i/>
+        </w:rPr>
+        <w:t xml:space="preserve">Behavioral Ecology and Sociobiology</w:t>
+      </w:r>
+      <w:r>
+        <w:t xml:space="preserve"> </w:t>
+      </w:r>
+      <w:r>
+        <w:t xml:space="preserve">75 (2): 37.</w:t>
+      </w:r>
+      <w:r>
+        <w:t xml:space="preserve"> </w:t>
+      </w:r>
+      <w:hyperlink r:id="rId44">
+        <w:r>
+          <w:rPr>
+            <w:rStyle w:val="Hyperlink"/>
+          </w:rPr>
+          <w:t xml:space="preserve">https://doi.org/10.1007/s00265-021-02976-8</w:t>
+        </w:r>
+      </w:hyperlink>
+      <w:r>
+        <w:t xml:space="preserve">.</w:t>
+      </w:r>
+    </w:p>
+    <w:bookmarkEnd w:id="45"/>
+    <w:bookmarkStart w:id="47" w:name="ref-behrens_Associative_2008"/>
     <w:p>
       <w:pPr>
         <w:pStyle w:val="Bibliography"/>
@@ -6528,7 +7529,7 @@
       <w:r>
         <w:t xml:space="preserve"> </w:t>
       </w:r>
-      <w:hyperlink r:id="rId43">
+      <w:hyperlink r:id="rId46">
         <w:r>
           <w:rPr>
             <w:rStyle w:val="Hyperlink"/>
@@ -6540,8 +7541,54 @@
         <w:t xml:space="preserve">.</w:t>
       </w:r>
     </w:p>
-    <w:bookmarkEnd w:id="44"/>
-    <w:bookmarkStart w:id="45" w:name="ref-botero_Evolution_2010"/>
+    <w:bookmarkEnd w:id="47"/>
+    <w:bookmarkStart w:id="49" w:name="ref-bond_Visual_2002"/>
+    <w:p>
+      <w:pPr>
+        <w:pStyle w:val="Bibliography"/>
+      </w:pPr>
+      <w:r>
+        <w:t xml:space="preserve">Bond, Alan B., and Alan C. Kamil. 2002.</w:t>
+      </w:r>
+      <w:r>
+        <w:t xml:space="preserve"> </w:t>
+      </w:r>
+      <w:r>
+        <w:t xml:space="preserve">“Visual Predators Select for Crypticity and Polymorphism in Virtual Prey.”</w:t>
+      </w:r>
+      <w:r>
+        <w:t xml:space="preserve"> </w:t>
+      </w:r>
+      <w:r>
+        <w:rPr>
+          <w:iCs/>
+          <w:i/>
+        </w:rPr>
+        <w:t xml:space="preserve">Nature</w:t>
+      </w:r>
+      <w:r>
+        <w:t xml:space="preserve"> </w:t>
+      </w:r>
+      <w:r>
+        <w:t xml:space="preserve">415 (6872): 609–13.</w:t>
+      </w:r>
+      <w:r>
+        <w:t xml:space="preserve"> </w:t>
+      </w:r>
+      <w:hyperlink r:id="rId48">
+        <w:r>
+          <w:rPr>
+            <w:rStyle w:val="Hyperlink"/>
+          </w:rPr>
+          <w:t xml:space="preserve">https://doi.org/10.1038/415609a</w:t>
+        </w:r>
+      </w:hyperlink>
+      <w:r>
+        <w:t xml:space="preserve">.</w:t>
+      </w:r>
+    </w:p>
+    <w:bookmarkEnd w:id="49"/>
+    <w:bookmarkStart w:id="50" w:name="ref-botero_Evolution_2010"/>
     <w:p>
       <w:pPr>
         <w:pStyle w:val="Bibliography"/>
@@ -6572,8 +7619,8 @@
         <w:t xml:space="preserve">64 (11): 3123–33.</w:t>
       </w:r>
     </w:p>
-    <w:bookmarkEnd w:id="45"/>
-    <w:bookmarkStart w:id="46" w:name="ref-bradbury_Principles_2011"/>
+    <w:bookmarkEnd w:id="50"/>
+    <w:bookmarkStart w:id="51" w:name="ref-bradbury_Principles_2011"/>
     <w:p>
       <w:pPr>
         <w:pStyle w:val="Bibliography"/>
@@ -6603,44 +7650,52 @@
           <w:iCs/>
           <w:i/>
         </w:rPr>
-        <w:t xml:space="preserve">Animal Communication</w:t>
-      </w:r>
-      <w:r>
-        <w:t xml:space="preserve">. 2nd Edition.</w:t>
-      </w:r>
-      <w:r>
-        <w:t xml:space="preserve"> </w:t>
-      </w:r>
-      <w:r>
-        <w:t xml:space="preserve">Sunderland, Mass</w:t>
-      </w:r>
-      <w:r>
-        <w:t xml:space="preserve">:</w:t>
-      </w:r>
-      <w:r>
-        <w:t xml:space="preserve"> </w:t>
-      </w:r>
-      <w:r>
-        <w:t xml:space="preserve">Sinauer Associates is an imprint of Oxford University Press</w:t>
-      </w:r>
-      <w:r>
-        <w:t xml:space="preserve">.</w:t>
+        <w:t xml:space="preserve">Animal</w:t>
+      </w:r>
+      <w:r>
+        <w:rPr>
+          <w:iCs/>
+          <w:i/>
+        </w:rPr>
+        <w:t xml:space="preserve"> </w:t>
+      </w:r>
+      <w:r>
+        <w:rPr>
+          <w:iCs/>
+          <w:i/>
+        </w:rPr>
+        <w:t xml:space="preserve">Communication</w:t>
+      </w:r>
+      <w:r>
+        <w:t xml:space="preserve">. 2nd Edition. Sunderland, Mass: Sinauer Associates is an imprint of Oxford University Press.</w:t>
       </w:r>
     </w:p>
-    <w:bookmarkEnd w:id="46"/>
-    <w:bookmarkStart w:id="48" w:name="ref-dridi_Environmental_2016"/>
+    <w:bookmarkEnd w:id="51"/>
+    <w:bookmarkStart w:id="53" w:name="ref-cadena_Testing_2011"/>
     <w:p>
       <w:pPr>
         <w:pStyle w:val="Bibliography"/>
       </w:pPr>
       <w:r>
-        <w:t xml:space="preserve">Dridi, Slimane, and Laurent Lehmann. 2016.</w:t>
-      </w:r>
-      <w:r>
-        <w:t xml:space="preserve"> </w:t>
-      </w:r>
-      <w:r>
-        <w:t xml:space="preserve">“Environmental Complexity Favors the Evolution of Learning.”</w:t>
+        <w:t xml:space="preserve">Cadena, C. D., Z. A. Cheviron, and W. C. Funk. 2011.</w:t>
+      </w:r>
+      <w:r>
+        <w:t xml:space="preserve"> </w:t>
+      </w:r>
+      <w:r>
+        <w:t xml:space="preserve">“Testing the Molecular and Evolutionary Causes of a</w:t>
+      </w:r>
+      <w:r>
+        <w:t xml:space="preserve"> </w:t>
+      </w:r>
+      <w:r>
+        <w:t xml:space="preserve">‘Leapfrog’</w:t>
+      </w:r>
+      <w:r>
+        <w:t xml:space="preserve"> </w:t>
+      </w:r>
+      <w:r>
+        <w:t xml:space="preserve">Pattern of Geographical Variation in Coloration.”</w:t>
       </w:r>
       <w:r>
         <w:t xml:space="preserve"> </w:t>
@@ -6650,7 +7705,256 @@
           <w:iCs/>
           <w:i/>
         </w:rPr>
-        <w:t xml:space="preserve">Behav Ecol</w:t>
+        <w:t xml:space="preserve">Journal of Evolutionary Biology</w:t>
+      </w:r>
+      <w:r>
+        <w:t xml:space="preserve"> </w:t>
+      </w:r>
+      <w:r>
+        <w:t xml:space="preserve">24 (2): 402–14.</w:t>
+      </w:r>
+      <w:r>
+        <w:t xml:space="preserve"> </w:t>
+      </w:r>
+      <w:hyperlink r:id="rId52">
+        <w:r>
+          <w:rPr>
+            <w:rStyle w:val="Hyperlink"/>
+          </w:rPr>
+          <w:t xml:space="preserve">https://doi.org/10.1111/j.1420-9101.2010.02175.x</w:t>
+        </w:r>
+      </w:hyperlink>
+      <w:r>
+        <w:t xml:space="preserve">.</w:t>
+      </w:r>
+    </w:p>
+    <w:bookmarkEnd w:id="53"/>
+    <w:bookmarkStart w:id="55" w:name="ref-cadena_Evolutionary_2007"/>
+    <w:p>
+      <w:pPr>
+        <w:pStyle w:val="Bibliography"/>
+      </w:pPr>
+      <w:r>
+        <w:t xml:space="preserve">Cadena, Carlos Daniel, John Klicka, and Robert E. Ricklefs. 2007.</w:t>
+      </w:r>
+      <w:r>
+        <w:t xml:space="preserve"> </w:t>
+      </w:r>
+      <w:r>
+        <w:t xml:space="preserve">“Evolutionary Differentiation in the</w:t>
+      </w:r>
+      <w:r>
+        <w:t xml:space="preserve"> </w:t>
+      </w:r>
+      <w:r>
+        <w:t xml:space="preserve">Neotropical</w:t>
+      </w:r>
+      <w:r>
+        <w:t xml:space="preserve"> </w:t>
+      </w:r>
+      <w:r>
+        <w:t xml:space="preserve">Montane Region:</w:t>
+      </w:r>
+      <w:r>
+        <w:t xml:space="preserve"> </w:t>
+      </w:r>
+      <w:r>
+        <w:t xml:space="preserve">Molecular</w:t>
+      </w:r>
+      <w:r>
+        <w:t xml:space="preserve"> </w:t>
+      </w:r>
+      <w:r>
+        <w:t xml:space="preserve">Phylogenetics and Phylogeography of</w:t>
+      </w:r>
+      <w:r>
+        <w:t xml:space="preserve"> </w:t>
+      </w:r>
+      <w:r>
+        <w:t xml:space="preserve">Buarremon</w:t>
+      </w:r>
+      <w:r>
+        <w:t xml:space="preserve"> </w:t>
+      </w:r>
+      <w:r>
+        <w:t xml:space="preserve">Brush-Finches (</w:t>
+      </w:r>
+      <w:r>
+        <w:t xml:space="preserve">Aves</w:t>
+      </w:r>
+      <w:r>
+        <w:t xml:space="preserve">,</w:t>
+      </w:r>
+      <w:r>
+        <w:t xml:space="preserve"> </w:t>
+      </w:r>
+      <w:r>
+        <w:t xml:space="preserve">Emberizidae</w:t>
+      </w:r>
+      <w:r>
+        <w:t xml:space="preserve">).”</w:t>
+      </w:r>
+      <w:r>
+        <w:t xml:space="preserve"> </w:t>
+      </w:r>
+      <w:r>
+        <w:rPr>
+          <w:iCs/>
+          <w:i/>
+        </w:rPr>
+        <w:t xml:space="preserve">Molecular Phylogenetics and Evolution</w:t>
+      </w:r>
+      <w:r>
+        <w:t xml:space="preserve"> </w:t>
+      </w:r>
+      <w:r>
+        <w:t xml:space="preserve">44 (3): 993–1016.</w:t>
+      </w:r>
+      <w:r>
+        <w:t xml:space="preserve"> </w:t>
+      </w:r>
+      <w:hyperlink r:id="rId54">
+        <w:r>
+          <w:rPr>
+            <w:rStyle w:val="Hyperlink"/>
+          </w:rPr>
+          <w:t xml:space="preserve">https://doi.org/10.1016/j.ympev.2006.12.012</w:t>
+        </w:r>
+      </w:hyperlink>
+      <w:r>
+        <w:t xml:space="preserve">.</w:t>
+      </w:r>
+    </w:p>
+    <w:bookmarkEnd w:id="55"/>
+    <w:bookmarkStart w:id="57" w:name="ref-dridi_Learning_2018"/>
+    <w:p>
+      <w:pPr>
+        <w:pStyle w:val="Bibliography"/>
+      </w:pPr>
+      <w:r>
+        <w:t xml:space="preserve">Dridi, Slimane, and Erol Akçay. 2018.</w:t>
+      </w:r>
+      <w:r>
+        <w:t xml:space="preserve"> </w:t>
+      </w:r>
+      <w:r>
+        <w:t xml:space="preserve">“Learning to</w:t>
+      </w:r>
+      <w:r>
+        <w:t xml:space="preserve"> </w:t>
+      </w:r>
+      <w:r>
+        <w:t xml:space="preserve">Cooperate</w:t>
+      </w:r>
+      <w:r>
+        <w:t xml:space="preserve">:</w:t>
+      </w:r>
+      <w:r>
+        <w:t xml:space="preserve"> </w:t>
+      </w:r>
+      <w:r>
+        <w:t xml:space="preserve">The</w:t>
+      </w:r>
+      <w:r>
+        <w:t xml:space="preserve"> </w:t>
+      </w:r>
+      <w:r>
+        <w:t xml:space="preserve">Evolution</w:t>
+      </w:r>
+      <w:r>
+        <w:t xml:space="preserve"> </w:t>
+      </w:r>
+      <w:r>
+        <w:t xml:space="preserve">of</w:t>
+      </w:r>
+      <w:r>
+        <w:t xml:space="preserve"> </w:t>
+      </w:r>
+      <w:r>
+        <w:t xml:space="preserve">Social</w:t>
+      </w:r>
+      <w:r>
+        <w:t xml:space="preserve"> </w:t>
+      </w:r>
+      <w:r>
+        <w:t xml:space="preserve">Rewards</w:t>
+      </w:r>
+      <w:r>
+        <w:t xml:space="preserve"> </w:t>
+      </w:r>
+      <w:r>
+        <w:t xml:space="preserve">in</w:t>
+      </w:r>
+      <w:r>
+        <w:t xml:space="preserve"> </w:t>
+      </w:r>
+      <w:r>
+        <w:t xml:space="preserve">Repeated</w:t>
+      </w:r>
+      <w:r>
+        <w:t xml:space="preserve"> </w:t>
+      </w:r>
+      <w:r>
+        <w:t xml:space="preserve">Interactions</w:t>
+      </w:r>
+      <w:r>
+        <w:t xml:space="preserve">.”</w:t>
+      </w:r>
+      <w:r>
+        <w:t xml:space="preserve"> </w:t>
+      </w:r>
+      <w:r>
+        <w:rPr>
+          <w:iCs/>
+          <w:i/>
+        </w:rPr>
+        <w:t xml:space="preserve">The American Naturalist</w:t>
+      </w:r>
+      <w:r>
+        <w:t xml:space="preserve"> </w:t>
+      </w:r>
+      <w:r>
+        <w:t xml:space="preserve">191 (1): 58–73.</w:t>
+      </w:r>
+      <w:r>
+        <w:t xml:space="preserve"> </w:t>
+      </w:r>
+      <w:hyperlink r:id="rId56">
+        <w:r>
+          <w:rPr>
+            <w:rStyle w:val="Hyperlink"/>
+          </w:rPr>
+          <w:t xml:space="preserve">https://doi.org/10.1086/694822</w:t>
+        </w:r>
+      </w:hyperlink>
+      <w:r>
+        <w:t xml:space="preserve">.</w:t>
+      </w:r>
+    </w:p>
+    <w:bookmarkEnd w:id="57"/>
+    <w:bookmarkStart w:id="59" w:name="ref-dridi_Environmental_2016"/>
+    <w:p>
+      <w:pPr>
+        <w:pStyle w:val="Bibliography"/>
+      </w:pPr>
+      <w:r>
+        <w:t xml:space="preserve">Dridi, Slimane, and Laurent Lehmann. 2016.</w:t>
+      </w:r>
+      <w:r>
+        <w:t xml:space="preserve"> </w:t>
+      </w:r>
+      <w:r>
+        <w:t xml:space="preserve">“Environmental Complexity Favors the Evolution of Learning.”</w:t>
+      </w:r>
+      <w:r>
+        <w:t xml:space="preserve"> </w:t>
+      </w:r>
+      <w:r>
+        <w:rPr>
+          <w:iCs/>
+          <w:i/>
+        </w:rPr>
+        <w:t xml:space="preserve">Behavioral Ecology</w:t>
       </w:r>
       <w:r>
         <w:t xml:space="preserve"> </w:t>
@@ -6661,7 +7965,7 @@
       <w:r>
         <w:t xml:space="preserve"> </w:t>
       </w:r>
-      <w:hyperlink r:id="rId47">
+      <w:hyperlink r:id="rId58">
         <w:r>
           <w:rPr>
             <w:rStyle w:val="Hyperlink"/>
@@ -6673,8 +7977,71 @@
         <w:t xml:space="preserve">.</w:t>
       </w:r>
     </w:p>
-    <w:bookmarkEnd w:id="48"/>
-    <w:bookmarkStart w:id="50" w:name="ref-enquist_Power_2016"/>
+    <w:bookmarkEnd w:id="59"/>
+    <w:bookmarkStart w:id="60" w:name="ref-enquist_Signaling_2010"/>
+    <w:p>
+      <w:pPr>
+        <w:pStyle w:val="Bibliography"/>
+      </w:pPr>
+      <w:r>
+        <w:t xml:space="preserve">Enquist, Magnus, Stefano Ghirlanda, and Peter L. Hurd. 2010.</w:t>
+      </w:r>
+      <w:r>
+        <w:t xml:space="preserve"> </w:t>
+      </w:r>
+      <w:r>
+        <w:t xml:space="preserve">“Signaling.”</w:t>
+      </w:r>
+      <w:r>
+        <w:t xml:space="preserve"> </w:t>
+      </w:r>
+      <w:r>
+        <w:t xml:space="preserve">In</w:t>
+      </w:r>
+      <w:r>
+        <w:t xml:space="preserve"> </w:t>
+      </w:r>
+      <w:r>
+        <w:rPr>
+          <w:iCs/>
+          <w:i/>
+        </w:rPr>
+        <w:t xml:space="preserve">Evolutionary</w:t>
+      </w:r>
+      <w:r>
+        <w:rPr>
+          <w:iCs/>
+          <w:i/>
+        </w:rPr>
+        <w:t xml:space="preserve"> </w:t>
+      </w:r>
+      <w:r>
+        <w:rPr>
+          <w:iCs/>
+          <w:i/>
+        </w:rPr>
+        <w:t xml:space="preserve">Behavioral</w:t>
+      </w:r>
+      <w:r>
+        <w:rPr>
+          <w:iCs/>
+          <w:i/>
+        </w:rPr>
+        <w:t xml:space="preserve"> </w:t>
+      </w:r>
+      <w:r>
+        <w:rPr>
+          <w:iCs/>
+          <w:i/>
+        </w:rPr>
+        <w:t xml:space="preserve">Ecology</w:t>
+      </w:r>
+      <w:r>
+        <w:t xml:space="preserve">. Oxford University Press.</w:t>
+      </w:r>
+    </w:p>
+    <w:bookmarkEnd w:id="60"/>
+    <w:bookmarkStart w:id="62" w:name="ref-enquist_Power_2016"/>
     <w:p>
       <w:pPr>
         <w:pStyle w:val="Bibliography"/>
@@ -6707,7 +8074,7 @@
       <w:r>
         <w:t xml:space="preserve"> </w:t>
       </w:r>
-      <w:hyperlink r:id="rId49">
+      <w:hyperlink r:id="rId61">
         <w:r>
           <w:rPr>
             <w:rStyle w:val="Hyperlink"/>
@@ -6719,8 +8086,8 @@
         <w:t xml:space="preserve">.</w:t>
       </w:r>
     </w:p>
-    <w:bookmarkEnd w:id="50"/>
-    <w:bookmarkStart w:id="52" w:name="ref-fawcett_Exposing_2013"/>
+    <w:bookmarkEnd w:id="62"/>
+    <w:bookmarkStart w:id="64" w:name="ref-fawcett_Exposing_2013"/>
     <w:p>
       <w:pPr>
         <w:pStyle w:val="Bibliography"/>
@@ -6753,7 +8120,7 @@
       <w:r>
         <w:t xml:space="preserve"> </w:t>
       </w:r>
-      <w:hyperlink r:id="rId51">
+      <w:hyperlink r:id="rId63">
         <w:r>
           <w:rPr>
             <w:rStyle w:val="Hyperlink"/>
@@ -6765,8 +8132,8 @@
         <w:t xml:space="preserve">.</w:t>
       </w:r>
     </w:p>
-    <w:bookmarkEnd w:id="52"/>
-    <w:bookmarkStart w:id="54" w:name="ref-frankenhuis_Enriching_2018"/>
+    <w:bookmarkEnd w:id="64"/>
+    <w:bookmarkStart w:id="66" w:name="ref-frankenhuis_Enriching_2018"/>
     <w:p>
       <w:pPr>
         <w:pStyle w:val="Bibliography"/>
@@ -6796,7 +8163,7 @@
       <w:r>
         <w:t xml:space="preserve"> </w:t>
       </w:r>
-      <w:hyperlink r:id="rId53">
+      <w:hyperlink r:id="rId65">
         <w:r>
           <w:rPr>
             <w:rStyle w:val="Hyperlink"/>
@@ -6808,8 +8175,8 @@
         <w:t xml:space="preserve">.</w:t>
       </w:r>
     </w:p>
-    <w:bookmarkEnd w:id="54"/>
-    <w:bookmarkStart w:id="56" w:name="ref-grafen_Biological_1990"/>
+    <w:bookmarkEnd w:id="66"/>
+    <w:bookmarkStart w:id="68" w:name="ref-grafen_Biological_1990"/>
     <w:p>
       <w:pPr>
         <w:pStyle w:val="Bibliography"/>
@@ -6842,7 +8209,7 @@
       <w:r>
         <w:t xml:space="preserve"> </w:t>
       </w:r>
-      <w:hyperlink r:id="rId55">
+      <w:hyperlink r:id="rId67">
         <w:r>
           <w:rPr>
             <w:rStyle w:val="Hyperlink"/>
@@ -6854,8 +8221,8 @@
         <w:t xml:space="preserve">.</w:t>
       </w:r>
     </w:p>
-    <w:bookmarkEnd w:id="56"/>
-    <w:bookmarkStart w:id="58" w:name="ref-guilford_Receiver_1991"/>
+    <w:bookmarkEnd w:id="68"/>
+    <w:bookmarkStart w:id="70" w:name="ref-guilford_Receiver_1991"/>
     <w:p>
       <w:pPr>
         <w:pStyle w:val="Bibliography"/>
@@ -6888,7 +8255,7 @@
       <w:r>
         <w:t xml:space="preserve"> </w:t>
       </w:r>
-      <w:hyperlink r:id="rId57">
+      <w:hyperlink r:id="rId69">
         <w:r>
           <w:rPr>
             <w:rStyle w:val="Hyperlink"/>
@@ -6900,8 +8267,8 @@
         <w:t xml:space="preserve">.</w:t>
       </w:r>
     </w:p>
-    <w:bookmarkEnd w:id="58"/>
-    <w:bookmarkStart w:id="60" w:name="ref-heyes_Simple_2012"/>
+    <w:bookmarkEnd w:id="70"/>
+    <w:bookmarkStart w:id="72" w:name="ref-heyes_Simple_2012"/>
     <w:p>
       <w:pPr>
         <w:pStyle w:val="Bibliography"/>
@@ -6923,7 +8290,7 @@
           <w:iCs/>
           <w:i/>
         </w:rPr>
-        <w:t xml:space="preserve">Phil. Trans. R. Soc. B</w:t>
+        <w:t xml:space="preserve">Philosophical Transactions of the Royal Society B: Biological Sciences</w:t>
       </w:r>
       <w:r>
         <w:t xml:space="preserve"> </w:t>
@@ -6934,7 +8301,7 @@
       <w:r>
         <w:t xml:space="preserve"> </w:t>
       </w:r>
-      <w:hyperlink r:id="rId59">
+      <w:hyperlink r:id="rId71">
         <w:r>
           <w:rPr>
             <w:rStyle w:val="Hyperlink"/>
@@ -6946,8 +8313,8 @@
         <w:t xml:space="preserve">.</w:t>
       </w:r>
     </w:p>
-    <w:bookmarkEnd w:id="60"/>
-    <w:bookmarkStart w:id="62" w:name="ref-johnstone_Recognition_1997"/>
+    <w:bookmarkEnd w:id="72"/>
+    <w:bookmarkStart w:id="74" w:name="ref-johnstone_Recognition_1997"/>
     <w:p>
       <w:pPr>
         <w:pStyle w:val="Bibliography"/>
@@ -6980,7 +8347,7 @@
       <w:r>
         <w:t xml:space="preserve"> </w:t>
       </w:r>
-      <w:hyperlink r:id="rId61">
+      <w:hyperlink r:id="rId73">
         <w:r>
           <w:rPr>
             <w:rStyle w:val="Hyperlink"/>
@@ -6992,8 +8359,8 @@
         <w:t xml:space="preserve">.</w:t>
       </w:r>
     </w:p>
-    <w:bookmarkEnd w:id="62"/>
-    <w:bookmarkStart w:id="64" w:name="ref-johnstone_Badges_1993"/>
+    <w:bookmarkEnd w:id="74"/>
+    <w:bookmarkStart w:id="76" w:name="ref-johnstone_Badges_1993"/>
     <w:p>
       <w:pPr>
         <w:pStyle w:val="Bibliography"/>
@@ -7015,7 +8382,7 @@
           <w:iCs/>
           <w:i/>
         </w:rPr>
-        <w:t xml:space="preserve">Behav Ecol Sociobiol</w:t>
+        <w:t xml:space="preserve">Behavioral Ecology and Sociobiology</w:t>
       </w:r>
       <w:r>
         <w:t xml:space="preserve"> </w:t>
@@ -7026,7 +8393,7 @@
       <w:r>
         <w:t xml:space="preserve"> </w:t>
       </w:r>
-      <w:hyperlink r:id="rId63">
+      <w:hyperlink r:id="rId75">
         <w:r>
           <w:rPr>
             <w:rStyle w:val="Hyperlink"/>
@@ -7038,8 +8405,8 @@
         <w:t xml:space="preserve">.</w:t>
       </w:r>
     </w:p>
-    <w:bookmarkEnd w:id="64"/>
-    <w:bookmarkStart w:id="66" w:name="ref-kamil_Optimal_1983"/>
+    <w:bookmarkEnd w:id="76"/>
+    <w:bookmarkStart w:id="78" w:name="ref-kamil_Optimal_1983"/>
     <w:p>
       <w:pPr>
         <w:pStyle w:val="Bibliography"/>
@@ -7057,7 +8424,13 @@
         <w:t xml:space="preserve"> </w:t>
       </w:r>
       <w:r>
-        <w:t xml:space="preserve">Foraging Theory</w:t>
+        <w:t xml:space="preserve">Foraging</w:t>
+      </w:r>
+      <w:r>
+        <w:t xml:space="preserve"> </w:t>
+      </w:r>
+      <w:r>
+        <w:t xml:space="preserve">Theory</w:t>
       </w:r>
       <w:r>
         <w:t xml:space="preserve"> </w:t>
@@ -7094,7 +8467,7 @@
           <w:iCs/>
           <w:i/>
         </w:rPr>
-        <w:t xml:space="preserve">Integr Comp Biol</w:t>
+        <w:t xml:space="preserve">Integrative and Comparative Biology</w:t>
       </w:r>
       <w:r>
         <w:t xml:space="preserve"> </w:t>
@@ -7105,7 +8478,7 @@
       <w:r>
         <w:t xml:space="preserve"> </w:t>
       </w:r>
-      <w:hyperlink r:id="rId65">
+      <w:hyperlink r:id="rId77">
         <w:r>
           <w:rPr>
             <w:rStyle w:val="Hyperlink"/>
@@ -7117,20 +8490,20 @@
         <w:t xml:space="preserve">.</w:t>
       </w:r>
     </w:p>
-    <w:bookmarkEnd w:id="66"/>
-    <w:bookmarkStart w:id="68" w:name="ref-kurvers_Evolutionary_2014"/>
+    <w:bookmarkEnd w:id="78"/>
+    <w:bookmarkStart w:id="80" w:name="ref-leimar_Reproductive_2022"/>
     <w:p>
       <w:pPr>
         <w:pStyle w:val="Bibliography"/>
       </w:pPr>
       <w:r>
-        <w:t xml:space="preserve">Kurvers, Ralf H. J. M., Jens Krause, Darren P. Croft, Alexander D. M. Wilson, and Max Wolf. 2014.</w:t>
-      </w:r>
-      <w:r>
-        <w:t xml:space="preserve"> </w:t>
-      </w:r>
-      <w:r>
-        <w:t xml:space="preserve">“The Evolutionary and Ecological Consequences of Animal Social Networks: Emerging Issues.”</w:t>
+        <w:t xml:space="preserve">Leimar, Olof, and Redouan Bshary. 2022a.</w:t>
+      </w:r>
+      <w:r>
+        <w:t xml:space="preserve"> </w:t>
+      </w:r>
+      <w:r>
+        <w:t xml:space="preserve">“Reproductive Skew, Fighting Costs and Winner–Loser Effects in Social Dominance Evolution.”</w:t>
       </w:r>
       <w:r>
         <w:t xml:space="preserve"> </w:t>
@@ -7140,31 +8513,77 @@
           <w:iCs/>
           <w:i/>
         </w:rPr>
-        <w:t xml:space="preserve">Trends in Ecology &amp; Evolution</w:t>
-      </w:r>
-      <w:r>
-        <w:t xml:space="preserve"> </w:t>
-      </w:r>
-      <w:r>
-        <w:t xml:space="preserve">29 (6): 326–35.</w:t>
-      </w:r>
-      <w:r>
-        <w:t xml:space="preserve"> </w:t>
-      </w:r>
-      <w:hyperlink r:id="rId67">
+        <w:t xml:space="preserve">Journal of Animal Ecology</w:t>
+      </w:r>
+      <w:r>
+        <w:t xml:space="preserve"> </w:t>
+      </w:r>
+      <w:r>
+        <w:t xml:space="preserve">n/a (n/a).</w:t>
+      </w:r>
+      <w:r>
+        <w:t xml:space="preserve"> </w:t>
+      </w:r>
+      <w:hyperlink r:id="rId79">
         <w:r>
           <w:rPr>
             <w:rStyle w:val="Hyperlink"/>
           </w:rPr>
-          <w:t xml:space="preserve">https://doi.org/10.1016/j.tree.2014.04.002</w:t>
+          <w:t xml:space="preserve">https://doi.org/10.1111/1365-2656.13691</w:t>
         </w:r>
       </w:hyperlink>
       <w:r>
         <w:t xml:space="preserve">.</w:t>
       </w:r>
     </w:p>
-    <w:bookmarkEnd w:id="68"/>
-    <w:bookmarkStart w:id="70" w:name="ref-leimar_Learning_2019"/>
+    <w:bookmarkEnd w:id="80"/>
+    <w:bookmarkStart w:id="82" w:name="ref-leimar_Effects_2022"/>
+    <w:p>
+      <w:pPr>
+        <w:pStyle w:val="Bibliography"/>
+      </w:pPr>
+      <w:r>
+        <w:t xml:space="preserve">———. 2022b.</w:t>
+      </w:r>
+      <w:r>
+        <w:t xml:space="preserve"> </w:t>
+      </w:r>
+      <w:r>
+        <w:t xml:space="preserve">“Effects of Local Versus Global Competition on Reproductive Skew and Sex Differences in Social Dominance Behaviour.”</w:t>
+      </w:r>
+      <w:r>
+        <w:t xml:space="preserve"> </w:t>
+      </w:r>
+      <w:r>
+        <w:rPr>
+          <w:iCs/>
+          <w:i/>
+        </w:rPr>
+        <w:t xml:space="preserve">Proceedings of the Royal Society B: Biological Sciences</w:t>
+      </w:r>
+      <w:r>
+        <w:t xml:space="preserve"> </w:t>
+      </w:r>
+      <w:r>
+        <w:t xml:space="preserve">289 (1987): 20222081.</w:t>
+      </w:r>
+      <w:r>
+        <w:t xml:space="preserve"> </w:t>
+      </w:r>
+      <w:hyperlink r:id="rId81">
+        <w:r>
+          <w:rPr>
+            <w:rStyle w:val="Hyperlink"/>
+          </w:rPr>
+          <w:t xml:space="preserve">https://doi.org/10.1098/rspb.2022.2081</w:t>
+        </w:r>
+      </w:hyperlink>
+      <w:r>
+        <w:t xml:space="preserve">.</w:t>
+      </w:r>
+    </w:p>
+    <w:bookmarkEnd w:id="82"/>
+    <w:bookmarkStart w:id="84" w:name="ref-leimar_Learning_2019"/>
     <w:p>
       <w:pPr>
         <w:pStyle w:val="Bibliography"/>
@@ -7197,7 +8616,7 @@
       <w:r>
         <w:t xml:space="preserve"> </w:t>
       </w:r>
-      <w:hyperlink r:id="rId69">
+      <w:hyperlink r:id="rId83">
         <w:r>
           <w:rPr>
             <w:rStyle w:val="Hyperlink"/>
@@ -7209,8 +8628,8 @@
         <w:t xml:space="preserve">.</w:t>
       </w:r>
     </w:p>
-    <w:bookmarkEnd w:id="70"/>
-    <w:bookmarkStart w:id="71" w:name="ref-macphail_Brain_1982"/>
+    <w:bookmarkEnd w:id="84"/>
+    <w:bookmarkStart w:id="85" w:name="ref-macphail_Brain_1982"/>
     <w:p>
       <w:pPr>
         <w:pStyle w:val="Bibliography"/>
@@ -7271,20 +8690,11 @@
         <w:t xml:space="preserve">Vertebrates</w:t>
       </w:r>
       <w:r>
-        <w:t xml:space="preserve">.</w:t>
-      </w:r>
-      <w:r>
-        <w:t xml:space="preserve"> </w:t>
-      </w:r>
-      <w:r>
-        <w:t xml:space="preserve">Clarendon Press</w:t>
-      </w:r>
-      <w:r>
-        <w:t xml:space="preserve">.</w:t>
+        <w:t xml:space="preserve">. Clarendon Press.</w:t>
       </w:r>
     </w:p>
-    <w:bookmarkEnd w:id="71"/>
-    <w:bookmarkStart w:id="72" w:name="ref-maynard-smith_Evolution_1982"/>
+    <w:bookmarkEnd w:id="85"/>
+    <w:bookmarkStart w:id="86" w:name="ref-maynard-smith_Evolution_1982"/>
     <w:p>
       <w:pPr>
         <w:pStyle w:val="Bibliography"/>
@@ -7345,29 +8755,11 @@
         <w:t xml:space="preserve">Games</w:t>
       </w:r>
       <w:r>
-        <w:t xml:space="preserve">. 1 edition.</w:t>
-      </w:r>
-      <w:r>
-        <w:t xml:space="preserve"> </w:t>
-      </w:r>
-      <w:r>
-        <w:t xml:space="preserve">Cambridge ; New York</w:t>
-      </w:r>
-      <w:r>
-        <w:t xml:space="preserve">:</w:t>
-      </w:r>
-      <w:r>
-        <w:t xml:space="preserve"> </w:t>
-      </w:r>
-      <w:r>
-        <w:t xml:space="preserve">Cambridge University Press</w:t>
-      </w:r>
-      <w:r>
-        <w:t xml:space="preserve">.</w:t>
+        <w:t xml:space="preserve">. 1 edition. Cambridge ; New York: Cambridge University Press.</w:t>
       </w:r>
     </w:p>
-    <w:bookmarkEnd w:id="72"/>
-    <w:bookmarkStart w:id="74" w:name="ref-mcauliffe_Psychology_2015"/>
+    <w:bookmarkEnd w:id="86"/>
+    <w:bookmarkStart w:id="88" w:name="ref-mcauliffe_Psychology_2015"/>
     <w:p>
       <w:pPr>
         <w:pStyle w:val="Bibliography"/>
@@ -7389,7 +8781,7 @@
           <w:iCs/>
           <w:i/>
         </w:rPr>
-        <w:t xml:space="preserve">J Zool</w:t>
+        <w:t xml:space="preserve">Journal of Zoology</w:t>
       </w:r>
       <w:r>
         <w:t xml:space="preserve"> </w:t>
@@ -7400,7 +8792,7 @@
       <w:r>
         <w:t xml:space="preserve"> </w:t>
       </w:r>
-      <w:hyperlink r:id="rId73">
+      <w:hyperlink r:id="rId87">
         <w:r>
           <w:rPr>
             <w:rStyle w:val="Hyperlink"/>
@@ -7412,8 +8804,8 @@
         <w:t xml:space="preserve">.</w:t>
       </w:r>
     </w:p>
-    <w:bookmarkEnd w:id="74"/>
-    <w:bookmarkStart w:id="76" w:name="ref-moller_Female_1988"/>
+    <w:bookmarkEnd w:id="88"/>
+    <w:bookmarkStart w:id="90" w:name="ref-moller_Female_1988"/>
     <w:p>
       <w:pPr>
         <w:pStyle w:val="Bibliography"/>
@@ -7446,7 +8838,7 @@
       <w:r>
         <w:t xml:space="preserve"> </w:t>
       </w:r>
-      <w:hyperlink r:id="rId75">
+      <w:hyperlink r:id="rId89">
         <w:r>
           <w:rPr>
             <w:rStyle w:val="Hyperlink"/>
@@ -7458,8 +8850,8 @@
         <w:t xml:space="preserve">.</w:t>
       </w:r>
     </w:p>
-    <w:bookmarkEnd w:id="76"/>
-    <w:bookmarkStart w:id="78" w:name="ref-parker_Assessment_1974"/>
+    <w:bookmarkEnd w:id="90"/>
+    <w:bookmarkStart w:id="92" w:name="ref-parker_Assessment_1974"/>
     <w:p>
       <w:pPr>
         <w:pStyle w:val="Bibliography"/>
@@ -7492,7 +8884,7 @@
       <w:r>
         <w:t xml:space="preserve"> </w:t>
       </w:r>
-      <w:hyperlink r:id="rId77">
+      <w:hyperlink r:id="rId91">
         <w:r>
           <w:rPr>
             <w:rStyle w:val="Hyperlink"/>
@@ -7504,8 +8896,8 @@
         <w:t xml:space="preserve">.</w:t>
       </w:r>
     </w:p>
-    <w:bookmarkEnd w:id="78"/>
-    <w:bookmarkStart w:id="80" w:name="ref-quinones_Negotiation_2016"/>
+    <w:bookmarkEnd w:id="92"/>
+    <w:bookmarkStart w:id="94" w:name="ref-quinones_Negotiation_2016"/>
     <w:p>
       <w:pPr>
         <w:pStyle w:val="Bibliography"/>
@@ -7538,7 +8930,7 @@
       <w:r>
         <w:t xml:space="preserve"> </w:t>
       </w:r>
-      <w:hyperlink r:id="rId79">
+      <w:hyperlink r:id="rId93">
         <w:r>
           <w:rPr>
             <w:rStyle w:val="Hyperlink"/>
@@ -7550,8 +8942,8 @@
         <w:t xml:space="preserve">.</w:t>
       </w:r>
     </w:p>
-    <w:bookmarkEnd w:id="80"/>
-    <w:bookmarkStart w:id="82" w:name="ref-quinones_Reinforcement_2019"/>
+    <w:bookmarkEnd w:id="94"/>
+    <w:bookmarkStart w:id="96" w:name="ref-quinones_Reinforcement_2019"/>
     <w:p>
       <w:pPr>
         <w:pStyle w:val="Bibliography"/>
@@ -7569,7 +8961,19 @@
         <w:t xml:space="preserve"> </w:t>
       </w:r>
       <w:r>
-        <w:t xml:space="preserve">Learning Theory Reveals</w:t>
+        <w:t xml:space="preserve">Learning</w:t>
+      </w:r>
+      <w:r>
+        <w:t xml:space="preserve"> </w:t>
+      </w:r>
+      <w:r>
+        <w:t xml:space="preserve">Theory</w:t>
+      </w:r>
+      <w:r>
+        <w:t xml:space="preserve"> </w:t>
+      </w:r>
+      <w:r>
+        <w:t xml:space="preserve">Reveals</w:t>
       </w:r>
       <w:r>
         <w:t xml:space="preserve"> </w:t>
@@ -7581,7 +8985,13 @@
         <w:t xml:space="preserve"> </w:t>
       </w:r>
       <w:r>
-        <w:t xml:space="preserve">Cognitive Requirements</w:t>
+        <w:t xml:space="preserve">Cognitive</w:t>
+      </w:r>
+      <w:r>
+        <w:t xml:space="preserve"> </w:t>
+      </w:r>
+      <w:r>
+        <w:t xml:space="preserve">Requirements</w:t>
       </w:r>
       <w:r>
         <w:t xml:space="preserve"> </w:t>
@@ -7605,7 +9015,25 @@
         <w:t xml:space="preserve"> </w:t>
       </w:r>
       <w:r>
-        <w:t xml:space="preserve">Cleaner Fish Market Task</w:t>
+        <w:t xml:space="preserve">Cleaner</w:t>
+      </w:r>
+      <w:r>
+        <w:t xml:space="preserve"> </w:t>
+      </w:r>
+      <w:r>
+        <w:t xml:space="preserve">Fish</w:t>
+      </w:r>
+      <w:r>
+        <w:t xml:space="preserve"> </w:t>
+      </w:r>
+      <w:r>
+        <w:t xml:space="preserve">Market</w:t>
+      </w:r>
+      <w:r>
+        <w:t xml:space="preserve"> </w:t>
+      </w:r>
+      <w:r>
+        <w:t xml:space="preserve">Task</w:t>
       </w:r>
       <w:r>
         <w:t xml:space="preserve">.”</w:t>
@@ -7626,7 +9054,7 @@
       <w:r>
         <w:t xml:space="preserve"> </w:t>
       </w:r>
-      <w:hyperlink r:id="rId81">
+      <w:hyperlink r:id="rId95">
         <w:r>
           <w:rPr>
             <w:rStyle w:val="Hyperlink"/>
@@ -7638,13 +9066,149 @@
         <w:t xml:space="preserve">.</w:t>
       </w:r>
     </w:p>
-    <w:bookmarkEnd w:id="82"/>
-    <w:bookmarkStart w:id="84" w:name="ref-rohwer_Social_1975a"/>
+    <w:bookmarkEnd w:id="96"/>
+    <w:bookmarkStart w:id="98" w:name="ref-remsen_High_1984"/>
     <w:p>
       <w:pPr>
         <w:pStyle w:val="Bibliography"/>
       </w:pPr>
       <w:r>
+        <w:t xml:space="preserve">Remsen, J. V. 1984.</w:t>
+      </w:r>
+      <w:r>
+        <w:t xml:space="preserve"> </w:t>
+      </w:r>
+      <w:r>
+        <w:t xml:space="preserve">“High</w:t>
+      </w:r>
+      <w:r>
+        <w:t xml:space="preserve"> </w:t>
+      </w:r>
+      <w:r>
+        <w:t xml:space="preserve">Incidence</w:t>
+      </w:r>
+      <w:r>
+        <w:t xml:space="preserve"> </w:t>
+      </w:r>
+      <w:r>
+        <w:t xml:space="preserve">of "</w:t>
+      </w:r>
+      <w:r>
+        <w:t xml:space="preserve">Leapfrog</w:t>
+      </w:r>
+      <w:r>
+        <w:t xml:space="preserve">"</w:t>
+      </w:r>
+      <w:r>
+        <w:t xml:space="preserve"> </w:t>
+      </w:r>
+      <w:r>
+        <w:t xml:space="preserve">Pattern</w:t>
+      </w:r>
+      <w:r>
+        <w:t xml:space="preserve"> </w:t>
+      </w:r>
+      <w:r>
+        <w:t xml:space="preserve">of</w:t>
+      </w:r>
+      <w:r>
+        <w:t xml:space="preserve"> </w:t>
+      </w:r>
+      <w:r>
+        <w:t xml:space="preserve">Geographic</w:t>
+      </w:r>
+      <w:r>
+        <w:t xml:space="preserve"> </w:t>
+      </w:r>
+      <w:r>
+        <w:t xml:space="preserve">Variation</w:t>
+      </w:r>
+      <w:r>
+        <w:t xml:space="preserve"> </w:t>
+      </w:r>
+      <w:r>
+        <w:t xml:space="preserve">in</w:t>
+      </w:r>
+      <w:r>
+        <w:t xml:space="preserve"> </w:t>
+      </w:r>
+      <w:r>
+        <w:t xml:space="preserve">Andean</w:t>
+      </w:r>
+      <w:r>
+        <w:t xml:space="preserve"> </w:t>
+      </w:r>
+      <w:r>
+        <w:t xml:space="preserve">Birds</w:t>
+      </w:r>
+      <w:r>
+        <w:t xml:space="preserve">:</w:t>
+      </w:r>
+      <w:r>
+        <w:t xml:space="preserve"> </w:t>
+      </w:r>
+      <w:r>
+        <w:t xml:space="preserve">Implications</w:t>
+      </w:r>
+      <w:r>
+        <w:t xml:space="preserve"> </w:t>
+      </w:r>
+      <w:r>
+        <w:t xml:space="preserve">for the</w:t>
+      </w:r>
+      <w:r>
+        <w:t xml:space="preserve"> </w:t>
+      </w:r>
+      <w:r>
+        <w:t xml:space="preserve">Speciation</w:t>
+      </w:r>
+      <w:r>
+        <w:t xml:space="preserve"> </w:t>
+      </w:r>
+      <w:r>
+        <w:t xml:space="preserve">Process</w:t>
+      </w:r>
+      <w:r>
+        <w:t xml:space="preserve">.”</w:t>
+      </w:r>
+      <w:r>
+        <w:t xml:space="preserve"> </w:t>
+      </w:r>
+      <w:r>
+        <w:rPr>
+          <w:iCs/>
+          <w:i/>
+        </w:rPr>
+        <w:t xml:space="preserve">Science</w:t>
+      </w:r>
+      <w:r>
+        <w:t xml:space="preserve"> </w:t>
+      </w:r>
+      <w:r>
+        <w:t xml:space="preserve">224 (4645): 171–73.</w:t>
+      </w:r>
+      <w:r>
+        <w:t xml:space="preserve"> </w:t>
+      </w:r>
+      <w:hyperlink r:id="rId97">
+        <w:r>
+          <w:rPr>
+            <w:rStyle w:val="Hyperlink"/>
+          </w:rPr>
+          <w:t xml:space="preserve">https://doi.org/10.1126/science.224.4645.171</w:t>
+        </w:r>
+      </w:hyperlink>
+      <w:r>
+        <w:t xml:space="preserve">.</w:t>
+      </w:r>
+    </w:p>
+    <w:bookmarkEnd w:id="98"/>
+    <w:bookmarkStart w:id="100" w:name="ref-rohwer_Social_1975a"/>
+    <w:p>
+      <w:pPr>
+        <w:pStyle w:val="Bibliography"/>
+      </w:pPr>
+      <w:r>
         <w:t xml:space="preserve">Rohwer, Sievert. 1975.</w:t>
       </w:r>
       <w:r>
@@ -7657,7 +9221,13 @@
         <w:t xml:space="preserve"> </w:t>
       </w:r>
       <w:r>
-        <w:t xml:space="preserve">Social Significance</w:t>
+        <w:t xml:space="preserve">Social</w:t>
+      </w:r>
+      <w:r>
+        <w:t xml:space="preserve"> </w:t>
+      </w:r>
+      <w:r>
+        <w:t xml:space="preserve">Significance</w:t>
       </w:r>
       <w:r>
         <w:t xml:space="preserve"> </w:t>
@@ -7669,7 +9239,25 @@
         <w:t xml:space="preserve"> </w:t>
       </w:r>
       <w:r>
-        <w:t xml:space="preserve">Avian Winter Plumage Variability</w:t>
+        <w:t xml:space="preserve">Avian</w:t>
+      </w:r>
+      <w:r>
+        <w:t xml:space="preserve"> </w:t>
+      </w:r>
+      <w:r>
+        <w:t xml:space="preserve">Winter</w:t>
+      </w:r>
+      <w:r>
+        <w:t xml:space="preserve"> </w:t>
+      </w:r>
+      <w:r>
+        <w:t xml:space="preserve">Plumage</w:t>
+      </w:r>
+      <w:r>
+        <w:t xml:space="preserve"> </w:t>
+      </w:r>
+      <w:r>
+        <w:t xml:space="preserve">Variability</w:t>
       </w:r>
       <w:r>
         <w:t xml:space="preserve">.”</w:t>
@@ -7693,7 +9281,7 @@
       <w:r>
         <w:t xml:space="preserve"> </w:t>
       </w:r>
-      <w:hyperlink r:id="rId83">
+      <w:hyperlink r:id="rId99">
         <w:r>
           <w:rPr>
             <w:rStyle w:val="Hyperlink"/>
@@ -7705,8 +9293,60 @@
         <w:t xml:space="preserve">.</w:t>
       </w:r>
     </w:p>
-    <w:bookmarkEnd w:id="84"/>
-    <w:bookmarkStart w:id="85" w:name="ref-staddon_Adaptive_2016"/>
+    <w:bookmarkEnd w:id="100"/>
+    <w:bookmarkStart w:id="102" w:name="ref-sanchez-tojar_Metaanalysis_2018a"/>
+    <w:p>
+      <w:pPr>
+        <w:pStyle w:val="Bibliography"/>
+      </w:pPr>
+      <w:r>
+        <w:t xml:space="preserve">Sánchez-Tójar, Alfredo, Shinichi Nakagawa, Moisès Sánchez-Fortún, Dominic A Martin, Sukanya Ramani, Antje Girndt, Veronika Bókony, et al. 2018.</w:t>
+      </w:r>
+      <w:r>
+        <w:t xml:space="preserve"> </w:t>
+      </w:r>
+      <w:r>
+        <w:t xml:space="preserve">“Meta-Analysis Challenges a Textbook Example of Status Signalling and Demonstrates Publication Bias.”</w:t>
+      </w:r>
+      <w:r>
+        <w:t xml:space="preserve"> </w:t>
+      </w:r>
+      <w:r>
+        <w:t xml:space="preserve">Edited by Diethard Tautz and Tim Parker.</w:t>
+      </w:r>
+      <w:r>
+        <w:t xml:space="preserve"> </w:t>
+      </w:r>
+      <w:r>
+        <w:rPr>
+          <w:iCs/>
+          <w:i/>
+        </w:rPr>
+        <w:t xml:space="preserve">eLife</w:t>
+      </w:r>
+      <w:r>
+        <w:t xml:space="preserve"> </w:t>
+      </w:r>
+      <w:r>
+        <w:t xml:space="preserve">7 (November): e37385.</w:t>
+      </w:r>
+      <w:r>
+        <w:t xml:space="preserve"> </w:t>
+      </w:r>
+      <w:hyperlink r:id="rId101">
+        <w:r>
+          <w:rPr>
+            <w:rStyle w:val="Hyperlink"/>
+          </w:rPr>
+          <w:t xml:space="preserve">https://doi.org/10.7554/eLife.37385</w:t>
+        </w:r>
+      </w:hyperlink>
+      <w:r>
+        <w:t xml:space="preserve">.</w:t>
+      </w:r>
+    </w:p>
+    <w:bookmarkEnd w:id="102"/>
+    <w:bookmarkStart w:id="103" w:name="ref-staddon_Adaptive_2016"/>
     <w:p>
       <w:pPr>
         <w:pStyle w:val="Bibliography"/>
@@ -7767,29 +9407,11 @@
         <w:t xml:space="preserve">Learning</w:t>
       </w:r>
       <w:r>
-        <w:t xml:space="preserve">. 2 edition.</w:t>
-      </w:r>
-      <w:r>
-        <w:t xml:space="preserve"> </w:t>
-      </w:r>
-      <w:r>
-        <w:t xml:space="preserve">Cambridge</w:t>
-      </w:r>
-      <w:r>
-        <w:t xml:space="preserve">:</w:t>
-      </w:r>
-      <w:r>
-        <w:t xml:space="preserve"> </w:t>
-      </w:r>
-      <w:r>
-        <w:t xml:space="preserve">Cambridge University Press</w:t>
-      </w:r>
-      <w:r>
-        <w:t xml:space="preserve">.</w:t>
+        <w:t xml:space="preserve">. 2 edition. Cambridge: Cambridge University Press.</w:t>
       </w:r>
     </w:p>
-    <w:bookmarkEnd w:id="85"/>
-    <w:bookmarkStart w:id="86" w:name="ref-sutton_Reinforcement_2018"/>
+    <w:bookmarkEnd w:id="103"/>
+    <w:bookmarkStart w:id="104" w:name="ref-sutton_Reinforcement_2018"/>
     <w:p>
       <w:pPr>
         <w:pStyle w:val="Bibliography"/>
@@ -7840,32 +9462,28 @@
           <w:iCs/>
           <w:i/>
         </w:rPr>
-        <w:t xml:space="preserve">An Introduction</w:t>
-      </w:r>
-      <w:r>
-        <w:t xml:space="preserve">. Edited by Francis Bach. Second edition edition.</w:t>
-      </w:r>
-      <w:r>
-        <w:t xml:space="preserve"> </w:t>
-      </w:r>
-      <w:r>
-        <w:t xml:space="preserve">Cambridge, MA</w:t>
-      </w:r>
-      <w:r>
-        <w:t xml:space="preserve">:</w:t>
-      </w:r>
-      <w:r>
-        <w:t xml:space="preserve"> </w:t>
-      </w:r>
-      <w:r>
-        <w:t xml:space="preserve">A Bradford Book</w:t>
-      </w:r>
-      <w:r>
-        <w:t xml:space="preserve">.</w:t>
+        <w:t xml:space="preserve">An</w:t>
+      </w:r>
+      <w:r>
+        <w:rPr>
+          <w:iCs/>
+          <w:i/>
+        </w:rPr>
+        <w:t xml:space="preserve"> </w:t>
+      </w:r>
+      <w:r>
+        <w:rPr>
+          <w:iCs/>
+          <w:i/>
+        </w:rPr>
+        <w:t xml:space="preserve">Introduction</w:t>
+      </w:r>
+      <w:r>
+        <w:t xml:space="preserve">. Edited by Francis Bach. Second edition edition. Cambridge, MA: A Bradford Book.</w:t>
       </w:r>
     </w:p>
-    <w:bookmarkEnd w:id="86"/>
-    <w:bookmarkStart w:id="88" w:name="ref-tibbetts_Socially_2004"/>
+    <w:bookmarkEnd w:id="104"/>
+    <w:bookmarkStart w:id="106" w:name="ref-tibbetts_Socially_2004"/>
     <w:p>
       <w:pPr>
         <w:pStyle w:val="Bibliography"/>
@@ -7898,7 +9516,7 @@
       <w:r>
         <w:t xml:space="preserve"> </w:t>
       </w:r>
-      <w:hyperlink r:id="rId87">
+      <w:hyperlink r:id="rId105">
         <w:r>
           <w:rPr>
             <w:rStyle w:val="Hyperlink"/>
@@ -7910,8 +9528,8 @@
         <w:t xml:space="preserve">.</w:t>
       </w:r>
     </w:p>
-    <w:bookmarkEnd w:id="88"/>
-    <w:bookmarkStart w:id="90" w:name="ref-zahavi_Mate_1975"/>
+    <w:bookmarkEnd w:id="106"/>
+    <w:bookmarkStart w:id="108" w:name="ref-zahavi_Mate_1975"/>
     <w:p>
       <w:pPr>
         <w:pStyle w:val="Bibliography"/>
@@ -7923,10 +9541,7 @@
         <w:t xml:space="preserve"> </w:t>
       </w:r>
       <w:r>
-        <w:t xml:space="preserve">“Mate Selection</w:t>
-      </w:r>
-      <w:r>
-        <w:t xml:space="preserve">-</w:t>
+        <w:t xml:space="preserve">“Mate Selection—-</w:t>
       </w:r>
       <w:r>
         <w:t xml:space="preserve">A</w:t>
@@ -7956,7 +9571,7 @@
       <w:r>
         <w:t xml:space="preserve"> </w:t>
       </w:r>
-      <w:hyperlink r:id="rId89">
+      <w:hyperlink r:id="rId107">
         <w:r>
           <w:rPr>
             <w:rStyle w:val="Hyperlink"/>
@@ -7968,10 +9583,10 @@
         <w:t xml:space="preserve">.</w:t>
       </w:r>
     </w:p>
-    <w:bookmarkEnd w:id="90"/>
-    <w:bookmarkEnd w:id="91"/>
-    <w:bookmarkEnd w:id="92"/>
-    <w:bookmarkEnd w:id="93"/>
+    <w:bookmarkEnd w:id="108"/>
+    <w:bookmarkEnd w:id="109"/>
+    <w:bookmarkEnd w:id="110"/>
+    <w:bookmarkEnd w:id="111"/>
     <w:sectPr/>
   </w:body>
 </w:document>

</xml_diff>

<commit_message>
addressing Daniel´s comments on the manuscript
</commit_message>
<xml_diff>
--- a/manuscript/manuscript_1.0.docx
+++ b/manuscript/manuscript_1.0.docx
@@ -79,7 +79,7 @@
         <w:t xml:space="preserve"> </w:t>
       </w:r>
       <w:r>
-        <w:t xml:space="preserve">10,</w:t>
+        <w:t xml:space="preserve">22,</w:t>
       </w:r>
       <w:r>
         <w:t xml:space="preserve"> </w:t>
@@ -1562,34 +1562,34 @@
         <w:t xml:space="preserve"> </w:t>
       </w:r>
       <w:r>
-        <w:t xml:space="preserve">partners, which is sometimes referred to as Resource Holding Potential (RHP;</w:t>
-      </w:r>
-      <w:r>
-        <w:t xml:space="preserve"> </w:t>
-      </w:r>
-      <w:r>
-        <w:t xml:space="preserve">Parker (1974)</w:t>
-      </w:r>
-      <w:r>
-        <w:t xml:space="preserve">), or simply as quality.</w:t>
-      </w:r>
-      <w:r>
-        <w:t xml:space="preserve"> </w:t>
-      </w:r>
-      <w:r>
-        <w:t xml:space="preserve">Responsiveness to the quality of the partner is central</w:t>
-      </w:r>
-      <w:r>
-        <w:t xml:space="preserve"> </w:t>
-      </w:r>
-      <w:r>
-        <w:t xml:space="preserve">to communication systems such as badges of status,</w:t>
-      </w:r>
-      <w:r>
-        <w:t xml:space="preserve"> </w:t>
-      </w:r>
-      <w:r>
-        <w:t xml:space="preserve">where an arbitrary signal conveys quality</w:t>
+        <w:t xml:space="preserve">partners, which is sometimes referred to as Resource Holding Potential</w:t>
+      </w:r>
+      <w:r>
+        <w:t xml:space="preserve"> </w:t>
+      </w:r>
+      <w:r>
+        <w:t xml:space="preserve">(RHP, Parker 1974)</w:t>
+      </w:r>
+      <w:r>
+        <w:t xml:space="preserve">, or simply as quality.</w:t>
+      </w:r>
+      <w:r>
+        <w:t xml:space="preserve"> </w:t>
+      </w:r>
+      <w:r>
+        <w:t xml:space="preserve">Responsiveness to the quality of an opponent is central</w:t>
+      </w:r>
+      <w:r>
+        <w:t xml:space="preserve"> </w:t>
+      </w:r>
+      <w:r>
+        <w:t xml:space="preserve">to communication systems such as those in which individuals</w:t>
+      </w:r>
+      <w:r>
+        <w:t xml:space="preserve"> </w:t>
+      </w:r>
+      <w:r>
+        <w:t xml:space="preserve">exhibit badges of status, where a signal conveys quality</w:t>
       </w:r>
       <w:r>
         <w:t xml:space="preserve"> </w:t>
@@ -1604,7 +1604,7 @@
         <w:t xml:space="preserve"> </w:t>
       </w:r>
       <w:r>
-        <w:t xml:space="preserve">Here, arbitrary refers to a signal which is not</w:t>
+        <w:t xml:space="preserve">Such signals must be arbitrary, meaning they are not</w:t>
       </w:r>
       <w:r>
         <w:t xml:space="preserve"> </w:t>
@@ -1616,58 +1616,70 @@
         <w:t xml:space="preserve"> </w:t>
       </w:r>
       <w:r>
-        <w:t xml:space="preserve">Badges of status can be evolutionarily stable whenever the</w:t>
-      </w:r>
-      <w:r>
-        <w:t xml:space="preserve"> </w:t>
-      </w:r>
-      <w:r>
-        <w:t xml:space="preserve">signal imposes a fitness cost which decreases with the</w:t>
-      </w:r>
-      <w:r>
-        <w:t xml:space="preserve"> </w:t>
-      </w:r>
-      <w:r>
-        <w:t xml:space="preserve">quality of an individual</w:t>
-      </w:r>
-      <w:r>
-        <w:t xml:space="preserve"> </w:t>
-      </w:r>
-      <w:r>
-        <w:t xml:space="preserve">(Botero et al. 2010; Johnstone and Norris 1993)</w:t>
-      </w:r>
-      <w:r>
-        <w:t xml:space="preserve">,</w:t>
-      </w:r>
-      <w:r>
-        <w:t xml:space="preserve"> </w:t>
-      </w:r>
-      <w:r>
-        <w:t xml:space="preserve">such that it’s no longer in the interest of low quality individuals</w:t>
-      </w:r>
-      <w:r>
-        <w:t xml:space="preserve"> </w:t>
-      </w:r>
-      <w:r>
-        <w:t xml:space="preserve">to fake quality by producing a large badge. The cost of honest signals</w:t>
-      </w:r>
-      <w:r>
-        <w:t xml:space="preserve"> </w:t>
-      </w:r>
-      <w:r>
-        <w:t xml:space="preserve">is a more general principle of communications systems,</w:t>
-      </w:r>
-      <w:r>
-        <w:t xml:space="preserve"> </w:t>
-      </w:r>
-      <w:r>
-        <w:t xml:space="preserve">usually referred to as the handicap principle</w:t>
-      </w:r>
-      <w:r>
-        <w:t xml:space="preserve"> </w:t>
-      </w:r>
-      <w:r>
-        <w:t xml:space="preserve">(Grafen 1990; Zahavi 1975)</w:t>
+        <w:t xml:space="preserve">Generally signals can be evolutionarily stable whenever low quality individuals</w:t>
+      </w:r>
+      <w:r>
+        <w:t xml:space="preserve"> </w:t>
+      </w:r>
+      <w:r>
+        <w:t xml:space="preserve">pay a higher fitness cost for carrying the signal.</w:t>
+      </w:r>
+      <w:r>
+        <w:t xml:space="preserve"> </w:t>
+      </w:r>
+      <w:r>
+        <w:t xml:space="preserve">So, it’s no longer in the interest of low quality individuals</w:t>
+      </w:r>
+      <w:r>
+        <w:t xml:space="preserve"> </w:t>
+      </w:r>
+      <w:r>
+        <w:t xml:space="preserve">to fake quality by producing a large badge. Signal costs inversely proportional</w:t>
+      </w:r>
+      <w:r>
+        <w:t xml:space="preserve"> </w:t>
+      </w:r>
+      <w:r>
+        <w:t xml:space="preserve">to quality con come about by the production costs of the signal,</w:t>
+      </w:r>
+      <w:r>
+        <w:t xml:space="preserve"> </w:t>
+      </w:r>
+      <w:r>
+        <w:t xml:space="preserve">in which case the signal works like a handicap</w:t>
+      </w:r>
+      <w:r>
+        <w:t xml:space="preserve"> </w:t>
+      </w:r>
+      <w:r>
+        <w:t xml:space="preserve">(Botero et al. 2010; Johnstone and Norris 1993; Grafen 1990; Zahavi 1975)</w:t>
+      </w:r>
+      <w:r>
+        <w:t xml:space="preserve">.</w:t>
+      </w:r>
+      <w:r>
+        <w:t xml:space="preserve"> </w:t>
+      </w:r>
+      <w:r>
+        <w:t xml:space="preserve">Alternatively, the costs can come from</w:t>
+      </w:r>
+      <w:r>
+        <w:t xml:space="preserve"> </w:t>
+      </w:r>
+      <w:r>
+        <w:t xml:space="preserve">the aggressive reaction of receivers when the convention of the communication</w:t>
+      </w:r>
+      <w:r>
+        <w:t xml:space="preserve"> </w:t>
+      </w:r>
+      <w:r>
+        <w:t xml:space="preserve">is broken</w:t>
+      </w:r>
+      <w:r>
+        <w:t xml:space="preserve"> </w:t>
+      </w:r>
+      <w:r>
+        <w:t xml:space="preserve">(Enquist, Ghirlanda, and Hurd 2010; Tibbetts and Dale 2004)</w:t>
       </w:r>
       <w:r>
         <w:t xml:space="preserve">.</w:t>
@@ -1717,175 +1729,7 @@
         <w:pStyle w:val="BodyText"/>
       </w:pPr>
       <w:r>
-        <w:t xml:space="preserve">A somewhat ignored component of communication systems, in the context</w:t>
-      </w:r>
-      <w:r>
-        <w:t xml:space="preserve"> </w:t>
-      </w:r>
-      <w:r>
-        <w:t xml:space="preserve">of aggressive interactions, is the cognitive aspects of the receiver module.</w:t>
-      </w:r>
-      <w:r>
-        <w:t xml:space="preserve"> </w:t>
-      </w:r>
-      <w:r>
-        <w:t xml:space="preserve">Theoretical models often assume that communication systems relying on badges of</w:t>
-      </w:r>
-      <w:r>
-        <w:t xml:space="preserve"> </w:t>
-      </w:r>
-      <w:r>
-        <w:t xml:space="preserve">status to have reaction norms as their</w:t>
-      </w:r>
-      <w:r>
-        <w:t xml:space="preserve"> </w:t>
-      </w:r>
-      <w:r>
-        <w:t xml:space="preserve">mechanistic underpinning</w:t>
-      </w:r>
-      <w:r>
-        <w:t xml:space="preserve"> </w:t>
-      </w:r>
-      <w:r>
-        <w:t xml:space="preserve">(Botero et al. 2010)</w:t>
-      </w:r>
-      <w:r>
-        <w:t xml:space="preserve">, with</w:t>
-      </w:r>
-      <w:r>
-        <w:t xml:space="preserve"> </w:t>
-      </w:r>
-      <w:r>
-        <w:t xml:space="preserve">individuals using their own quality and the opponent’s badge to determine</w:t>
-      </w:r>
-      <w:r>
-        <w:t xml:space="preserve"> </w:t>
-      </w:r>
-      <w:r>
-        <w:t xml:space="preserve">whether to aggressively engage in contest. Reaction norms</w:t>
-      </w:r>
-      <w:r>
-        <w:t xml:space="preserve"> </w:t>
-      </w:r>
-      <w:r>
-        <w:t xml:space="preserve">allow individuals to respond to the available information without a big</w:t>
-      </w:r>
-      <w:r>
-        <w:t xml:space="preserve"> </w:t>
-      </w:r>
-      <w:r>
-        <w:t xml:space="preserve">cognitive burden. That is at least in contrast to other information processing</w:t>
-      </w:r>
-      <w:r>
-        <w:t xml:space="preserve"> </w:t>
-      </w:r>
-      <w:r>
-        <w:t xml:space="preserve">mechanisms like individual recognition. With individual recognition</w:t>
-      </w:r>
-      <w:r>
-        <w:t xml:space="preserve"> </w:t>
-      </w:r>
-      <w:r>
-        <w:t xml:space="preserve">individuals associate cue of their peers to their quality. These association</w:t>
-      </w:r>
-      <w:r>
-        <w:t xml:space="preserve"> </w:t>
-      </w:r>
-      <w:r>
-        <w:t xml:space="preserve">must be learned throughout and individual’s life, thus it has the usual</w:t>
-      </w:r>
-      <w:r>
-        <w:t xml:space="preserve"> </w:t>
-      </w:r>
-      <w:r>
-        <w:t xml:space="preserve">cognitive requirements of an associative learning process. An alternative view</w:t>
-      </w:r>
-      <w:r>
-        <w:t xml:space="preserve"> </w:t>
-      </w:r>
-      <w:r>
-        <w:t xml:space="preserve">of badges of status is that individuals learn</w:t>
-      </w:r>
-      <w:r>
-        <w:t xml:space="preserve"> </w:t>
-      </w:r>
-      <w:r>
-        <w:t xml:space="preserve">to react to them based on their experiences</w:t>
-      </w:r>
-      <w:r>
-        <w:t xml:space="preserve"> </w:t>
-      </w:r>
-      <w:r>
-        <w:t xml:space="preserve">(Guilford and Dawkins 1991)</w:t>
-      </w:r>
-      <w:r>
-        <w:t xml:space="preserve">,</w:t>
-      </w:r>
-      <w:r>
-        <w:t xml:space="preserve"> </w:t>
-      </w:r>
-      <w:r>
-        <w:t xml:space="preserve">which would imply that receivers must learn to associate signals with</w:t>
-      </w:r>
-      <w:r>
-        <w:t xml:space="preserve"> </w:t>
-      </w:r>
-      <w:r>
-        <w:t xml:space="preserve">the fighting ability of bearers just as in systems based on individual</w:t>
-      </w:r>
-      <w:r>
-        <w:t xml:space="preserve"> </w:t>
-      </w:r>
-      <w:r>
-        <w:t xml:space="preserve">recognition. In cases where badges of status vary quantitatively</w:t>
-      </w:r>
-      <w:r>
-        <w:t xml:space="preserve"> </w:t>
-      </w:r>
-      <w:r>
-        <w:t xml:space="preserve">(e.g. in size or intensity), fighting ability may increase monotonically</w:t>
-      </w:r>
-      <w:r>
-        <w:t xml:space="preserve"> </w:t>
-      </w:r>
-      <w:r>
-        <w:t xml:space="preserve">with attributes of the badge and would be reinforced by every interaction,</w:t>
-      </w:r>
-      <w:r>
-        <w:t xml:space="preserve"> </w:t>
-      </w:r>
-      <w:r>
-        <w:t xml:space="preserve">so in principle learning would be faster than in systems involving individual</w:t>
-      </w:r>
-      <w:r>
-        <w:t xml:space="preserve"> </w:t>
-      </w:r>
-      <w:r>
-        <w:t xml:space="preserve">recognition in which the association between signals and their meaning would</w:t>
-      </w:r>
-      <w:r>
-        <w:t xml:space="preserve"> </w:t>
-      </w:r>
-      <w:r>
-        <w:t xml:space="preserve">vary depending on the interacting partners. In any case, learning could be</w:t>
-      </w:r>
-      <w:r>
-        <w:t xml:space="preserve"> </w:t>
-      </w:r>
-      <w:r>
-        <w:t xml:space="preserve">a central cognitive mechanism in both types of communication systems,</w:t>
-      </w:r>
-      <w:r>
-        <w:t xml:space="preserve"> </w:t>
-      </w:r>
-      <w:r>
-        <w:t xml:space="preserve">but the role of learning in these contexts has not been thoroughly</w:t>
-      </w:r>
-      <w:r>
-        <w:t xml:space="preserve"> </w:t>
-      </w:r>
-      <w:r>
-        <w:t xml:space="preserve">explored in the empirical nor theoretical literature.</w:t>
+        <w:t xml:space="preserve">Continue here!!!!</w:t>
       </w:r>
     </w:p>
     <w:p>
@@ -1893,229 +1737,187 @@
         <w:pStyle w:val="BodyText"/>
       </w:pPr>
       <w:r>
-        <w:t xml:space="preserve">Associative learning is a key cognitive mechanism that allows</w:t>
-      </w:r>
-      <w:r>
-        <w:t xml:space="preserve"> </w:t>
-      </w:r>
-      <w:r>
-        <w:t xml:space="preserve">individuals to associate rewards with environmental stimuli</w:t>
-      </w:r>
-      <w:r>
-        <w:t xml:space="preserve"> </w:t>
-      </w:r>
-      <w:r>
-        <w:t xml:space="preserve">and thus behave adaptively</w:t>
-      </w:r>
-      <w:r>
-        <w:t xml:space="preserve"> </w:t>
-      </w:r>
-      <w:r>
-        <w:t xml:space="preserve">(Staddon 2016)</w:t>
-      </w:r>
-      <w:r>
-        <w:t xml:space="preserve">. Associative</w:t>
-      </w:r>
-      <w:r>
-        <w:t xml:space="preserve"> </w:t>
-      </w:r>
-      <w:r>
-        <w:t xml:space="preserve">learning exists in all major vertebrate taxa, and in many invertebrates</w:t>
-      </w:r>
-      <w:r>
-        <w:t xml:space="preserve"> </w:t>
-      </w:r>
-      <w:r>
-        <w:t xml:space="preserve">as well</w:t>
-      </w:r>
-      <w:r>
-        <w:t xml:space="preserve"> </w:t>
-      </w:r>
-      <w:r>
-        <w:t xml:space="preserve">(Heyes 2012; Macphail 1982; Staddon 2016; Behrens et al. 2008)</w:t>
-      </w:r>
-      <w:r>
-        <w:t xml:space="preserve">.</w:t>
-      </w:r>
-      <w:r>
-        <w:t xml:space="preserve"> </w:t>
-      </w:r>
-      <w:r>
-        <w:t xml:space="preserve">Theory has shown that natural selection favours these associations</w:t>
-      </w:r>
-      <w:r>
-        <w:t xml:space="preserve"> </w:t>
-      </w:r>
-      <w:r>
-        <w:t xml:space="preserve">in complex environments where conditions are hard to predict</w:t>
-      </w:r>
-      <w:r>
-        <w:t xml:space="preserve"> </w:t>
-      </w:r>
-      <w:r>
-        <w:t xml:space="preserve">(Dridi and Lehmann 2016)</w:t>
-      </w:r>
-      <w:r>
-        <w:t xml:space="preserve">. Besides its wide taxonomic and</w:t>
-      </w:r>
-      <w:r>
-        <w:t xml:space="preserve"> </w:t>
-      </w:r>
-      <w:r>
-        <w:t xml:space="preserve">ecological relevance, associative learning is a flexible cognitive</w:t>
-      </w:r>
-      <w:r>
-        <w:t xml:space="preserve"> </w:t>
-      </w:r>
-      <w:r>
-        <w:t xml:space="preserve">mechanism whose underpinnings show interspecific variation</w:t>
-      </w:r>
-      <w:r>
-        <w:t xml:space="preserve"> </w:t>
-      </w:r>
-      <w:r>
-        <w:t xml:space="preserve">(Enquist, Lind, and Ghirlanda 2016; Quiñones et al. 2019)</w:t>
-      </w:r>
-      <w:r>
-        <w:t xml:space="preserve">. Associative learning</w:t>
-      </w:r>
-      <w:r>
-        <w:t xml:space="preserve"> </w:t>
-      </w:r>
-      <w:r>
-        <w:t xml:space="preserve">is not a single mechanisms, but rather a set of cognitive structures</w:t>
-      </w:r>
-      <w:r>
-        <w:t xml:space="preserve"> </w:t>
-      </w:r>
-      <w:r>
-        <w:t xml:space="preserve">and processes that can vary in their scope and complexity. Presumably,</w:t>
-      </w:r>
-      <w:r>
-        <w:t xml:space="preserve"> </w:t>
-      </w:r>
-      <w:r>
-        <w:t xml:space="preserve">these structures and processes have been modified</w:t>
-      </w:r>
-      <w:r>
-        <w:t xml:space="preserve"> </w:t>
-      </w:r>
-      <w:r>
-        <w:t xml:space="preserve">by natural selection and could provide new explanations for behavioural</w:t>
-      </w:r>
-      <w:r>
-        <w:t xml:space="preserve"> </w:t>
-      </w:r>
-      <w:r>
-        <w:t xml:space="preserve">variation. Despite all this, associative learning is</w:t>
-      </w:r>
-      <w:r>
-        <w:t xml:space="preserve"> </w:t>
-      </w:r>
-      <w:r>
-        <w:t xml:space="preserve">not often included in the narrative of evolutionary explanations of</w:t>
-      </w:r>
-      <w:r>
-        <w:t xml:space="preserve"> </w:t>
-      </w:r>
-      <w:r>
-        <w:t xml:space="preserve">behavioural patterns</w:t>
-      </w:r>
-      <w:r>
-        <w:t xml:space="preserve"> </w:t>
-      </w:r>
-      <w:r>
-        <w:t xml:space="preserve">(Fawcett, Hamblin, and Giraldeau 2013; Kamil 1983; McAuliffe and Thornton 2015)</w:t>
-      </w:r>
-      <w:r>
-        <w:t xml:space="preserve">. Computational models of evolution</w:t>
-      </w:r>
-      <w:r>
-        <w:t xml:space="preserve"> </w:t>
-      </w:r>
-      <w:r>
-        <w:t xml:space="preserve">can play an important role to overcome the lack of integration</w:t>
-      </w:r>
-      <w:r>
-        <w:t xml:space="preserve"> </w:t>
-      </w:r>
-      <w:r>
-        <w:t xml:space="preserve">between learning and evolution. Reinforcement learning theory</w:t>
-      </w:r>
-      <w:r>
-        <w:t xml:space="preserve"> </w:t>
-      </w:r>
-      <w:r>
-        <w:t xml:space="preserve">encompasses a series of computational methods inspired</w:t>
-      </w:r>
-      <w:r>
-        <w:t xml:space="preserve"> </w:t>
-      </w:r>
-      <w:r>
-        <w:t xml:space="preserve">on the psychological and neurological mechanisms of associative</w:t>
-      </w:r>
-      <w:r>
-        <w:t xml:space="preserve"> </w:t>
-      </w:r>
-      <w:r>
-        <w:t xml:space="preserve">learning</w:t>
-      </w:r>
-      <w:r>
-        <w:t xml:space="preserve"> </w:t>
-      </w:r>
-      <w:r>
-        <w:t xml:space="preserve">(Sutton and Barto 2018)</w:t>
-      </w:r>
-      <w:r>
-        <w:t xml:space="preserve">. These set of algorithms allow the</w:t>
-      </w:r>
-      <w:r>
-        <w:t xml:space="preserve"> </w:t>
-      </w:r>
-      <w:r>
-        <w:t xml:space="preserve">implementation of biologically realistic problems,</w:t>
-      </w:r>
-      <w:r>
-        <w:t xml:space="preserve"> </w:t>
-      </w:r>
-      <w:r>
-        <w:t xml:space="preserve">capturing the essence of learning processes</w:t>
-      </w:r>
-      <w:r>
-        <w:t xml:space="preserve"> </w:t>
-      </w:r>
-      <w:r>
-        <w:t xml:space="preserve">(Frankenhuis, Panchanathan, and Barto 2018; Quiñones et al. 2019)</w:t>
-      </w:r>
-      <w:r>
-        <w:t xml:space="preserve">.</w:t>
-      </w:r>
-      <w:r>
-        <w:t xml:space="preserve"> </w:t>
-      </w:r>
-      <w:r>
-        <w:t xml:space="preserve">Furthermore, these algorithms can be embedded in evolutionary simulations to</w:t>
-      </w:r>
-      <w:r>
-        <w:t xml:space="preserve"> </w:t>
-      </w:r>
-      <w:r>
-        <w:t xml:space="preserve">generate theoretical predictions of the effect that learning can</w:t>
-      </w:r>
-      <w:r>
-        <w:t xml:space="preserve"> </w:t>
-      </w:r>
-      <w:r>
-        <w:t xml:space="preserve">have in behavioural evolution</w:t>
-      </w:r>
-      <w:r>
-        <w:t xml:space="preserve"> </w:t>
-      </w:r>
-      <w:r>
-        <w:t xml:space="preserve">(Leimar and McNamara 2019; Leimar and Bshary 2022b)</w:t>
-      </w:r>
-      <w:r>
-        <w:t xml:space="preserve">.</w:t>
+        <w:t xml:space="preserve">A somewhat ignored component of communication systems in the context</w:t>
+      </w:r>
+      <w:r>
+        <w:t xml:space="preserve"> </w:t>
+      </w:r>
+      <w:r>
+        <w:t xml:space="preserve">of aggressive interactions are cognitive aspects of the receiver module.</w:t>
+      </w:r>
+      <w:r>
+        <w:t xml:space="preserve"> </w:t>
+      </w:r>
+      <w:r>
+        <w:t xml:space="preserve">Theoretical models often assume that communication systems relying on badges of</w:t>
+      </w:r>
+      <w:r>
+        <w:t xml:space="preserve"> </w:t>
+      </w:r>
+      <w:r>
+        <w:t xml:space="preserve">status have reaction norms as their mechanistic underpinning</w:t>
+      </w:r>
+      <w:r>
+        <w:t xml:space="preserve"> </w:t>
+      </w:r>
+      <w:r>
+        <w:t xml:space="preserve">(Botero et al. 2010)</w:t>
+      </w:r>
+      <w:r>
+        <w:t xml:space="preserve">, with</w:t>
+      </w:r>
+      <w:r>
+        <w:t xml:space="preserve"> </w:t>
+      </w:r>
+      <w:r>
+        <w:t xml:space="preserve">individuals using their own quality and the opponent’s badge to determine</w:t>
+      </w:r>
+      <w:r>
+        <w:t xml:space="preserve"> </w:t>
+      </w:r>
+      <w:r>
+        <w:t xml:space="preserve">whether to aggressively engage in contests. Reaction norms</w:t>
+      </w:r>
+      <w:r>
+        <w:t xml:space="preserve"> </w:t>
+      </w:r>
+      <w:r>
+        <w:t xml:space="preserve">allow individuals to respond to the available information without a large</w:t>
+      </w:r>
+      <w:r>
+        <w:t xml:space="preserve"> </w:t>
+      </w:r>
+      <w:r>
+        <w:t xml:space="preserve">cognitive burden. The computations involved in the reaction norm response do not</w:t>
+      </w:r>
+      <w:r>
+        <w:t xml:space="preserve"> </w:t>
+      </w:r>
+      <w:r>
+        <w:t xml:space="preserve">required a lot of memory or advanced algorithmic processes.</w:t>
+      </w:r>
+      <w:r>
+        <w:t xml:space="preserve"> </w:t>
+      </w:r>
+      <w:r>
+        <w:t xml:space="preserve">This is in contrast to other information processing</w:t>
+      </w:r>
+      <w:r>
+        <w:t xml:space="preserve"> </w:t>
+      </w:r>
+      <w:r>
+        <w:t xml:space="preserve">mechanisms like individual recognition. With individual recognition,</w:t>
+      </w:r>
+      <w:r>
+        <w:t xml:space="preserve"> </w:t>
+      </w:r>
+      <w:r>
+        <w:t xml:space="preserve">individuals associate cues of their peers to their quality. Because these</w:t>
+      </w:r>
+      <w:r>
+        <w:t xml:space="preserve"> </w:t>
+      </w:r>
+      <w:r>
+        <w:t xml:space="preserve">associations must be learnt throughout the life of individual,</w:t>
+      </w:r>
+      <w:r>
+        <w:t xml:space="preserve"> </w:t>
+      </w:r>
+      <w:r>
+        <w:t xml:space="preserve">they have the usual cognitive requirements of associative learning processes.</w:t>
+      </w:r>
+      <w:r>
+        <w:t xml:space="preserve"> </w:t>
+      </w:r>
+      <w:r>
+        <w:t xml:space="preserve">An alternative view of badges of status is that individuals learn</w:t>
+      </w:r>
+      <w:r>
+        <w:t xml:space="preserve"> </w:t>
+      </w:r>
+      <w:r>
+        <w:t xml:space="preserve">to react to them based on their experiences</w:t>
+      </w:r>
+      <w:r>
+        <w:t xml:space="preserve"> </w:t>
+      </w:r>
+      <w:r>
+        <w:t xml:space="preserve">(Guilford and Dawkins 1991)</w:t>
+      </w:r>
+      <w:r>
+        <w:t xml:space="preserve">,</w:t>
+      </w:r>
+      <w:r>
+        <w:t xml:space="preserve"> </w:t>
+      </w:r>
+      <w:r>
+        <w:t xml:space="preserve">which would imply that receivers must learn to associate signals with</w:t>
+      </w:r>
+      <w:r>
+        <w:t xml:space="preserve"> </w:t>
+      </w:r>
+      <w:r>
+        <w:t xml:space="preserve">the fighting ability of bearers just as in systems based on individual</w:t>
+      </w:r>
+      <w:r>
+        <w:t xml:space="preserve"> </w:t>
+      </w:r>
+      <w:r>
+        <w:t xml:space="preserve">recognition. In cases where badges of status vary quantitatively</w:t>
+      </w:r>
+      <w:r>
+        <w:t xml:space="preserve"> </w:t>
+      </w:r>
+      <w:r>
+        <w:t xml:space="preserve">(e.g. in size or intensity), fighting ability may increase monotonically</w:t>
+      </w:r>
+      <w:r>
+        <w:t xml:space="preserve"> </w:t>
+      </w:r>
+      <w:r>
+        <w:t xml:space="preserve">with attributes of the badge and would be reinforced by every interaction.</w:t>
+      </w:r>
+      <w:r>
+        <w:t xml:space="preserve"> </w:t>
+      </w:r>
+      <w:r>
+        <w:t xml:space="preserve">Therefore, in principle, learning in such scenarios would be faster</w:t>
+      </w:r>
+      <w:r>
+        <w:t xml:space="preserve"> </w:t>
+      </w:r>
+      <w:r>
+        <w:t xml:space="preserve">than in systems involving individual</w:t>
+      </w:r>
+      <w:r>
+        <w:t xml:space="preserve"> </w:t>
+      </w:r>
+      <w:r>
+        <w:t xml:space="preserve">recognition in which the association between signals and their meaning</w:t>
+      </w:r>
+      <w:r>
+        <w:t xml:space="preserve"> </w:t>
+      </w:r>
+      <w:r>
+        <w:t xml:space="preserve">varies depending on the interacting partners. In any case, learning may be</w:t>
+      </w:r>
+      <w:r>
+        <w:t xml:space="preserve"> </w:t>
+      </w:r>
+      <w:r>
+        <w:t xml:space="preserve">a central cognitive mechanism in both types of communication systems,</w:t>
+      </w:r>
+      <w:r>
+        <w:t xml:space="preserve"> </w:t>
+      </w:r>
+      <w:r>
+        <w:t xml:space="preserve">but the role of learning in these contexts has not been thoroughly</w:t>
+      </w:r>
+      <w:r>
+        <w:t xml:space="preserve"> </w:t>
+      </w:r>
+      <w:r>
+        <w:t xml:space="preserve">explored in the empirical nor theoretical literature.</w:t>
       </w:r>
     </w:p>
     <w:p>
@@ -2123,7 +1925,210 @@
         <w:pStyle w:val="BodyText"/>
       </w:pPr>
       <w:r>
-        <w:t xml:space="preserve">In here we present an evolutionary model where individuals use</w:t>
+        <w:t xml:space="preserve">Associative learning is a taxonomically widespread cognitive</w:t>
+      </w:r>
+      <w:r>
+        <w:t xml:space="preserve"> </w:t>
+      </w:r>
+      <w:r>
+        <w:t xml:space="preserve">mechanism that allows individuals to associate rewards with environmental stimuli</w:t>
+      </w:r>
+      <w:r>
+        <w:t xml:space="preserve"> </w:t>
+      </w:r>
+      <w:r>
+        <w:t xml:space="preserve">and thus behave adaptively</w:t>
+      </w:r>
+      <w:r>
+        <w:t xml:space="preserve"> </w:t>
+      </w:r>
+      <w:r>
+        <w:t xml:space="preserve">(Heyes 2012; Macphail 1982; Staddon 2016; Behrens et al. 2008)</w:t>
+      </w:r>
+      <w:r>
+        <w:t xml:space="preserve">.</w:t>
+      </w:r>
+      <w:r>
+        <w:t xml:space="preserve"> </w:t>
+      </w:r>
+      <w:r>
+        <w:t xml:space="preserve">Theory has shown that natural selection favours such associations</w:t>
+      </w:r>
+      <w:r>
+        <w:t xml:space="preserve"> </w:t>
+      </w:r>
+      <w:r>
+        <w:t xml:space="preserve">in complex environments where conditions are difficult to predict</w:t>
+      </w:r>
+      <w:r>
+        <w:t xml:space="preserve"> </w:t>
+      </w:r>
+      <w:r>
+        <w:t xml:space="preserve">(Dridi and Lehmann 2016)</w:t>
+      </w:r>
+      <w:r>
+        <w:t xml:space="preserve">. Associative learning is a flexible cognitive</w:t>
+      </w:r>
+      <w:r>
+        <w:t xml:space="preserve"> </w:t>
+      </w:r>
+      <w:r>
+        <w:t xml:space="preserve">mechanism whose underpinnings show interspecific variation</w:t>
+      </w:r>
+      <w:r>
+        <w:t xml:space="preserve"> </w:t>
+      </w:r>
+      <w:r>
+        <w:t xml:space="preserve">(Enquist, Lind, and Ghirlanda 2016; Quiñones et al. 2019)</w:t>
+      </w:r>
+      <w:r>
+        <w:t xml:space="preserve">. Associative learning</w:t>
+      </w:r>
+      <w:r>
+        <w:t xml:space="preserve"> </w:t>
+      </w:r>
+      <w:r>
+        <w:t xml:space="preserve">is not a single mechanisms, but rather a set of cognitive structures</w:t>
+      </w:r>
+      <w:r>
+        <w:t xml:space="preserve"> </w:t>
+      </w:r>
+      <w:r>
+        <w:t xml:space="preserve">and processes that can vary in their scope and complexity. Presumably,</w:t>
+      </w:r>
+      <w:r>
+        <w:t xml:space="preserve"> </w:t>
+      </w:r>
+      <w:r>
+        <w:t xml:space="preserve">these structures and processes have been modified</w:t>
+      </w:r>
+      <w:r>
+        <w:t xml:space="preserve"> </w:t>
+      </w:r>
+      <w:r>
+        <w:t xml:space="preserve">by natural selection and could provide new explanations for behavioural</w:t>
+      </w:r>
+      <w:r>
+        <w:t xml:space="preserve"> </w:t>
+      </w:r>
+      <w:r>
+        <w:t xml:space="preserve">variation. Despite all this, associative learning is</w:t>
+      </w:r>
+      <w:r>
+        <w:t xml:space="preserve"> </w:t>
+      </w:r>
+      <w:r>
+        <w:t xml:space="preserve">not often included in the narrative of evolutionary explanations of</w:t>
+      </w:r>
+      <w:r>
+        <w:t xml:space="preserve"> </w:t>
+      </w:r>
+      <w:r>
+        <w:t xml:space="preserve">behavioural patterns</w:t>
+      </w:r>
+      <w:r>
+        <w:t xml:space="preserve"> </w:t>
+      </w:r>
+      <w:r>
+        <w:t xml:space="preserve">(Fawcett, Hamblin, and Giraldeau 2013; Kamil 1983; McAuliffe and Thornton 2015)</w:t>
+      </w:r>
+      <w:r>
+        <w:t xml:space="preserve">. Computational models of evolution</w:t>
+      </w:r>
+      <w:r>
+        <w:t xml:space="preserve"> </w:t>
+      </w:r>
+      <w:r>
+        <w:t xml:space="preserve">can play an important role to overcome the lack of integration</w:t>
+      </w:r>
+      <w:r>
+        <w:t xml:space="preserve"> </w:t>
+      </w:r>
+      <w:r>
+        <w:t xml:space="preserve">between learning and evolution. Reinforcement learning theory</w:t>
+      </w:r>
+      <w:r>
+        <w:t xml:space="preserve"> </w:t>
+      </w:r>
+      <w:r>
+        <w:t xml:space="preserve">encompasses a series of computational methods inspired</w:t>
+      </w:r>
+      <w:r>
+        <w:t xml:space="preserve"> </w:t>
+      </w:r>
+      <w:r>
+        <w:t xml:space="preserve">on the psychological and neurological mechanisms of associative</w:t>
+      </w:r>
+      <w:r>
+        <w:t xml:space="preserve"> </w:t>
+      </w:r>
+      <w:r>
+        <w:t xml:space="preserve">learning</w:t>
+      </w:r>
+      <w:r>
+        <w:t xml:space="preserve"> </w:t>
+      </w:r>
+      <w:r>
+        <w:t xml:space="preserve">(Sutton and Barto 2018)</w:t>
+      </w:r>
+      <w:r>
+        <w:t xml:space="preserve">. This set of algorithms allows the</w:t>
+      </w:r>
+      <w:r>
+        <w:t xml:space="preserve"> </w:t>
+      </w:r>
+      <w:r>
+        <w:t xml:space="preserve">implementation of biologically realistic problems,</w:t>
+      </w:r>
+      <w:r>
+        <w:t xml:space="preserve"> </w:t>
+      </w:r>
+      <w:r>
+        <w:t xml:space="preserve">capturing the essence of learning processes</w:t>
+      </w:r>
+      <w:r>
+        <w:t xml:space="preserve"> </w:t>
+      </w:r>
+      <w:r>
+        <w:t xml:space="preserve">(Frankenhuis, Panchanathan, and Barto 2018; Quiñones et al. 2019)</w:t>
+      </w:r>
+      <w:r>
+        <w:t xml:space="preserve">.</w:t>
+      </w:r>
+      <w:r>
+        <w:t xml:space="preserve"> </w:t>
+      </w:r>
+      <w:r>
+        <w:t xml:space="preserve">Furthermore, these algorithms can be embedded in evolutionary simulations to</w:t>
+      </w:r>
+      <w:r>
+        <w:t xml:space="preserve"> </w:t>
+      </w:r>
+      <w:r>
+        <w:t xml:space="preserve">generate theoretical predictions of the effect that learning can</w:t>
+      </w:r>
+      <w:r>
+        <w:t xml:space="preserve"> </w:t>
+      </w:r>
+      <w:r>
+        <w:t xml:space="preserve">have in behavioural evolution</w:t>
+      </w:r>
+      <w:r>
+        <w:t xml:space="preserve"> </w:t>
+      </w:r>
+      <w:r>
+        <w:t xml:space="preserve">(Leimar and McNamara 2019; Leimar and Bshary 2022b)</w:t>
+      </w:r>
+      <w:r>
+        <w:t xml:space="preserve">.</w:t>
+      </w:r>
+    </w:p>
+    <w:p>
+      <w:pPr>
+        <w:pStyle w:val="BodyText"/>
+      </w:pPr>
+      <w:r>
+        <w:t xml:space="preserve">Here we present an evolutionary model where individuals use</w:t>
       </w:r>
       <w:r>
         <w:t xml:space="preserve"> </w:t>
@@ -2135,37 +2140,37 @@
         <w:t xml:space="preserve"> </w:t>
       </w:r>
       <w:r>
-        <w:t xml:space="preserve">(or peacefully), in the context of competition over resources,</w:t>
-      </w:r>
-      <w:r>
-        <w:t xml:space="preserve"> </w:t>
-      </w:r>
-      <w:r>
-        <w:t xml:space="preserve">depending on the quantitative morphological trait they</w:t>
-      </w:r>
-      <w:r>
-        <w:t xml:space="preserve"> </w:t>
-      </w:r>
-      <w:r>
-        <w:t xml:space="preserve">perceive in their opponent (badge). Over evolutionary time</w:t>
-      </w:r>
-      <w:r>
-        <w:t xml:space="preserve"> </w:t>
-      </w:r>
-      <w:r>
-        <w:t xml:space="preserve">individuals evolve the size of their badge, and whether it depends</w:t>
-      </w:r>
-      <w:r>
-        <w:t xml:space="preserve"> </w:t>
-      </w:r>
-      <w:r>
-        <w:t xml:space="preserve">on their quality. Under this simple</w:t>
-      </w:r>
-      <w:r>
-        <w:t xml:space="preserve"> </w:t>
-      </w:r>
-      <w:r>
-        <w:t xml:space="preserve">set up, individuals can use the badge as a signal of quality.</w:t>
+        <w:t xml:space="preserve">(or peacefully) in the context of competition over resource,</w:t>
+      </w:r>
+      <w:r>
+        <w:t xml:space="preserve"> </w:t>
+      </w:r>
+      <w:r>
+        <w:t xml:space="preserve">depending on a quantitative morphological trait</w:t>
+      </w:r>
+      <w:r>
+        <w:t xml:space="preserve"> </w:t>
+      </w:r>
+      <w:r>
+        <w:t xml:space="preserve">(i.e.: a badge indicating quality) they</w:t>
+      </w:r>
+      <w:r>
+        <w:t xml:space="preserve"> </w:t>
+      </w:r>
+      <w:r>
+        <w:t xml:space="preserve">perceive in their opponents. Over evolutionary time the size of</w:t>
+      </w:r>
+      <w:r>
+        <w:t xml:space="preserve"> </w:t>
+      </w:r>
+      <w:r>
+        <w:t xml:space="preserve">the badge evolves, and its dependency on the individual’s quality.</w:t>
+      </w:r>
+      <w:r>
+        <w:t xml:space="preserve"> </w:t>
+      </w:r>
+      <w:r>
+        <w:t xml:space="preserve">Under this simple set up, individuals can use the badge as a signal of quality.</w:t>
       </w:r>
       <w:r>
         <w:t xml:space="preserve"> </w:t>
@@ -2177,7 +2182,7 @@
         <w:t xml:space="preserve"> </w:t>
       </w:r>
       <w:r>
-        <w:t xml:space="preserve">of interaction structure we expect different communication signals to evolve.</w:t>
+        <w:t xml:space="preserve">we expect communication signals to evolve as handicaps or conventions.</w:t>
       </w:r>
     </w:p>
     <w:bookmarkEnd w:id="22"/>
@@ -2195,13 +2200,19 @@
         <w:pStyle w:val="FirstParagraph"/>
       </w:pPr>
       <w:r>
-        <w:t xml:space="preserve">We model the evolution of signals of quality in the context of agonistic</w:t>
-      </w:r>
-      <w:r>
-        <w:t xml:space="preserve"> </w:t>
-      </w:r>
-      <w:r>
-        <w:t xml:space="preserve">interactions. For simplicity we consider a population of haploid</w:t>
+        <w:t xml:space="preserve">We model the evolution of signals indicating individual quality</w:t>
+      </w:r>
+      <w:r>
+        <w:t xml:space="preserve"> </w:t>
+      </w:r>
+      <w:r>
+        <w:t xml:space="preserve">in the context of agonistic interactions.</w:t>
+      </w:r>
+      <w:r>
+        <w:t xml:space="preserve"> </w:t>
+      </w:r>
+      <w:r>
+        <w:t xml:space="preserve">For simplicity we consider a population of haploid</w:t>
       </w:r>
       <w:r>
         <w:t xml:space="preserve"> </w:t>
@@ -2334,25 +2345,19 @@
         <w:t xml:space="preserve"> </w:t>
       </w:r>
       <w:r>
-        <w:t xml:space="preserve">has the highest. As part of</w:t>
-      </w:r>
-      <w:r>
-        <w:t xml:space="preserve"> </w:t>
-      </w:r>
-      <w:r>
-        <w:t xml:space="preserve">development processes individuals produce a morphological signal (badge),</w:t>
-      </w:r>
-      <w:r>
-        <w:t xml:space="preserve"> </w:t>
-      </w:r>
-      <w:r>
-        <w:t xml:space="preserve">the size of such depends on their level</w:t>
-      </w:r>
-      <w:r>
-        <w:t xml:space="preserve"> </w:t>
-      </w:r>
-      <w:r>
-        <w:t xml:space="preserve">of quality according to a reaction norm given by</w:t>
+        <w:t xml:space="preserve">has the highest. As they</w:t>
+      </w:r>
+      <w:r>
+        <w:t xml:space="preserve"> </w:t>
+      </w:r>
+      <w:r>
+        <w:t xml:space="preserve">develop, individuals produce a phenotypic signal (badge),</w:t>
+      </w:r>
+      <w:r>
+        <w:t xml:space="preserve"> </w:t>
+      </w:r>
+      <w:r>
+        <w:t xml:space="preserve">the size of which depends on their quality according to a reaction norm given by</w:t>
       </w:r>
       <w:r>
         <w:t xml:space="preserve"> </w:t>
@@ -2570,25 +2575,43 @@
         <w:t xml:space="preserve"> </w:t>
       </w:r>
       <w:r>
-        <w:t xml:space="preserve">informative (logistic) norms. The size of the signal is constrained</w:t>
-      </w:r>
-      <w:r>
-        <w:t xml:space="preserve"> </w:t>
-      </w:r>
-      <w:r>
-        <w:t xml:space="preserve">between zero and one. We assume different values of these traits</w:t>
-      </w:r>
-      <w:r>
-        <w:t xml:space="preserve"> </w:t>
-      </w:r>
-      <w:r>
-        <w:t xml:space="preserve">are given by different alleles, and are inherited from mother to offspring.</w:t>
-      </w:r>
-      <w:r>
-        <w:t xml:space="preserve"> </w:t>
-      </w:r>
-      <w:r>
-        <w:t xml:space="preserve">Unless, with a small probability (</w:t>
+        <w:t xml:space="preserve">informative (logistic) norms. Informative reaction norms represent a</w:t>
+      </w:r>
+      <w:r>
+        <w:t xml:space="preserve"> </w:t>
+      </w:r>
+      <w:r>
+        <w:t xml:space="preserve">developmental program where the phenotype of the individual is determined by</w:t>
+      </w:r>
+      <w:r>
+        <w:t xml:space="preserve"> </w:t>
+      </w:r>
+      <w:r>
+        <w:t xml:space="preserve">the environmental conditions under which it grows, thus causing a</w:t>
+      </w:r>
+      <w:r>
+        <w:t xml:space="preserve"> </w:t>
+      </w:r>
+      <w:r>
+        <w:t xml:space="preserve">correlation between quality and signal. The size of the signal is constrained</w:t>
+      </w:r>
+      <w:r>
+        <w:t xml:space="preserve"> </w:t>
+      </w:r>
+      <w:r>
+        <w:t xml:space="preserve">to take values between zero and one. We assume different values of these traits</w:t>
+      </w:r>
+      <w:r>
+        <w:t xml:space="preserve"> </w:t>
+      </w:r>
+      <w:r>
+        <w:t xml:space="preserve">are given by different alleles and are inherited from mother to offspring</w:t>
+      </w:r>
+      <w:r>
+        <w:t xml:space="preserve"> </w:t>
+      </w:r>
+      <w:r>
+        <w:t xml:space="preserve">unless, with a small probability (</w:t>
       </w:r>
       <m:oMath>
         <m:r>
@@ -2649,17 +2672,19 @@
       <w:r>
         <w:t xml:space="preserve">.</w:t>
       </w:r>
-      <w:r>
-        <w:t xml:space="preserve"> </w:t>
-      </w:r>
-      <w:r>
-        <w:t xml:space="preserve">After birth individuals go through a round of</w:t>
-      </w:r>
-      <w:r>
-        <w:t xml:space="preserve"> </w:t>
-      </w:r>
-      <w:r>
-        <w:t xml:space="preserve">viability selection. Individual specific survival probability is</w:t>
+    </w:p>
+    <w:p>
+      <w:pPr>
+        <w:pStyle w:val="BodyText"/>
+      </w:pPr>
+      <w:r>
+        <w:t xml:space="preserve">After birth, individuals go through a round of</w:t>
+      </w:r>
+      <w:r>
+        <w:t xml:space="preserve"> </w:t>
+      </w:r>
+      <w:r>
+        <w:t xml:space="preserve">viability selection. The survival probability of an individual is</w:t>
       </w:r>
       <w:r>
         <w:t xml:space="preserve"> </w:t>
@@ -2804,7 +2829,7 @@
         </m:d>
       </m:oMath>
       <w:r>
-        <w:t xml:space="preserve">. Where</w:t>
+        <w:t xml:space="preserve">, where</w:t>
       </w:r>
       <w:r>
         <w:t xml:space="preserve"> </w:t>
@@ -2991,7 +3016,7 @@
         <w:t xml:space="preserve"> </w:t>
       </w:r>
       <w:r>
-        <w:t xml:space="preserve">In an interaction each individual must</w:t>
+        <w:t xml:space="preserve">In each interaction individuals must</w:t>
       </w:r>
       <w:r>
         <w:t xml:space="preserve"> </w:t>
@@ -3060,7 +3085,7 @@
         <w:t xml:space="preserve"> </w:t>
       </w:r>
       <w:r>
-        <w:t xml:space="preserve">if both individuals restrain from fighting they split up the resource</w:t>
+        <w:t xml:space="preserve">if both individuals restrain from fighting, then they split up the resource</w:t>
       </w:r>
       <w:r>
         <w:t xml:space="preserve"> </w:t>
@@ -3084,7 +3109,7 @@
         <w:t xml:space="preserve"> </w:t>
       </w:r>
       <w:r>
-        <w:t xml:space="preserve">difference in quality between her and her interacting partner; specifically</w:t>
+        <w:t xml:space="preserve">difference in quality between it and its interacting partner; specifically</w:t>
       </w:r>
       <w:r>
         <w:t xml:space="preserve"> </w:t>
@@ -3249,7 +3274,7 @@
         <w:t xml:space="preserve"> </w:t>
       </w:r>
       <w:r>
-        <w:t xml:space="preserve">winning probability; and</w:t>
+        <w:t xml:space="preserve">winning probability, and</w:t>
       </w:r>
       <w:r>
         <w:t xml:space="preserve"> </w:t>
@@ -3289,7 +3314,7 @@
         <w:t xml:space="preserve"> </w:t>
       </w:r>
       <w:r>
-        <w:t xml:space="preserve">partner respectively.</w:t>
+        <w:t xml:space="preserve">partner, respectively.</w:t>
       </w:r>
     </w:p>
     <w:p>
@@ -3303,13 +3328,13 @@
         <w:t xml:space="preserve"> </w:t>
       </w:r>
       <w:r>
-        <w:t xml:space="preserve">partner can be dependent on the size of the partner’s badge,</w:t>
-      </w:r>
-      <w:r>
-        <w:t xml:space="preserve"> </w:t>
-      </w:r>
-      <w:r>
-        <w:t xml:space="preserve">the actual dependency is determined by the focal´s experiences</w:t>
+        <w:t xml:space="preserve">partner can depend on the size of the partner’s badge,</w:t>
+      </w:r>
+      <w:r>
+        <w:t xml:space="preserve"> </w:t>
+      </w:r>
+      <w:r>
+        <w:t xml:space="preserve">the dependency is determined by the focal’s experiences</w:t>
       </w:r>
       <w:r>
         <w:t xml:space="preserve"> </w:t>
@@ -3348,7 +3373,7 @@
         <w:t xml:space="preserve"> </w:t>
       </w:r>
       <w:r>
-        <w:t xml:space="preserve">After every interaction they update the estimate of reward proportionally</w:t>
+        <w:t xml:space="preserve">After each interaction they update the estimate of reward proportionally</w:t>
       </w:r>
       <w:r>
         <w:t xml:space="preserve"> </w:t>
@@ -3388,13 +3413,13 @@
         </m:r>
       </m:oMath>
       <w:r>
-        <w:t xml:space="preserve">). Furthermore, they express different probabilities of</w:t>
-      </w:r>
-      <w:r>
-        <w:t xml:space="preserve"> </w:t>
-      </w:r>
-      <w:r>
-        <w:t xml:space="preserve">retreating (attacking) depending on the badge size of their opponent</w:t>
+        <w:t xml:space="preserve">). Furthermore, individuals express different probabilities of</w:t>
+      </w:r>
+      <w:r>
+        <w:t xml:space="preserve"> </w:t>
+      </w:r>
+      <w:r>
+        <w:t xml:space="preserve">retreating/attacking depending on the badge size of their opponent</w:t>
       </w:r>
       <w:r>
         <w:t xml:space="preserve"> </w:t>
@@ -3406,13 +3431,13 @@
         <w:t xml:space="preserve"> </w:t>
       </w:r>
       <w:r>
-        <w:t xml:space="preserve">retreating (attacking) up or down depending on whether retreating</w:t>
-      </w:r>
-      <w:r>
-        <w:t xml:space="preserve"> </w:t>
-      </w:r>
-      <w:r>
-        <w:t xml:space="preserve">(attacking) leads to an increase in the reward estimation.</w:t>
+        <w:t xml:space="preserve">retreating/attacking up or down depending on whether retreating/attacking</w:t>
+      </w:r>
+      <w:r>
+        <w:t xml:space="preserve"> </w:t>
+      </w:r>
+      <w:r>
+        <w:t xml:space="preserve">leads to an increase in the reward estimation.</w:t>
       </w:r>
       <w:r>
         <w:t xml:space="preserve"> </w:t>
@@ -3424,13 +3449,13 @@
         <w:t xml:space="preserve"> </w:t>
       </w:r>
       <w:r>
-        <w:t xml:space="preserve">an individual with small badge, and that leads to an increase in</w:t>
-      </w:r>
-      <w:r>
-        <w:t xml:space="preserve"> </w:t>
-      </w:r>
-      <w:r>
-        <w:t xml:space="preserve">the reward estimation, the focal individual will increase the probability</w:t>
+        <w:t xml:space="preserve">an individual with small badge and this leads to an increase in</w:t>
+      </w:r>
+      <w:r>
+        <w:t xml:space="preserve"> </w:t>
+      </w:r>
+      <w:r>
+        <w:t xml:space="preserve">the reward estimation, then the focal individual will increase the probability</w:t>
       </w:r>
       <w:r>
         <w:t xml:space="preserve"> </w:t>
@@ -3454,7 +3479,7 @@
         <w:t xml:space="preserve"> </w:t>
       </w:r>
       <w:r>
-        <w:t xml:space="preserve">of retreating (escalating), must be generalized across different values.</w:t>
+        <w:t xml:space="preserve">of retreating/attacking, must be generalized across different values.</w:t>
       </w:r>
       <w:r>
         <w:t xml:space="preserve"> </w:t>
@@ -3501,7 +3526,25 @@
         <w:t xml:space="preserve"> </w:t>
       </w:r>
       <w:r>
-        <w:t xml:space="preserve">along the badge size interval ([0,1]). This feature centres are the same for all individuals and stored in vector</w:t>
+        <w:t xml:space="preserve">along the badge size interval ([0,1]) where the updates are focused.</w:t>
+      </w:r>
+      <w:r>
+        <w:t xml:space="preserve"> </w:t>
+      </w:r>
+      <w:r>
+        <w:t xml:space="preserve">For the sake of simplicity we keep the location of these feature centres</w:t>
+      </w:r>
+      <w:r>
+        <w:t xml:space="preserve"> </w:t>
+      </w:r>
+      <w:r>
+        <w:t xml:space="preserve">constant and the same for all individuals, the are stored in the</w:t>
+      </w:r>
+      <w:r>
+        <w:t xml:space="preserve"> </w:t>
+      </w:r>
+      <w:r>
+        <w:t xml:space="preserve">vector</w:t>
       </w:r>
       <w:r>
         <w:t xml:space="preserve"> </w:t>
@@ -3518,7 +3561,7 @@
         <w:t xml:space="preserve"> </w:t>
       </w:r>
       <w:r>
-        <w:t xml:space="preserve">. Each one of these features centres</w:t>
+        <w:t xml:space="preserve">. Each of these feature centres</w:t>
       </w:r>
       <w:r>
         <w:t xml:space="preserve"> </w:t>
@@ -3563,7 +3606,7 @@
         <w:t xml:space="preserve"> </w:t>
       </w:r>
       <w:r>
-        <w:t xml:space="preserve">represent the feature weights) The response of each feature centre</w:t>
+        <w:t xml:space="preserve">represent the feature weights). The response of each feature centre</w:t>
       </w:r>
       <w:r>
         <w:t xml:space="preserve"> </w:t>
@@ -3590,7 +3633,7 @@
         <w:t xml:space="preserve"> </w:t>
       </w:r>
       <w:r>
-        <w:t xml:space="preserve">B, grey line). Formally the</w:t>
+        <w:t xml:space="preserve">B, grey line). Formally, the</w:t>
       </w:r>
       <w:r>
         <w:t xml:space="preserve"> </w:t>
@@ -3818,13 +3861,99 @@
         <w:pStyle w:val="BodyText"/>
       </w:pPr>
       <w:r>
-        <w:t xml:space="preserve">After all their interactions, individuals in the population</w:t>
-      </w:r>
-      <w:r>
-        <w:t xml:space="preserve"> </w:t>
-      </w:r>
-      <w:r>
-        <w:t xml:space="preserve">reproduce proportionally to their total pay-off</w:t>
+        <w:t xml:space="preserve">Individuals interact as the focal individual</w:t>
+      </w:r>
+      <w:r>
+        <w:t xml:space="preserve"> </w:t>
+      </w:r>
+      <m:oMath>
+        <m:r>
+          <m:t>n</m:t>
+        </m:r>
+      </m:oMath>
+      <w:r>
+        <w:t xml:space="preserve"> </w:t>
+      </w:r>
+      <w:r>
+        <w:t xml:space="preserve">times, and the interaction</w:t>
+      </w:r>
+      <w:r>
+        <w:t xml:space="preserve"> </w:t>
+      </w:r>
+      <w:r>
+        <w:t xml:space="preserve">partner is chosen at random. Thus, the expected number of interactions for</w:t>
+      </w:r>
+      <w:r>
+        <w:t xml:space="preserve"> </w:t>
+      </w:r>
+      <w:r>
+        <w:t xml:space="preserve">each individual is</w:t>
+      </w:r>
+      <w:r>
+        <w:t xml:space="preserve"> </w:t>
+      </w:r>
+      <m:oMath>
+        <m:r>
+          <m:t>n</m:t>
+        </m:r>
+        <m:r>
+          <m:rPr>
+            <m:sty m:val="p"/>
+          </m:rPr>
+          <m:t>+</m:t>
+        </m:r>
+        <m:f>
+          <m:fPr>
+            <m:type m:val="bar"/>
+          </m:fPr>
+          <m:num>
+            <m:r>
+              <m:t>n</m:t>
+            </m:r>
+            <m:d>
+              <m:dPr>
+                <m:begChr m:val="("/>
+                <m:endChr m:val=")"/>
+                <m:sepChr m:val=""/>
+                <m:grow/>
+              </m:dPr>
+              <m:e>
+                <m:r>
+                  <m:t>N</m:t>
+                </m:r>
+                <m:r>
+                  <m:rPr>
+                    <m:sty m:val="p"/>
+                  </m:rPr>
+                  <m:t>+</m:t>
+                </m:r>
+                <m:r>
+                  <m:t>1</m:t>
+                </m:r>
+              </m:e>
+            </m:d>
+          </m:num>
+          <m:den>
+            <m:r>
+              <m:t>N</m:t>
+            </m:r>
+          </m:den>
+        </m:f>
+      </m:oMath>
+      <w:r>
+        <w:t xml:space="preserve">.</w:t>
+      </w:r>
+      <w:r>
+        <w:t xml:space="preserve"> </w:t>
+      </w:r>
+      <w:r>
+        <w:t xml:space="preserve">After the interaction round , individuals in the population</w:t>
+      </w:r>
+      <w:r>
+        <w:t xml:space="preserve"> </w:t>
+      </w:r>
+      <w:r>
+        <w:t xml:space="preserve">reproduce with a probability proportional to their total pay-off</w:t>
       </w:r>
       <w:r>
         <w:t xml:space="preserve"> </w:t>
@@ -3931,7 +4060,7 @@
           <wp:inline>
             <wp:extent cx="5334000" cy="4667250"/>
             <wp:effectExtent b="0" l="0" r="0" t="0"/>
-            <wp:docPr descr="Model of communication in the context of aggressive interactions. In A the sender code: a reaction norm determines how the badge size is determined by the quality of the individual. Red shows an informative reaction norm, while the blue shows a uninformative reaction norm. B the receiver code: individuals have a behavioral reaction norm that determines their probability of retreating (black line). The reaction norm arises from generalizing the information from the feature weights (black dots). Generalization is represented by the grey line and its axis, which shows the response triggered by the fourth feature diminishes as the value evaluated is further from the feature center. The learning process moves the feature weights (black dots) up or down depending on whether that leads to an increase in the estimated reward. In C and D, effect of learning on the receiver strategy. Receivers in C face signallers with uninformative reaction norms (blue line in A), while in D they face signallers with informative reaction norms (red line in A). Colour scale in C (applies also for D) indicates the quality of the individual" title="" id="24" name="Picture"/>
+            <wp:docPr descr="Model of communication in the context of aggressive interactions. In A, the reaction norm determines the badge size. Red shows an informative reaction norm, while the blue shows a uninformative reaction norm. B individuals perceiving the signal have a behavioral reaction norm that determines their probability of retreating (black line). The reaction norm arises from generalizing the information from the feature weights (black dots). Feature weaights are values associated with a particular badge size and are updated as individuals interact with each other. The generalization of the information associated with each feature weight is represented by the grey line and its axis, which shows the response triggered by the fourth feature diminishes as the value evaluated is further from the feature center. The learning process moves the feature weights (black dots) up or down depending on whether that leads to an increase in the estimated reward. In C and D, effect of learning on the receiver strategy. Receivers in C face signallers with uninformative reaction norms (blue line in A). The uninformative reaction norm yields badge size of 0.5, thus the behavioural reaction norm in C is only updated around that value.D Receivers face signallers with informative reaction norms (red line in A). Accordingly, receivers develop a threashold-like reaction norm where the decision to retreat increases with the badge size of the interacting partner. Colour scale in C and D indicates the quality of the individual." title="" id="24" name="Picture"/>
             <a:graphic>
               <a:graphicData uri="http://schemas.openxmlformats.org/drawingml/2006/picture">
                 <pic:pic>
@@ -3974,7 +4103,7 @@
         <w:pStyle w:val="ImageCaption"/>
       </w:pPr>
       <w:r>
-        <w:t xml:space="preserve">Model of communication in the context of aggressive interactions. In A the sender code: a reaction norm determines how the badge size is determined by the quality of the individual. Red shows an informative reaction norm, while the blue shows a uninformative reaction norm. B the receiver code: individuals have a behavioral reaction norm that determines their probability of retreating (black line). The reaction norm arises from generalizing the information from the feature weights (black dots). Generalization is represented by the grey line and its axis, which shows the response triggered by the fourth feature diminishes as the value evaluated is further from the feature center. The learning process moves the feature weights (black dots) up or down depending on whether that leads to an increase in the estimated reward. In C and D, effect of learning on the receiver strategy. Receivers in C face signallers with uninformative reaction norms (blue line in A), while in D they face signallers with informative reaction norms (red line in A). Colour scale in C (applies also for D) indicates the quality of the individual</w:t>
+        <w:t xml:space="preserve">Model of communication in the context of aggressive interactions. In A, the reaction norm determines the badge size. Red shows an informative reaction norm, while the blue shows a uninformative reaction norm. B individuals perceiving the signal have a behavioral reaction norm that determines their probability of retreating (black line). The reaction norm arises from generalizing the information from the feature weights (black dots). Feature weaights are values associated with a particular badge size and are updated as individuals interact with each other. The generalization of the information associated with each feature weight is represented by the grey line and its axis, which shows the response triggered by the fourth feature diminishes as the value evaluated is further from the feature center. The learning process moves the feature weights (black dots) up or down depending on whether that leads to an increase in the estimated reward. In C and D, effect of learning on the receiver strategy. Receivers in C face signallers with uninformative reaction norms (blue line in A). The uninformative reaction norm yields badge size of 0.5, thus the behavioural reaction norm in C is only updated around that value.D Receivers face signallers with informative reaction norms (red line in A). Accordingly, receivers develop a threashold-like reaction norm where the decision to retreat increases with the badge size of the interacting partner. Colour scale in C and D indicates the quality of the individual.</w:t>
       </w:r>
     </w:p>
     <w:bookmarkEnd w:id="26"/>
@@ -3998,7 +4127,7 @@
         <w:t xml:space="preserve"> </w:t>
       </w:r>
       <w:r>
-        <w:t xml:space="preserve">evolution of the sender code (by setting the mutation rate to</w:t>
+        <w:t xml:space="preserve">evolution of the badge size (by setting the mutation rate to</w:t>
       </w:r>
       <w:r>
         <w:t xml:space="preserve"> </w:t>
@@ -4060,19 +4189,19 @@
         <w:t xml:space="preserve"> </w:t>
       </w:r>
       <w:r>
-        <w:t xml:space="preserve">When learners face uninformative signals, they change their</w:t>
-      </w:r>
-      <w:r>
-        <w:t xml:space="preserve"> </w:t>
-      </w:r>
-      <w:r>
-        <w:t xml:space="preserve">probability of retreating depending on their own quality. Individuals</w:t>
-      </w:r>
-      <w:r>
-        <w:t xml:space="preserve"> </w:t>
-      </w:r>
-      <w:r>
-        <w:t xml:space="preserve">with higher quality (red tones) after the learning process have a</w:t>
+        <w:t xml:space="preserve">The simulations reveal that when learners face uninformative signals,</w:t>
+      </w:r>
+      <w:r>
+        <w:t xml:space="preserve"> </w:t>
+      </w:r>
+      <w:r>
+        <w:t xml:space="preserve">they modify their probability of retreating depending on their own quality.</w:t>
+      </w:r>
+      <w:r>
+        <w:t xml:space="preserve"> </w:t>
+      </w:r>
+      <w:r>
+        <w:t xml:space="preserve">Individuals with higher quality (red tones) after the learning process have a</w:t>
       </w:r>
       <w:r>
         <w:t xml:space="preserve"> </w:t>
@@ -4084,19 +4213,25 @@
         <w:t xml:space="preserve"> </w:t>
       </w:r>
       <w:r>
-        <w:t xml:space="preserve">(blue tones) mostly retreat from confrontations. Thus, learning splits</w:t>
-      </w:r>
-      <w:r>
-        <w:t xml:space="preserve"> </w:t>
-      </w:r>
-      <w:r>
-        <w:t xml:space="preserve">the population of receivers into the two classic pure strategies of</w:t>
-      </w:r>
-      <w:r>
-        <w:t xml:space="preserve"> </w:t>
-      </w:r>
-      <w:r>
-        <w:t xml:space="preserve">hawks and doves. Given that we have a assumed a monomorphic population</w:t>
+        <w:t xml:space="preserve">(blue tones) mostly retreat from confrontations; in both cases irrespective of</w:t>
+      </w:r>
+      <w:r>
+        <w:t xml:space="preserve"> </w:t>
+      </w:r>
+      <w:r>
+        <w:t xml:space="preserve">their opponent. Thus, learning splits the population of receivers into</w:t>
+      </w:r>
+      <w:r>
+        <w:t xml:space="preserve"> </w:t>
+      </w:r>
+      <w:r>
+        <w:t xml:space="preserve">the two classic pure strategies of hawks and doves.</w:t>
+      </w:r>
+      <w:r>
+        <w:t xml:space="preserve"> </w:t>
+      </w:r>
+      <w:r>
+        <w:t xml:space="preserve">Given that we have a assumed a monomorphic population</w:t>
       </w:r>
       <w:r>
         <w:t xml:space="preserve"> </w:t>
@@ -4108,7 +4243,30 @@
         <w:t xml:space="preserve"> </w:t>
       </w:r>
       <w:r>
-        <w:t xml:space="preserve">triggered by learning only affect a small range of badge sizes.</w:t>
+        <w:t xml:space="preserve">triggered by learning only affect a small range of badge sizes. This can be seen</w:t>
+      </w:r>
+      <w:r>
+        <w:t xml:space="preserve"> </w:t>
+      </w:r>
+      <w:r>
+        <w:t xml:space="preserve">in panel C, all learning has occurred around a badge size of</w:t>
+      </w:r>
+      <w:r>
+        <w:t xml:space="preserve"> </w:t>
+      </w:r>
+      <m:oMath>
+        <m:r>
+          <m:t>0.5</m:t>
+        </m:r>
+      </m:oMath>
+      <w:r>
+        <w:t xml:space="preserve">, because all</w:t>
+      </w:r>
+      <w:r>
+        <w:t xml:space="preserve"> </w:t>
+      </w:r>
+      <w:r>
+        <w:t xml:space="preserve">badges in the population are this size.</w:t>
       </w:r>
       <w:r>
         <w:t xml:space="preserve"> </w:t>
@@ -4141,13 +4299,13 @@
         <w:t xml:space="preserve"> </w:t>
       </w:r>
       <w:r>
-        <w:t xml:space="preserve">threshold-like reaction norm, where the change from retreating to</w:t>
-      </w:r>
-      <w:r>
-        <w:t xml:space="preserve"> </w:t>
-      </w:r>
-      <w:r>
-        <w:t xml:space="preserve">attacking depends on the quality of the receiver. As expected,</w:t>
+        <w:t xml:space="preserve">threshold-like reaction norm, where the decision to retreat or</w:t>
+      </w:r>
+      <w:r>
+        <w:br/>
+      </w:r>
+      <w:r>
+        <w:t xml:space="preserve">attack depends on the quality of the receiver. As expected,</w:t>
       </w:r>
       <w:r>
         <w:t xml:space="preserve"> </w:t>
@@ -4171,7 +4329,7 @@
           <wp:inline>
             <wp:extent cx="4620126" cy="5544151"/>
             <wp:effectExtent b="0" l="0" r="0" t="0"/>
-            <wp:docPr descr="Evolution of the badge size as a handicap mediated by learning. Top panels (A.1 and A.2) show the evolutionary dynamics of the sender code. On the left (A.1), changes in the distribution of values for the intercept of the reaction norm (\alpha); on the right (A.2) changes in the distribution of the slope (\beta). Darker areas of the background correspond to values with high frequency, while dashed lines in both panels show the mean of the distribution. X axis in the evolutionary dynamics are given in thousands of generations. Grey lines show the generation time corresponding to the panels below portraing the sender (B) and receiver code(C). In the bottom panels (C1-4), the learned reaction norms correspond to individuals in the population after the interaction round. Color scale indicates quality just as in Fig. ." title="" id="28" name="Picture"/>
+            <wp:docPr descr="Evolution of the badge size as a handicap mediated by learning. Top panels (A.1 and A.2) show the evolutionary dynamics of the sender code. On the left (A.1), changes in the distribution of values for the intercept of the reaction norm (\alpha); on the right (A.2) changes in the distribution of the slope (\beta). Darker areas of the background correspond to values with high frequency, while dashed lines in both panels show the mean of the distribution. X axis in the evolutionary dynamics are given in thousands of generations. Grey lines show the generation time corresponding to the panels below portraing the sender (B) and receiver code(C). In the bottom panels (C1-4), the learned reaction norms correspond to individuals in the population after the interaction round. Color scale indicates quality just as in Fig. . On the first half of the simulation (B.1 and B.2) the badge size evolves to its minimum value. In the second half, the value of the slope takes positive values and reaction norms evolve to produce an honest signal of quality. Correspondingly, individuals learn to react to badge size by increasing the probability of retreat with increasing badge sizes" title="" id="28" name="Picture"/>
             <a:graphic>
               <a:graphicData uri="http://schemas.openxmlformats.org/drawingml/2006/picture">
                 <pic:pic>
@@ -4236,7 +4394,7 @@
         <w:t xml:space="preserve"> </w:t>
       </w:r>
       <w:r>
-        <w:t xml:space="preserve">.</w:t>
+        <w:t xml:space="preserve">. On the first half of the simulation (B.1 and B.2) the badge size evolves to its minimum value. In the second half, the value of the slope takes positive values and reaction norms evolve to produce an honest signal of quality. Correspondingly, individuals learn to react to badge size by increasing the probability of retreat with increasing badge sizes</w:t>
       </w:r>
     </w:p>
     <w:p>
@@ -4244,7 +4402,7 @@
         <w:pStyle w:val="BodyText"/>
       </w:pPr>
       <w:r>
-        <w:t xml:space="preserve">When we allow the evolution of the sender code (</w:t>
+        <w:t xml:space="preserve">When we allow the badge size to evolve (</w:t>
       </w:r>
       <m:oMath>
         <m:r>
@@ -4269,13 +4427,13 @@
         <w:t xml:space="preserve"> </w:t>
       </w:r>
       <w:r>
-        <w:t xml:space="preserve">change subject to natural selection and genetic drift), and the badge</w:t>
-      </w:r>
-      <w:r>
-        <w:t xml:space="preserve"> </w:t>
-      </w:r>
-      <w:r>
-        <w:t xml:space="preserve">size work as a handicap (i.e. the cost of the badge is inversely</w:t>
+        <w:t xml:space="preserve">change subject to natural selection and genetic drift), and the signal</w:t>
+      </w:r>
+      <w:r>
+        <w:t xml:space="preserve"> </w:t>
+      </w:r>
+      <w:r>
+        <w:t xml:space="preserve">works as a handicap (i.e. the cost of the badge is inversely</w:t>
       </w:r>
       <w:r>
         <w:t xml:space="preserve"> </w:t>
@@ -4317,7 +4475,7 @@
         <w:t xml:space="preserve"> </w:t>
       </w:r>
       <w:r>
-        <w:t xml:space="preserve">, A) show a set of</w:t>
+        <w:t xml:space="preserve">, A) appear to involve a set of</w:t>
       </w:r>
       <w:r>
         <w:t xml:space="preserve"> </w:t>
@@ -4331,7 +4489,13 @@
         </m:r>
       </m:oMath>
       <w:r>
-        <w:t xml:space="preserve">) evolves to</w:t>
+        <w:t xml:space="preserve">)</w:t>
+      </w:r>
+      <w:r>
+        <w:t xml:space="preserve"> </w:t>
+      </w:r>
+      <w:r>
+        <w:t xml:space="preserve">describing the relationship between individual quality and badge size evolves to</w:t>
       </w:r>
       <w:r>
         <w:t xml:space="preserve"> </w:t>
@@ -4343,25 +4507,31 @@
         <w:t xml:space="preserve"> </w:t>
       </w:r>
       <w:r>
-        <w:t xml:space="preserve">That makes sense because reaction norms segregating in the population are</w:t>
-      </w:r>
-      <w:r>
-        <w:t xml:space="preserve"> </w:t>
-      </w:r>
-      <w:r>
-        <w:t xml:space="preserve">flat at this point, and consequently the receiver code does not respond to</w:t>
-      </w:r>
-      <w:r>
-        <w:t xml:space="preserve"> </w:t>
-      </w:r>
-      <w:r>
-        <w:t xml:space="preserve">the badge size, bigger badges are costlier and do not trigger lower attack</w:t>
-      </w:r>
-      <w:r>
-        <w:t xml:space="preserve"> </w:t>
-      </w:r>
-      <w:r>
-        <w:t xml:space="preserve">probabilities. During those first generations, the slope of the sender</w:t>
+        <w:t xml:space="preserve">This is because reaction norms segregating in the population are</w:t>
+      </w:r>
+      <w:r>
+        <w:t xml:space="preserve"> </w:t>
+      </w:r>
+      <w:r>
+        <w:t xml:space="preserve">flat at the beginning of the simulation, consequently,</w:t>
+      </w:r>
+      <w:r>
+        <w:t xml:space="preserve"> </w:t>
+      </w:r>
+      <w:r>
+        <w:t xml:space="preserve">the receiver code does not respond to the badge size,</w:t>
+      </w:r>
+      <w:r>
+        <w:t xml:space="preserve"> </w:t>
+      </w:r>
+      <w:r>
+        <w:t xml:space="preserve">and larger badges are costlier and do not trigger lower attack</w:t>
+      </w:r>
+      <w:r>
+        <w:t xml:space="preserve"> </w:t>
+      </w:r>
+      <w:r>
+        <w:t xml:space="preserve">probabilities. During the first generations, the slope of the sender</w:t>
       </w:r>
       <w:r>
         <w:t xml:space="preserve"> </w:t>
@@ -4375,7 +4545,7 @@
         </m:r>
       </m:oMath>
       <w:r>
-        <w:t xml:space="preserve">) remains around the initial value of zero.</w:t>
+        <w:t xml:space="preserve">) remains close to the initial value of zero.</w:t>
       </w:r>
       <w:r>
         <w:t xml:space="preserve"> </w:t>
@@ -4402,7 +4572,7 @@
         <w:t xml:space="preserve"> </w:t>
       </w:r>
       <w:r>
-        <w:t xml:space="preserve">B). Receivers learn to react to such</w:t>
+        <w:t xml:space="preserve">B). Receivers then learn to react to such</w:t>
       </w:r>
       <w:r>
         <w:t xml:space="preserve"> </w:t>
@@ -4414,7 +4584,7 @@
         <w:t xml:space="preserve"> </w:t>
       </w:r>
       <w:r>
-        <w:t xml:space="preserve">individual of larger badges (Fig.</w:t>
+        <w:t xml:space="preserve">individuals with larger badges (Fig.</w:t>
       </w:r>
       <w:r>
         <w:t xml:space="preserve"> </w:t>
@@ -4446,7 +4616,7 @@
         <w:t xml:space="preserve"> </w:t>
       </w:r>
       <w:r>
-        <w:t xml:space="preserve">equilibrium where badge size is an honest signal of quality mediated</w:t>
+        <w:t xml:space="preserve">equilibrium in which badge size is an honest signal of quality mediated</w:t>
       </w:r>
       <w:r>
         <w:t xml:space="preserve"> </w:t>
@@ -4463,9 +4633,11 @@
       <w:r>
         <w:t xml:space="preserve">B.4 and C.4).</w:t>
       </w:r>
-      <w:r>
-        <w:t xml:space="preserve"> </w:t>
-      </w:r>
+    </w:p>
+    <w:p>
+      <w:pPr>
+        <w:pStyle w:val="BodyText"/>
+      </w:pPr>
       <w:r>
         <w:t xml:space="preserve">The evolutionary trajectory portrayed in figure</w:t>
       </w:r>
@@ -4476,7 +4648,7 @@
         <w:t xml:space="preserve"> </w:t>
       </w:r>
       <w:r>
-        <w:t xml:space="preserve">A is not the only possible trajectory. If the slope of the</w:t>
+        <w:t xml:space="preserve">A is not the only possible outcome. If the slope of the</w:t>
       </w:r>
       <w:r>
         <w:t xml:space="preserve"> </w:t>
@@ -4490,13 +4662,19 @@
         </m:r>
       </m:oMath>
       <w:r>
-        <w:t xml:space="preserve">) evolves toward negative values before badges</w:t>
-      </w:r>
-      <w:r>
-        <w:t xml:space="preserve"> </w:t>
-      </w:r>
-      <w:r>
-        <w:t xml:space="preserve">become handicaps, receivers never learn to react to the size of badges.</w:t>
+        <w:t xml:space="preserve">) evolves, subject to genetic drift,</w:t>
+      </w:r>
+      <w:r>
+        <w:t xml:space="preserve"> </w:t>
+      </w:r>
+      <w:r>
+        <w:t xml:space="preserve">toward negative values before badges become handicaps,</w:t>
+      </w:r>
+      <w:r>
+        <w:t xml:space="preserve"> </w:t>
+      </w:r>
+      <w:r>
+        <w:t xml:space="preserve">receivers never learn to react to the size of badges.</w:t>
       </w:r>
       <w:r>
         <w:t xml:space="preserve"> </w:t>
@@ -4508,7 +4686,7 @@
         <w:t xml:space="preserve"> </w:t>
       </w:r>
       <w:r>
-        <w:t xml:space="preserve">quality of an individual (Fig.</w:t>
+        <w:t xml:space="preserve">quality of individuals (Fig.</w:t>
       </w:r>
       <w:r>
         <w:t xml:space="preserve"> </w:t>
@@ -4538,7 +4716,7 @@
         <w:t xml:space="preserve"> </w:t>
       </w:r>
       <w:r>
-        <w:t xml:space="preserve">Instead, subject to genetic drift the</w:t>
+        <w:t xml:space="preserve">Instead, subject to genetic drift, the</w:t>
       </w:r>
       <w:r>
         <w:t xml:space="preserve"> </w:t>
@@ -4556,7 +4734,7 @@
         <w:t xml:space="preserve"> </w:t>
       </w:r>
       <w:r>
-        <w:t xml:space="preserve">badge does not provide any quality information.</w:t>
+        <w:t xml:space="preserve">badge does not provide any information about quality.</w:t>
       </w:r>
     </w:p>
     <w:p>
@@ -4576,7 +4754,7 @@
         <w:t xml:space="preserve"> </w:t>
       </w:r>
       <w:r>
-        <w:t xml:space="preserve">the evolutionary dynamics. In the simulations presented in figure</w:t>
+        <w:t xml:space="preserve">evolutionary dynamics. In the simulations presented in figure</w:t>
       </w:r>
       <w:r>
         <w:t xml:space="preserve"> </w:t>
@@ -4597,11 +4775,14 @@
         <w:t xml:space="preserve"> </w:t>
       </w:r>
       <w:r>
-        <w:t xml:space="preserve">individuals learned with high learning rate (</w:t>
+        <w:t xml:space="preserve">individuals learned with high speed of learning (</w:t>
       </w:r>
       <m:oMath>
         <m:r>
-          <m:t>α</m:t>
+          <m:rPr>
+            <m:sty m:val="p"/>
+          </m:rPr>
+          <m:t>A</m:t>
         </m:r>
         <m:r>
           <m:rPr>
@@ -4620,7 +4801,7 @@
         <w:t xml:space="preserve"> </w:t>
       </w:r>
       <w:r>
-        <w:t xml:space="preserve">repeatedly along their lifetime (on average 2000 interactions). When we reduce</w:t>
+        <w:t xml:space="preserve">repeatedly along their lifetime (on average 2000 interactions). When we reduced</w:t>
       </w:r>
       <w:r>
         <w:t xml:space="preserve"> </w:t>
@@ -4632,7 +4813,7 @@
         <w:t xml:space="preserve"> </w:t>
       </w:r>
       <w:r>
-        <w:t xml:space="preserve">interactions on average, we see an drastic increase in the morphological and genetic</w:t>
+        <w:t xml:space="preserve">on average, we saw a drastic increase in the phenotypic and genetic</w:t>
       </w:r>
       <w:r>
         <w:t xml:space="preserve"> </w:t>
@@ -4671,19 +4852,19 @@
         <w:t xml:space="preserve"> </w:t>
       </w:r>
       <w:r>
-        <w:t xml:space="preserve">Populations start monomorphic with a value of zero on both traits,</w:t>
-      </w:r>
-      <w:r>
-        <w:t xml:space="preserve"> </w:t>
-      </w:r>
-      <w:r>
-        <w:t xml:space="preserve">and mutations quickly build up a normal distribution around the starting</w:t>
-      </w:r>
-      <w:r>
-        <w:t xml:space="preserve"> </w:t>
-      </w:r>
-      <w:r>
-        <w:t xml:space="preserve">value. Within the first 2000 generations the unimodal distribution in</w:t>
+        <w:t xml:space="preserve">Populations start monomorphic with a value of zero on both the intercept and</w:t>
+      </w:r>
+      <w:r>
+        <w:t xml:space="preserve"> </w:t>
+      </w:r>
+      <w:r>
+        <w:t xml:space="preserve">the slope, and mutations quickly build up a normal distribution around the starting</w:t>
+      </w:r>
+      <w:r>
+        <w:t xml:space="preserve"> </w:t>
+      </w:r>
+      <w:r>
+        <w:t xml:space="preserve">value. Within the first 2000 generations, the unimodal distribution in</w:t>
       </w:r>
       <w:r>
         <w:t xml:space="preserve"> </w:t>
@@ -4740,7 +4921,7 @@
         <w:t xml:space="preserve"> </w:t>
       </w:r>
       <w:r>
-        <w:t xml:space="preserve">peaks in the distribution are not so clear-cut, but it’s clear that there is an</w:t>
+        <w:t xml:space="preserve">peaks in the distribution are not so clear-cut, but it is clear that there is an</w:t>
       </w:r>
       <w:r>
         <w:t xml:space="preserve"> </w:t>
@@ -4752,7 +4933,7 @@
         <w:t xml:space="preserve"> </w:t>
       </w:r>
       <w:r>
-        <w:t xml:space="preserve">distribution of the sender reaction norm parameters</w:t>
+        <w:t xml:space="preserve">distribution of the parameters of the sender reaction norm</w:t>
       </w:r>
       <w:r>
         <w:t xml:space="preserve"> </w:t>
@@ -4779,19 +4960,19 @@
         <w:t xml:space="preserve"> </w:t>
       </w:r>
       <w:r>
-        <w:t xml:space="preserve">is not informative of their quality, while the third type shows</w:t>
-      </w:r>
-      <w:r>
-        <w:t xml:space="preserve"> </w:t>
-      </w:r>
-      <w:r>
-        <w:t xml:space="preserve">intermediate badge sizes which are determined</w:t>
-      </w:r>
-      <w:r>
-        <w:t xml:space="preserve"> </w:t>
-      </w:r>
-      <w:r>
-        <w:t xml:space="preserve">by the quality of the individual (Fig.</w:t>
+        <w:t xml:space="preserve">is not informative of their quality, whereas the third type shows</w:t>
+      </w:r>
+      <w:r>
+        <w:t xml:space="preserve"> </w:t>
+      </w:r>
+      <w:r>
+        <w:t xml:space="preserve">intermediate badge sizes determined by the quality of the individual</w:t>
+      </w:r>
+      <w:r>
+        <w:t xml:space="preserve"> </w:t>
+      </w:r>
+      <w:r>
+        <w:t xml:space="preserve">(Fig.</w:t>
       </w:r>
       <w:r>
         <w:t xml:space="preserve"> </w:t>
@@ -4854,7 +5035,7 @@
           <wp:inline>
             <wp:extent cx="4620126" cy="5544151"/>
             <wp:effectExtent b="0" l="0" r="0" t="0"/>
-            <wp:docPr descr="The evolution of cheap signals. Portrait of the evolutionary dynamics of the sender code with snapsots of both sender and receiver codes just as in fig. . The top panels (A) show changes in the distribution of values for \alpha (A.1) and \beta (A.2) along evolutionary time. Panels below correspond to snapshots of the sender (B) and receiver codes (C). Generation time of the snapshots are indicated by the grey lines in the top panels." title="" id="31" name="Picture"/>
+            <wp:docPr descr="The evolution of cheap signals. Portrait of the evolutionary dynamics of the sender code with snapsots of both sender and receiver codes just as in fig. . The top panels (A) show changes in the distribution of values for \alpha (A.1) and \beta (A.2) along evolutionary time. Panels below correspond to snapshots of the sender (B) and receiver codes (C). Generation time of the snapshots are indicated by the grey lines in the top panels. The unimodal distribution with which \alpha (A.1) starts the simulation, quickly turns into a bimondal distribution, and at about 10000 generations it splits further into three modes. These three peaks correspond to three type of reaction norms in panels B.1-3." title="" id="31" name="Picture"/>
             <a:graphic>
               <a:graphicData uri="http://schemas.openxmlformats.org/drawingml/2006/picture">
                 <pic:pic>
@@ -4895,13 +5076,13 @@
         <w:t xml:space="preserve"> </w:t>
       </w:r>
       <w:r>
-        <w:t xml:space="preserve">The effect of a limited number of interactions on the amount of variation in</w:t>
-      </w:r>
-      <w:r>
-        <w:t xml:space="preserve"> </w:t>
-      </w:r>
-      <w:r>
-        <w:t xml:space="preserve">the evolving parameters plays a role when the signal follows the handicap</w:t>
+        <w:t xml:space="preserve">A limited number of interactions on the amount of variation has an effect on</w:t>
+      </w:r>
+      <w:r>
+        <w:t xml:space="preserve"> </w:t>
+      </w:r>
+      <w:r>
+        <w:t xml:space="preserve">the evolving parameters when the signal follows the handicap</w:t>
       </w:r>
       <w:r>
         <w:t xml:space="preserve"> </w:t>
@@ -4943,7 +5124,7 @@
         <w:t xml:space="preserve"> </w:t>
       </w:r>
       <w:r>
-        <w:t xml:space="preserve">of the individual. This relationship however is muddled by the fact that there</w:t>
+        <w:t xml:space="preserve">of the individual. This relationship, however, is muddled by the fact that there</w:t>
       </w:r>
       <w:r>
         <w:t xml:space="preserve"> </w:t>
@@ -4977,7 +5158,7 @@
         <w:t xml:space="preserve"> </w:t>
       </w:r>
       <w:r>
-        <w:t xml:space="preserve">of reaction norms. One with a steeper slope, meaning that it expresses</w:t>
+        <w:t xml:space="preserve">of reaction norms. One of the types has a steeper slope, meaning that it expresses</w:t>
       </w:r>
       <w:r>
         <w:t xml:space="preserve"> </w:t>
@@ -4995,7 +5176,7 @@
         <w:t xml:space="preserve"> </w:t>
       </w:r>
       <w:r>
-        <w:t xml:space="preserve">number of interactions. Larger variances are also found When we assume</w:t>
+        <w:t xml:space="preserve">number of interactions. Larger variances are also found when we assume</w:t>
       </w:r>
       <w:r>
         <w:t xml:space="preserve"> </w:t>
@@ -5007,13 +5188,19 @@
         <w:t xml:space="preserve"> </w:t>
       </w:r>
       <w:r>
-        <w:t xml:space="preserve">that, limits to the amount of information that individuals acquire through</w:t>
-      </w:r>
-      <w:r>
-        <w:t xml:space="preserve"> </w:t>
-      </w:r>
-      <w:r>
-        <w:t xml:space="preserve">learning, allows the coexistence of different communication strategies</w:t>
+        <w:t xml:space="preserve">that limits to the amount of information that individuals acquire through</w:t>
+      </w:r>
+      <w:r>
+        <w:t xml:space="preserve"> </w:t>
+      </w:r>
+      <w:r>
+        <w:t xml:space="preserve">learning allows the coexistence of different communication strategies within</w:t>
+      </w:r>
+      <w:r>
+        <w:t xml:space="preserve"> </w:t>
+      </w:r>
+      <w:r>
+        <w:t xml:space="preserve">a population</w:t>
       </w:r>
       <w:r>
         <w:t xml:space="preserve"> </w:t>
@@ -5034,7 +5221,7 @@
           <wp:inline>
             <wp:extent cx="4620126" cy="5544151"/>
             <wp:effectExtent b="0" l="0" r="0" t="0"/>
-            <wp:docPr descr="The evolution of diverse costly signals. Portrait of the evolutionary dynamics of the sender code with snapsots of both sender and receiver codes just as in fig. . The middle panels show changes in the distribution of values for \alpha and \beta along evolutionary time. Panels above and below correspond to snapshots of the sender and receiver codes, respectively, generation time of the snapshots are indicated by the grey lines in the middle panels." title="" id="34" name="Picture"/>
+            <wp:docPr descr="The evolution of costly signals. Portrait of the evolutionary dynamics of the sender code with snapsots of both sender and receiver codes just as in fig. . The middle panels show changes in the distribution of values for \alpha and \beta along evolutionary time. Panels above and below correspond to snapshots of the sender and receiver codes, respectively, generation time of the snapshots are indicated by the grey lines in the middle panels. Similarly to the evolutionary dynamics in Fig. , first the badge size evolves towards its minimum value. Then, the slope evolves positive values determining an increasing reaction norm. In contrast to , the normal distribution splits up into two modes. This translates into two types of reaction norms assorting in the population where both code for a positive relation between quality and badge size." title="" id="34" name="Picture"/>
             <a:graphic>
               <a:graphicData uri="http://schemas.openxmlformats.org/drawingml/2006/picture">
                 <pic:pic>
@@ -5077,7 +5264,7 @@
         <w:pStyle w:val="ImageCaption"/>
       </w:pPr>
       <w:r>
-        <w:t xml:space="preserve">The evolution of diverse costly signals. Portrait of the evolutionary dynamics of the sender code with snapsots of both sender and receiver codes just as in fig. </w:t>
+        <w:t xml:space="preserve">The evolution of costly signals. Portrait of the evolutionary dynamics of the sender code with snapsots of both sender and receiver codes just as in fig. </w:t>
       </w:r>
       <w:r>
         <w:t xml:space="preserve">. The middle panels show changes in the distribution of values for</w:t>
@@ -5108,7 +5295,19 @@
         <w:t xml:space="preserve"> </w:t>
       </w:r>
       <w:r>
-        <w:t xml:space="preserve">along evolutionary time. Panels above and below correspond to snapshots of the sender and receiver codes, respectively, generation time of the snapshots are indicated by the grey lines in the middle panels.</w:t>
+        <w:t xml:space="preserve">along evolutionary time. Panels above and below correspond to snapshots of the sender and receiver codes, respectively, generation time of the snapshots are indicated by the grey lines in the middle panels. Similarly to the evolutionary dynamics in Fig.</w:t>
+      </w:r>
+      <w:r>
+        <w:t xml:space="preserve"> </w:t>
+      </w:r>
+      <w:r>
+        <w:t xml:space="preserve">, first the badge size evolves towards its minimum value. Then, the slope evolves positive values determining an increasing reaction norm. In contrast to</w:t>
+      </w:r>
+      <w:r>
+        <w:t xml:space="preserve"> </w:t>
+      </w:r>
+      <w:r>
+        <w:t xml:space="preserve">, the normal distribution splits up into two modes. This translates into two types of reaction norms assorting in the population where both code for a positive relation between quality and badge size.</w:t>
       </w:r>
     </w:p>
     <w:p>
@@ -5128,7 +5327,7 @@
         <w:t xml:space="preserve"> </w:t>
       </w:r>
       <w:r>
-        <w:t xml:space="preserve">genetic variation in reaction norms. In the simulations, presented so far we</w:t>
+        <w:t xml:space="preserve">genetic variation in reaction norms. In the simulations presented so far, we</w:t>
       </w:r>
       <w:r>
         <w:t xml:space="preserve"> </w:t>
@@ -5160,7 +5359,7 @@
         <w:t xml:space="preserve"> </w:t>
       </w:r>
       <w:r>
-        <w:t xml:space="preserve">the badge size of the interacting partner. To asses if this initial</w:t>
+        <w:t xml:space="preserve">the badge size of the interacting partner. To asses whether such initial</w:t>
       </w:r>
       <w:r>
         <w:t xml:space="preserve"> </w:t>
@@ -5184,13 +5383,13 @@
         <w:t xml:space="preserve"> </w:t>
       </w:r>
       <w:r>
-        <w:t xml:space="preserve">we let naive individuals have a flat reaction norm with a 1) low (peaceful),</w:t>
-      </w:r>
-      <w:r>
-        <w:t xml:space="preserve"> </w:t>
-      </w:r>
-      <w:r>
-        <w:t xml:space="preserve">2) high (aggressive) probability of escalating a fight and 3) a probability</w:t>
+        <w:t xml:space="preserve">we let naive individuals have a flat reaction norm with either a 1) low (peaceful),</w:t>
+      </w:r>
+      <w:r>
+        <w:t xml:space="preserve"> </w:t>
+      </w:r>
+      <w:r>
+        <w:t xml:space="preserve">2) high (aggressive) probability of escalating a fight or 3) a probability</w:t>
       </w:r>
       <w:r>
         <w:t xml:space="preserve"> </w:t>
@@ -5245,13 +5444,13 @@
         <w:t xml:space="preserve"> </w:t>
       </w:r>
       <w:r>
-        <w:t xml:space="preserve">that corresponds to peaceful naive individuals, is the only one where the</w:t>
+        <w:t xml:space="preserve">corresponding to peaceful naive individuals, is the only one where the</w:t>
       </w:r>
       <w:r>
         <w:br/>
       </w:r>
       <w:r>
-        <w:t xml:space="preserve">distribution of values is split in different clusters. That is, the majority of</w:t>
+        <w:t xml:space="preserve">distribution of values is split in different clusters. That is, most of</w:t>
       </w:r>
       <w:r>
         <w:t xml:space="preserve"> </w:t>
@@ -5269,7 +5468,7 @@
         <w:t xml:space="preserve"> </w:t>
       </w:r>
       <w:r>
-        <w:t xml:space="preserve">values, and so the variation is driven mainly by among replicate differences.</w:t>
+        <w:t xml:space="preserve">values, and so the variation is driven mainly by differences among replicates.</w:t>
       </w:r>
       <w:r>
         <w:t xml:space="preserve"> </w:t>
@@ -5293,7 +5492,7 @@
         <w:t xml:space="preserve"> </w:t>
       </w:r>
       <w:r>
-        <w:t xml:space="preserve">is to have a rare badge size. When the naive behaviour is peaceful, individual</w:t>
+        <w:t xml:space="preserve">is to have a rare badge size. When the naive behaviour is peaceful, individuals</w:t>
       </w:r>
       <w:r>
         <w:t xml:space="preserve"> </w:t>
@@ -5317,19 +5516,7 @@
         <w:t xml:space="preserve"> </w:t>
       </w:r>
       <w:r>
-        <w:t xml:space="preserve">the strength of frequency dependent selection diminishes. The diversification</w:t>
-      </w:r>
-      <w:r>
-        <w:t xml:space="preserve"> </w:t>
-      </w:r>
-      <w:r>
-        <w:t xml:space="preserve">process presented here is fully dependent on the learning process and how this</w:t>
-      </w:r>
-      <w:r>
-        <w:t xml:space="preserve"> </w:t>
-      </w:r>
-      <w:r>
-        <w:t xml:space="preserve">process is implemented.</w:t>
+        <w:t xml:space="preserve">the strength of frequency dependent selection diminishes.</w:t>
       </w:r>
     </w:p>
     <w:p>
@@ -5341,7 +5528,7 @@
           <wp:inline>
             <wp:extent cx="4620126" cy="3696101"/>
             <wp:effectExtent b="0" l="0" r="0" t="0"/>
-            <wp:docPr descr="The peaceful, the clever and the aggressive. Distribution of values of the intercept \alpha and slope \beta for individuals at the end of the evolutionary simulations. The panels show the three different initial conditions for the behaviour of individuals: peaceful (blue), clever (green) and aggressive (red), see maintext for details. Colours indicate the replicate simulation. In the inset, the resulting reaction norms corresponding to the intecept and slope values for one of the replicates, which replicate is shown is indicated by the line colour." title="" id="37" name="Picture"/>
+            <wp:docPr descr="The peaceful, the clever and the aggressive. Distribution of values of the intercept \alpha and slope \beta for individuals at the end of the evolutionary simulations. The panels show the three different initial conditions for the behaviour of individuals: peaceful, “clever” and aggressive, see maintext for details. Colours indicate the replicate simulation. In the inset, the resulting reaction norms corresponding to the intecept and slope values for one of the replicates, which replicate is shown is indicated by the line colour. The simulations where individual disply a “clever” and agressive behaviour, before the learning process, show all the points of a single replicate cluster together, while in simulation where individuals start being peaceful al replicates show distinct groups of individuals spread throughout the x and y axis. Only in this condition there is a frequency-dependent process that favour diversity in the reaction norm." title="" id="37" name="Picture"/>
             <a:graphic>
               <a:graphicData uri="http://schemas.openxmlformats.org/drawingml/2006/picture">
                 <pic:pic>
@@ -5412,7 +5599,43 @@
         <w:t xml:space="preserve"> </w:t>
       </w:r>
       <w:r>
-        <w:t xml:space="preserve">for individuals at the end of the evolutionary simulations. The panels show the three different initial conditions for the behaviour of individuals: peaceful (blue), clever (green) and aggressive (red), see maintext for details. Colours indicate the replicate simulation. In the inset, the resulting reaction norms corresponding to the intecept and slope values for one of the replicates, which replicate is shown is indicated by the line colour.</w:t>
+        <w:t xml:space="preserve">for individuals at the end of the evolutionary simulations. The panels show the three different initial conditions for the behaviour of individuals: peaceful,</w:t>
+      </w:r>
+      <w:r>
+        <w:t xml:space="preserve"> </w:t>
+      </w:r>
+      <w:r>
+        <w:t xml:space="preserve">“</w:t>
+      </w:r>
+      <w:r>
+        <w:t xml:space="preserve">clever</w:t>
+      </w:r>
+      <w:r>
+        <w:t xml:space="preserve">”</w:t>
+      </w:r>
+      <w:r>
+        <w:t xml:space="preserve"> </w:t>
+      </w:r>
+      <w:r>
+        <w:t xml:space="preserve">and aggressive, see maintext for details. Colours indicate the replicate simulation. In the inset, the resulting reaction norms corresponding to the intecept and slope values for one of the replicates, which replicate is shown is indicated by the line colour. The simulations where individual disply a</w:t>
+      </w:r>
+      <w:r>
+        <w:t xml:space="preserve"> </w:t>
+      </w:r>
+      <w:r>
+        <w:t xml:space="preserve">“</w:t>
+      </w:r>
+      <w:r>
+        <w:t xml:space="preserve">clever</w:t>
+      </w:r>
+      <w:r>
+        <w:t xml:space="preserve">”</w:t>
+      </w:r>
+      <w:r>
+        <w:t xml:space="preserve"> </w:t>
+      </w:r>
+      <w:r>
+        <w:t xml:space="preserve">and agressive behaviour, before the learning process, show all the points of a single replicate cluster together, while in simulation where individuals start being peaceful al replicates show distinct groups of individuals spread throughout the x and y axis. Only in this condition there is a frequency-dependent process that favour diversity in the reaction norm.</w:t>
       </w:r>
     </w:p>
     <w:bookmarkEnd w:id="39"/>
@@ -5853,20 +6076,6 @@
       </w:r>
       <w:r>
         <w:t xml:space="preserve">multidimensional signals.</w:t>
-      </w:r>
-    </w:p>
-    <w:p>
-      <w:pPr>
-        <w:pStyle w:val="BodyText"/>
-      </w:pPr>
-      <w:r>
-        <w:t xml:space="preserve">Associate learning is a general cognitive mechanism that allows individuals</w:t>
-      </w:r>
-      <w:r>
-        <w:t xml:space="preserve"> </w:t>
-      </w:r>
-      <w:r>
-        <w:t xml:space="preserve">to associate cues with rewards.</w:t>
       </w:r>
     </w:p>
     <w:p>
@@ -6509,6 +6718,34 @@
             </w:pPr>
             <w:r>
               <w:t xml:space="preserve">Population size</w:t>
+            </w:r>
+          </w:p>
+        </w:tc>
+      </w:tr>
+      <w:tr>
+        <w:tc>
+          <w:tcPr/>
+          <w:p>
+            <w:pPr>
+              <w:pStyle w:val="Compact"/>
+              <w:jc w:val="center"/>
+            </w:pPr>
+            <m:oMath>
+              <m:r>
+                <m:t>n</m:t>
+              </m:r>
+            </m:oMath>
+          </w:p>
+        </w:tc>
+        <w:tc>
+          <w:tcPr/>
+          <w:p>
+            <w:pPr>
+              <w:pStyle w:val="Compact"/>
+              <w:jc w:val="left"/>
+            </w:pPr>
+            <w:r>
+              <w:t xml:space="preserve">Number of interactions as the focal individual</w:t>
             </w:r>
           </w:p>
         </w:tc>

</xml_diff>

<commit_message>
New figure with simulations where learning pars evolve
</commit_message>
<xml_diff>
--- a/manuscript/manuscript_1.0.docx
+++ b/manuscript/manuscript_1.0.docx
@@ -73,13 +73,13 @@
         <w:pStyle w:val="Date"/>
       </w:pPr>
       <w:r>
-        <w:t xml:space="preserve">March</w:t>
-      </w:r>
-      <w:r>
-        <w:t xml:space="preserve"> </w:t>
-      </w:r>
-      <w:r>
-        <w:t xml:space="preserve">22,</w:t>
+        <w:t xml:space="preserve">April</w:t>
+      </w:r>
+      <w:r>
+        <w:t xml:space="preserve"> </w:t>
+      </w:r>
+      <w:r>
+        <w:t xml:space="preserve">17,</w:t>
       </w:r>
       <w:r>
         <w:t xml:space="preserve"> </w:t>
@@ -1403,325 +1403,148 @@
         <w:t xml:space="preserve">(Quiñones et al. 2016)</w:t>
       </w:r>
       <w:r>
+        <w:t xml:space="preserve">, yet</w:t>
+      </w:r>
+      <w:r>
+        <w:t xml:space="preserve"> </w:t>
+      </w:r>
+      <w:r>
+        <w:t xml:space="preserve">acquiring such information is far from trivial.</w:t>
+      </w:r>
+      <w:r>
+        <w:t xml:space="preserve"> </w:t>
+      </w:r>
+      <w:r>
+        <w:t xml:space="preserve">In some cases, interacting partners (signallers) might be</w:t>
+      </w:r>
+      <w:r>
+        <w:t xml:space="preserve"> </w:t>
+      </w:r>
+      <w:r>
+        <w:t xml:space="preserve">‘</w:t>
+      </w:r>
+      <w:r>
+        <w:t xml:space="preserve">willing</w:t>
+      </w:r>
+      <w:r>
+        <w:t xml:space="preserve">’</w:t>
+      </w:r>
+      <w:r>
+        <w:t xml:space="preserve"> </w:t>
+      </w:r>
+      <w:r>
+        <w:t xml:space="preserve">to</w:t>
+      </w:r>
+      <w:r>
+        <w:t xml:space="preserve"> </w:t>
+      </w:r>
+      <w:r>
+        <w:t xml:space="preserve">provide accurate information, but in others it might be in their</w:t>
+      </w:r>
+      <w:r>
+        <w:t xml:space="preserve"> </w:t>
+      </w:r>
+      <w:r>
+        <w:t xml:space="preserve">own interest to conceal information</w:t>
+      </w:r>
+      <w:r>
+        <w:t xml:space="preserve"> </w:t>
+      </w:r>
+      <w:r>
+        <w:t xml:space="preserve">(Johnstone 1997)</w:t>
+      </w:r>
+      <w:r>
+        <w:t xml:space="preserve">,</w:t>
+      </w:r>
+      <w:r>
+        <w:t xml:space="preserve"> </w:t>
+      </w:r>
+      <w:r>
+        <w:t xml:space="preserve">or to provide deceptive information</w:t>
+      </w:r>
+      <w:r>
+        <w:t xml:space="preserve"> </w:t>
+      </w:r>
+      <w:r>
+        <w:t xml:space="preserve">(Johnstone and Norris 1993)</w:t>
+      </w:r>
+      <w:r>
         <w:t xml:space="preserve">.</w:t>
       </w:r>
       <w:r>
         <w:t xml:space="preserve"> </w:t>
       </w:r>
       <w:r>
-        <w:t xml:space="preserve">Acquiring such information, however, is far from trivial.</w:t>
-      </w:r>
-      <w:r>
-        <w:t xml:space="preserve"> </w:t>
-      </w:r>
-      <w:r>
-        <w:t xml:space="preserve">In some cases, interacting partners (signallers) might be</w:t>
-      </w:r>
-      <w:r>
-        <w:t xml:space="preserve"> </w:t>
-      </w:r>
-      <w:r>
-        <w:t xml:space="preserve">‘</w:t>
-      </w:r>
-      <w:r>
-        <w:t xml:space="preserve">willing</w:t>
-      </w:r>
-      <w:r>
-        <w:t xml:space="preserve">’</w:t>
-      </w:r>
-      <w:r>
-        <w:t xml:space="preserve"> </w:t>
-      </w:r>
-      <w:r>
-        <w:t xml:space="preserve">to</w:t>
-      </w:r>
-      <w:r>
-        <w:t xml:space="preserve"> </w:t>
-      </w:r>
-      <w:r>
-        <w:t xml:space="preserve">provide accurate information, but in others it might be in their</w:t>
-      </w:r>
-      <w:r>
-        <w:t xml:space="preserve"> </w:t>
-      </w:r>
-      <w:r>
-        <w:t xml:space="preserve">own interest to conceal information</w:t>
-      </w:r>
-      <w:r>
-        <w:t xml:space="preserve"> </w:t>
-      </w:r>
-      <w:r>
-        <w:t xml:space="preserve">(Johnstone 1997)</w:t>
-      </w:r>
-      <w:r>
-        <w:t xml:space="preserve">,</w:t>
-      </w:r>
-      <w:r>
-        <w:t xml:space="preserve"> </w:t>
-      </w:r>
-      <w:r>
-        <w:t xml:space="preserve">or to provide deceptive information</w:t>
-      </w:r>
-      <w:r>
-        <w:t xml:space="preserve"> </w:t>
-      </w:r>
-      <w:r>
-        <w:t xml:space="preserve">(Johnstone and Norris 1993)</w:t>
+        <w:t xml:space="preserve">Typically, in a given context, some individuals benefit</w:t>
+      </w:r>
+      <w:r>
+        <w:t xml:space="preserve"> </w:t>
+      </w:r>
+      <w:r>
+        <w:t xml:space="preserve">from broadcasting accurate information, whereas others benefit</w:t>
+      </w:r>
+      <w:r>
+        <w:t xml:space="preserve"> </w:t>
+      </w:r>
+      <w:r>
+        <w:t xml:space="preserve">from concealing it. Take, for instance, an interaction between two individuals</w:t>
+      </w:r>
+      <w:r>
+        <w:t xml:space="preserve"> </w:t>
+      </w:r>
+      <w:r>
+        <w:t xml:space="preserve">where one can help the other. Given some costs and benefits,</w:t>
+      </w:r>
+      <w:r>
+        <w:t xml:space="preserve"> </w:t>
+      </w:r>
+      <w:r>
+        <w:t xml:space="preserve">a potential donor is likely to be interested in helping</w:t>
+      </w:r>
+      <w:r>
+        <w:t xml:space="preserve"> </w:t>
+      </w:r>
+      <w:r>
+        <w:t xml:space="preserve">related individuals. Therefore, for a relative of the donor,</w:t>
+      </w:r>
+      <w:r>
+        <w:t xml:space="preserve"> </w:t>
+      </w:r>
+      <w:r>
+        <w:t xml:space="preserve">broadcasting kinship would be advantageous, whereas concealing the lack</w:t>
+      </w:r>
+      <w:r>
+        <w:t xml:space="preserve"> </w:t>
+      </w:r>
+      <w:r>
+        <w:t xml:space="preserve">of kinship would be better for an unrelated individual.</w:t>
+      </w:r>
+      <w:r>
+        <w:t xml:space="preserve"> </w:t>
+      </w:r>
+      <w:r>
+        <w:t xml:space="preserve">Similar scenarios may apply to a variety of aspects of social</w:t>
+      </w:r>
+      <w:r>
+        <w:t xml:space="preserve"> </w:t>
+      </w:r>
+      <w:r>
+        <w:t xml:space="preserve">life such as finding mates, feeding offspring, or engaging in</w:t>
+      </w:r>
+      <w:r>
+        <w:t xml:space="preserve"> </w:t>
+      </w:r>
+      <w:r>
+        <w:t xml:space="preserve">dominance relationships or aggressive interactions</w:t>
+      </w:r>
+      <w:r>
+        <w:t xml:space="preserve"> </w:t>
+      </w:r>
+      <w:r>
+        <w:t xml:space="preserve">(Bradbury and Vehrencamp 2011; Møller 1988; Tibbetts and Dale 2004)</w:t>
       </w:r>
       <w:r>
         <w:t xml:space="preserve">.</w:t>
-      </w:r>
-      <w:r>
-        <w:t xml:space="preserve"> </w:t>
-      </w:r>
-      <w:r>
-        <w:t xml:space="preserve">Typically, in a given context, some individuals benefit</w:t>
-      </w:r>
-      <w:r>
-        <w:t xml:space="preserve"> </w:t>
-      </w:r>
-      <w:r>
-        <w:t xml:space="preserve">from broadcasting accurate information, whereas others benefit</w:t>
-      </w:r>
-      <w:r>
-        <w:t xml:space="preserve"> </w:t>
-      </w:r>
-      <w:r>
-        <w:t xml:space="preserve">from concealing it. Take, for instance, an interaction between two individuals</w:t>
-      </w:r>
-      <w:r>
-        <w:t xml:space="preserve"> </w:t>
-      </w:r>
-      <w:r>
-        <w:t xml:space="preserve">where one can help the other. Given some costs and benefits,</w:t>
-      </w:r>
-      <w:r>
-        <w:t xml:space="preserve"> </w:t>
-      </w:r>
-      <w:r>
-        <w:t xml:space="preserve">a potential donor would be interested in helping</w:t>
-      </w:r>
-      <w:r>
-        <w:t xml:space="preserve"> </w:t>
-      </w:r>
-      <w:r>
-        <w:t xml:space="preserve">related individuals. Therefore, for a relative of the donor,</w:t>
-      </w:r>
-      <w:r>
-        <w:t xml:space="preserve"> </w:t>
-      </w:r>
-      <w:r>
-        <w:t xml:space="preserve">broadcasting kinship would be advantageous, whereas concealing the lack</w:t>
-      </w:r>
-      <w:r>
-        <w:t xml:space="preserve"> </w:t>
-      </w:r>
-      <w:r>
-        <w:t xml:space="preserve">of kinship would be better for an unrelated individual.</w:t>
-      </w:r>
-      <w:r>
-        <w:t xml:space="preserve"> </w:t>
-      </w:r>
-      <w:r>
-        <w:t xml:space="preserve">Similar scenarios may apply to a variety of aspects of social</w:t>
-      </w:r>
-      <w:r>
-        <w:t xml:space="preserve"> </w:t>
-      </w:r>
-      <w:r>
-        <w:t xml:space="preserve">life such as finding mates, feeding offspring, or engaging in</w:t>
-      </w:r>
-      <w:r>
-        <w:t xml:space="preserve"> </w:t>
-      </w:r>
-      <w:r>
-        <w:t xml:space="preserve">dominance relationships or aggressive interactions</w:t>
-      </w:r>
-      <w:r>
-        <w:t xml:space="preserve"> </w:t>
-      </w:r>
-      <w:r>
-        <w:t xml:space="preserve">(Bradbury and Vehrencamp 2011; Møller 1988; Tibbetts and Dale 2004)</w:t>
-      </w:r>
-      <w:r>
-        <w:t xml:space="preserve">.</w:t>
-      </w:r>
-      <w:r>
-        <w:t xml:space="preserve"> </w:t>
-      </w:r>
-      <w:r>
-        <w:t xml:space="preserve">In dominance and aggressive interactions, a crucial piece of</w:t>
-      </w:r>
-      <w:r>
-        <w:t xml:space="preserve"> </w:t>
-      </w:r>
-      <w:r>
-        <w:t xml:space="preserve">information to guide individual actions is the fighting ability of interacting</w:t>
-      </w:r>
-      <w:r>
-        <w:t xml:space="preserve"> </w:t>
-      </w:r>
-      <w:r>
-        <w:t xml:space="preserve">partners, which is sometimes referred to as Resource Holding Potential</w:t>
-      </w:r>
-      <w:r>
-        <w:t xml:space="preserve"> </w:t>
-      </w:r>
-      <w:r>
-        <w:t xml:space="preserve">(RHP, Parker 1974)</w:t>
-      </w:r>
-      <w:r>
-        <w:t xml:space="preserve">, or simply as quality.</w:t>
-      </w:r>
-      <w:r>
-        <w:t xml:space="preserve"> </w:t>
-      </w:r>
-      <w:r>
-        <w:t xml:space="preserve">Responsiveness to the quality of an opponent is central</w:t>
-      </w:r>
-      <w:r>
-        <w:t xml:space="preserve"> </w:t>
-      </w:r>
-      <w:r>
-        <w:t xml:space="preserve">to communication systems such as those in which individuals</w:t>
-      </w:r>
-      <w:r>
-        <w:t xml:space="preserve"> </w:t>
-      </w:r>
-      <w:r>
-        <w:t xml:space="preserve">exhibit badges of status, where a signal conveys quality</w:t>
-      </w:r>
-      <w:r>
-        <w:t xml:space="preserve"> </w:t>
-      </w:r>
-      <w:r>
-        <w:t xml:space="preserve">(Johnstone and Norris 1993; Rohwer 1975)</w:t>
-      </w:r>
-      <w:r>
-        <w:t xml:space="preserve">.</w:t>
-      </w:r>
-      <w:r>
-        <w:t xml:space="preserve"> </w:t>
-      </w:r>
-      <w:r>
-        <w:t xml:space="preserve">Such signals must be arbitrary, meaning they are not</w:t>
-      </w:r>
-      <w:r>
-        <w:t xml:space="preserve"> </w:t>
-      </w:r>
-      <w:r>
-        <w:t xml:space="preserve">ontogenetically correlated with quality.</w:t>
-      </w:r>
-      <w:r>
-        <w:t xml:space="preserve"> </w:t>
-      </w:r>
-      <w:r>
-        <w:t xml:space="preserve">Generally signals can be evolutionarily stable whenever low quality individuals</w:t>
-      </w:r>
-      <w:r>
-        <w:t xml:space="preserve"> </w:t>
-      </w:r>
-      <w:r>
-        <w:t xml:space="preserve">pay a higher fitness cost for carrying the signal.</w:t>
-      </w:r>
-      <w:r>
-        <w:t xml:space="preserve"> </w:t>
-      </w:r>
-      <w:r>
-        <w:t xml:space="preserve">So, it’s no longer in the interest of low quality individuals</w:t>
-      </w:r>
-      <w:r>
-        <w:t xml:space="preserve"> </w:t>
-      </w:r>
-      <w:r>
-        <w:t xml:space="preserve">to fake quality by producing a large badge. Signal costs inversely proportional</w:t>
-      </w:r>
-      <w:r>
-        <w:t xml:space="preserve"> </w:t>
-      </w:r>
-      <w:r>
-        <w:t xml:space="preserve">to quality con come about by the production costs of the signal,</w:t>
-      </w:r>
-      <w:r>
-        <w:t xml:space="preserve"> </w:t>
-      </w:r>
-      <w:r>
-        <w:t xml:space="preserve">in which case the signal works like a handicap</w:t>
-      </w:r>
-      <w:r>
-        <w:t xml:space="preserve"> </w:t>
-      </w:r>
-      <w:r>
-        <w:t xml:space="preserve">(Botero et al. 2010; Johnstone and Norris 1993; Grafen 1990; Zahavi 1975)</w:t>
-      </w:r>
-      <w:r>
-        <w:t xml:space="preserve">.</w:t>
-      </w:r>
-      <w:r>
-        <w:t xml:space="preserve"> </w:t>
-      </w:r>
-      <w:r>
-        <w:t xml:space="preserve">Alternatively, the costs can come from</w:t>
-      </w:r>
-      <w:r>
-        <w:t xml:space="preserve"> </w:t>
-      </w:r>
-      <w:r>
-        <w:t xml:space="preserve">the aggressive reaction of receivers when the convention of the communication</w:t>
-      </w:r>
-      <w:r>
-        <w:t xml:space="preserve"> </w:t>
-      </w:r>
-      <w:r>
-        <w:t xml:space="preserve">is broken</w:t>
-      </w:r>
-      <w:r>
-        <w:t xml:space="preserve"> </w:t>
-      </w:r>
-      <w:r>
-        <w:t xml:space="preserve">(Enquist, Ghirlanda, and Hurd 2010; Tibbetts and Dale 2004)</w:t>
-      </w:r>
-      <w:r>
-        <w:t xml:space="preserve">.</w:t>
-      </w:r>
-      <w:r>
-        <w:t xml:space="preserve"> </w:t>
-      </w:r>
-      <w:r>
-        <w:t xml:space="preserve"> </w:t>
-      </w:r>
-      <w:r>
-        <w:t xml:space="preserve"> </w:t>
-      </w:r>
-      <w:r>
-        <w:t xml:space="preserve"> </w:t>
-      </w:r>
-      <w:r>
-        <w:t xml:space="preserve"> </w:t>
-      </w:r>
-      <w:r>
-        <w:t xml:space="preserve"> </w:t>
-      </w:r>
-      <w:r>
-        <w:t xml:space="preserve"> </w:t>
-      </w:r>
-      <w:r>
-        <w:t xml:space="preserve"> </w:t>
-      </w:r>
-      <w:r>
-        <w:t xml:space="preserve"> </w:t>
-      </w:r>
-      <w:r>
-        <w:t xml:space="preserve"> </w:t>
-      </w:r>
-      <w:r>
-        <w:t xml:space="preserve"> </w:t>
-      </w:r>
-      <w:r>
-        <w:t xml:space="preserve"> </w:t>
-      </w:r>
-      <w:r>
-        <w:t xml:space="preserve"> </w:t>
       </w:r>
     </w:p>
     <w:p>
@@ -1729,7 +1552,178 @@
         <w:pStyle w:val="BodyText"/>
       </w:pPr>
       <w:r>
-        <w:t xml:space="preserve">Continue here!!!!</w:t>
+        <w:t xml:space="preserve">In dominance and aggressive interactions, a crucial piece of</w:t>
+      </w:r>
+      <w:r>
+        <w:t xml:space="preserve"> </w:t>
+      </w:r>
+      <w:r>
+        <w:t xml:space="preserve">information to guide individual actions is the fighting ability of interacting</w:t>
+      </w:r>
+      <w:r>
+        <w:t xml:space="preserve"> </w:t>
+      </w:r>
+      <w:r>
+        <w:t xml:space="preserve">partners, which is sometimes referred to as Resource Holding Potential</w:t>
+      </w:r>
+      <w:r>
+        <w:t xml:space="preserve"> </w:t>
+      </w:r>
+      <w:r>
+        <w:t xml:space="preserve">(RHP, Parker 1974)</w:t>
+      </w:r>
+      <w:r>
+        <w:t xml:space="preserve">, or simply as quality.</w:t>
+      </w:r>
+      <w:r>
+        <w:t xml:space="preserve"> </w:t>
+      </w:r>
+      <w:r>
+        <w:t xml:space="preserve">Responsiveness to the quality of an opponent is central</w:t>
+      </w:r>
+      <w:r>
+        <w:t xml:space="preserve"> </w:t>
+      </w:r>
+      <w:r>
+        <w:t xml:space="preserve">to communication systems such as those in which individuals</w:t>
+      </w:r>
+      <w:r>
+        <w:t xml:space="preserve"> </w:t>
+      </w:r>
+      <w:r>
+        <w:t xml:space="preserve">exhibit badges of status, where a signal conveys quality</w:t>
+      </w:r>
+      <w:r>
+        <w:t xml:space="preserve"> </w:t>
+      </w:r>
+      <w:r>
+        <w:t xml:space="preserve">(Johnstone and Norris 1993; Rohwer 1975)</w:t>
+      </w:r>
+      <w:r>
+        <w:t xml:space="preserve">.</w:t>
+      </w:r>
+      <w:r>
+        <w:t xml:space="preserve"> </w:t>
+      </w:r>
+      <w:r>
+        <w:t xml:space="preserve">Such signals must be arbitrary, meaning the signals could potentially be</w:t>
+      </w:r>
+      <w:r>
+        <w:t xml:space="preserve"> </w:t>
+      </w:r>
+      <w:r>
+        <w:t xml:space="preserve">produced by high and low quality individuals alike.</w:t>
+      </w:r>
+      <w:r>
+        <w:t xml:space="preserve"> </w:t>
+      </w:r>
+      <w:r>
+        <w:t xml:space="preserve">Generally signals can be evolutionarily stable whenever low quality individuals</w:t>
+      </w:r>
+      <w:r>
+        <w:t xml:space="preserve"> </w:t>
+      </w:r>
+      <w:r>
+        <w:t xml:space="preserve">pay a higher fitness cost for carrying the signal such that it is not</w:t>
+      </w:r>
+      <w:r>
+        <w:t xml:space="preserve"> </w:t>
+      </w:r>
+      <w:r>
+        <w:t xml:space="preserve">in the interest of low quality individuals</w:t>
+      </w:r>
+      <w:r>
+        <w:t xml:space="preserve"> </w:t>
+      </w:r>
+      <w:r>
+        <w:t xml:space="preserve">to fake quality by producing a large badge. Signal costs inversely proportional</w:t>
+      </w:r>
+      <w:r>
+        <w:t xml:space="preserve"> </w:t>
+      </w:r>
+      <w:r>
+        <w:t xml:space="preserve">to quality can come about as a result of the production costs of the signal,</w:t>
+      </w:r>
+      <w:r>
+        <w:t xml:space="preserve"> </w:t>
+      </w:r>
+      <w:r>
+        <w:t xml:space="preserve">in which case the signal works like a handicap</w:t>
+      </w:r>
+      <w:r>
+        <w:t xml:space="preserve"> </w:t>
+      </w:r>
+      <w:r>
+        <w:t xml:space="preserve">(Botero et al. 2010; Johnstone and Norris 1993; Grafen 1990; Zahavi 1975)</w:t>
+      </w:r>
+      <w:r>
+        <w:t xml:space="preserve">.</w:t>
+      </w:r>
+      <w:r>
+        <w:t xml:space="preserve"> </w:t>
+      </w:r>
+      <w:r>
+        <w:t xml:space="preserve">Alternatively, the costs can come from</w:t>
+      </w:r>
+      <w:r>
+        <w:t xml:space="preserve"> </w:t>
+      </w:r>
+      <w:r>
+        <w:t xml:space="preserve">the aggressive reaction of receivers when the convention of the communication</w:t>
+      </w:r>
+      <w:r>
+        <w:t xml:space="preserve"> </w:t>
+      </w:r>
+      <w:r>
+        <w:t xml:space="preserve">is broken</w:t>
+      </w:r>
+      <w:r>
+        <w:t xml:space="preserve"> </w:t>
+      </w:r>
+      <w:r>
+        <w:t xml:space="preserve">(Enquist, Ghirlanda, and Hurd 2010; Tibbetts and Dale 2004)</w:t>
+      </w:r>
+      <w:r>
+        <w:t xml:space="preserve">.</w:t>
+      </w:r>
+      <w:r>
+        <w:t xml:space="preserve"> </w:t>
+      </w:r>
+      <w:r>
+        <w:t xml:space="preserve"> </w:t>
+      </w:r>
+      <w:r>
+        <w:t xml:space="preserve"> </w:t>
+      </w:r>
+      <w:r>
+        <w:t xml:space="preserve"> </w:t>
+      </w:r>
+      <w:r>
+        <w:t xml:space="preserve"> </w:t>
+      </w:r>
+      <w:r>
+        <w:t xml:space="preserve"> </w:t>
+      </w:r>
+      <w:r>
+        <w:t xml:space="preserve"> </w:t>
+      </w:r>
+      <w:r>
+        <w:t xml:space="preserve"> </w:t>
+      </w:r>
+      <w:r>
+        <w:t xml:space="preserve"> </w:t>
+      </w:r>
+      <w:r>
+        <w:t xml:space="preserve"> </w:t>
+      </w:r>
+      <w:r>
+        <w:t xml:space="preserve"> </w:t>
+      </w:r>
+      <w:r>
+        <w:t xml:space="preserve"> </w:t>
+      </w:r>
+      <w:r>
+        <w:t xml:space="preserve"> </w:t>
       </w:r>
     </w:p>
     <w:p>
@@ -1770,7 +1764,7 @@
         <w:t xml:space="preserve"> </w:t>
       </w:r>
       <w:r>
-        <w:t xml:space="preserve">individuals using their own quality and the opponent’s badge to determine</w:t>
+        <w:t xml:space="preserve">individuals using their own quality and the badges of opponents to determine</w:t>
       </w:r>
       <w:r>
         <w:t xml:space="preserve"> </w:t>
@@ -1788,19 +1782,19 @@
         <w:t xml:space="preserve"> </w:t>
       </w:r>
       <w:r>
-        <w:t xml:space="preserve">cognitive burden. The computations involved in the reaction norm response do not</w:t>
-      </w:r>
-      <w:r>
-        <w:t xml:space="preserve"> </w:t>
-      </w:r>
-      <w:r>
-        <w:t xml:space="preserve">required a lot of memory or advanced algorithmic processes.</w:t>
-      </w:r>
-      <w:r>
-        <w:t xml:space="preserve"> </w:t>
-      </w:r>
-      <w:r>
-        <w:t xml:space="preserve">This is in contrast to other information processing</w:t>
+        <w:t xml:space="preserve">cognitive burden because the computations involved in the reaction</w:t>
+      </w:r>
+      <w:r>
+        <w:t xml:space="preserve"> </w:t>
+      </w:r>
+      <w:r>
+        <w:t xml:space="preserve">norm response do not require much memory nor advanced algorithmic processes.</w:t>
+      </w:r>
+      <w:r>
+        <w:t xml:space="preserve"> </w:t>
+      </w:r>
+      <w:r>
+        <w:t xml:space="preserve">This contrasts with other information-processing</w:t>
       </w:r>
       <w:r>
         <w:t xml:space="preserve"> </w:t>
@@ -1812,13 +1806,13 @@
         <w:t xml:space="preserve"> </w:t>
       </w:r>
       <w:r>
-        <w:t xml:space="preserve">individuals associate cues of their peers to their quality. Because these</w:t>
-      </w:r>
-      <w:r>
-        <w:t xml:space="preserve"> </w:t>
-      </w:r>
-      <w:r>
-        <w:t xml:space="preserve">associations must be learnt throughout the life of individual,</w:t>
+        <w:t xml:space="preserve">where individuals associate cues of their peers to their quality. Because these</w:t>
+      </w:r>
+      <w:r>
+        <w:t xml:space="preserve"> </w:t>
+      </w:r>
+      <w:r>
+        <w:t xml:space="preserve">associations must be learnt throughout the life of individuals,</w:t>
       </w:r>
       <w:r>
         <w:t xml:space="preserve"> </w:t>
@@ -3091,19 +3085,7 @@
         <w:t xml:space="preserve"> </w:t>
       </w:r>
       <w:r>
-        <w:t xml:space="preserve">in half; if both decide to fight they split up the cost of fighting and</w:t>
-      </w:r>
-      <w:r>
-        <w:t xml:space="preserve"> </w:t>
-      </w:r>
-      <w:r>
-        <w:t xml:space="preserve">the winner takes over the resource. We further assume that the</w:t>
-      </w:r>
-      <w:r>
-        <w:t xml:space="preserve"> </w:t>
-      </w:r>
-      <w:r>
-        <w:t xml:space="preserve">probability of wining a fight for the focal individual depends on the</w:t>
+        <w:t xml:space="preserve">in half. If both individuals decide to fight, the winner takes over the resource and the cost of fighting is split among the two players. We further assume that the probability of wining a fight for the focal individual depends on the</w:t>
       </w:r>
       <w:r>
         <w:t xml:space="preserve"> </w:t>
@@ -5653,7 +5635,19 @@
         <w:pStyle w:val="FirstParagraph"/>
       </w:pPr>
       <w:r>
-        <w:t xml:space="preserve">We have presented here an evolutionary model where the response of a signal in a</w:t>
+        <w:t xml:space="preserve">Here we presented a model that integrates the basic mechanisms of</w:t>
+      </w:r>
+      <w:r>
+        <w:t xml:space="preserve"> </w:t>
+      </w:r>
+      <w:r>
+        <w:t xml:space="preserve">learning with the fundamental rules of evolutionary processes.</w:t>
+      </w:r>
+      <w:r>
+        <w:t xml:space="preserve"> </w:t>
+      </w:r>
+      <w:r>
+        <w:t xml:space="preserve">In the model the response of a signal in a</w:t>
       </w:r>
       <w:r>
         <w:t xml:space="preserve"> </w:t>
@@ -5671,7 +5665,13 @@
         <w:t xml:space="preserve"> </w:t>
       </w:r>
       <w:r>
-        <w:t xml:space="preserve">trait of their interactive partners. The learning process can mediate the evolution</w:t>
+        <w:t xml:space="preserve">trait of their interactive partners.</w:t>
+      </w:r>
+      <w:r>
+        <w:t xml:space="preserve"> </w:t>
+      </w:r>
+      <w:r>
+        <w:t xml:space="preserve">The learning process can mediate the evolution</w:t>
       </w:r>
       <w:r>
         <w:t xml:space="preserve"> </w:t>

</xml_diff>

<commit_message>
New version of the manuacrip. New files to manage the authors affiliations
</commit_message>
<xml_diff>
--- a/manuscript/manuscript_1.0.docx
+++ b/manuscript/manuscript_1.0.docx
@@ -4,28 +4,64 @@
   <w:body>
     <w:p>
       <w:pPr>
-        <w:pStyle w:val="Author"/>
+        <w:pStyle w:val="Title"/>
       </w:pPr>
       <w:r>
-        <w:t xml:space="preserve">Andrés</w:t>
-      </w:r>
-      <w:r>
-        <w:t xml:space="preserve"> </w:t>
-      </w:r>
-      <w:r>
-        <w:t xml:space="preserve">E.</w:t>
-      </w:r>
-      <w:r>
-        <w:t xml:space="preserve"> </w:t>
-      </w:r>
-      <w:r>
-        <w:t xml:space="preserve">Quiñones</w:t>
-      </w:r>
-      <w:r>
-        <w:rPr>
-          <w:rStyle w:val="FootnoteReference"/>
-        </w:rPr>
-        <w:footnoteReference w:id="20"/>
+        <w:t xml:space="preserve">The</w:t>
+      </w:r>
+      <w:r>
+        <w:t xml:space="preserve"> </w:t>
+      </w:r>
+      <w:r>
+        <w:t xml:space="preserve">role</w:t>
+      </w:r>
+      <w:r>
+        <w:t xml:space="preserve"> </w:t>
+      </w:r>
+      <w:r>
+        <w:t xml:space="preserve">of</w:t>
+      </w:r>
+      <w:r>
+        <w:t xml:space="preserve"> </w:t>
+      </w:r>
+      <w:r>
+        <w:t xml:space="preserve">learning</w:t>
+      </w:r>
+      <w:r>
+        <w:t xml:space="preserve"> </w:t>
+      </w:r>
+      <w:r>
+        <w:t xml:space="preserve">in</w:t>
+      </w:r>
+      <w:r>
+        <w:t xml:space="preserve"> </w:t>
+      </w:r>
+      <w:r>
+        <w:t xml:space="preserve">status</w:t>
+      </w:r>
+      <w:r>
+        <w:t xml:space="preserve"> </w:t>
+      </w:r>
+      <w:r>
+        <w:t xml:space="preserve">signalling:</w:t>
+      </w:r>
+      <w:r>
+        <w:t xml:space="preserve"> </w:t>
+      </w:r>
+      <w:r>
+        <w:t xml:space="preserve">a</w:t>
+      </w:r>
+      <w:r>
+        <w:t xml:space="preserve"> </w:t>
+      </w:r>
+      <w:r>
+        <w:t xml:space="preserve">modeling</w:t>
+      </w:r>
+      <w:r>
+        <w:t xml:space="preserve"> </w:t>
+      </w:r>
+      <w:r>
+        <w:t xml:space="preserve">approach</w:t>
       </w:r>
     </w:p>
     <w:p>
@@ -33,19 +69,25 @@
         <w:pStyle w:val="Author"/>
       </w:pPr>
       <w:r>
-        <w:t xml:space="preserve">C.</w:t>
-      </w:r>
-      <w:r>
-        <w:t xml:space="preserve"> </w:t>
-      </w:r>
-      <w:r>
-        <w:t xml:space="preserve">Daniel</w:t>
-      </w:r>
-      <w:r>
-        <w:t xml:space="preserve"> </w:t>
-      </w:r>
-      <w:r>
-        <w:t xml:space="preserve">Cadena*</w:t>
+        <w:t xml:space="preserve">Andrés</w:t>
+      </w:r>
+      <w:r>
+        <w:t xml:space="preserve"> </w:t>
+      </w:r>
+      <w:r>
+        <w:t xml:space="preserve">E.</w:t>
+      </w:r>
+      <w:r>
+        <w:t xml:space="preserve"> </w:t>
+      </w:r>
+      <w:r>
+        <w:t xml:space="preserve">Quiñones</w:t>
+      </w:r>
+      <w:r>
+        <w:rPr>
+          <w:rStyle w:val="FootnoteReference"/>
+        </w:rPr>
+        <w:footnoteReference w:id="20"/>
       </w:r>
     </w:p>
     <w:p>
@@ -53,6 +95,26 @@
         <w:pStyle w:val="Author"/>
       </w:pPr>
       <w:r>
+        <w:t xml:space="preserve">C.</w:t>
+      </w:r>
+      <w:r>
+        <w:t xml:space="preserve"> </w:t>
+      </w:r>
+      <w:r>
+        <w:t xml:space="preserve">Daniel</w:t>
+      </w:r>
+      <w:r>
+        <w:t xml:space="preserve"> </w:t>
+      </w:r>
+      <w:r>
+        <w:t xml:space="preserve">Cadena*</w:t>
+      </w:r>
+    </w:p>
+    <w:p>
+      <w:pPr>
+        <w:pStyle w:val="Author"/>
+      </w:pPr>
+      <w:r>
         <w:t xml:space="preserve">Redouan</w:t>
       </w:r>
       <w:r>
@@ -73,13 +135,13 @@
         <w:pStyle w:val="Date"/>
       </w:pPr>
       <w:r>
-        <w:t xml:space="preserve">April</w:t>
-      </w:r>
-      <w:r>
-        <w:t xml:space="preserve"> </w:t>
-      </w:r>
-      <w:r>
-        <w:t xml:space="preserve">17,</w:t>
+        <w:t xml:space="preserve">May</w:t>
+      </w:r>
+      <w:r>
+        <w:t xml:space="preserve"> </w:t>
+      </w:r>
+      <w:r>
+        <w:t xml:space="preserve">24,</w:t>
       </w:r>
       <w:r>
         <w:t xml:space="preserve"> </w:t>
@@ -414,7 +476,7 @@
         <w:t xml:space="preserve">the</w:t>
       </w:r>
       <w:r>
-        <w:t xml:space="preserve"> </w:t>
+        <w:br/>
       </w:r>
       <w:r>
         <w:t xml:space="preserve">fighting</w:t>
@@ -837,19 +899,139 @@
         <w:t xml:space="preserve"> </w:t>
       </w:r>
       <w:r>
-        <w:t xml:space="preserve">In</w:t>
-      </w:r>
-      <w:r>
-        <w:t xml:space="preserve"> </w:t>
-      </w:r>
-      <w:r>
-        <w:t xml:space="preserve">these</w:t>
-      </w:r>
-      <w:r>
-        <w:t xml:space="preserve"> </w:t>
-      </w:r>
-      <w:r>
-        <w:t xml:space="preserve">simulations,</w:t>
+        <w:t xml:space="preserve">Our</w:t>
+      </w:r>
+      <w:r>
+        <w:t xml:space="preserve"> </w:t>
+      </w:r>
+      <w:r>
+        <w:t xml:space="preserve">simulations</w:t>
+      </w:r>
+      <w:r>
+        <w:t xml:space="preserve"> </w:t>
+      </w:r>
+      <w:r>
+        <w:t xml:space="preserve">replicate</w:t>
+      </w:r>
+      <w:r>
+        <w:t xml:space="preserve"> </w:t>
+      </w:r>
+      <w:r>
+        <w:t xml:space="preserve">previous</w:t>
+      </w:r>
+      <w:r>
+        <w:t xml:space="preserve"> </w:t>
+      </w:r>
+      <w:r>
+        <w:t xml:space="preserve">resulsts</w:t>
+      </w:r>
+      <w:r>
+        <w:t xml:space="preserve"> </w:t>
+      </w:r>
+      <w:r>
+        <w:t xml:space="preserve">where</w:t>
+      </w:r>
+      <w:r>
+        <w:t xml:space="preserve"> </w:t>
+      </w:r>
+      <w:r>
+        <w:t xml:space="preserve">the</w:t>
+      </w:r>
+      <w:r>
+        <w:t xml:space="preserve"> </w:t>
+      </w:r>
+      <w:r>
+        <w:t xml:space="preserve">handicap</w:t>
+      </w:r>
+      <w:r>
+        <w:t xml:space="preserve"> </w:t>
+      </w:r>
+      <w:r>
+        <w:t xml:space="preserve">principle</w:t>
+      </w:r>
+      <w:r>
+        <w:t xml:space="preserve"> </w:t>
+      </w:r>
+      <w:r>
+        <w:t xml:space="preserve">mediates</w:t>
+      </w:r>
+      <w:r>
+        <w:t xml:space="preserve"> </w:t>
+      </w:r>
+      <w:r>
+        <w:t xml:space="preserve">the</w:t>
+      </w:r>
+      <w:r>
+        <w:t xml:space="preserve"> </w:t>
+      </w:r>
+      <w:r>
+        <w:t xml:space="preserve">evolution</w:t>
+      </w:r>
+      <w:r>
+        <w:t xml:space="preserve"> </w:t>
+      </w:r>
+      <w:r>
+        <w:t xml:space="preserve">of</w:t>
+      </w:r>
+      <w:r>
+        <w:t xml:space="preserve"> </w:t>
+      </w:r>
+      <w:r>
+        <w:t xml:space="preserve">signals.</w:t>
+      </w:r>
+      <w:r>
+        <w:t xml:space="preserve"> </w:t>
+      </w:r>
+      <w:r>
+        <w:t xml:space="preserve">As</w:t>
+      </w:r>
+      <w:r>
+        <w:t xml:space="preserve"> </w:t>
+      </w:r>
+      <w:r>
+        <w:t xml:space="preserve">in</w:t>
+      </w:r>
+      <w:r>
+        <w:t xml:space="preserve"> </w:t>
+      </w:r>
+      <w:r>
+        <w:t xml:space="preserve">traditional</w:t>
+      </w:r>
+      <w:r>
+        <w:t xml:space="preserve"> </w:t>
+      </w:r>
+      <w:r>
+        <w:t xml:space="preserve">models</w:t>
+      </w:r>
+      <w:r>
+        <w:t xml:space="preserve"> </w:t>
+      </w:r>
+      <w:r>
+        <w:t xml:space="preserve">without</w:t>
+      </w:r>
+      <w:r>
+        <w:t xml:space="preserve"> </w:t>
+      </w:r>
+      <w:r>
+        <w:t xml:space="preserve">learning,</w:t>
+      </w:r>
+      <w:r>
+        <w:t xml:space="preserve"> </w:t>
+      </w:r>
+      <w:r>
+        <w:t xml:space="preserve">in</w:t>
+      </w:r>
+      <w:r>
+        <w:t xml:space="preserve"> </w:t>
+      </w:r>
+      <w:r>
+        <w:t xml:space="preserve">our</w:t>
+      </w:r>
+      <w:r>
+        <w:t xml:space="preserve"> </w:t>
+      </w:r>
+      <w:r>
+        <w:t xml:space="preserve">simulations</w:t>
       </w:r>
       <w:r>
         <w:t xml:space="preserve"> </w:t>
@@ -1149,7 +1331,25 @@
         <w:t xml:space="preserve"> </w:t>
       </w:r>
       <w:r>
-        <w:t xml:space="preserve">signaler,</w:t>
+        <w:t xml:space="preserve">signaler</w:t>
+      </w:r>
+      <w:r>
+        <w:t xml:space="preserve"> </w:t>
+      </w:r>
+      <w:r>
+        <w:t xml:space="preserve">tranditional</w:t>
+      </w:r>
+      <w:r>
+        <w:t xml:space="preserve"> </w:t>
+      </w:r>
+      <w:r>
+        <w:t xml:space="preserve">models</w:t>
+      </w:r>
+      <w:r>
+        <w:t xml:space="preserve"> </w:t>
+      </w:r>
+      <w:r>
+        <w:t xml:space="preserve">predict</w:t>
       </w:r>
       <w:r>
         <w:t xml:space="preserve"> </w:t>
@@ -1161,6 +1361,90 @@
         <w:t xml:space="preserve"> </w:t>
       </w:r>
       <w:r>
+        <w:t xml:space="preserve">absense</w:t>
+      </w:r>
+      <w:r>
+        <w:t xml:space="preserve"> </w:t>
+      </w:r>
+      <w:r>
+        <w:t xml:space="preserve">of</w:t>
+      </w:r>
+      <w:r>
+        <w:t xml:space="preserve"> </w:t>
+      </w:r>
+      <w:r>
+        <w:t xml:space="preserve">a</w:t>
+      </w:r>
+      <w:r>
+        <w:t xml:space="preserve"> </w:t>
+      </w:r>
+      <w:r>
+        <w:t xml:space="preserve">signal,</w:t>
+      </w:r>
+      <w:r>
+        <w:t xml:space="preserve"> </w:t>
+      </w:r>
+      <w:r>
+        <w:t xml:space="preserve">in</w:t>
+      </w:r>
+      <w:r>
+        <w:t xml:space="preserve"> </w:t>
+      </w:r>
+      <w:r>
+        <w:t xml:space="preserve">contrast</w:t>
+      </w:r>
+      <w:r>
+        <w:t xml:space="preserve"> </w:t>
+      </w:r>
+      <w:r>
+        <w:t xml:space="preserve">learning</w:t>
+      </w:r>
+      <w:r>
+        <w:t xml:space="preserve"> </w:t>
+      </w:r>
+      <w:r>
+        <w:t xml:space="preserve">facilitates</w:t>
+      </w:r>
+      <w:r>
+        <w:t xml:space="preserve"> </w:t>
+      </w:r>
+      <w:r>
+        <w:t xml:space="preserve">the</w:t>
+      </w:r>
+      <w:r>
+        <w:t xml:space="preserve"> </w:t>
+      </w:r>
+      <w:r>
+        <w:t xml:space="preserve">evolution</w:t>
+      </w:r>
+      <w:r>
+        <w:t xml:space="preserve"> </w:t>
+      </w:r>
+      <w:r>
+        <w:t xml:space="preserve">of</w:t>
+      </w:r>
+      <w:r>
+        <w:t xml:space="preserve"> </w:t>
+      </w:r>
+      <w:r>
+        <w:t xml:space="preserve">a</w:t>
+      </w:r>
+      <w:r>
+        <w:t xml:space="preserve"> </w:t>
+      </w:r>
+      <w:r>
+        <w:t xml:space="preserve">polymorphim</w:t>
+      </w:r>
+      <w:r>
+        <w:t xml:space="preserve"> </w:t>
+      </w:r>
+      <w:r>
+        <w:t xml:space="preserve">where</w:t>
+      </w:r>
+      <w:r>
+        <w:t xml:space="preserve"> </w:t>
+      </w:r>
+      <w:r>
         <w:t xml:space="preserve">population</w:t>
       </w:r>
       <w:r>
@@ -1329,7 +1613,7 @@
         <w:t xml:space="preserve"> </w:t>
       </w:r>
       <w:r>
-        <w:t xml:space="preserve">systems.</w:t>
+        <w:t xml:space="preserve">systems.”</w:t>
       </w:r>
     </w:p>
     <w:bookmarkStart w:id="22" w:name="introduction"/>
@@ -1973,7 +2257,7 @@
         <w:t xml:space="preserve"> </w:t>
       </w:r>
       <w:r>
-        <w:t xml:space="preserve">(Enquist, Lind, and Ghirlanda 2016; Quiñones et al. 2019)</w:t>
+        <w:t xml:space="preserve">(Enquist, Lind, and Ghirlanda 2016; Quiñones et al. 2020)</w:t>
       </w:r>
       <w:r>
         <w:t xml:space="preserve">. Associative learning</w:t>
@@ -2084,7 +2368,7 @@
         <w:t xml:space="preserve"> </w:t>
       </w:r>
       <w:r>
-        <w:t xml:space="preserve">(Frankenhuis, Panchanathan, and Barto 2018; Quiñones et al. 2019)</w:t>
+        <w:t xml:space="preserve">(Frankenhuis, Panchanathan, and Barto 2018; Quiñones et al. 2020)</w:t>
       </w:r>
       <w:r>
         <w:t xml:space="preserve">.</w:t>
@@ -3334,7 +3618,7 @@
         <w:t xml:space="preserve"> </w:t>
       </w:r>
       <w:r>
-        <w:t xml:space="preserve">(Sutton and Barto 2018; Quiñones et al. 2019; Leimar and McNamara 2019)</w:t>
+        <w:t xml:space="preserve">(Sutton and Barto 2018; Quiñones et al. 2020; Leimar and McNamara 2019; Leimar 2021)</w:t>
       </w:r>
       <w:r>
         <w:t xml:space="preserve">.</w:t>
@@ -4042,7 +4326,7 @@
           <wp:inline>
             <wp:extent cx="5334000" cy="4667250"/>
             <wp:effectExtent b="0" l="0" r="0" t="0"/>
-            <wp:docPr descr="Model of communication in the context of aggressive interactions. In A, the reaction norm determines the badge size. Red shows an informative reaction norm, while the blue shows a uninformative reaction norm. B individuals perceiving the signal have a behavioral reaction norm that determines their probability of retreating (black line). The reaction norm arises from generalizing the information from the feature weights (black dots). Feature weaights are values associated with a particular badge size and are updated as individuals interact with each other. The generalization of the information associated with each feature weight is represented by the grey line and its axis, which shows the response triggered by the fourth feature diminishes as the value evaluated is further from the feature center. The learning process moves the feature weights (black dots) up or down depending on whether that leads to an increase in the estimated reward. In C and D, effect of learning on the receiver strategy. Receivers in C face signallers with uninformative reaction norms (blue line in A). The uninformative reaction norm yields badge size of 0.5, thus the behavioural reaction norm in C is only updated around that value.D Receivers face signallers with informative reaction norms (red line in A). Accordingly, receivers develop a threashold-like reaction norm where the decision to retreat increases with the badge size of the interacting partner. Colour scale in C and D indicates the quality of the individual." title="" id="24" name="Picture"/>
+            <wp:docPr descr="Model of communication in the context of aggressive interactions. In A, the reaction norm determines the bib (badge) size, black band on birds chest. Red shows an informative reaction norm, while the blue shows a uninformative reaction norm. B individuals perceiving the signal have a behavioral reaction norm that determines their probability of retreating (black line). The reaction norm arises from generalizing the information from the feature weights (black dots). Feature weaights are values associated with a particular badge size and are updated as individuals interact with each other. The generalization of the information associated with each feature weight is represented by the grey line and its axis, which shows the response triggered by the fourth feature diminishes as the value evaluated is further from the feature center. The learning process moves the feature weights (black dots) up or down depending on whether that leads to an increase in the estimated reward. In C and D, effect of learning on the receiver strategy. Receivers in C face signallers with uninformative reaction norms (blue line in A). The uninformative reaction norm yields badge size of 0.5, thus the behavioural reaction norm in C is only updated around that value.D Receivers face signallers with informative reaction norms (red line in A). Accordingly, receivers develop a threashold-like reaction norm where the decision to retreat increases with the badge size of the interacting partner. Colour scale in C and D indicates the quality of the individual." title="" id="24" name="Picture"/>
             <a:graphic>
               <a:graphicData uri="http://schemas.openxmlformats.org/drawingml/2006/picture">
                 <pic:pic>
@@ -4085,17 +4369,26 @@
         <w:pStyle w:val="ImageCaption"/>
       </w:pPr>
       <w:r>
-        <w:t xml:space="preserve">Model of communication in the context of aggressive interactions. In A, the reaction norm determines the badge size. Red shows an informative reaction norm, while the blue shows a uninformative reaction norm. B individuals perceiving the signal have a behavioral reaction norm that determines their probability of retreating (black line). The reaction norm arises from generalizing the information from the feature weights (black dots). Feature weaights are values associated with a particular badge size and are updated as individuals interact with each other. The generalization of the information associated with each feature weight is represented by the grey line and its axis, which shows the response triggered by the fourth feature diminishes as the value evaluated is further from the feature center. The learning process moves the feature weights (black dots) up or down depending on whether that leads to an increase in the estimated reward. In C and D, effect of learning on the receiver strategy. Receivers in C face signallers with uninformative reaction norms (blue line in A). The uninformative reaction norm yields badge size of 0.5, thus the behavioural reaction norm in C is only updated around that value.D Receivers face signallers with informative reaction norms (red line in A). Accordingly, receivers develop a threashold-like reaction norm where the decision to retreat increases with the badge size of the interacting partner. Colour scale in C and D indicates the quality of the individual.</w:t>
+        <w:t xml:space="preserve">Model of communication in the context of aggressive interactions. In A, the reaction norm determines the bib (badge) size, black band on birds chest. Red shows an informative reaction norm, while the blue shows a uninformative reaction norm. B individuals perceiving the signal have a behavioral reaction norm that determines their probability of retreating (black line). The reaction norm arises from generalizing the information from the feature weights (black dots). Feature weaights are values associated with a particular badge size and are updated as individuals interact with each other. The generalization of the information associated with each feature weight is represented by the grey line and its axis, which shows the response triggered by the fourth feature diminishes as the value evaluated is further from the feature center. The learning process moves the feature weights (black dots) up or down depending on whether that leads to an increase in the estimated reward. In C and D, effect of learning on the receiver strategy. Receivers in C face signallers with uninformative reaction norms (blue line in A). The uninformative reaction norm yields badge size of 0.5, thus the behavioural reaction norm in C is only updated around that value.D Receivers face signallers with informative reaction norms (red line in A). Accordingly, receivers develop a threashold-like reaction norm where the decision to retreat increases with the badge size of the interacting partner. Colour scale in C and D indicates the quality of the individual.</w:t>
       </w:r>
     </w:p>
     <w:bookmarkEnd w:id="26"/>
-    <w:bookmarkStart w:id="39" w:name="results"/>
+    <w:bookmarkStart w:id="43" w:name="results"/>
     <w:p>
       <w:pPr>
         <w:pStyle w:val="Heading2"/>
       </w:pPr>
       <w:r>
         <w:t xml:space="preserve">Results</w:t>
+      </w:r>
+    </w:p>
+    <w:bookmarkStart w:id="30" w:name="learning-under-a-monomorphic-population"/>
+    <w:p>
+      <w:pPr>
+        <w:pStyle w:val="Heading3"/>
+      </w:pPr>
+      <w:r>
+        <w:t xml:space="preserve">Learning under a monomorphic population</w:t>
       </w:r>
     </w:p>
     <w:p>
@@ -4379,9 +4672,19 @@
         <w:t xml:space="preserve">. On the first half of the simulation (B.1 and B.2) the badge size evolves to its minimum value. In the second half, the value of the slope takes positive values and reaction norms evolve to produce an honest signal of quality. Correspondingly, individuals learn to react to badge size by increasing the probability of retreat with increasing badge sizes</w:t>
       </w:r>
     </w:p>
+    <w:bookmarkEnd w:id="30"/>
+    <w:bookmarkStart w:id="31" w:name="badges-as-handicaps"/>
     <w:p>
       <w:pPr>
-        <w:pStyle w:val="BodyText"/>
+        <w:pStyle w:val="Heading3"/>
+      </w:pPr>
+      <w:r>
+        <w:t xml:space="preserve">Badges as Handicaps</w:t>
+      </w:r>
+    </w:p>
+    <w:p>
+      <w:pPr>
+        <w:pStyle w:val="FirstParagraph"/>
       </w:pPr>
       <w:r>
         <w:t xml:space="preserve">When we allow the badge size to evolve (</w:t>
@@ -4719,9 +5022,19 @@
         <w:t xml:space="preserve">badge does not provide any information about quality.</w:t>
       </w:r>
     </w:p>
+    <w:bookmarkEnd w:id="31"/>
+    <w:bookmarkStart w:id="38" w:name="Xf803d15ca933b77deaae8557a42d7e8651a3067"/>
     <w:p>
       <w:pPr>
-        <w:pStyle w:val="BodyText"/>
+        <w:pStyle w:val="Heading3"/>
+      </w:pPr>
+      <w:r>
+        <w:t xml:space="preserve">The evolution of polymorphism mediated by learning</w:t>
+      </w:r>
+    </w:p>
+    <w:p>
+      <w:pPr>
+        <w:pStyle w:val="FirstParagraph"/>
       </w:pPr>
       <w:r>
         <w:t xml:space="preserve">The amount of information that agents are able to collect through learning</w:t>
@@ -4927,7 +5240,10 @@
         <w:t xml:space="preserve"> </w:t>
       </w:r>
       <w:r>
-        <w:t xml:space="preserve">distinct types (</w:t>
+        <w:t xml:space="preserve">distinct types (Fig.</w:t>
+      </w:r>
+      <w:r>
+        <w:t xml:space="preserve"> </w:t>
       </w:r>
       <w:r>
         <w:t xml:space="preserve">). Two types express a flat reaction</w:t>
@@ -5017,18 +5333,18 @@
           <wp:inline>
             <wp:extent cx="4620126" cy="5544151"/>
             <wp:effectExtent b="0" l="0" r="0" t="0"/>
-            <wp:docPr descr="The evolution of cheap signals. Portrait of the evolutionary dynamics of the sender code with snapsots of both sender and receiver codes just as in fig. . The top panels (A) show changes in the distribution of values for \alpha (A.1) and \beta (A.2) along evolutionary time. Panels below correspond to snapshots of the sender (B) and receiver codes (C). Generation time of the snapshots are indicated by the grey lines in the top panels. The unimodal distribution with which \alpha (A.1) starts the simulation, quickly turns into a bimondal distribution, and at about 10000 generations it splits further into three modes. These three peaks correspond to three type of reaction norms in panels B.1-3." title="" id="31" name="Picture"/>
+            <wp:docPr descr="The evolution of cheap signals. Portrait of the evolutionary dynamics of the sender code with snapsots of both sender and receiver codes just as in fig. . The top panels (A) show changes in the distribution of values for \alpha (A.1) and \beta (A.2) along evolutionary time. Panels below correspond to snapshots of the sender (B) and receiver codes (C). Generation time of the snapshots are indicated by the grey lines in the top panels. The unimodal distribution with which \alpha (A.1) starts the simulation, quickly turns into a bimondal distribution, and at about 10000 generations it splits further into three modes. These three peaks correspond to three type of reaction norms in panels B.1-3." title="" id="33" name="Picture"/>
             <a:graphic>
               <a:graphicData uri="http://schemas.openxmlformats.org/drawingml/2006/picture">
                 <pic:pic>
                   <pic:nvPicPr>
-                    <pic:cNvPr descr="manuscript_1.0_files/figure-docx/branching-1.png" id="32" name="Picture"/>
+                    <pic:cNvPr descr="manuscript_1.0_files/figure-docx/branching-1.png" id="34" name="Picture"/>
                     <pic:cNvPicPr>
                       <a:picLocks noChangeArrowheads="1" noChangeAspect="1"/>
                     </pic:cNvPicPr>
                   </pic:nvPicPr>
                   <pic:blipFill>
-                    <a:blip r:embed="rId30"/>
+                    <a:blip r:embed="rId32"/>
                     <a:stretch>
                       <a:fillRect/>
                     </a:stretch>
@@ -5203,18 +5519,18 @@
           <wp:inline>
             <wp:extent cx="4620126" cy="5544151"/>
             <wp:effectExtent b="0" l="0" r="0" t="0"/>
-            <wp:docPr descr="The evolution of costly signals. Portrait of the evolutionary dynamics of the sender code with snapsots of both sender and receiver codes just as in fig. . The middle panels show changes in the distribution of values for \alpha and \beta along evolutionary time. Panels above and below correspond to snapshots of the sender and receiver codes, respectively, generation time of the snapshots are indicated by the grey lines in the middle panels. Similarly to the evolutionary dynamics in Fig. , first the badge size evolves towards its minimum value. Then, the slope evolves positive values determining an increasing reaction norm. In contrast to , the normal distribution splits up into two modes. This translates into two types of reaction norms assorting in the population where both code for a positive relation between quality and badge size." title="" id="34" name="Picture"/>
+            <wp:docPr descr="The evolution of costly signals. Portrait of the evolutionary dynamics of the sender code with snapsots of both sender and receiver codes just as in fig. . The middle panels show changes in the distribution of values for \alpha and \beta along evolutionary time. Panels above and below correspond to snapshots of the sender and receiver codes, respectively, generation time of the snapshots are indicated by the grey lines in the middle panels. Similarly to the evolutionary dynamics in Fig. , first the badge size evolves towards its minimum value. Then, the slope evolves positive values determining an increasing reaction norm. In contrast to , the normal distribution splits up into two modes. This translates into two types of reaction norms assorting in the population where both code for a positive relation between quality and badge size." title="" id="36" name="Picture"/>
             <a:graphic>
               <a:graphicData uri="http://schemas.openxmlformats.org/drawingml/2006/picture">
                 <pic:pic>
                   <pic:nvPicPr>
-                    <pic:cNvPr descr="manuscript_1.0_files/figure-docx/honestDiv-1.png" id="35" name="Picture"/>
+                    <pic:cNvPr descr="manuscript_1.0_files/figure-docx/honestDiv-1.png" id="37" name="Picture"/>
                     <pic:cNvPicPr>
                       <a:picLocks noChangeArrowheads="1" noChangeAspect="1"/>
                     </pic:cNvPicPr>
                   </pic:nvPicPr>
                   <pic:blipFill>
-                    <a:blip r:embed="rId33"/>
+                    <a:blip r:embed="rId35"/>
                     <a:stretch>
                       <a:fillRect/>
                     </a:stretch>
@@ -5292,9 +5608,19 @@
         <w:t xml:space="preserve">, the normal distribution splits up into two modes. This translates into two types of reaction norms assorting in the population where both code for a positive relation between quality and badge size.</w:t>
       </w:r>
     </w:p>
+    <w:bookmarkEnd w:id="38"/>
+    <w:bookmarkStart w:id="42" w:name="Xc255213661b76b75dee91e824a8173762751119"/>
     <w:p>
       <w:pPr>
-        <w:pStyle w:val="BodyText"/>
+        <w:pStyle w:val="Heading3"/>
+      </w:pPr>
+      <w:r>
+        <w:t xml:space="preserve">The peaceful, the clever and the aggressive</w:t>
+      </w:r>
+    </w:p>
+    <w:p>
+      <w:pPr>
+        <w:pStyle w:val="FirstParagraph"/>
       </w:pPr>
       <w:r>
         <w:t xml:space="preserve">The behaviour expressed by naive individuals (those who have not learned)</w:t>
@@ -5510,18 +5836,18 @@
           <wp:inline>
             <wp:extent cx="4620126" cy="3696101"/>
             <wp:effectExtent b="0" l="0" r="0" t="0"/>
-            <wp:docPr descr="The peaceful, the clever and the aggressive. Distribution of values of the intercept \alpha and slope \beta for individuals at the end of the evolutionary simulations. The panels show the three different initial conditions for the behaviour of individuals: peaceful, “clever” and aggressive, see maintext for details. Colours indicate the replicate simulation. In the inset, the resulting reaction norms corresponding to the intecept and slope values for one of the replicates, which replicate is shown is indicated by the line colour. The simulations where individual disply a “clever” and agressive behaviour, before the learning process, show all the points of a single replicate cluster together, while in simulation where individuals start being peaceful al replicates show distinct groups of individuals spread throughout the x and y axis. Only in this condition there is a frequency-dependent process that favour diversity in the reaction norm." title="" id="37" name="Picture"/>
+            <wp:docPr descr="The peaceful, the clever and the aggressive. Distribution of values of the intercept \alpha and slope \beta for individuals at the end of the evolutionary simulations. The panels show the three different initial conditions for the behaviour of individuals: peaceful, “clever” and aggressive, see maintext for details. Colours indicate the replicate simulation. In the inset, the resulting reaction norms corresponding to the intecept and slope values for one of the replicates, which replicate is shown is indicated by the line colour. The simulations where individual disply a “clever” and agressive behaviour, before the learning process, show all the points of a single replicate cluster together, while in simulation where individuals start being peaceful al replicates show distinct groups of individuals spread throughout the x and y axis. Only in this condition there is a frequency-dependent process that favour diversity in the reaction norm." title="" id="40" name="Picture"/>
             <a:graphic>
               <a:graphicData uri="http://schemas.openxmlformats.org/drawingml/2006/picture">
                 <pic:pic>
                   <pic:nvPicPr>
-                    <pic:cNvPr descr="manuscript_1.0_files/figure-docx/startCond-1.png" id="38" name="Picture"/>
+                    <pic:cNvPr descr="manuscript_1.0_files/figure-docx/startCond-1.png" id="41" name="Picture"/>
                     <pic:cNvPicPr>
                       <a:picLocks noChangeArrowheads="1" noChangeAspect="1"/>
                     </pic:cNvPicPr>
                   </pic:nvPicPr>
                   <pic:blipFill>
-                    <a:blip r:embed="rId36"/>
+                    <a:blip r:embed="rId39"/>
                     <a:stretch>
                       <a:fillRect/>
                     </a:stretch>
@@ -5620,8 +5946,154 @@
         <w:t xml:space="preserve">and agressive behaviour, before the learning process, show all the points of a single replicate cluster together, while in simulation where individuals start being peaceful al replicates show distinct groups of individuals spread throughout the x and y axis. Only in this condition there is a frequency-dependent process that favour diversity in the reaction norm.</w:t>
       </w:r>
     </w:p>
-    <w:bookmarkEnd w:id="39"/>
-    <w:bookmarkStart w:id="40" w:name="discussion"/>
+    <w:p>
+      <w:pPr>
+        <w:pStyle w:val="BodyText"/>
+      </w:pPr>
+      <w:r>
+        <w:t xml:space="preserve">The action of natural selection and genetic drift do not override the conditions</w:t>
+      </w:r>
+      <w:r>
+        <w:t xml:space="preserve"> </w:t>
+      </w:r>
+      <w:r>
+        <w:t xml:space="preserve">for the evolutionary branching described earlier. Given how crucial naive</w:t>
+      </w:r>
+      <w:r>
+        <w:t xml:space="preserve"> </w:t>
+      </w:r>
+      <w:r>
+        <w:t xml:space="preserve">behaviour is for the diversification process described earlier, we tested whether</w:t>
+      </w:r>
+      <w:r>
+        <w:t xml:space="preserve"> </w:t>
+      </w:r>
+      <w:r>
+        <w:t xml:space="preserve">evolutionary processes could lead key parameters of the learning process toward</w:t>
+      </w:r>
+      <w:r>
+        <w:t xml:space="preserve"> </w:t>
+      </w:r>
+      <w:r>
+        <w:t xml:space="preserve">values that prevented the genetic variation to build up.</w:t>
+      </w:r>
+      <w:r>
+        <w:t xml:space="preserve"> </w:t>
+      </w:r>
+      <w:r>
+        <w:t xml:space="preserve">Figure</w:t>
+      </w:r>
+      <w:r>
+        <w:t xml:space="preserve"> </w:t>
+      </w:r>
+      <w:r>
+        <w:t xml:space="preserve"> </w:t>
+      </w:r>
+      <w:r>
+        <w:t xml:space="preserve">shows the dynamics from a set of simulations where we</w:t>
+      </w:r>
+      <w:r>
+        <w:t xml:space="preserve"> </w:t>
+      </w:r>
+      <w:r>
+        <w:t xml:space="preserve">allow for the coevolution of the reaction norm as well as key parameters of</w:t>
+      </w:r>
+      <w:r>
+        <w:t xml:space="preserve"> </w:t>
+      </w:r>
+      <w:r>
+        <w:t xml:space="preserve">the learning module, namely the speed of learning (</w:t>
+      </w:r>
+      <m:oMath>
+        <m:r>
+          <m:t>A</m:t>
+        </m:r>
+      </m:oMath>
+      <w:r>
+        <w:t xml:space="preserve">) and the behavioural</w:t>
+      </w:r>
+      <w:r>
+        <w:t xml:space="preserve"> </w:t>
+      </w:r>
+      <w:r>
+        <w:t xml:space="preserve">tendency expressed by individuals before learning. Top panels in</w:t>
+      </w:r>
+      <w:r>
+        <w:t xml:space="preserve"> </w:t>
+      </w:r>
+      <w:r>
+        <w:t xml:space="preserve">figure</w:t>
+      </w:r>
+      <w:r>
+        <w:t xml:space="preserve"> </w:t>
+      </w:r>
+      <w:r>
+        <w:t xml:space="preserve"> </w:t>
+      </w:r>
+      <w:r>
+        <w:t xml:space="preserve">show that there is diversification process in this</w:t>
+      </w:r>
+      <w:r>
+        <w:t xml:space="preserve"> </w:t>
+      </w:r>
+      <w:r>
+        <w:t xml:space="preserve">coevolutionary scenario as well. That is because, as is shown in the middle</w:t>
+      </w:r>
+      <w:r>
+        <w:t xml:space="preserve"> </w:t>
+      </w:r>
+      <w:r>
+        <w:t xml:space="preserve">panels (B) of the same figure, the learning parameters stay within the range</w:t>
+      </w:r>
+      <w:r>
+        <w:t xml:space="preserve"> </w:t>
+      </w:r>
+      <w:r>
+        <w:t xml:space="preserve">necessary for the diversification process. The speed of learning</w:t>
+      </w:r>
+      <w:r>
+        <w:t xml:space="preserve"> </w:t>
+      </w:r>
+      <w:r>
+        <w:t xml:space="preserve">(Fig.</w:t>
+      </w:r>
+      <w:r>
+        <w:t xml:space="preserve"> </w:t>
+      </w:r>
+      <w:r>
+        <w:t xml:space="preserve"> </w:t>
+      </w:r>
+      <w:r>
+        <w:t xml:space="preserve">B.1) stays well above zero throughout the simulation.</w:t>
+      </w:r>
+      <w:r>
+        <w:t xml:space="preserve"> </w:t>
+      </w:r>
+      <w:r>
+        <w:t xml:space="preserve">In contrast, the initial behavioral tendency maintain values around zero.</w:t>
+      </w:r>
+      <w:r>
+        <w:t xml:space="preserve"> </w:t>
+      </w:r>
+      <w:r>
+        <w:t xml:space="preserve">Thus, evolutionary processes acting on the learning parameteres</w:t>
+      </w:r>
+      <w:r>
+        <w:t xml:space="preserve"> </w:t>
+      </w:r>
+      <w:r>
+        <w:t xml:space="preserve">did not override the conditions necessary for frequency dependent to boost</w:t>
+      </w:r>
+      <w:r>
+        <w:t xml:space="preserve"> </w:t>
+      </w:r>
+      <w:r>
+        <w:t xml:space="preserve">genetic variation.</w:t>
+      </w:r>
+    </w:p>
+    <w:bookmarkEnd w:id="42"/>
+    <w:bookmarkEnd w:id="43"/>
+    <w:bookmarkStart w:id="44" w:name="discussion"/>
     <w:p>
       <w:pPr>
         <w:pStyle w:val="Heading2"/>
@@ -5752,7 +6224,25 @@
         <w:t xml:space="preserve"> </w:t>
       </w:r>
       <w:r>
-        <w:t xml:space="preserve">peaceful behaviour in naive individuals.</w:t>
+        <w:t xml:space="preserve">peaceful behaviour in naive individuals. Furthermore, we have shown that those</w:t>
+      </w:r>
+      <w:r>
+        <w:t xml:space="preserve"> </w:t>
+      </w:r>
+      <w:r>
+        <w:t xml:space="preserve">conditions can be reached when evolutionary processes drive changes in the learning</w:t>
+      </w:r>
+      <w:r>
+        <w:t xml:space="preserve"> </w:t>
+      </w:r>
+      <w:r>
+        <w:t xml:space="preserve">system. Thus, the diversification process we present might play a role in natural</w:t>
+      </w:r>
+      <w:r>
+        <w:t xml:space="preserve"> </w:t>
+      </w:r>
+      <w:r>
+        <w:t xml:space="preserve">populations.</w:t>
       </w:r>
     </w:p>
     <w:p>
@@ -5808,7 +6298,7 @@
         <w:t xml:space="preserve"> </w:t>
       </w:r>
       <w:r>
-        <w:t xml:space="preserve">(Leimar and Bshary 2022a, 2022b)</w:t>
+        <w:t xml:space="preserve">(Leimar 2021; Leimar and Bshary 2022a, 2022b)</w:t>
       </w:r>
       <w:r>
         <w:t xml:space="preserve">,</w:t>
@@ -5926,6 +6416,18 @@
       </w:r>
       <w:r>
         <w:t xml:space="preserve">has fitness relevant consequences even in the absence of an honest signal.</w:t>
+      </w:r>
+      <w:r>
+        <w:t xml:space="preserve"> </w:t>
+      </w:r>
+      <w:r>
+        <w:t xml:space="preserve">This is confirmed by simulation where the speed of learning is allowed to change</w:t>
+      </w:r>
+      <w:r>
+        <w:t xml:space="preserve"> </w:t>
+      </w:r>
+      <w:r>
+        <w:t xml:space="preserve">subject to evolutionary process. In those simulations, natural selection always maintaind learning rates above zero.</w:t>
       </w:r>
     </w:p>
     <w:p>
@@ -6083,12 +6585,6 @@
         <w:pStyle w:val="BodyText"/>
       </w:pPr>
       <w:r>
-        <w:t xml:space="preserve">Are bibs real signals of quality? if so are they handicaps or badge of status?</w:t>
-      </w:r>
-      <w:r>
-        <w:t xml:space="preserve"> </w:t>
-      </w:r>
-      <w:r>
         <w:t xml:space="preserve">Originally</w:t>
       </w:r>
       <w:r>
@@ -6113,13 +6609,25 @@
         <w:t xml:space="preserve"> </w:t>
       </w:r>
       <w:r>
-        <w:t xml:space="preserve">However, from an evolutionary perspective it is unclear how the stability of</w:t>
-      </w:r>
-      <w:r>
-        <w:t xml:space="preserve"> </w:t>
-      </w:r>
-      <w:r>
-        <w:t xml:space="preserve">such communication systems can be maintained. One option is that honesty is</w:t>
+        <w:t xml:space="preserve">This idea has been tested repeatedly on the dark patches of some bird species</w:t>
+      </w:r>
+      <w:r>
+        <w:t xml:space="preserve"> </w:t>
+      </w:r>
+      <w:r>
+        <w:t xml:space="preserve">(bibs). So, are bibs real signals of quality? if so are they handicaps or</w:t>
+      </w:r>
+      <w:r>
+        <w:t xml:space="preserve"> </w:t>
+      </w:r>
+      <w:r>
+        <w:t xml:space="preserve">badge of status? From an evolutionary perspective it is unclear how the stability of</w:t>
+      </w:r>
+      <w:r>
+        <w:t xml:space="preserve"> </w:t>
+      </w:r>
+      <w:r>
+        <w:t xml:space="preserve">status signals can be maintained. One option is that honesty is</w:t>
       </w:r>
       <w:r>
         <w:t xml:space="preserve"> </w:t>
@@ -6215,13 +6723,13 @@
         <w:t xml:space="preserve"> </w:t>
       </w:r>
       <w:r>
-        <w:t xml:space="preserve">of a convention, in this range individuals respond appropriately to the trait of their</w:t>
-      </w:r>
-      <w:r>
-        <w:t xml:space="preserve"> </w:t>
-      </w:r>
-      <w:r>
-        <w:t xml:space="preserve">peer. The house sparrow (</w:t>
+        <w:t xml:space="preserve">of a convention, in this range individuals respond appropriately to the</w:t>
+      </w:r>
+      <w:r>
+        <w:t xml:space="preserve"> </w:t>
+      </w:r>
+      <w:r>
+        <w:t xml:space="preserve">trait of their peer. The house sparrow (</w:t>
       </w:r>
       <w:r>
         <w:rPr>
@@ -6231,19 +6739,13 @@
         <w:t xml:space="preserve">Passer domesticus</w:t>
       </w:r>
       <w:r>
-        <w:t xml:space="preserve">) has been a text-book example</w:t>
-      </w:r>
-      <w:r>
-        <w:t xml:space="preserve"> </w:t>
-      </w:r>
-      <w:r>
-        <w:t xml:space="preserve">of badges of status. According to the prevailing narrative the bib size</w:t>
-      </w:r>
-      <w:r>
-        <w:t xml:space="preserve"> </w:t>
-      </w:r>
-      <w:r>
-        <w:t xml:space="preserve">in males is a signal of the dominance rank and quality.</w:t>
+        <w:t xml:space="preserve">)</w:t>
+      </w:r>
+      <w:r>
+        <w:t xml:space="preserve"> </w:t>
+      </w:r>
+      <w:r>
+        <w:t xml:space="preserve">has been a text-book example of badges of status. According to the prevailing narrative the bib size in males is a signal of the dominance rank and quality.</w:t>
       </w:r>
       <w:r>
         <w:t xml:space="preserve"> </w:t>
@@ -6505,8 +7007,8 @@
         <w:t xml:space="preserve">evolutionary biology.</w:t>
       </w:r>
     </w:p>
-    <w:bookmarkEnd w:id="40"/>
-    <w:bookmarkStart w:id="111" w:name="supplementary-material"/>
+    <w:bookmarkEnd w:id="44"/>
+    <w:bookmarkStart w:id="120" w:name="supplementary-material"/>
     <w:p>
       <w:pPr>
         <w:pStyle w:val="Heading1"/>
@@ -6524,18 +7026,18 @@
           <wp:inline>
             <wp:extent cx="4620126" cy="5544151"/>
             <wp:effectExtent b="0" l="0" r="0" t="0"/>
-            <wp:docPr descr="The evolution of cheap signals. Portrait of the evolutionary dynamics of the sender code with snapsots of both sender and receiver codes just as in fig. . The middle panels show changes in the distribution of values for \alpha and \beta along evolutionary time. Panels above and below correspond to snapshots of the sender and receiver codes, respectively, generation time of the snapshots are indicated by the grey lines in the middle panels." title="" id="42" name="Picture"/>
+            <wp:docPr descr="The evolution of cheap signals. Portrait of the evolutionary dynamics of the sender code with snapsots of both sender and receiver codes just as in fig. . The middle panels show changes in the distribution of values for \alpha and \beta along evolutionary time. Panels above and below correspond to snapshots of the sender and receiver codes, respectively, generation time of the snapshots are indicated by the grey lines in the middle panels." title="" id="46" name="Picture"/>
             <a:graphic>
               <a:graphicData uri="http://schemas.openxmlformats.org/drawingml/2006/picture">
                 <pic:pic>
                   <pic:nvPicPr>
-                    <pic:cNvPr descr="manuscript_1.0_files/figure-docx/noBadge-1.png" id="43" name="Picture"/>
+                    <pic:cNvPr descr="manuscript_1.0_files/figure-docx/noBadge-1.png" id="47" name="Picture"/>
                     <pic:cNvPicPr>
                       <a:picLocks noChangeArrowheads="1" noChangeAspect="1"/>
                     </pic:cNvPicPr>
                   </pic:nvPicPr>
                   <pic:blipFill>
-                    <a:blip r:embed="rId41"/>
+                    <a:blip r:embed="rId45"/>
                     <a:stretch>
                       <a:fillRect/>
                     </a:stretch>
@@ -6599,6 +7101,91 @@
       </w:r>
       <w:r>
         <w:t xml:space="preserve">along evolutionary time. Panels above and below correspond to snapshots of the sender and receiver codes, respectively, generation time of the snapshots are indicated by the grey lines in the middle panels.</w:t>
+      </w:r>
+    </w:p>
+    <w:p>
+      <w:pPr>
+        <w:pStyle w:val="CaptionedFigure"/>
+      </w:pPr>
+      <w:r>
+        <w:drawing>
+          <wp:inline>
+            <wp:extent cx="4620126" cy="5544151"/>
+            <wp:effectExtent b="0" l="0" r="0" t="0"/>
+            <wp:docPr descr="Coevolutionary dynamics of both the signal reaction norm and key parameters of the learning module. Dynamics are portrait as changes in the distribution of values assorting in the population. In the top panels (A) evolutionary dynamics of the sender code; A.1 shows the intercept and A.2 the slope of the logistic reaction norm. Both of these parameters experience evolutionary branching, whereby in the end three distincs types are assorting in the population. The middle panels (B) show changes in the distribution of values for the speed of learning (A;B1) and the behavioural tendency before learning (y_z^0; B2) along evolutionary time. The speed of learning does not change drastically, it maintains values well above 0 (black line). In contrast, the initial behavioural tendency does not evolve away from 0 (black line). Both of these conditions favour evolutionary branching in the signal reaction norm. Bottom Panels correspond to snapshots of the sender code. Generation time of the snapshots are indicated by the grey lines in the top and middle panels." title="" id="49" name="Picture"/>
+            <a:graphic>
+              <a:graphicData uri="http://schemas.openxmlformats.org/drawingml/2006/picture">
+                <pic:pic>
+                  <pic:nvPicPr>
+                    <pic:cNvPr descr="manuscript_1.0_files/figure-docx/learnEvol-1.png" id="50" name="Picture"/>
+                    <pic:cNvPicPr>
+                      <a:picLocks noChangeArrowheads="1" noChangeAspect="1"/>
+                    </pic:cNvPicPr>
+                  </pic:nvPicPr>
+                  <pic:blipFill>
+                    <a:blip r:embed="rId48"/>
+                    <a:stretch>
+                      <a:fillRect/>
+                    </a:stretch>
+                  </pic:blipFill>
+                  <pic:spPr bwMode="auto">
+                    <a:xfrm>
+                      <a:off x="0" y="0"/>
+                      <a:ext cx="4620126" cy="5544151"/>
+                    </a:xfrm>
+                    <a:prstGeom prst="rect">
+                      <a:avLst/>
+                    </a:prstGeom>
+                    <a:noFill/>
+                    <a:ln w="9525">
+                      <a:noFill/>
+                      <a:headEnd/>
+                      <a:tailEnd/>
+                    </a:ln>
+                  </pic:spPr>
+                </pic:pic>
+              </a:graphicData>
+            </a:graphic>
+          </wp:inline>
+        </w:drawing>
+      </w:r>
+    </w:p>
+    <w:p>
+      <w:pPr>
+        <w:pStyle w:val="ImageCaption"/>
+      </w:pPr>
+      <w:r>
+        <w:t xml:space="preserve">Coevolutionary dynamics of both the signal reaction norm and key parameters of the learning module. Dynamics are portrait as changes in the distribution of values assorting in the population. In the top panels (A) evolutionary dynamics of the sender code; A.1 shows the intercept and A.2 the slope of the logistic reaction norm. Both of these parameters experience evolutionary branching, whereby in the end three distincs types are assorting in the population. The middle panels (B) show changes in the distribution of values for the speed of learning (</w:t>
+      </w:r>
+      <m:oMath>
+        <m:r>
+          <m:t>A</m:t>
+        </m:r>
+      </m:oMath>
+      <w:r>
+        <w:t xml:space="preserve">;B1) and the behavioural tendency before learning (</w:t>
+      </w:r>
+      <m:oMath>
+        <m:sSubSup>
+          <m:e>
+            <m:r>
+              <m:t>y</m:t>
+            </m:r>
+          </m:e>
+          <m:sub>
+            <m:r>
+              <m:t>z</m:t>
+            </m:r>
+          </m:sub>
+          <m:sup>
+            <m:r>
+              <m:t>0</m:t>
+            </m:r>
+          </m:sup>
+        </m:sSubSup>
+      </m:oMath>
+      <w:r>
+        <w:t xml:space="preserve">; B2) along evolutionary time. The speed of learning does not change drastically, it maintains values well above 0 (black line). In contrast, the initial behavioural tendency does not evolve away from 0 (black line). Both of these conditions favour evolutionary branching in the signal reaction norm. Bottom Panels correspond to snapshots of the sender code. Generation time of the snapshots are indicated by the grey lines in the top and middle panels.</w:t>
       </w:r>
     </w:p>
     <w:p>
@@ -7677,7 +8264,7 @@
         </w:tc>
       </w:tr>
     </w:tbl>
-    <w:bookmarkStart w:id="110" w:name="references"/>
+    <w:bookmarkStart w:id="119" w:name="references"/>
     <w:p>
       <w:pPr>
         <w:pStyle w:val="Heading2"/>
@@ -7686,8 +8273,8 @@
         <w:t xml:space="preserve">References</w:t>
       </w:r>
     </w:p>
-    <w:bookmarkStart w:id="109" w:name="refs"/>
-    <w:bookmarkStart w:id="45" w:name="ref-avendano_Territorial_2021"/>
+    <w:bookmarkStart w:id="118" w:name="refs"/>
+    <w:bookmarkStart w:id="52" w:name="ref-avendano_Territorial_2021"/>
     <w:p>
       <w:pPr>
         <w:pStyle w:val="Bibliography"/>
@@ -7720,7 +8307,7 @@
       <w:r>
         <w:t xml:space="preserve"> </w:t>
       </w:r>
-      <w:hyperlink r:id="rId44">
+      <w:hyperlink r:id="rId51">
         <w:r>
           <w:rPr>
             <w:rStyle w:val="Hyperlink"/>
@@ -7732,8 +8319,8 @@
         <w:t xml:space="preserve">.</w:t>
       </w:r>
     </w:p>
-    <w:bookmarkEnd w:id="45"/>
-    <w:bookmarkStart w:id="47" w:name="ref-behrens_Associative_2008"/>
+    <w:bookmarkEnd w:id="52"/>
+    <w:bookmarkStart w:id="54" w:name="ref-behrens_Associative_2008"/>
     <w:p>
       <w:pPr>
         <w:pStyle w:val="Bibliography"/>
@@ -7766,7 +8353,7 @@
       <w:r>
         <w:t xml:space="preserve"> </w:t>
       </w:r>
-      <w:hyperlink r:id="rId46">
+      <w:hyperlink r:id="rId53">
         <w:r>
           <w:rPr>
             <w:rStyle w:val="Hyperlink"/>
@@ -7778,8 +8365,8 @@
         <w:t xml:space="preserve">.</w:t>
       </w:r>
     </w:p>
-    <w:bookmarkEnd w:id="47"/>
-    <w:bookmarkStart w:id="49" w:name="ref-bond_Visual_2002"/>
+    <w:bookmarkEnd w:id="54"/>
+    <w:bookmarkStart w:id="56" w:name="ref-bond_Visual_2002"/>
     <w:p>
       <w:pPr>
         <w:pStyle w:val="Bibliography"/>
@@ -7812,7 +8399,7 @@
       <w:r>
         <w:t xml:space="preserve"> </w:t>
       </w:r>
-      <w:hyperlink r:id="rId48">
+      <w:hyperlink r:id="rId55">
         <w:r>
           <w:rPr>
             <w:rStyle w:val="Hyperlink"/>
@@ -7824,8 +8411,8 @@
         <w:t xml:space="preserve">.</w:t>
       </w:r>
     </w:p>
-    <w:bookmarkEnd w:id="49"/>
-    <w:bookmarkStart w:id="50" w:name="ref-botero_Evolution_2010"/>
+    <w:bookmarkEnd w:id="56"/>
+    <w:bookmarkStart w:id="57" w:name="ref-botero_Evolution_2010"/>
     <w:p>
       <w:pPr>
         <w:pStyle w:val="Bibliography"/>
@@ -7856,8 +8443,8 @@
         <w:t xml:space="preserve">64 (11): 3123–33.</w:t>
       </w:r>
     </w:p>
-    <w:bookmarkEnd w:id="50"/>
-    <w:bookmarkStart w:id="51" w:name="ref-bradbury_Principles_2011"/>
+    <w:bookmarkEnd w:id="57"/>
+    <w:bookmarkStart w:id="58" w:name="ref-bradbury_Principles_2011"/>
     <w:p>
       <w:pPr>
         <w:pStyle w:val="Bibliography"/>
@@ -7887,28 +8474,32 @@
           <w:iCs/>
           <w:i/>
         </w:rPr>
-        <w:t xml:space="preserve">Animal</w:t>
-      </w:r>
-      <w:r>
-        <w:rPr>
-          <w:iCs/>
-          <w:i/>
-        </w:rPr>
-        <w:t xml:space="preserve"> </w:t>
-      </w:r>
-      <w:r>
-        <w:rPr>
-          <w:iCs/>
-          <w:i/>
-        </w:rPr>
-        <w:t xml:space="preserve">Communication</w:t>
-      </w:r>
-      <w:r>
-        <w:t xml:space="preserve">. 2nd Edition. Sunderland, Mass: Sinauer Associates is an imprint of Oxford University Press.</w:t>
+        <w:t xml:space="preserve">Animal Communication</w:t>
+      </w:r>
+      <w:r>
+        <w:t xml:space="preserve">. 2nd Edition.</w:t>
+      </w:r>
+      <w:r>
+        <w:t xml:space="preserve"> </w:t>
+      </w:r>
+      <w:r>
+        <w:t xml:space="preserve">Sunderland, Mass</w:t>
+      </w:r>
+      <w:r>
+        <w:t xml:space="preserve">:</w:t>
+      </w:r>
+      <w:r>
+        <w:t xml:space="preserve"> </w:t>
+      </w:r>
+      <w:r>
+        <w:t xml:space="preserve">Sinauer Associates is an imprint of Oxford University Press</w:t>
+      </w:r>
+      <w:r>
+        <w:t xml:space="preserve">.</w:t>
       </w:r>
     </w:p>
-    <w:bookmarkEnd w:id="51"/>
-    <w:bookmarkStart w:id="53" w:name="ref-cadena_Testing_2011"/>
+    <w:bookmarkEnd w:id="58"/>
+    <w:bookmarkStart w:id="60" w:name="ref-cadena_Testing_2011"/>
     <w:p>
       <w:pPr>
         <w:pStyle w:val="Bibliography"/>
@@ -7953,7 +8544,7 @@
       <w:r>
         <w:t xml:space="preserve"> </w:t>
       </w:r>
-      <w:hyperlink r:id="rId52">
+      <w:hyperlink r:id="rId59">
         <w:r>
           <w:rPr>
             <w:rStyle w:val="Hyperlink"/>
@@ -7965,8 +8556,8 @@
         <w:t xml:space="preserve">.</w:t>
       </w:r>
     </w:p>
-    <w:bookmarkEnd w:id="53"/>
-    <w:bookmarkStart w:id="55" w:name="ref-cadena_Evolutionary_2007"/>
+    <w:bookmarkEnd w:id="60"/>
+    <w:bookmarkStart w:id="62" w:name="ref-cadena_Evolutionary_2007"/>
     <w:p>
       <w:pPr>
         <w:pStyle w:val="Bibliography"/>
@@ -8050,7 +8641,7 @@
       <w:r>
         <w:t xml:space="preserve"> </w:t>
       </w:r>
-      <w:hyperlink r:id="rId54">
+      <w:hyperlink r:id="rId61">
         <w:r>
           <w:rPr>
             <w:rStyle w:val="Hyperlink"/>
@@ -8062,8 +8653,8 @@
         <w:t xml:space="preserve">.</w:t>
       </w:r>
     </w:p>
-    <w:bookmarkEnd w:id="55"/>
-    <w:bookmarkStart w:id="57" w:name="ref-dridi_Learning_2018"/>
+    <w:bookmarkEnd w:id="62"/>
+    <w:bookmarkStart w:id="64" w:name="ref-dridi_Learning_2018"/>
     <w:p>
       <w:pPr>
         <w:pStyle w:val="Bibliography"/>
@@ -8090,13 +8681,7 @@
         <w:t xml:space="preserve"> </w:t>
       </w:r>
       <w:r>
-        <w:t xml:space="preserve">The</w:t>
-      </w:r>
-      <w:r>
-        <w:t xml:space="preserve"> </w:t>
-      </w:r>
-      <w:r>
-        <w:t xml:space="preserve">Evolution</w:t>
+        <w:t xml:space="preserve">The Evolution</w:t>
       </w:r>
       <w:r>
         <w:t xml:space="preserve"> </w:t>
@@ -8108,13 +8693,7 @@
         <w:t xml:space="preserve"> </w:t>
       </w:r>
       <w:r>
-        <w:t xml:space="preserve">Social</w:t>
-      </w:r>
-      <w:r>
-        <w:t xml:space="preserve"> </w:t>
-      </w:r>
-      <w:r>
-        <w:t xml:space="preserve">Rewards</w:t>
+        <w:t xml:space="preserve">Social Rewards</w:t>
       </w:r>
       <w:r>
         <w:t xml:space="preserve"> </w:t>
@@ -8126,13 +8705,7 @@
         <w:t xml:space="preserve"> </w:t>
       </w:r>
       <w:r>
-        <w:t xml:space="preserve">Repeated</w:t>
-      </w:r>
-      <w:r>
-        <w:t xml:space="preserve"> </w:t>
-      </w:r>
-      <w:r>
-        <w:t xml:space="preserve">Interactions</w:t>
+        <w:t xml:space="preserve">Repeated Interactions</w:t>
       </w:r>
       <w:r>
         <w:t xml:space="preserve">.”</w:t>
@@ -8156,7 +8729,7 @@
       <w:r>
         <w:t xml:space="preserve"> </w:t>
       </w:r>
-      <w:hyperlink r:id="rId56">
+      <w:hyperlink r:id="rId63">
         <w:r>
           <w:rPr>
             <w:rStyle w:val="Hyperlink"/>
@@ -8168,8 +8741,8 @@
         <w:t xml:space="preserve">.</w:t>
       </w:r>
     </w:p>
-    <w:bookmarkEnd w:id="57"/>
-    <w:bookmarkStart w:id="59" w:name="ref-dridi_Environmental_2016"/>
+    <w:bookmarkEnd w:id="64"/>
+    <w:bookmarkStart w:id="66" w:name="ref-dridi_Environmental_2016"/>
     <w:p>
       <w:pPr>
         <w:pStyle w:val="Bibliography"/>
@@ -8202,7 +8775,7 @@
       <w:r>
         <w:t xml:space="preserve"> </w:t>
       </w:r>
-      <w:hyperlink r:id="rId58">
+      <w:hyperlink r:id="rId65">
         <w:r>
           <w:rPr>
             <w:rStyle w:val="Hyperlink"/>
@@ -8214,8 +8787,8 @@
         <w:t xml:space="preserve">.</w:t>
       </w:r>
     </w:p>
-    <w:bookmarkEnd w:id="59"/>
-    <w:bookmarkStart w:id="60" w:name="ref-enquist_Signaling_2010"/>
+    <w:bookmarkEnd w:id="66"/>
+    <w:bookmarkStart w:id="67" w:name="ref-enquist_Signaling_2010"/>
     <w:p>
       <w:pPr>
         <w:pStyle w:val="Bibliography"/>
@@ -8257,28 +8830,23 @@
           <w:iCs/>
           <w:i/>
         </w:rPr>
-        <w:t xml:space="preserve">Behavioral</w:t>
-      </w:r>
-      <w:r>
-        <w:rPr>
-          <w:iCs/>
-          <w:i/>
-        </w:rPr>
-        <w:t xml:space="preserve"> </w:t>
-      </w:r>
-      <w:r>
-        <w:rPr>
-          <w:iCs/>
-          <w:i/>
-        </w:rPr>
-        <w:t xml:space="preserve">Ecology</w:t>
-      </w:r>
-      <w:r>
-        <w:t xml:space="preserve">. Oxford University Press.</w:t>
+        <w:t xml:space="preserve">Behavioral Ecology</w:t>
+      </w:r>
+      <w:r>
+        <w:t xml:space="preserve">.</w:t>
+      </w:r>
+      <w:r>
+        <w:t xml:space="preserve"> </w:t>
+      </w:r>
+      <w:r>
+        <w:t xml:space="preserve">Oxford University Press</w:t>
+      </w:r>
+      <w:r>
+        <w:t xml:space="preserve">.</w:t>
       </w:r>
     </w:p>
-    <w:bookmarkEnd w:id="60"/>
-    <w:bookmarkStart w:id="62" w:name="ref-enquist_Power_2016"/>
+    <w:bookmarkEnd w:id="67"/>
+    <w:bookmarkStart w:id="69" w:name="ref-enquist_Power_2016"/>
     <w:p>
       <w:pPr>
         <w:pStyle w:val="Bibliography"/>
@@ -8311,7 +8879,7 @@
       <w:r>
         <w:t xml:space="preserve"> </w:t>
       </w:r>
-      <w:hyperlink r:id="rId61">
+      <w:hyperlink r:id="rId68">
         <w:r>
           <w:rPr>
             <w:rStyle w:val="Hyperlink"/>
@@ -8323,8 +8891,8 @@
         <w:t xml:space="preserve">.</w:t>
       </w:r>
     </w:p>
-    <w:bookmarkEnd w:id="62"/>
-    <w:bookmarkStart w:id="64" w:name="ref-fawcett_Exposing_2013"/>
+    <w:bookmarkEnd w:id="69"/>
+    <w:bookmarkStart w:id="71" w:name="ref-fawcett_Exposing_2013"/>
     <w:p>
       <w:pPr>
         <w:pStyle w:val="Bibliography"/>
@@ -8357,7 +8925,7 @@
       <w:r>
         <w:t xml:space="preserve"> </w:t>
       </w:r>
-      <w:hyperlink r:id="rId63">
+      <w:hyperlink r:id="rId70">
         <w:r>
           <w:rPr>
             <w:rStyle w:val="Hyperlink"/>
@@ -8369,8 +8937,8 @@
         <w:t xml:space="preserve">.</w:t>
       </w:r>
     </w:p>
-    <w:bookmarkEnd w:id="64"/>
-    <w:bookmarkStart w:id="66" w:name="ref-frankenhuis_Enriching_2018"/>
+    <w:bookmarkEnd w:id="71"/>
+    <w:bookmarkStart w:id="73" w:name="ref-frankenhuis_Enriching_2018"/>
     <w:p>
       <w:pPr>
         <w:pStyle w:val="Bibliography"/>
@@ -8400,7 +8968,7 @@
       <w:r>
         <w:t xml:space="preserve"> </w:t>
       </w:r>
-      <w:hyperlink r:id="rId65">
+      <w:hyperlink r:id="rId72">
         <w:r>
           <w:rPr>
             <w:rStyle w:val="Hyperlink"/>
@@ -8412,8 +8980,8 @@
         <w:t xml:space="preserve">.</w:t>
       </w:r>
     </w:p>
-    <w:bookmarkEnd w:id="66"/>
-    <w:bookmarkStart w:id="68" w:name="ref-grafen_Biological_1990"/>
+    <w:bookmarkEnd w:id="73"/>
+    <w:bookmarkStart w:id="75" w:name="ref-grafen_Biological_1990"/>
     <w:p>
       <w:pPr>
         <w:pStyle w:val="Bibliography"/>
@@ -8446,7 +9014,7 @@
       <w:r>
         <w:t xml:space="preserve"> </w:t>
       </w:r>
-      <w:hyperlink r:id="rId67">
+      <w:hyperlink r:id="rId74">
         <w:r>
           <w:rPr>
             <w:rStyle w:val="Hyperlink"/>
@@ -8458,8 +9026,8 @@
         <w:t xml:space="preserve">.</w:t>
       </w:r>
     </w:p>
-    <w:bookmarkEnd w:id="68"/>
-    <w:bookmarkStart w:id="70" w:name="ref-guilford_Receiver_1991"/>
+    <w:bookmarkEnd w:id="75"/>
+    <w:bookmarkStart w:id="77" w:name="ref-guilford_Receiver_1991"/>
     <w:p>
       <w:pPr>
         <w:pStyle w:val="Bibliography"/>
@@ -8492,7 +9060,7 @@
       <w:r>
         <w:t xml:space="preserve"> </w:t>
       </w:r>
-      <w:hyperlink r:id="rId69">
+      <w:hyperlink r:id="rId76">
         <w:r>
           <w:rPr>
             <w:rStyle w:val="Hyperlink"/>
@@ -8504,8 +9072,8 @@
         <w:t xml:space="preserve">.</w:t>
       </w:r>
     </w:p>
-    <w:bookmarkEnd w:id="70"/>
-    <w:bookmarkStart w:id="72" w:name="ref-heyes_Simple_2012"/>
+    <w:bookmarkEnd w:id="77"/>
+    <w:bookmarkStart w:id="79" w:name="ref-heyes_Simple_2012"/>
     <w:p>
       <w:pPr>
         <w:pStyle w:val="Bibliography"/>
@@ -8538,7 +9106,7 @@
       <w:r>
         <w:t xml:space="preserve"> </w:t>
       </w:r>
-      <w:hyperlink r:id="rId71">
+      <w:hyperlink r:id="rId78">
         <w:r>
           <w:rPr>
             <w:rStyle w:val="Hyperlink"/>
@@ -8550,8 +9118,8 @@
         <w:t xml:space="preserve">.</w:t>
       </w:r>
     </w:p>
-    <w:bookmarkEnd w:id="72"/>
-    <w:bookmarkStart w:id="74" w:name="ref-johnstone_Recognition_1997"/>
+    <w:bookmarkEnd w:id="79"/>
+    <w:bookmarkStart w:id="81" w:name="ref-johnstone_Recognition_1997"/>
     <w:p>
       <w:pPr>
         <w:pStyle w:val="Bibliography"/>
@@ -8584,7 +9152,7 @@
       <w:r>
         <w:t xml:space="preserve"> </w:t>
       </w:r>
-      <w:hyperlink r:id="rId73">
+      <w:hyperlink r:id="rId80">
         <w:r>
           <w:rPr>
             <w:rStyle w:val="Hyperlink"/>
@@ -8596,8 +9164,8 @@
         <w:t xml:space="preserve">.</w:t>
       </w:r>
     </w:p>
-    <w:bookmarkEnd w:id="74"/>
-    <w:bookmarkStart w:id="76" w:name="ref-johnstone_Badges_1993"/>
+    <w:bookmarkEnd w:id="81"/>
+    <w:bookmarkStart w:id="83" w:name="ref-johnstone_Badges_1993"/>
     <w:p>
       <w:pPr>
         <w:pStyle w:val="Bibliography"/>
@@ -8630,7 +9198,7 @@
       <w:r>
         <w:t xml:space="preserve"> </w:t>
       </w:r>
-      <w:hyperlink r:id="rId75">
+      <w:hyperlink r:id="rId82">
         <w:r>
           <w:rPr>
             <w:rStyle w:val="Hyperlink"/>
@@ -8642,8 +9210,8 @@
         <w:t xml:space="preserve">.</w:t>
       </w:r>
     </w:p>
-    <w:bookmarkEnd w:id="76"/>
-    <w:bookmarkStart w:id="78" w:name="ref-kamil_Optimal_1983"/>
+    <w:bookmarkEnd w:id="83"/>
+    <w:bookmarkStart w:id="85" w:name="ref-kamil_Optimal_1983"/>
     <w:p>
       <w:pPr>
         <w:pStyle w:val="Bibliography"/>
@@ -8661,13 +9229,7 @@
         <w:t xml:space="preserve"> </w:t>
       </w:r>
       <w:r>
-        <w:t xml:space="preserve">Foraging</w:t>
-      </w:r>
-      <w:r>
-        <w:t xml:space="preserve"> </w:t>
-      </w:r>
-      <w:r>
-        <w:t xml:space="preserve">Theory</w:t>
+        <w:t xml:space="preserve">Foraging Theory</w:t>
       </w:r>
       <w:r>
         <w:t xml:space="preserve"> </w:t>
@@ -8715,7 +9277,7 @@
       <w:r>
         <w:t xml:space="preserve"> </w:t>
       </w:r>
-      <w:hyperlink r:id="rId77">
+      <w:hyperlink r:id="rId84">
         <w:r>
           <w:rPr>
             <w:rStyle w:val="Hyperlink"/>
@@ -8727,20 +9289,102 @@
         <w:t xml:space="preserve">.</w:t>
       </w:r>
     </w:p>
-    <w:bookmarkEnd w:id="78"/>
-    <w:bookmarkStart w:id="80" w:name="ref-leimar_Reproductive_2022"/>
+    <w:bookmarkEnd w:id="85"/>
+    <w:bookmarkStart w:id="87" w:name="ref-leimar_Evolution_2021"/>
     <w:p>
       <w:pPr>
         <w:pStyle w:val="Bibliography"/>
       </w:pPr>
       <w:r>
+        <w:t xml:space="preserve">Leimar, Olof. 2021.</w:t>
+      </w:r>
+      <w:r>
+        <w:t xml:space="preserve"> </w:t>
+      </w:r>
+      <w:r>
+        <w:t xml:space="preserve">“The</w:t>
+      </w:r>
+      <w:r>
+        <w:t xml:space="preserve"> </w:t>
+      </w:r>
+      <w:r>
+        <w:t xml:space="preserve">Evolution</w:t>
+      </w:r>
+      <w:r>
+        <w:t xml:space="preserve"> </w:t>
+      </w:r>
+      <w:r>
+        <w:t xml:space="preserve">of</w:t>
+      </w:r>
+      <w:r>
+        <w:t xml:space="preserve"> </w:t>
+      </w:r>
+      <w:r>
+        <w:t xml:space="preserve">Social Dominance</w:t>
+      </w:r>
+      <w:r>
+        <w:t xml:space="preserve"> </w:t>
+      </w:r>
+      <w:r>
+        <w:t xml:space="preserve">Through</w:t>
+      </w:r>
+      <w:r>
+        <w:t xml:space="preserve"> </w:t>
+      </w:r>
+      <w:r>
+        <w:t xml:space="preserve">Reinforcement Learning</w:t>
+      </w:r>
+      <w:r>
+        <w:t xml:space="preserve">.”</w:t>
+      </w:r>
+      <w:r>
+        <w:t xml:space="preserve"> </w:t>
+      </w:r>
+      <w:r>
+        <w:rPr>
+          <w:iCs/>
+          <w:i/>
+        </w:rPr>
+        <w:t xml:space="preserve">The American Naturalist</w:t>
+      </w:r>
+      <w:r>
+        <w:t xml:space="preserve"> </w:t>
+      </w:r>
+      <w:r>
+        <w:t xml:space="preserve">197 (5): 560–75.</w:t>
+      </w:r>
+      <w:r>
+        <w:t xml:space="preserve"> </w:t>
+      </w:r>
+      <w:hyperlink r:id="rId86">
+        <w:r>
+          <w:rPr>
+            <w:rStyle w:val="Hyperlink"/>
+          </w:rPr>
+          <w:t xml:space="preserve">https://doi.org/10.1086/713758</w:t>
+        </w:r>
+      </w:hyperlink>
+      <w:r>
+        <w:t xml:space="preserve">.</w:t>
+      </w:r>
+    </w:p>
+    <w:bookmarkEnd w:id="87"/>
+    <w:bookmarkStart w:id="89" w:name="ref-leimar_Reproductive_2022"/>
+    <w:p>
+      <w:pPr>
+        <w:pStyle w:val="Bibliography"/>
+      </w:pPr>
+      <w:r>
         <w:t xml:space="preserve">Leimar, Olof, and Redouan Bshary. 2022a.</w:t>
       </w:r>
       <w:r>
         <w:t xml:space="preserve"> </w:t>
       </w:r>
       <w:r>
-        <w:t xml:space="preserve">“Reproductive Skew, Fighting Costs and Winner–Loser Effects in Social Dominance Evolution.”</w:t>
+        <w:t xml:space="preserve">“Reproductive Skew, Fighting Costs and Winner</w:t>
+      </w:r>
+      <w:r>
+        <w:t xml:space="preserve">loser Effects in Social Dominance Evolution.”</w:t>
       </w:r>
       <w:r>
         <w:t xml:space="preserve"> </w:t>
@@ -8761,7 +9405,7 @@
       <w:r>
         <w:t xml:space="preserve"> </w:t>
       </w:r>
-      <w:hyperlink r:id="rId79">
+      <w:hyperlink r:id="rId88">
         <w:r>
           <w:rPr>
             <w:rStyle w:val="Hyperlink"/>
@@ -8773,8 +9417,8 @@
         <w:t xml:space="preserve">.</w:t>
       </w:r>
     </w:p>
-    <w:bookmarkEnd w:id="80"/>
-    <w:bookmarkStart w:id="82" w:name="ref-leimar_Effects_2022"/>
+    <w:bookmarkEnd w:id="89"/>
+    <w:bookmarkStart w:id="91" w:name="ref-leimar_Effects_2022"/>
     <w:p>
       <w:pPr>
         <w:pStyle w:val="Bibliography"/>
@@ -8807,7 +9451,7 @@
       <w:r>
         <w:t xml:space="preserve"> </w:t>
       </w:r>
-      <w:hyperlink r:id="rId81">
+      <w:hyperlink r:id="rId90">
         <w:r>
           <w:rPr>
             <w:rStyle w:val="Hyperlink"/>
@@ -8819,8 +9463,8 @@
         <w:t xml:space="preserve">.</w:t>
       </w:r>
     </w:p>
-    <w:bookmarkEnd w:id="82"/>
-    <w:bookmarkStart w:id="84" w:name="ref-leimar_Learning_2019"/>
+    <w:bookmarkEnd w:id="91"/>
+    <w:bookmarkStart w:id="93" w:name="ref-leimar_Learning_2019"/>
     <w:p>
       <w:pPr>
         <w:pStyle w:val="Bibliography"/>
@@ -8853,7 +9497,7 @@
       <w:r>
         <w:t xml:space="preserve"> </w:t>
       </w:r>
-      <w:hyperlink r:id="rId83">
+      <w:hyperlink r:id="rId92">
         <w:r>
           <w:rPr>
             <w:rStyle w:val="Hyperlink"/>
@@ -8865,8 +9509,8 @@
         <w:t xml:space="preserve">.</w:t>
       </w:r>
     </w:p>
-    <w:bookmarkEnd w:id="84"/>
-    <w:bookmarkStart w:id="85" w:name="ref-macphail_Brain_1982"/>
+    <w:bookmarkEnd w:id="93"/>
+    <w:bookmarkStart w:id="94" w:name="ref-macphail_Brain_1982"/>
     <w:p>
       <w:pPr>
         <w:pStyle w:val="Bibliography"/>
@@ -8927,11 +9571,20 @@
         <w:t xml:space="preserve">Vertebrates</w:t>
       </w:r>
       <w:r>
-        <w:t xml:space="preserve">. Clarendon Press.</w:t>
+        <w:t xml:space="preserve">.</w:t>
+      </w:r>
+      <w:r>
+        <w:t xml:space="preserve"> </w:t>
+      </w:r>
+      <w:r>
+        <w:t xml:space="preserve">Clarendon Press</w:t>
+      </w:r>
+      <w:r>
+        <w:t xml:space="preserve">.</w:t>
       </w:r>
     </w:p>
-    <w:bookmarkEnd w:id="85"/>
-    <w:bookmarkStart w:id="86" w:name="ref-maynard-smith_Evolution_1982"/>
+    <w:bookmarkEnd w:id="94"/>
+    <w:bookmarkStart w:id="95" w:name="ref-maynard-smith_Evolution_1982"/>
     <w:p>
       <w:pPr>
         <w:pStyle w:val="Bibliography"/>
@@ -8992,11 +9645,29 @@
         <w:t xml:space="preserve">Games</w:t>
       </w:r>
       <w:r>
-        <w:t xml:space="preserve">. 1 edition. Cambridge ; New York: Cambridge University Press.</w:t>
+        <w:t xml:space="preserve">. 1 edition.</w:t>
+      </w:r>
+      <w:r>
+        <w:t xml:space="preserve"> </w:t>
+      </w:r>
+      <w:r>
+        <w:t xml:space="preserve">Cambridge ; New York</w:t>
+      </w:r>
+      <w:r>
+        <w:t xml:space="preserve">:</w:t>
+      </w:r>
+      <w:r>
+        <w:t xml:space="preserve"> </w:t>
+      </w:r>
+      <w:r>
+        <w:t xml:space="preserve">Cambridge University Press</w:t>
+      </w:r>
+      <w:r>
+        <w:t xml:space="preserve">.</w:t>
       </w:r>
     </w:p>
-    <w:bookmarkEnd w:id="86"/>
-    <w:bookmarkStart w:id="88" w:name="ref-mcauliffe_Psychology_2015"/>
+    <w:bookmarkEnd w:id="95"/>
+    <w:bookmarkStart w:id="97" w:name="ref-mcauliffe_Psychology_2015"/>
     <w:p>
       <w:pPr>
         <w:pStyle w:val="Bibliography"/>
@@ -9029,7 +9700,7 @@
       <w:r>
         <w:t xml:space="preserve"> </w:t>
       </w:r>
-      <w:hyperlink r:id="rId87">
+      <w:hyperlink r:id="rId96">
         <w:r>
           <w:rPr>
             <w:rStyle w:val="Hyperlink"/>
@@ -9041,8 +9712,8 @@
         <w:t xml:space="preserve">.</w:t>
       </w:r>
     </w:p>
-    <w:bookmarkEnd w:id="88"/>
-    <w:bookmarkStart w:id="90" w:name="ref-moller_Female_1988"/>
+    <w:bookmarkEnd w:id="97"/>
+    <w:bookmarkStart w:id="99" w:name="ref-moller_Female_1988"/>
     <w:p>
       <w:pPr>
         <w:pStyle w:val="Bibliography"/>
@@ -9075,7 +9746,7 @@
       <w:r>
         <w:t xml:space="preserve"> </w:t>
       </w:r>
-      <w:hyperlink r:id="rId89">
+      <w:hyperlink r:id="rId98">
         <w:r>
           <w:rPr>
             <w:rStyle w:val="Hyperlink"/>
@@ -9087,8 +9758,8 @@
         <w:t xml:space="preserve">.</w:t>
       </w:r>
     </w:p>
-    <w:bookmarkEnd w:id="90"/>
-    <w:bookmarkStart w:id="92" w:name="ref-parker_Assessment_1974"/>
+    <w:bookmarkEnd w:id="99"/>
+    <w:bookmarkStart w:id="101" w:name="ref-parker_Assessment_1974"/>
     <w:p>
       <w:pPr>
         <w:pStyle w:val="Bibliography"/>
@@ -9121,7 +9792,7 @@
       <w:r>
         <w:t xml:space="preserve"> </w:t>
       </w:r>
-      <w:hyperlink r:id="rId91">
+      <w:hyperlink r:id="rId100">
         <w:r>
           <w:rPr>
             <w:rStyle w:val="Hyperlink"/>
@@ -9133,8 +9804,8 @@
         <w:t xml:space="preserve">.</w:t>
       </w:r>
     </w:p>
-    <w:bookmarkEnd w:id="92"/>
-    <w:bookmarkStart w:id="94" w:name="ref-quinones_Negotiation_2016"/>
+    <w:bookmarkEnd w:id="101"/>
+    <w:bookmarkStart w:id="103" w:name="ref-quinones_Negotiation_2016"/>
     <w:p>
       <w:pPr>
         <w:pStyle w:val="Bibliography"/>
@@ -9167,7 +9838,7 @@
       <w:r>
         <w:t xml:space="preserve"> </w:t>
       </w:r>
-      <w:hyperlink r:id="rId93">
+      <w:hyperlink r:id="rId102">
         <w:r>
           <w:rPr>
             <w:rStyle w:val="Hyperlink"/>
@@ -9179,14 +9850,14 @@
         <w:t xml:space="preserve">.</w:t>
       </w:r>
     </w:p>
-    <w:bookmarkEnd w:id="94"/>
-    <w:bookmarkStart w:id="96" w:name="ref-quinones_Reinforcement_2019"/>
+    <w:bookmarkEnd w:id="103"/>
+    <w:bookmarkStart w:id="105" w:name="ref-quinones_Reinforcement_2020"/>
     <w:p>
       <w:pPr>
         <w:pStyle w:val="Bibliography"/>
       </w:pPr>
       <w:r>
-        <w:t xml:space="preserve">Quiñones, Andrés E., Olof Leimar, Arnon Lotem, and Redouan Bshary. 2019.</w:t>
+        <w:t xml:space="preserve">Quiñones, Andrés E., Olof Leimar, Arnon Lotem, and Redouan Bshary. 2020.</w:t>
       </w:r>
       <w:r>
         <w:t xml:space="preserve"> </w:t>
@@ -9198,19 +9869,7 @@
         <w:t xml:space="preserve"> </w:t>
       </w:r>
       <w:r>
-        <w:t xml:space="preserve">Learning</w:t>
-      </w:r>
-      <w:r>
-        <w:t xml:space="preserve"> </w:t>
-      </w:r>
-      <w:r>
-        <w:t xml:space="preserve">Theory</w:t>
-      </w:r>
-      <w:r>
-        <w:t xml:space="preserve"> </w:t>
-      </w:r>
-      <w:r>
-        <w:t xml:space="preserve">Reveals</w:t>
+        <w:t xml:space="preserve">Learning Theory Reveals</w:t>
       </w:r>
       <w:r>
         <w:t xml:space="preserve"> </w:t>
@@ -9222,13 +9881,7 @@
         <w:t xml:space="preserve"> </w:t>
       </w:r>
       <w:r>
-        <w:t xml:space="preserve">Cognitive</w:t>
-      </w:r>
-      <w:r>
-        <w:t xml:space="preserve"> </w:t>
-      </w:r>
-      <w:r>
-        <w:t xml:space="preserve">Requirements</w:t>
+        <w:t xml:space="preserve">Cognitive Requirements</w:t>
       </w:r>
       <w:r>
         <w:t xml:space="preserve"> </w:t>
@@ -9252,25 +9905,7 @@
         <w:t xml:space="preserve"> </w:t>
       </w:r>
       <w:r>
-        <w:t xml:space="preserve">Cleaner</w:t>
-      </w:r>
-      <w:r>
-        <w:t xml:space="preserve"> </w:t>
-      </w:r>
-      <w:r>
-        <w:t xml:space="preserve">Fish</w:t>
-      </w:r>
-      <w:r>
-        <w:t xml:space="preserve"> </w:t>
-      </w:r>
-      <w:r>
-        <w:t xml:space="preserve">Market</w:t>
-      </w:r>
-      <w:r>
-        <w:t xml:space="preserve"> </w:t>
-      </w:r>
-      <w:r>
-        <w:t xml:space="preserve">Task</w:t>
+        <w:t xml:space="preserve">Cleaner Fish Market Task</w:t>
       </w:r>
       <w:r>
         <w:t xml:space="preserve">.”</w:t>
@@ -9286,12 +9921,15 @@
         <w:t xml:space="preserve">The American Naturalist</w:t>
       </w:r>
       <w:r>
-        <w:t xml:space="preserve">, December, 000–000.</w:t>
-      </w:r>
-      <w:r>
-        <w:t xml:space="preserve"> </w:t>
-      </w:r>
-      <w:hyperlink r:id="rId95">
+        <w:t xml:space="preserve"> </w:t>
+      </w:r>
+      <w:r>
+        <w:t xml:space="preserve">195 (4): 664–77.</w:t>
+      </w:r>
+      <w:r>
+        <w:t xml:space="preserve"> </w:t>
+      </w:r>
+      <w:hyperlink r:id="rId104">
         <w:r>
           <w:rPr>
             <w:rStyle w:val="Hyperlink"/>
@@ -9303,8 +9941,8 @@
         <w:t xml:space="preserve">.</w:t>
       </w:r>
     </w:p>
-    <w:bookmarkEnd w:id="96"/>
-    <w:bookmarkStart w:id="98" w:name="ref-remsen_High_1984"/>
+    <w:bookmarkEnd w:id="105"/>
+    <w:bookmarkStart w:id="107" w:name="ref-remsen_High_1984"/>
     <w:p>
       <w:pPr>
         <w:pStyle w:val="Bibliography"/>
@@ -9352,13 +9990,7 @@
         <w:t xml:space="preserve"> </w:t>
       </w:r>
       <w:r>
-        <w:t xml:space="preserve">Geographic</w:t>
-      </w:r>
-      <w:r>
-        <w:t xml:space="preserve"> </w:t>
-      </w:r>
-      <w:r>
-        <w:t xml:space="preserve">Variation</w:t>
+        <w:t xml:space="preserve">Geographic Variation</w:t>
       </w:r>
       <w:r>
         <w:t xml:space="preserve"> </w:t>
@@ -9370,13 +10002,7 @@
         <w:t xml:space="preserve"> </w:t>
       </w:r>
       <w:r>
-        <w:t xml:space="preserve">Andean</w:t>
-      </w:r>
-      <w:r>
-        <w:t xml:space="preserve"> </w:t>
-      </w:r>
-      <w:r>
-        <w:t xml:space="preserve">Birds</w:t>
+        <w:t xml:space="preserve">Andean Birds</w:t>
       </w:r>
       <w:r>
         <w:t xml:space="preserve">:</w:t>
@@ -9397,13 +10023,7 @@
         <w:t xml:space="preserve"> </w:t>
       </w:r>
       <w:r>
-        <w:t xml:space="preserve">Speciation</w:t>
-      </w:r>
-      <w:r>
-        <w:t xml:space="preserve"> </w:t>
-      </w:r>
-      <w:r>
-        <w:t xml:space="preserve">Process</w:t>
+        <w:t xml:space="preserve">Speciation Process</w:t>
       </w:r>
       <w:r>
         <w:t xml:space="preserve">.”</w:t>
@@ -9427,7 +10047,7 @@
       <w:r>
         <w:t xml:space="preserve"> </w:t>
       </w:r>
-      <w:hyperlink r:id="rId97">
+      <w:hyperlink r:id="rId106">
         <w:r>
           <w:rPr>
             <w:rStyle w:val="Hyperlink"/>
@@ -9439,8 +10059,8 @@
         <w:t xml:space="preserve">.</w:t>
       </w:r>
     </w:p>
-    <w:bookmarkEnd w:id="98"/>
-    <w:bookmarkStart w:id="100" w:name="ref-rohwer_Social_1975a"/>
+    <w:bookmarkEnd w:id="107"/>
+    <w:bookmarkStart w:id="109" w:name="ref-rohwer_Social_1975"/>
     <w:p>
       <w:pPr>
         <w:pStyle w:val="Bibliography"/>
@@ -9458,13 +10078,7 @@
         <w:t xml:space="preserve"> </w:t>
       </w:r>
       <w:r>
-        <w:t xml:space="preserve">Social</w:t>
-      </w:r>
-      <w:r>
-        <w:t xml:space="preserve"> </w:t>
-      </w:r>
-      <w:r>
-        <w:t xml:space="preserve">Significance</w:t>
+        <w:t xml:space="preserve">Social Significance</w:t>
       </w:r>
       <w:r>
         <w:t xml:space="preserve"> </w:t>
@@ -9476,25 +10090,7 @@
         <w:t xml:space="preserve"> </w:t>
       </w:r>
       <w:r>
-        <w:t xml:space="preserve">Avian</w:t>
-      </w:r>
-      <w:r>
-        <w:t xml:space="preserve"> </w:t>
-      </w:r>
-      <w:r>
-        <w:t xml:space="preserve">Winter</w:t>
-      </w:r>
-      <w:r>
-        <w:t xml:space="preserve"> </w:t>
-      </w:r>
-      <w:r>
-        <w:t xml:space="preserve">Plumage</w:t>
-      </w:r>
-      <w:r>
-        <w:t xml:space="preserve"> </w:t>
-      </w:r>
-      <w:r>
-        <w:t xml:space="preserve">Variability</w:t>
+        <w:t xml:space="preserve">Avian Winter Plumage Variability</w:t>
       </w:r>
       <w:r>
         <w:t xml:space="preserve">.”</w:t>
@@ -9518,7 +10114,7 @@
       <w:r>
         <w:t xml:space="preserve"> </w:t>
       </w:r>
-      <w:hyperlink r:id="rId99">
+      <w:hyperlink r:id="rId108">
         <w:r>
           <w:rPr>
             <w:rStyle w:val="Hyperlink"/>
@@ -9530,8 +10126,8 @@
         <w:t xml:space="preserve">.</w:t>
       </w:r>
     </w:p>
-    <w:bookmarkEnd w:id="100"/>
-    <w:bookmarkStart w:id="102" w:name="ref-sanchez-tojar_Metaanalysis_2018a"/>
+    <w:bookmarkEnd w:id="109"/>
+    <w:bookmarkStart w:id="111" w:name="ref-sanchez-tojar_Metaanalysis_2018"/>
     <w:p>
       <w:pPr>
         <w:pStyle w:val="Bibliography"/>
@@ -9570,7 +10166,7 @@
       <w:r>
         <w:t xml:space="preserve"> </w:t>
       </w:r>
-      <w:hyperlink r:id="rId101">
+      <w:hyperlink r:id="rId110">
         <w:r>
           <w:rPr>
             <w:rStyle w:val="Hyperlink"/>
@@ -9582,8 +10178,8 @@
         <w:t xml:space="preserve">.</w:t>
       </w:r>
     </w:p>
-    <w:bookmarkEnd w:id="102"/>
-    <w:bookmarkStart w:id="103" w:name="ref-staddon_Adaptive_2016"/>
+    <w:bookmarkEnd w:id="111"/>
+    <w:bookmarkStart w:id="112" w:name="ref-staddon_Adaptive_2016"/>
     <w:p>
       <w:pPr>
         <w:pStyle w:val="Bibliography"/>
@@ -9644,11 +10240,29 @@
         <w:t xml:space="preserve">Learning</w:t>
       </w:r>
       <w:r>
-        <w:t xml:space="preserve">. 2 edition. Cambridge: Cambridge University Press.</w:t>
+        <w:t xml:space="preserve">. 2 edition.</w:t>
+      </w:r>
+      <w:r>
+        <w:t xml:space="preserve"> </w:t>
+      </w:r>
+      <w:r>
+        <w:t xml:space="preserve">Cambridge</w:t>
+      </w:r>
+      <w:r>
+        <w:t xml:space="preserve">:</w:t>
+      </w:r>
+      <w:r>
+        <w:t xml:space="preserve"> </w:t>
+      </w:r>
+      <w:r>
+        <w:t xml:space="preserve">Cambridge University Press</w:t>
+      </w:r>
+      <w:r>
+        <w:t xml:space="preserve">.</w:t>
       </w:r>
     </w:p>
-    <w:bookmarkEnd w:id="103"/>
-    <w:bookmarkStart w:id="104" w:name="ref-sutton_Reinforcement_2018"/>
+    <w:bookmarkEnd w:id="112"/>
+    <w:bookmarkStart w:id="113" w:name="ref-sutton_Reinforcement_2018"/>
     <w:p>
       <w:pPr>
         <w:pStyle w:val="Bibliography"/>
@@ -9699,28 +10313,32 @@
           <w:iCs/>
           <w:i/>
         </w:rPr>
-        <w:t xml:space="preserve">An</w:t>
-      </w:r>
-      <w:r>
-        <w:rPr>
-          <w:iCs/>
-          <w:i/>
-        </w:rPr>
-        <w:t xml:space="preserve"> </w:t>
-      </w:r>
-      <w:r>
-        <w:rPr>
-          <w:iCs/>
-          <w:i/>
-        </w:rPr>
-        <w:t xml:space="preserve">Introduction</w:t>
-      </w:r>
-      <w:r>
-        <w:t xml:space="preserve">. Edited by Francis Bach. Second edition edition. Cambridge, MA: A Bradford Book.</w:t>
+        <w:t xml:space="preserve">An Introduction</w:t>
+      </w:r>
+      <w:r>
+        <w:t xml:space="preserve">. Edited by Francis Bach. Second edition edition.</w:t>
+      </w:r>
+      <w:r>
+        <w:t xml:space="preserve"> </w:t>
+      </w:r>
+      <w:r>
+        <w:t xml:space="preserve">Cambridge, MA</w:t>
+      </w:r>
+      <w:r>
+        <w:t xml:space="preserve">:</w:t>
+      </w:r>
+      <w:r>
+        <w:t xml:space="preserve"> </w:t>
+      </w:r>
+      <w:r>
+        <w:t xml:space="preserve">A Bradford Book</w:t>
+      </w:r>
+      <w:r>
+        <w:t xml:space="preserve">.</w:t>
       </w:r>
     </w:p>
-    <w:bookmarkEnd w:id="104"/>
-    <w:bookmarkStart w:id="106" w:name="ref-tibbetts_Socially_2004"/>
+    <w:bookmarkEnd w:id="113"/>
+    <w:bookmarkStart w:id="115" w:name="ref-tibbetts_Socially_2004"/>
     <w:p>
       <w:pPr>
         <w:pStyle w:val="Bibliography"/>
@@ -9753,7 +10371,7 @@
       <w:r>
         <w:t xml:space="preserve"> </w:t>
       </w:r>
-      <w:hyperlink r:id="rId105">
+      <w:hyperlink r:id="rId114">
         <w:r>
           <w:rPr>
             <w:rStyle w:val="Hyperlink"/>
@@ -9765,8 +10383,8 @@
         <w:t xml:space="preserve">.</w:t>
       </w:r>
     </w:p>
-    <w:bookmarkEnd w:id="106"/>
-    <w:bookmarkStart w:id="108" w:name="ref-zahavi_Mate_1975"/>
+    <w:bookmarkEnd w:id="115"/>
+    <w:bookmarkStart w:id="117" w:name="ref-zahavi_Mate_1975"/>
     <w:p>
       <w:pPr>
         <w:pStyle w:val="Bibliography"/>
@@ -9778,7 +10396,10 @@
         <w:t xml:space="preserve"> </w:t>
       </w:r>
       <w:r>
-        <w:t xml:space="preserve">“Mate Selection—-</w:t>
+        <w:t xml:space="preserve">“Mate Selection</w:t>
+      </w:r>
+      <w:r>
+        <w:t xml:space="preserve">-</w:t>
       </w:r>
       <w:r>
         <w:t xml:space="preserve">A</w:t>
@@ -9808,7 +10429,7 @@
       <w:r>
         <w:t xml:space="preserve"> </w:t>
       </w:r>
-      <w:hyperlink r:id="rId107">
+      <w:hyperlink r:id="rId116">
         <w:r>
           <w:rPr>
             <w:rStyle w:val="Hyperlink"/>
@@ -9820,10 +10441,10 @@
         <w:t xml:space="preserve">.</w:t>
       </w:r>
     </w:p>
-    <w:bookmarkEnd w:id="108"/>
-    <w:bookmarkEnd w:id="109"/>
-    <w:bookmarkEnd w:id="110"/>
-    <w:bookmarkEnd w:id="111"/>
+    <w:bookmarkEnd w:id="117"/>
+    <w:bookmarkEnd w:id="118"/>
+    <w:bookmarkEnd w:id="119"/>
+    <w:bookmarkEnd w:id="120"/>
     <w:sectPr/>
   </w:body>
 </w:document>

</xml_diff>

<commit_message>
New word file for Daniel to comment
</commit_message>
<xml_diff>
--- a/manuscript/manuscript_1.0.docx
+++ b/manuscript/manuscript_1.0.docx
@@ -66,72 +66,6 @@
     </w:p>
     <w:p>
       <w:pPr>
-        <w:pStyle w:val="Author"/>
-      </w:pPr>
-      <w:r>
-        <w:t xml:space="preserve">Andrés</w:t>
-      </w:r>
-      <w:r>
-        <w:t xml:space="preserve"> </w:t>
-      </w:r>
-      <w:r>
-        <w:t xml:space="preserve">E.</w:t>
-      </w:r>
-      <w:r>
-        <w:t xml:space="preserve"> </w:t>
-      </w:r>
-      <w:r>
-        <w:t xml:space="preserve">Quiñones</w:t>
-      </w:r>
-      <w:r>
-        <w:rPr>
-          <w:rStyle w:val="FootnoteReference"/>
-        </w:rPr>
-        <w:footnoteReference w:id="20"/>
-      </w:r>
-    </w:p>
-    <w:p>
-      <w:pPr>
-        <w:pStyle w:val="Author"/>
-      </w:pPr>
-      <w:r>
-        <w:t xml:space="preserve">C.</w:t>
-      </w:r>
-      <w:r>
-        <w:t xml:space="preserve"> </w:t>
-      </w:r>
-      <w:r>
-        <w:t xml:space="preserve">Daniel</w:t>
-      </w:r>
-      <w:r>
-        <w:t xml:space="preserve"> </w:t>
-      </w:r>
-      <w:r>
-        <w:t xml:space="preserve">Cadena*</w:t>
-      </w:r>
-    </w:p>
-    <w:p>
-      <w:pPr>
-        <w:pStyle w:val="Author"/>
-      </w:pPr>
-      <w:r>
-        <w:t xml:space="preserve">Redouan</w:t>
-      </w:r>
-      <w:r>
-        <w:t xml:space="preserve"> </w:t>
-      </w:r>
-      <w:r>
-        <w:t xml:space="preserve">Bshary</w:t>
-      </w:r>
-      <w:r>
-        <w:rPr>
-          <w:rStyle w:val="FootnoteReference"/>
-        </w:rPr>
-        <w:footnoteReference w:id="21"/>
-      </w:r>
-    </w:p>
-    <w:p>
-      <w:pPr>
         <w:pStyle w:val="Date"/>
       </w:pPr>
       <w:r>
@@ -141,7 +75,7 @@
         <w:t xml:space="preserve"> </w:t>
       </w:r>
       <w:r>
-        <w:t xml:space="preserve">24,</w:t>
+        <w:t xml:space="preserve">29,</w:t>
       </w:r>
       <w:r>
         <w:t xml:space="preserve"> </w:t>
@@ -476,7 +410,7 @@
         <w:t xml:space="preserve">the</w:t>
       </w:r>
       <w:r>
-        <w:br/>
+        <w:t xml:space="preserve"> </w:t>
       </w:r>
       <w:r>
         <w:t xml:space="preserve">fighting</w:t>
@@ -923,7 +857,7 @@
         <w:t xml:space="preserve"> </w:t>
       </w:r>
       <w:r>
-        <w:t xml:space="preserve">resulsts</w:t>
+        <w:t xml:space="preserve">results</w:t>
       </w:r>
       <w:r>
         <w:t xml:space="preserve"> </w:t>
@@ -1559,36 +1493,12 @@
         <w:t xml:space="preserve"> </w:t>
       </w:r>
       <w:r>
-        <w:t xml:space="preserve">playing</w:t>
-      </w:r>
-      <w:r>
-        <w:t xml:space="preserve"> </w:t>
-      </w:r>
-      <w:r>
-        <w:t xml:space="preserve">a</w:t>
-      </w:r>
-      <w:r>
-        <w:t xml:space="preserve"> </w:t>
-      </w:r>
-      <w:r>
         <w:t xml:space="preserve">role</w:t>
       </w:r>
       <w:r>
         <w:t xml:space="preserve"> </w:t>
       </w:r>
       <w:r>
-        <w:t xml:space="preserve">in</w:t>
-      </w:r>
-      <w:r>
-        <w:t xml:space="preserve"> </w:t>
-      </w:r>
-      <w:r>
-        <w:t xml:space="preserve">a</w:t>
-      </w:r>
-      <w:r>
-        <w:t xml:space="preserve"> </w:t>
-      </w:r>
-      <w:r>
         <w:t xml:space="preserve">wide</w:t>
       </w:r>
       <w:r>
@@ -1613,10 +1523,40 @@
         <w:t xml:space="preserve"> </w:t>
       </w:r>
       <w:r>
-        <w:t xml:space="preserve">systems.”</w:t>
+        <w:t xml:space="preserve">systems</w:t>
+      </w:r>
+      <w:r>
+        <w:t xml:space="preserve"> </w:t>
+      </w:r>
+      <w:r>
+        <w:t xml:space="preserve">and</w:t>
+      </w:r>
+      <w:r>
+        <w:t xml:space="preserve"> </w:t>
+      </w:r>
+      <w:r>
+        <w:t xml:space="preserve">more</w:t>
+      </w:r>
+      <w:r>
+        <w:t xml:space="preserve"> </w:t>
+      </w:r>
+      <w:r>
+        <w:t xml:space="preserve">generally</w:t>
+      </w:r>
+      <w:r>
+        <w:t xml:space="preserve"> </w:t>
+      </w:r>
+      <w:r>
+        <w:t xml:space="preserve">behavioral</w:t>
+      </w:r>
+      <w:r>
+        <w:t xml:space="preserve"> </w:t>
+      </w:r>
+      <w:r>
+        <w:t xml:space="preserve">responses.”</w:t>
       </w:r>
     </w:p>
-    <w:bookmarkStart w:id="22" w:name="introduction"/>
+    <w:bookmarkStart w:id="20" w:name="introduction"/>
     <w:p>
       <w:pPr>
         <w:pStyle w:val="Heading2"/>
@@ -2463,8 +2403,8 @@
         <w:t xml:space="preserve">we expect communication signals to evolve as handicaps or conventions.</w:t>
       </w:r>
     </w:p>
-    <w:bookmarkEnd w:id="22"/>
-    <w:bookmarkStart w:id="26" w:name="the-model"/>
+    <w:bookmarkEnd w:id="20"/>
+    <w:bookmarkStart w:id="24" w:name="the-model"/>
     <w:p>
       <w:pPr>
         <w:pStyle w:val="Heading2"/>
@@ -4326,18 +4266,18 @@
           <wp:inline>
             <wp:extent cx="5334000" cy="4667250"/>
             <wp:effectExtent b="0" l="0" r="0" t="0"/>
-            <wp:docPr descr="Model of communication in the context of aggressive interactions. In A, the reaction norm determines the bib (badge) size, black band on birds chest. Red shows an informative reaction norm, while the blue shows a uninformative reaction norm. B individuals perceiving the signal have a behavioral reaction norm that determines their probability of retreating (black line). The reaction norm arises from generalizing the information from the feature weights (black dots). Feature weaights are values associated with a particular badge size and are updated as individuals interact with each other. The generalization of the information associated with each feature weight is represented by the grey line and its axis, which shows the response triggered by the fourth feature diminishes as the value evaluated is further from the feature center. The learning process moves the feature weights (black dots) up or down depending on whether that leads to an increase in the estimated reward. In C and D, effect of learning on the receiver strategy. Receivers in C face signallers with uninformative reaction norms (blue line in A). The uninformative reaction norm yields badge size of 0.5, thus the behavioural reaction norm in C is only updated around that value.D Receivers face signallers with informative reaction norms (red line in A). Accordingly, receivers develop a threashold-like reaction norm where the decision to retreat increases with the badge size of the interacting partner. Colour scale in C and D indicates the quality of the individual." title="" id="24" name="Picture"/>
+            <wp:docPr descr="Model of communication in the context of aggressive interactions. In A, the reaction norm determines the bib (badge) size, black band on birds chest. Red shows an informative reaction norm, while the blue shows a uninformative reaction norm. B individuals perceiving the signal have a behavioral reaction norm that determines their probability of retreating (black line). The reaction norm arises from generalizing the information from the feature weights (black dots). Feature weaights are values associated with a particular badge size and are updated as individuals interact with each other. The generalization of the information associated with each feature weight is represented by the grey line and its axis, which shows the response triggered by the fourth feature diminishes as the value evaluated is further from the feature center. The learning process moves the feature weights (black dots) up or down depending on whether that leads to an increase in the estimated reward. In C and D, effect of learning on the receiver strategy. Receivers in C face signallers with uninformative reaction norms (blue line in A). The uninformative reaction norm yields badge size of 0.5, thus the behavioural reaction norm in C is only updated around that value.D Receivers face signallers with informative reaction norms (red line in A). Accordingly, receivers develop a threashold-like reaction norm where the decision to retreat increases with the badge size of the interacting partner. Colour scale in C and D indicates the quality of the individual." title="" id="22" name="Picture"/>
             <a:graphic>
               <a:graphicData uri="http://schemas.openxmlformats.org/drawingml/2006/picture">
                 <pic:pic>
                   <pic:nvPicPr>
-                    <pic:cNvPr descr="manuscript_1.0_files/figure-docx/model-struc-1.png" id="25" name="Picture"/>
+                    <pic:cNvPr descr="manuscript_1.0_files/figure-docx/model-struc-1.png" id="23" name="Picture"/>
                     <pic:cNvPicPr>
                       <a:picLocks noChangeArrowheads="1" noChangeAspect="1"/>
                     </pic:cNvPicPr>
                   </pic:nvPicPr>
                   <pic:blipFill>
-                    <a:blip r:embed="rId23"/>
+                    <a:blip r:embed="rId21"/>
                     <a:stretch>
                       <a:fillRect/>
                     </a:stretch>
@@ -4372,8 +4312,8 @@
         <w:t xml:space="preserve">Model of communication in the context of aggressive interactions. In A, the reaction norm determines the bib (badge) size, black band on birds chest. Red shows an informative reaction norm, while the blue shows a uninformative reaction norm. B individuals perceiving the signal have a behavioral reaction norm that determines their probability of retreating (black line). The reaction norm arises from generalizing the information from the feature weights (black dots). Feature weaights are values associated with a particular badge size and are updated as individuals interact with each other. The generalization of the information associated with each feature weight is represented by the grey line and its axis, which shows the response triggered by the fourth feature diminishes as the value evaluated is further from the feature center. The learning process moves the feature weights (black dots) up or down depending on whether that leads to an increase in the estimated reward. In C and D, effect of learning on the receiver strategy. Receivers in C face signallers with uninformative reaction norms (blue line in A). The uninformative reaction norm yields badge size of 0.5, thus the behavioural reaction norm in C is only updated around that value.D Receivers face signallers with informative reaction norms (red line in A). Accordingly, receivers develop a threashold-like reaction norm where the decision to retreat increases with the badge size of the interacting partner. Colour scale in C and D indicates the quality of the individual.</w:t>
       </w:r>
     </w:p>
-    <w:bookmarkEnd w:id="26"/>
-    <w:bookmarkStart w:id="43" w:name="results"/>
+    <w:bookmarkEnd w:id="24"/>
+    <w:bookmarkStart w:id="41" w:name="results"/>
     <w:p>
       <w:pPr>
         <w:pStyle w:val="Heading2"/>
@@ -4382,7 +4322,7 @@
         <w:t xml:space="preserve">Results</w:t>
       </w:r>
     </w:p>
-    <w:bookmarkStart w:id="30" w:name="learning-under-a-monomorphic-population"/>
+    <w:bookmarkStart w:id="28" w:name="learning-under-a-monomorphic-population"/>
     <w:p>
       <w:pPr>
         <w:pStyle w:val="Heading3"/>
@@ -4577,7 +4517,7 @@
         <w:t xml:space="preserve">threshold-like reaction norm, where the decision to retreat or</w:t>
       </w:r>
       <w:r>
-        <w:br/>
+        <w:t xml:space="preserve"> </w:t>
       </w:r>
       <w:r>
         <w:t xml:space="preserve">attack depends on the quality of the receiver. As expected,</w:t>
@@ -4604,18 +4544,18 @@
           <wp:inline>
             <wp:extent cx="4620126" cy="5544151"/>
             <wp:effectExtent b="0" l="0" r="0" t="0"/>
-            <wp:docPr descr="Evolution of the badge size as a handicap mediated by learning. Top panels (A.1 and A.2) show the evolutionary dynamics of the sender code. On the left (A.1), changes in the distribution of values for the intercept of the reaction norm (\alpha); on the right (A.2) changes in the distribution of the slope (\beta). Darker areas of the background correspond to values with high frequency, while dashed lines in both panels show the mean of the distribution. X axis in the evolutionary dynamics are given in thousands of generations. Grey lines show the generation time corresponding to the panels below portraing the sender (B) and receiver code(C). In the bottom panels (C1-4), the learned reaction norms correspond to individuals in the population after the interaction round. Color scale indicates quality just as in Fig. . On the first half of the simulation (B.1 and B.2) the badge size evolves to its minimum value. In the second half, the value of the slope takes positive values and reaction norms evolve to produce an honest signal of quality. Correspondingly, individuals learn to react to badge size by increasing the probability of retreat with increasing badge sizes" title="" id="28" name="Picture"/>
+            <wp:docPr descr="Evolution of the badge size as a handicap mediated by learning. Top panels (A.1 and A.2) show the evolutionary dynamics of the sender code. On the left (A.1), changes in the distribution of values for the intercept of the reaction norm (\alpha); on the right (A.2) changes in the distribution of the slope (\beta). Darker areas of the background correspond to values with high frequency, while dashed lines in both panels show the mean of the distribution. X axis in the evolutionary dynamics are given in thousands of generations. Grey lines show the generation time corresponding to the panels below portraing the sender (B) and receiver code(C). In the bottom panels (C1-4), the learned reaction norms correspond to individuals in the population after the interaction round. Color scale indicates quality just as in Fig. . On the first half of the simulation (B.1 and B.2) the badge size evolves to its minimum value. In the second half, the value of the slope takes positive values and reaction norms evolve to produce an honest signal of quality. Correspondingly, individuals learn to react to badge size by increasing the probability of retreat with increasing badge sizes" title="" id="26" name="Picture"/>
             <a:graphic>
               <a:graphicData uri="http://schemas.openxmlformats.org/drawingml/2006/picture">
                 <pic:pic>
                   <pic:nvPicPr>
-                    <pic:cNvPr descr="manuscript_1.0_files/figure-docx/handicap-1.png" id="29" name="Picture"/>
+                    <pic:cNvPr descr="manuscript_1.0_files/figure-docx/handicap-1.png" id="27" name="Picture"/>
                     <pic:cNvPicPr>
                       <a:picLocks noChangeArrowheads="1" noChangeAspect="1"/>
                     </pic:cNvPicPr>
                   </pic:nvPicPr>
                   <pic:blipFill>
-                    <a:blip r:embed="rId27"/>
+                    <a:blip r:embed="rId25"/>
                     <a:stretch>
                       <a:fillRect/>
                     </a:stretch>
@@ -4672,8 +4612,8 @@
         <w:t xml:space="preserve">. On the first half of the simulation (B.1 and B.2) the badge size evolves to its minimum value. In the second half, the value of the slope takes positive values and reaction norms evolve to produce an honest signal of quality. Correspondingly, individuals learn to react to badge size by increasing the probability of retreat with increasing badge sizes</w:t>
       </w:r>
     </w:p>
-    <w:bookmarkEnd w:id="30"/>
-    <w:bookmarkStart w:id="31" w:name="badges-as-handicaps"/>
+    <w:bookmarkEnd w:id="28"/>
+    <w:bookmarkStart w:id="29" w:name="badges-as-handicaps"/>
     <w:p>
       <w:pPr>
         <w:pStyle w:val="Heading3"/>
@@ -5022,8 +4962,8 @@
         <w:t xml:space="preserve">badge does not provide any information about quality.</w:t>
       </w:r>
     </w:p>
-    <w:bookmarkEnd w:id="31"/>
-    <w:bookmarkStart w:id="38" w:name="Xf803d15ca933b77deaae8557a42d7e8651a3067"/>
+    <w:bookmarkEnd w:id="29"/>
+    <w:bookmarkStart w:id="36" w:name="Xf803d15ca933b77deaae8557a42d7e8651a3067"/>
     <w:p>
       <w:pPr>
         <w:pStyle w:val="Heading3"/>
@@ -5333,18 +5273,18 @@
           <wp:inline>
             <wp:extent cx="4620126" cy="5544151"/>
             <wp:effectExtent b="0" l="0" r="0" t="0"/>
-            <wp:docPr descr="The evolution of cheap signals. Portrait of the evolutionary dynamics of the sender code with snapsots of both sender and receiver codes just as in fig. . The top panels (A) show changes in the distribution of values for \alpha (A.1) and \beta (A.2) along evolutionary time. Panels below correspond to snapshots of the sender (B) and receiver codes (C). Generation time of the snapshots are indicated by the grey lines in the top panels. The unimodal distribution with which \alpha (A.1) starts the simulation, quickly turns into a bimondal distribution, and at about 10000 generations it splits further into three modes. These three peaks correspond to three type of reaction norms in panels B.1-3." title="" id="33" name="Picture"/>
+            <wp:docPr descr="The evolution of cheap signals. Portrait of the evolutionary dynamics of the sender code with snapsots of both sender and receiver codes just as in fig. . The top panels (A) show changes in the distribution of values for \alpha (A.1) and \beta (A.2) along evolutionary time. Panels below correspond to snapshots of the sender (B) and receiver codes (C). Generation time of the snapshots are indicated by the grey lines in the top panels. The unimodal distribution with which \alpha (A.1) starts the simulation, quickly turns into a bimondal distribution, and at about 10000 generations it splits further into three modes. These three peaks correspond to three type of reaction norms in panels B.1-3." title="" id="31" name="Picture"/>
             <a:graphic>
               <a:graphicData uri="http://schemas.openxmlformats.org/drawingml/2006/picture">
                 <pic:pic>
                   <pic:nvPicPr>
-                    <pic:cNvPr descr="manuscript_1.0_files/figure-docx/branching-1.png" id="34" name="Picture"/>
+                    <pic:cNvPr descr="manuscript_1.0_files/figure-docx/branching-1.png" id="32" name="Picture"/>
                     <pic:cNvPicPr>
                       <a:picLocks noChangeArrowheads="1" noChangeAspect="1"/>
                     </pic:cNvPicPr>
                   </pic:nvPicPr>
                   <pic:blipFill>
-                    <a:blip r:embed="rId32"/>
+                    <a:blip r:embed="rId30"/>
                     <a:stretch>
                       <a:fillRect/>
                     </a:stretch>
@@ -5519,18 +5459,18 @@
           <wp:inline>
             <wp:extent cx="4620126" cy="5544151"/>
             <wp:effectExtent b="0" l="0" r="0" t="0"/>
-            <wp:docPr descr="The evolution of costly signals. Portrait of the evolutionary dynamics of the sender code with snapsots of both sender and receiver codes just as in fig. . The middle panels show changes in the distribution of values for \alpha and \beta along evolutionary time. Panels above and below correspond to snapshots of the sender and receiver codes, respectively, generation time of the snapshots are indicated by the grey lines in the middle panels. Similarly to the evolutionary dynamics in Fig. , first the badge size evolves towards its minimum value. Then, the slope evolves positive values determining an increasing reaction norm. In contrast to , the normal distribution splits up into two modes. This translates into two types of reaction norms assorting in the population where both code for a positive relation between quality and badge size." title="" id="36" name="Picture"/>
+            <wp:docPr descr="The evolution of costly signals. Portrait of the evolutionary dynamics of the sender code with snapsots of both sender and receiver codes just as in fig. . The middle panels show changes in the distribution of values for \alpha and \beta along evolutionary time. Panels above and below correspond to snapshots of the sender and receiver codes, respectively, generation time of the snapshots are indicated by the grey lines in the middle panels. Similarly to the evolutionary dynamics in Fig. , first the badge size evolves towards its minimum value. Then, the slope evolves positive values determining an increasing reaction norm. In contrast to , the normal distribution splits up into two modes. This translates into two types of reaction norms assorting in the population where both code for a positive relation between quality and badge size." title="" id="34" name="Picture"/>
             <a:graphic>
               <a:graphicData uri="http://schemas.openxmlformats.org/drawingml/2006/picture">
                 <pic:pic>
                   <pic:nvPicPr>
-                    <pic:cNvPr descr="manuscript_1.0_files/figure-docx/honestDiv-1.png" id="37" name="Picture"/>
+                    <pic:cNvPr descr="manuscript_1.0_files/figure-docx/honestDiv-1.png" id="35" name="Picture"/>
                     <pic:cNvPicPr>
                       <a:picLocks noChangeArrowheads="1" noChangeAspect="1"/>
                     </pic:cNvPicPr>
                   </pic:nvPicPr>
                   <pic:blipFill>
-                    <a:blip r:embed="rId35"/>
+                    <a:blip r:embed="rId33"/>
                     <a:stretch>
                       <a:fillRect/>
                     </a:stretch>
@@ -5608,14 +5548,14 @@
         <w:t xml:space="preserve">, the normal distribution splits up into two modes. This translates into two types of reaction norms assorting in the population where both code for a positive relation between quality and badge size.</w:t>
       </w:r>
     </w:p>
-    <w:bookmarkEnd w:id="38"/>
-    <w:bookmarkStart w:id="42" w:name="Xc255213661b76b75dee91e824a8173762751119"/>
+    <w:bookmarkEnd w:id="36"/>
+    <w:bookmarkStart w:id="40" w:name="Xc4276320fa0abf8ffe03cf77423b48cf0f57106"/>
     <w:p>
       <w:pPr>
         <w:pStyle w:val="Heading3"/>
       </w:pPr>
       <w:r>
-        <w:t xml:space="preserve">The peaceful, the clever and the aggressive</w:t>
+        <w:t xml:space="preserve">The peaceful, the aggressive and the clever</w:t>
       </w:r>
     </w:p>
     <w:p>
@@ -5755,7 +5695,7 @@
         <w:t xml:space="preserve">corresponding to peaceful naive individuals, is the only one where the</w:t>
       </w:r>
       <w:r>
-        <w:br/>
+        <w:t xml:space="preserve"> </w:t>
       </w:r>
       <w:r>
         <w:t xml:space="preserve">distribution of values is split in different clusters. That is, most of</w:t>
@@ -5836,18 +5776,18 @@
           <wp:inline>
             <wp:extent cx="4620126" cy="3696101"/>
             <wp:effectExtent b="0" l="0" r="0" t="0"/>
-            <wp:docPr descr="The peaceful, the clever and the aggressive. Distribution of values of the intercept \alpha and slope \beta for individuals at the end of the evolutionary simulations. The panels show the three different initial conditions for the behaviour of individuals: peaceful, “clever” and aggressive, see maintext for details. Colours indicate the replicate simulation. In the inset, the resulting reaction norms corresponding to the intecept and slope values for one of the replicates, which replicate is shown is indicated by the line colour. The simulations where individual disply a “clever” and agressive behaviour, before the learning process, show all the points of a single replicate cluster together, while in simulation where individuals start being peaceful al replicates show distinct groups of individuals spread throughout the x and y axis. Only in this condition there is a frequency-dependent process that favour diversity in the reaction norm." title="" id="40" name="Picture"/>
+            <wp:docPr descr="The peaceful, the clever and the aggressive. Distribution of values of the intercept \alpha and slope \beta for individuals at the end of the evolutionary simulations. The panels show the three different initial conditions for the behaviour of individuals: peaceful, “clever” and aggressive, see maintext for details. Colours indicate the replicate simulation. In the inset, the resulting reaction norms corresponding to the intecept and slope values for one of the replicates, which replicate is shown is indicated by the line colour. The simulations where individual disply a “clever” and agressive behaviour, before the learning process, show all the points of a single replicate cluster together, while in simulation where individuals start being peaceful al replicates show distinct groups of individuals spread throughout the x and y axis. Only in this condition there is a frequency-dependent process that favour diversity in the reaction norm." title="" id="38" name="Picture"/>
             <a:graphic>
               <a:graphicData uri="http://schemas.openxmlformats.org/drawingml/2006/picture">
                 <pic:pic>
                   <pic:nvPicPr>
-                    <pic:cNvPr descr="manuscript_1.0_files/figure-docx/startCond-1.png" id="41" name="Picture"/>
+                    <pic:cNvPr descr="manuscript_1.0_files/figure-docx/startCond-1.png" id="39" name="Picture"/>
                     <pic:cNvPicPr>
                       <a:picLocks noChangeArrowheads="1" noChangeAspect="1"/>
                     </pic:cNvPicPr>
                   </pic:nvPicPr>
                   <pic:blipFill>
-                    <a:blip r:embed="rId39"/>
+                    <a:blip r:embed="rId37"/>
                     <a:stretch>
                       <a:fillRect/>
                     </a:stretch>
@@ -6091,9 +6031,9 @@
         <w:t xml:space="preserve">genetic variation.</w:t>
       </w:r>
     </w:p>
-    <w:bookmarkEnd w:id="42"/>
-    <w:bookmarkEnd w:id="43"/>
-    <w:bookmarkStart w:id="44" w:name="discussion"/>
+    <w:bookmarkEnd w:id="40"/>
+    <w:bookmarkEnd w:id="41"/>
+    <w:bookmarkStart w:id="42" w:name="discussion"/>
     <w:p>
       <w:pPr>
         <w:pStyle w:val="Heading2"/>
@@ -6403,31 +6343,82 @@
         <w:t xml:space="preserve"> </w:t>
       </w:r>
       <w:r>
-        <w:t xml:space="preserve">even in the absence of an honest signal, they are able to make adaptive choices.</w:t>
-      </w:r>
-      <w:r>
-        <w:t xml:space="preserve"> </w:t>
-      </w:r>
-      <w:r>
-        <w:t xml:space="preserve">Thus the learning process we have modelled and the response it mediates</w:t>
-      </w:r>
-      <w:r>
-        <w:t xml:space="preserve"> </w:t>
-      </w:r>
-      <w:r>
-        <w:t xml:space="preserve">has fitness relevant consequences even in the absence of an honest signal.</w:t>
-      </w:r>
-      <w:r>
-        <w:t xml:space="preserve"> </w:t>
-      </w:r>
-      <w:r>
-        <w:t xml:space="preserve">This is confirmed by simulation where the speed of learning is allowed to change</w:t>
-      </w:r>
-      <w:r>
-        <w:t xml:space="preserve"> </w:t>
-      </w:r>
-      <w:r>
-        <w:t xml:space="preserve">subject to evolutionary process. In those simulations, natural selection always maintaind learning rates above zero.</w:t>
+        <w:t xml:space="preserve">even in the absence of an honest signal, they are able to make more</w:t>
+      </w:r>
+      <w:r>
+        <w:t xml:space="preserve"> </w:t>
+      </w:r>
+      <w:r>
+        <w:t xml:space="preserve">adaptive choices. Thus the learning process we have modelled and the</w:t>
+      </w:r>
+      <w:r>
+        <w:t xml:space="preserve"> </w:t>
+      </w:r>
+      <w:r>
+        <w:t xml:space="preserve">response it mediates has fitness relevant consequences even in the</w:t>
+      </w:r>
+      <w:r>
+        <w:t xml:space="preserve"> </w:t>
+      </w:r>
+      <w:r>
+        <w:t xml:space="preserve">absence of an honest signal. This is confirmed by simulation where</w:t>
+      </w:r>
+      <w:r>
+        <w:t xml:space="preserve"> </w:t>
+      </w:r>
+      <w:r>
+        <w:t xml:space="preserve">the speed of learning is allowed to change subject to evolutionary processes.</w:t>
+      </w:r>
+      <w:r>
+        <w:t xml:space="preserve"> </w:t>
+      </w:r>
+      <w:r>
+        <w:t xml:space="preserve">In those simulations, natural selection always</w:t>
+      </w:r>
+      <w:r>
+        <w:t xml:space="preserve"> </w:t>
+      </w:r>
+      <w:r>
+        <w:t xml:space="preserve">maintained learning rates above zero. Our simulations however,</w:t>
+      </w:r>
+      <w:r>
+        <w:t xml:space="preserve"> </w:t>
+      </w:r>
+      <w:r>
+        <w:t xml:space="preserve">only captured the effect of selection mediated by the social</w:t>
+      </w:r>
+      <w:r>
+        <w:t xml:space="preserve"> </w:t>
+      </w:r>
+      <w:r>
+        <w:t xml:space="preserve">game on the learning parameters. Inter-specific variation in cognitive</w:t>
+      </w:r>
+      <w:r>
+        <w:t xml:space="preserve"> </w:t>
+      </w:r>
+      <w:r>
+        <w:t xml:space="preserve">abilities mediated by environmental differences has been reported elsewhere</w:t>
+      </w:r>
+      <w:r>
+        <w:t xml:space="preserve"> </w:t>
+      </w:r>
+      <w:r>
+        <w:t xml:space="preserve">(Sonnenberg et al. 2019)</w:t>
+      </w:r>
+      <w:r>
+        <w:t xml:space="preserve">. If such variation is partly mediated by changes</w:t>
+      </w:r>
+      <w:r>
+        <w:t xml:space="preserve"> </w:t>
+      </w:r>
+      <w:r>
+        <w:t xml:space="preserve">that affect general cognitive processes, they could impact the outcome</w:t>
+      </w:r>
+      <w:r>
+        <w:t xml:space="preserve"> </w:t>
+      </w:r>
+      <w:r>
+        <w:t xml:space="preserve">of communication systems like the one we modelled.</w:t>
       </w:r>
     </w:p>
     <w:p>
@@ -6456,7 +6447,7 @@
         <w:t xml:space="preserve">The frequency-dependence triggered by learning process was highlighted by the</w:t>
       </w:r>
       <w:r>
-        <w:br/>
+        <w:t xml:space="preserve"> </w:t>
       </w:r>
       <w:r>
         <w:t xml:space="preserve">classic study of</w:t>
@@ -6562,7 +6553,7 @@
         <w:t xml:space="preserve">information on the frequent values of the the trait distribution. For the sake</w:t>
       </w:r>
       <w:r>
-        <w:br/>
+        <w:t xml:space="preserve"> </w:t>
       </w:r>
       <w:r>
         <w:t xml:space="preserve">of simplicity we modelled a single dimension (badge size), however this effect</w:t>
@@ -6784,7 +6775,7 @@
         <w:t xml:space="preserve"> </w:t>
       </w:r>
       <w:r>
-        <w:t xml:space="preserve">( and quality) is expected under the handicap principle, as it is shown here and</w:t>
+        <w:t xml:space="preserve">(and quality) is expected under the handicap principle, as it is shown here and</w:t>
       </w:r>
       <w:r>
         <w:t xml:space="preserve"> </w:t>
@@ -6912,7 +6903,7 @@
         <w:t xml:space="preserve"> </w:t>
       </w:r>
       <w:r>
-        <w:t xml:space="preserve">(C. D. Cadena, Cheviron, and Funk 2011; Carlos Daniel Cadena, Klicka, and Ricklefs 2007)</w:t>
+        <w:t xml:space="preserve">(Cadena, Cheviron, and Funk 2011; Cadena, Klicka, and Ricklefs 2007)</w:t>
       </w:r>
       <w:r>
         <w:t xml:space="preserve">. However, it is unclear what</w:t>
@@ -7007,7 +6998,7 @@
         <w:t xml:space="preserve">evolutionary biology.</w:t>
       </w:r>
     </w:p>
-    <w:bookmarkEnd w:id="44"/>
+    <w:bookmarkEnd w:id="42"/>
     <w:bookmarkStart w:id="120" w:name="supplementary-material"/>
     <w:p>
       <w:pPr>
@@ -7026,18 +7017,18 @@
           <wp:inline>
             <wp:extent cx="4620126" cy="5544151"/>
             <wp:effectExtent b="0" l="0" r="0" t="0"/>
-            <wp:docPr descr="The evolution of cheap signals. Portrait of the evolutionary dynamics of the sender code with snapsots of both sender and receiver codes just as in fig. . The middle panels show changes in the distribution of values for \alpha and \beta along evolutionary time. Panels above and below correspond to snapshots of the sender and receiver codes, respectively, generation time of the snapshots are indicated by the grey lines in the middle panels." title="" id="46" name="Picture"/>
+            <wp:docPr descr="The evolution of cheap signals. Portrait of the evolutionary dynamics of the sender code with snapsots of both sender and receiver codes just as in fig. . The middle panels show changes in the distribution of values for \alpha and \beta along evolutionary time. Panels above and below correspond to snapshots of the sender and receiver codes, respectively, generation time of the snapshots are indicated by the grey lines in the middle panels." title="" id="44" name="Picture"/>
             <a:graphic>
               <a:graphicData uri="http://schemas.openxmlformats.org/drawingml/2006/picture">
                 <pic:pic>
                   <pic:nvPicPr>
-                    <pic:cNvPr descr="manuscript_1.0_files/figure-docx/noBadge-1.png" id="47" name="Picture"/>
+                    <pic:cNvPr descr="manuscript_1.0_files/figure-docx/noBadge-1.png" id="45" name="Picture"/>
                     <pic:cNvPicPr>
                       <a:picLocks noChangeArrowheads="1" noChangeAspect="1"/>
                     </pic:cNvPicPr>
                   </pic:nvPicPr>
                   <pic:blipFill>
-                    <a:blip r:embed="rId45"/>
+                    <a:blip r:embed="rId43"/>
                     <a:stretch>
                       <a:fillRect/>
                     </a:stretch>
@@ -7112,18 +7103,18 @@
           <wp:inline>
             <wp:extent cx="4620126" cy="5544151"/>
             <wp:effectExtent b="0" l="0" r="0" t="0"/>
-            <wp:docPr descr="Coevolutionary dynamics of both the signal reaction norm and key parameters of the learning module. Dynamics are portrait as changes in the distribution of values assorting in the population. In the top panels (A) evolutionary dynamics of the sender code; A.1 shows the intercept and A.2 the slope of the logistic reaction norm. Both of these parameters experience evolutionary branching, whereby in the end three distincs types are assorting in the population. The middle panels (B) show changes in the distribution of values for the speed of learning (A;B1) and the behavioural tendency before learning (y_z^0; B2) along evolutionary time. The speed of learning does not change drastically, it maintains values well above 0 (black line). In contrast, the initial behavioural tendency does not evolve away from 0 (black line). Both of these conditions favour evolutionary branching in the signal reaction norm. Bottom Panels correspond to snapshots of the sender code. Generation time of the snapshots are indicated by the grey lines in the top and middle panels." title="" id="49" name="Picture"/>
+            <wp:docPr descr="Coevolutionary dynamics of both the signal reaction norm and key parameters of the learning module. Dynamics are portrait as changes in the distribution of values assorting in the population. In the top panels (A) evolutionary dynamics of the sender code; A.1 shows the intercept and A.2 the slope of the logistic reaction norm. Both of these parameters experience evolutionary branching, whereby in the end three distincs types are assorting in the population. The middle panels (B) show changes in the distribution of values for the speed of learning (A;B1) and the behavioural tendency before learning (y_z^0; B2) along evolutionary time. The speed of learning does not change drastically, it maintains values well above 0 (black line). In contrast, the initial behavioural tendency does not evolve away from 0 (black line). Both of these conditions favour evolutionary branching in the signal reaction norm. Bottom Panels correspond to snapshots of the sender code. Generation time of the snapshots are indicated by the grey lines in the top and middle panels." title="" id="47" name="Picture"/>
             <a:graphic>
               <a:graphicData uri="http://schemas.openxmlformats.org/drawingml/2006/picture">
                 <pic:pic>
                   <pic:nvPicPr>
-                    <pic:cNvPr descr="manuscript_1.0_files/figure-docx/learnEvol-1.png" id="50" name="Picture"/>
+                    <pic:cNvPr descr="manuscript_1.0_files/figure-docx/learnEvol-1.png" id="48" name="Picture"/>
                     <pic:cNvPicPr>
                       <a:picLocks noChangeArrowheads="1" noChangeAspect="1"/>
                     </pic:cNvPicPr>
                   </pic:nvPicPr>
                   <pic:blipFill>
-                    <a:blip r:embed="rId48"/>
+                    <a:blip r:embed="rId46"/>
                     <a:stretch>
                       <a:fillRect/>
                     </a:stretch>
@@ -8274,7 +8265,7 @@
       </w:r>
     </w:p>
     <w:bookmarkStart w:id="118" w:name="refs"/>
-    <w:bookmarkStart w:id="52" w:name="ref-avendano_Territorial_2021"/>
+    <w:bookmarkStart w:id="50" w:name="ref-avendano_Territorial_2021"/>
     <w:p>
       <w:pPr>
         <w:pStyle w:val="Bibliography"/>
@@ -8307,7 +8298,7 @@
       <w:r>
         <w:t xml:space="preserve"> </w:t>
       </w:r>
-      <w:hyperlink r:id="rId51">
+      <w:hyperlink r:id="rId49">
         <w:r>
           <w:rPr>
             <w:rStyle w:val="Hyperlink"/>
@@ -8319,8 +8310,8 @@
         <w:t xml:space="preserve">.</w:t>
       </w:r>
     </w:p>
-    <w:bookmarkEnd w:id="52"/>
-    <w:bookmarkStart w:id="54" w:name="ref-behrens_Associative_2008"/>
+    <w:bookmarkEnd w:id="50"/>
+    <w:bookmarkStart w:id="52" w:name="ref-behrens_Associative_2008"/>
     <w:p>
       <w:pPr>
         <w:pStyle w:val="Bibliography"/>
@@ -8353,7 +8344,7 @@
       <w:r>
         <w:t xml:space="preserve"> </w:t>
       </w:r>
-      <w:hyperlink r:id="rId53">
+      <w:hyperlink r:id="rId51">
         <w:r>
           <w:rPr>
             <w:rStyle w:val="Hyperlink"/>
@@ -8365,8 +8356,8 @@
         <w:t xml:space="preserve">.</w:t>
       </w:r>
     </w:p>
-    <w:bookmarkEnd w:id="54"/>
-    <w:bookmarkStart w:id="56" w:name="ref-bond_Visual_2002"/>
+    <w:bookmarkEnd w:id="52"/>
+    <w:bookmarkStart w:id="54" w:name="ref-bond_Visual_2002"/>
     <w:p>
       <w:pPr>
         <w:pStyle w:val="Bibliography"/>
@@ -8399,7 +8390,7 @@
       <w:r>
         <w:t xml:space="preserve"> </w:t>
       </w:r>
-      <w:hyperlink r:id="rId55">
+      <w:hyperlink r:id="rId53">
         <w:r>
           <w:rPr>
             <w:rStyle w:val="Hyperlink"/>
@@ -8411,8 +8402,8 @@
         <w:t xml:space="preserve">.</w:t>
       </w:r>
     </w:p>
-    <w:bookmarkEnd w:id="56"/>
-    <w:bookmarkStart w:id="57" w:name="ref-botero_Evolution_2010"/>
+    <w:bookmarkEnd w:id="54"/>
+    <w:bookmarkStart w:id="55" w:name="ref-botero_Evolution_2010"/>
     <w:p>
       <w:pPr>
         <w:pStyle w:val="Bibliography"/>
@@ -8443,8 +8434,8 @@
         <w:t xml:space="preserve">64 (11): 3123–33.</w:t>
       </w:r>
     </w:p>
-    <w:bookmarkEnd w:id="57"/>
-    <w:bookmarkStart w:id="58" w:name="ref-bradbury_Principles_2011"/>
+    <w:bookmarkEnd w:id="55"/>
+    <w:bookmarkStart w:id="56" w:name="ref-bradbury_Principles_2011"/>
     <w:p>
       <w:pPr>
         <w:pStyle w:val="Bibliography"/>
@@ -8498,8 +8489,8 @@
         <w:t xml:space="preserve">.</w:t>
       </w:r>
     </w:p>
-    <w:bookmarkEnd w:id="58"/>
-    <w:bookmarkStart w:id="60" w:name="ref-cadena_Testing_2011"/>
+    <w:bookmarkEnd w:id="56"/>
+    <w:bookmarkStart w:id="58" w:name="ref-cadena_Testing_2011"/>
     <w:p>
       <w:pPr>
         <w:pStyle w:val="Bibliography"/>
@@ -8544,7 +8535,7 @@
       <w:r>
         <w:t xml:space="preserve"> </w:t>
       </w:r>
-      <w:hyperlink r:id="rId59">
+      <w:hyperlink r:id="rId57">
         <w:r>
           <w:rPr>
             <w:rStyle w:val="Hyperlink"/>
@@ -8556,14 +8547,14 @@
         <w:t xml:space="preserve">.</w:t>
       </w:r>
     </w:p>
-    <w:bookmarkEnd w:id="60"/>
-    <w:bookmarkStart w:id="62" w:name="ref-cadena_Evolutionary_2007"/>
+    <w:bookmarkEnd w:id="58"/>
+    <w:bookmarkStart w:id="60" w:name="ref-cadena_Evolutionary_2007"/>
     <w:p>
       <w:pPr>
         <w:pStyle w:val="Bibliography"/>
       </w:pPr>
       <w:r>
-        <w:t xml:space="preserve">Cadena, Carlos Daniel, John Klicka, and Robert E. Ricklefs. 2007.</w:t>
+        <w:t xml:space="preserve">Cadena, C. D., John Klicka, and Robert E. Ricklefs. 2007.</w:t>
       </w:r>
       <w:r>
         <w:t xml:space="preserve"> </w:t>
@@ -8641,7 +8632,7 @@
       <w:r>
         <w:t xml:space="preserve"> </w:t>
       </w:r>
-      <w:hyperlink r:id="rId61">
+      <w:hyperlink r:id="rId59">
         <w:r>
           <w:rPr>
             <w:rStyle w:val="Hyperlink"/>
@@ -8653,8 +8644,8 @@
         <w:t xml:space="preserve">.</w:t>
       </w:r>
     </w:p>
-    <w:bookmarkEnd w:id="62"/>
-    <w:bookmarkStart w:id="64" w:name="ref-dridi_Learning_2018"/>
+    <w:bookmarkEnd w:id="60"/>
+    <w:bookmarkStart w:id="62" w:name="ref-dridi_Learning_2018"/>
     <w:p>
       <w:pPr>
         <w:pStyle w:val="Bibliography"/>
@@ -8729,7 +8720,7 @@
       <w:r>
         <w:t xml:space="preserve"> </w:t>
       </w:r>
-      <w:hyperlink r:id="rId63">
+      <w:hyperlink r:id="rId61">
         <w:r>
           <w:rPr>
             <w:rStyle w:val="Hyperlink"/>
@@ -8741,8 +8732,8 @@
         <w:t xml:space="preserve">.</w:t>
       </w:r>
     </w:p>
-    <w:bookmarkEnd w:id="64"/>
-    <w:bookmarkStart w:id="66" w:name="ref-dridi_Environmental_2016"/>
+    <w:bookmarkEnd w:id="62"/>
+    <w:bookmarkStart w:id="64" w:name="ref-dridi_Environmental_2016"/>
     <w:p>
       <w:pPr>
         <w:pStyle w:val="Bibliography"/>
@@ -8775,7 +8766,7 @@
       <w:r>
         <w:t xml:space="preserve"> </w:t>
       </w:r>
-      <w:hyperlink r:id="rId65">
+      <w:hyperlink r:id="rId63">
         <w:r>
           <w:rPr>
             <w:rStyle w:val="Hyperlink"/>
@@ -8787,8 +8778,8 @@
         <w:t xml:space="preserve">.</w:t>
       </w:r>
     </w:p>
-    <w:bookmarkEnd w:id="66"/>
-    <w:bookmarkStart w:id="67" w:name="ref-enquist_Signaling_2010"/>
+    <w:bookmarkEnd w:id="64"/>
+    <w:bookmarkStart w:id="65" w:name="ref-enquist_Signaling_2010"/>
     <w:p>
       <w:pPr>
         <w:pStyle w:val="Bibliography"/>
@@ -8845,8 +8836,8 @@
         <w:t xml:space="preserve">.</w:t>
       </w:r>
     </w:p>
-    <w:bookmarkEnd w:id="67"/>
-    <w:bookmarkStart w:id="69" w:name="ref-enquist_Power_2016"/>
+    <w:bookmarkEnd w:id="65"/>
+    <w:bookmarkStart w:id="67" w:name="ref-enquist_Power_2016"/>
     <w:p>
       <w:pPr>
         <w:pStyle w:val="Bibliography"/>
@@ -8879,7 +8870,7 @@
       <w:r>
         <w:t xml:space="preserve"> </w:t>
       </w:r>
-      <w:hyperlink r:id="rId68">
+      <w:hyperlink r:id="rId66">
         <w:r>
           <w:rPr>
             <w:rStyle w:val="Hyperlink"/>
@@ -8891,8 +8882,8 @@
         <w:t xml:space="preserve">.</w:t>
       </w:r>
     </w:p>
-    <w:bookmarkEnd w:id="69"/>
-    <w:bookmarkStart w:id="71" w:name="ref-fawcett_Exposing_2013"/>
+    <w:bookmarkEnd w:id="67"/>
+    <w:bookmarkStart w:id="69" w:name="ref-fawcett_Exposing_2013"/>
     <w:p>
       <w:pPr>
         <w:pStyle w:val="Bibliography"/>
@@ -8925,7 +8916,7 @@
       <w:r>
         <w:t xml:space="preserve"> </w:t>
       </w:r>
-      <w:hyperlink r:id="rId70">
+      <w:hyperlink r:id="rId68">
         <w:r>
           <w:rPr>
             <w:rStyle w:val="Hyperlink"/>
@@ -8937,8 +8928,8 @@
         <w:t xml:space="preserve">.</w:t>
       </w:r>
     </w:p>
-    <w:bookmarkEnd w:id="71"/>
-    <w:bookmarkStart w:id="73" w:name="ref-frankenhuis_Enriching_2018"/>
+    <w:bookmarkEnd w:id="69"/>
+    <w:bookmarkStart w:id="71" w:name="ref-frankenhuis_Enriching_2018"/>
     <w:p>
       <w:pPr>
         <w:pStyle w:val="Bibliography"/>
@@ -8968,7 +8959,7 @@
       <w:r>
         <w:t xml:space="preserve"> </w:t>
       </w:r>
-      <w:hyperlink r:id="rId72">
+      <w:hyperlink r:id="rId70">
         <w:r>
           <w:rPr>
             <w:rStyle w:val="Hyperlink"/>
@@ -8980,8 +8971,8 @@
         <w:t xml:space="preserve">.</w:t>
       </w:r>
     </w:p>
-    <w:bookmarkEnd w:id="73"/>
-    <w:bookmarkStart w:id="75" w:name="ref-grafen_Biological_1990"/>
+    <w:bookmarkEnd w:id="71"/>
+    <w:bookmarkStart w:id="73" w:name="ref-grafen_Biological_1990"/>
     <w:p>
       <w:pPr>
         <w:pStyle w:val="Bibliography"/>
@@ -9014,7 +9005,7 @@
       <w:r>
         <w:t xml:space="preserve"> </w:t>
       </w:r>
-      <w:hyperlink r:id="rId74">
+      <w:hyperlink r:id="rId72">
         <w:r>
           <w:rPr>
             <w:rStyle w:val="Hyperlink"/>
@@ -9026,8 +9017,8 @@
         <w:t xml:space="preserve">.</w:t>
       </w:r>
     </w:p>
-    <w:bookmarkEnd w:id="75"/>
-    <w:bookmarkStart w:id="77" w:name="ref-guilford_Receiver_1991"/>
+    <w:bookmarkEnd w:id="73"/>
+    <w:bookmarkStart w:id="75" w:name="ref-guilford_Receiver_1991"/>
     <w:p>
       <w:pPr>
         <w:pStyle w:val="Bibliography"/>
@@ -9060,7 +9051,7 @@
       <w:r>
         <w:t xml:space="preserve"> </w:t>
       </w:r>
-      <w:hyperlink r:id="rId76">
+      <w:hyperlink r:id="rId74">
         <w:r>
           <w:rPr>
             <w:rStyle w:val="Hyperlink"/>
@@ -9072,8 +9063,8 @@
         <w:t xml:space="preserve">.</w:t>
       </w:r>
     </w:p>
-    <w:bookmarkEnd w:id="77"/>
-    <w:bookmarkStart w:id="79" w:name="ref-heyes_Simple_2012"/>
+    <w:bookmarkEnd w:id="75"/>
+    <w:bookmarkStart w:id="77" w:name="ref-heyes_Simple_2012"/>
     <w:p>
       <w:pPr>
         <w:pStyle w:val="Bibliography"/>
@@ -9106,7 +9097,7 @@
       <w:r>
         <w:t xml:space="preserve"> </w:t>
       </w:r>
-      <w:hyperlink r:id="rId78">
+      <w:hyperlink r:id="rId76">
         <w:r>
           <w:rPr>
             <w:rStyle w:val="Hyperlink"/>
@@ -9118,8 +9109,8 @@
         <w:t xml:space="preserve">.</w:t>
       </w:r>
     </w:p>
-    <w:bookmarkEnd w:id="79"/>
-    <w:bookmarkStart w:id="81" w:name="ref-johnstone_Recognition_1997"/>
+    <w:bookmarkEnd w:id="77"/>
+    <w:bookmarkStart w:id="79" w:name="ref-johnstone_Recognition_1997"/>
     <w:p>
       <w:pPr>
         <w:pStyle w:val="Bibliography"/>
@@ -9152,7 +9143,7 @@
       <w:r>
         <w:t xml:space="preserve"> </w:t>
       </w:r>
-      <w:hyperlink r:id="rId80">
+      <w:hyperlink r:id="rId78">
         <w:r>
           <w:rPr>
             <w:rStyle w:val="Hyperlink"/>
@@ -9164,8 +9155,8 @@
         <w:t xml:space="preserve">.</w:t>
       </w:r>
     </w:p>
-    <w:bookmarkEnd w:id="81"/>
-    <w:bookmarkStart w:id="83" w:name="ref-johnstone_Badges_1993"/>
+    <w:bookmarkEnd w:id="79"/>
+    <w:bookmarkStart w:id="81" w:name="ref-johnstone_Badges_1993"/>
     <w:p>
       <w:pPr>
         <w:pStyle w:val="Bibliography"/>
@@ -9198,7 +9189,7 @@
       <w:r>
         <w:t xml:space="preserve"> </w:t>
       </w:r>
-      <w:hyperlink r:id="rId82">
+      <w:hyperlink r:id="rId80">
         <w:r>
           <w:rPr>
             <w:rStyle w:val="Hyperlink"/>
@@ -9210,8 +9201,8 @@
         <w:t xml:space="preserve">.</w:t>
       </w:r>
     </w:p>
-    <w:bookmarkEnd w:id="83"/>
-    <w:bookmarkStart w:id="85" w:name="ref-kamil_Optimal_1983"/>
+    <w:bookmarkEnd w:id="81"/>
+    <w:bookmarkStart w:id="83" w:name="ref-kamil_Optimal_1983"/>
     <w:p>
       <w:pPr>
         <w:pStyle w:val="Bibliography"/>
@@ -9277,7 +9268,7 @@
       <w:r>
         <w:t xml:space="preserve"> </w:t>
       </w:r>
-      <w:hyperlink r:id="rId84">
+      <w:hyperlink r:id="rId82">
         <w:r>
           <w:rPr>
             <w:rStyle w:val="Hyperlink"/>
@@ -9289,8 +9280,8 @@
         <w:t xml:space="preserve">.</w:t>
       </w:r>
     </w:p>
-    <w:bookmarkEnd w:id="85"/>
-    <w:bookmarkStart w:id="87" w:name="ref-leimar_Evolution_2021"/>
+    <w:bookmarkEnd w:id="83"/>
+    <w:bookmarkStart w:id="85" w:name="ref-leimar_Evolution_2021"/>
     <w:p>
       <w:pPr>
         <w:pStyle w:val="Bibliography"/>
@@ -9356,7 +9347,7 @@
       <w:r>
         <w:t xml:space="preserve"> </w:t>
       </w:r>
-      <w:hyperlink r:id="rId86">
+      <w:hyperlink r:id="rId84">
         <w:r>
           <w:rPr>
             <w:rStyle w:val="Hyperlink"/>
@@ -9368,8 +9359,8 @@
         <w:t xml:space="preserve">.</w:t>
       </w:r>
     </w:p>
-    <w:bookmarkEnd w:id="87"/>
-    <w:bookmarkStart w:id="89" w:name="ref-leimar_Reproductive_2022"/>
+    <w:bookmarkEnd w:id="85"/>
+    <w:bookmarkStart w:id="87" w:name="ref-leimar_Reproductive_2022"/>
     <w:p>
       <w:pPr>
         <w:pStyle w:val="Bibliography"/>
@@ -9405,7 +9396,7 @@
       <w:r>
         <w:t xml:space="preserve"> </w:t>
       </w:r>
-      <w:hyperlink r:id="rId88">
+      <w:hyperlink r:id="rId86">
         <w:r>
           <w:rPr>
             <w:rStyle w:val="Hyperlink"/>
@@ -9417,8 +9408,8 @@
         <w:t xml:space="preserve">.</w:t>
       </w:r>
     </w:p>
-    <w:bookmarkEnd w:id="89"/>
-    <w:bookmarkStart w:id="91" w:name="ref-leimar_Effects_2022"/>
+    <w:bookmarkEnd w:id="87"/>
+    <w:bookmarkStart w:id="89" w:name="ref-leimar_Effects_2022"/>
     <w:p>
       <w:pPr>
         <w:pStyle w:val="Bibliography"/>
@@ -9451,7 +9442,7 @@
       <w:r>
         <w:t xml:space="preserve"> </w:t>
       </w:r>
-      <w:hyperlink r:id="rId90">
+      <w:hyperlink r:id="rId88">
         <w:r>
           <w:rPr>
             <w:rStyle w:val="Hyperlink"/>
@@ -9463,8 +9454,8 @@
         <w:t xml:space="preserve">.</w:t>
       </w:r>
     </w:p>
-    <w:bookmarkEnd w:id="91"/>
-    <w:bookmarkStart w:id="93" w:name="ref-leimar_Learning_2019"/>
+    <w:bookmarkEnd w:id="89"/>
+    <w:bookmarkStart w:id="91" w:name="ref-leimar_Learning_2019"/>
     <w:p>
       <w:pPr>
         <w:pStyle w:val="Bibliography"/>
@@ -9497,7 +9488,7 @@
       <w:r>
         <w:t xml:space="preserve"> </w:t>
       </w:r>
-      <w:hyperlink r:id="rId92">
+      <w:hyperlink r:id="rId90">
         <w:r>
           <w:rPr>
             <w:rStyle w:val="Hyperlink"/>
@@ -9509,8 +9500,8 @@
         <w:t xml:space="preserve">.</w:t>
       </w:r>
     </w:p>
-    <w:bookmarkEnd w:id="93"/>
-    <w:bookmarkStart w:id="94" w:name="ref-macphail_Brain_1982"/>
+    <w:bookmarkEnd w:id="91"/>
+    <w:bookmarkStart w:id="92" w:name="ref-macphail_Brain_1982"/>
     <w:p>
       <w:pPr>
         <w:pStyle w:val="Bibliography"/>
@@ -9583,8 +9574,8 @@
         <w:t xml:space="preserve">.</w:t>
       </w:r>
     </w:p>
-    <w:bookmarkEnd w:id="94"/>
-    <w:bookmarkStart w:id="95" w:name="ref-maynard-smith_Evolution_1982"/>
+    <w:bookmarkEnd w:id="92"/>
+    <w:bookmarkStart w:id="93" w:name="ref-maynard-smith_Evolution_1982"/>
     <w:p>
       <w:pPr>
         <w:pStyle w:val="Bibliography"/>
@@ -9666,8 +9657,8 @@
         <w:t xml:space="preserve">.</w:t>
       </w:r>
     </w:p>
-    <w:bookmarkEnd w:id="95"/>
-    <w:bookmarkStart w:id="97" w:name="ref-mcauliffe_Psychology_2015"/>
+    <w:bookmarkEnd w:id="93"/>
+    <w:bookmarkStart w:id="95" w:name="ref-mcauliffe_Psychology_2015"/>
     <w:p>
       <w:pPr>
         <w:pStyle w:val="Bibliography"/>
@@ -9700,7 +9691,7 @@
       <w:r>
         <w:t xml:space="preserve"> </w:t>
       </w:r>
-      <w:hyperlink r:id="rId96">
+      <w:hyperlink r:id="rId94">
         <w:r>
           <w:rPr>
             <w:rStyle w:val="Hyperlink"/>
@@ -9712,8 +9703,8 @@
         <w:t xml:space="preserve">.</w:t>
       </w:r>
     </w:p>
-    <w:bookmarkEnd w:id="97"/>
-    <w:bookmarkStart w:id="99" w:name="ref-moller_Female_1988"/>
+    <w:bookmarkEnd w:id="95"/>
+    <w:bookmarkStart w:id="97" w:name="ref-moller_Female_1988"/>
     <w:p>
       <w:pPr>
         <w:pStyle w:val="Bibliography"/>
@@ -9746,7 +9737,7 @@
       <w:r>
         <w:t xml:space="preserve"> </w:t>
       </w:r>
-      <w:hyperlink r:id="rId98">
+      <w:hyperlink r:id="rId96">
         <w:r>
           <w:rPr>
             <w:rStyle w:val="Hyperlink"/>
@@ -9758,8 +9749,8 @@
         <w:t xml:space="preserve">.</w:t>
       </w:r>
     </w:p>
-    <w:bookmarkEnd w:id="99"/>
-    <w:bookmarkStart w:id="101" w:name="ref-parker_Assessment_1974"/>
+    <w:bookmarkEnd w:id="97"/>
+    <w:bookmarkStart w:id="99" w:name="ref-parker_Assessment_1974"/>
     <w:p>
       <w:pPr>
         <w:pStyle w:val="Bibliography"/>
@@ -9792,7 +9783,7 @@
       <w:r>
         <w:t xml:space="preserve"> </w:t>
       </w:r>
-      <w:hyperlink r:id="rId100">
+      <w:hyperlink r:id="rId98">
         <w:r>
           <w:rPr>
             <w:rStyle w:val="Hyperlink"/>
@@ -9804,8 +9795,8 @@
         <w:t xml:space="preserve">.</w:t>
       </w:r>
     </w:p>
-    <w:bookmarkEnd w:id="101"/>
-    <w:bookmarkStart w:id="103" w:name="ref-quinones_Negotiation_2016"/>
+    <w:bookmarkEnd w:id="99"/>
+    <w:bookmarkStart w:id="101" w:name="ref-quinones_Negotiation_2016"/>
     <w:p>
       <w:pPr>
         <w:pStyle w:val="Bibliography"/>
@@ -9838,7 +9829,7 @@
       <w:r>
         <w:t xml:space="preserve"> </w:t>
       </w:r>
-      <w:hyperlink r:id="rId102">
+      <w:hyperlink r:id="rId100">
         <w:r>
           <w:rPr>
             <w:rStyle w:val="Hyperlink"/>
@@ -9850,8 +9841,8 @@
         <w:t xml:space="preserve">.</w:t>
       </w:r>
     </w:p>
-    <w:bookmarkEnd w:id="103"/>
-    <w:bookmarkStart w:id="105" w:name="ref-quinones_Reinforcement_2020"/>
+    <w:bookmarkEnd w:id="101"/>
+    <w:bookmarkStart w:id="103" w:name="ref-quinones_Reinforcement_2020"/>
     <w:p>
       <w:pPr>
         <w:pStyle w:val="Bibliography"/>
@@ -9929,7 +9920,7 @@
       <w:r>
         <w:t xml:space="preserve"> </w:t>
       </w:r>
-      <w:hyperlink r:id="rId104">
+      <w:hyperlink r:id="rId102">
         <w:r>
           <w:rPr>
             <w:rStyle w:val="Hyperlink"/>
@@ -9941,8 +9932,8 @@
         <w:t xml:space="preserve">.</w:t>
       </w:r>
     </w:p>
-    <w:bookmarkEnd w:id="105"/>
-    <w:bookmarkStart w:id="107" w:name="ref-remsen_High_1984"/>
+    <w:bookmarkEnd w:id="103"/>
+    <w:bookmarkStart w:id="105" w:name="ref-remsen_High_1984"/>
     <w:p>
       <w:pPr>
         <w:pStyle w:val="Bibliography"/>
@@ -10047,7 +10038,7 @@
       <w:r>
         <w:t xml:space="preserve"> </w:t>
       </w:r>
-      <w:hyperlink r:id="rId106">
+      <w:hyperlink r:id="rId104">
         <w:r>
           <w:rPr>
             <w:rStyle w:val="Hyperlink"/>
@@ -10059,8 +10050,8 @@
         <w:t xml:space="preserve">.</w:t>
       </w:r>
     </w:p>
-    <w:bookmarkEnd w:id="107"/>
-    <w:bookmarkStart w:id="109" w:name="ref-rohwer_Social_1975"/>
+    <w:bookmarkEnd w:id="105"/>
+    <w:bookmarkStart w:id="107" w:name="ref-rohwer_Social_1975"/>
     <w:p>
       <w:pPr>
         <w:pStyle w:val="Bibliography"/>
@@ -10114,7 +10105,7 @@
       <w:r>
         <w:t xml:space="preserve"> </w:t>
       </w:r>
-      <w:hyperlink r:id="rId108">
+      <w:hyperlink r:id="rId106">
         <w:r>
           <w:rPr>
             <w:rStyle w:val="Hyperlink"/>
@@ -10126,8 +10117,8 @@
         <w:t xml:space="preserve">.</w:t>
       </w:r>
     </w:p>
-    <w:bookmarkEnd w:id="109"/>
-    <w:bookmarkStart w:id="111" w:name="ref-sanchez-tojar_Metaanalysis_2018"/>
+    <w:bookmarkEnd w:id="107"/>
+    <w:bookmarkStart w:id="109" w:name="ref-sanchez-tojar_Metaanalysis_2018"/>
     <w:p>
       <w:pPr>
         <w:pStyle w:val="Bibliography"/>
@@ -10166,12 +10157,91 @@
       <w:r>
         <w:t xml:space="preserve"> </w:t>
       </w:r>
+      <w:hyperlink r:id="rId108">
+        <w:r>
+          <w:rPr>
+            <w:rStyle w:val="Hyperlink"/>
+          </w:rPr>
+          <w:t xml:space="preserve">https://doi.org/10.7554/eLife.37385</w:t>
+        </w:r>
+      </w:hyperlink>
+      <w:r>
+        <w:t xml:space="preserve">.</w:t>
+      </w:r>
+    </w:p>
+    <w:bookmarkEnd w:id="109"/>
+    <w:bookmarkStart w:id="111" w:name="ref-sonnenberg_Natural_2019"/>
+    <w:p>
+      <w:pPr>
+        <w:pStyle w:val="Bibliography"/>
+      </w:pPr>
+      <w:r>
+        <w:t xml:space="preserve">Sonnenberg, Benjamin R., Carrie L. Branch, Angela M. Pitera, Eli Bridge, and Vladimir V. Pravosudov. 2019.</w:t>
+      </w:r>
+      <w:r>
+        <w:t xml:space="preserve"> </w:t>
+      </w:r>
+      <w:r>
+        <w:t xml:space="preserve">“Natural</w:t>
+      </w:r>
+      <w:r>
+        <w:t xml:space="preserve"> </w:t>
+      </w:r>
+      <w:r>
+        <w:t xml:space="preserve">Selection</w:t>
+      </w:r>
+      <w:r>
+        <w:t xml:space="preserve"> </w:t>
+      </w:r>
+      <w:r>
+        <w:t xml:space="preserve">and</w:t>
+      </w:r>
+      <w:r>
+        <w:t xml:space="preserve"> </w:t>
+      </w:r>
+      <w:r>
+        <w:t xml:space="preserve">Spatial Cognition</w:t>
+      </w:r>
+      <w:r>
+        <w:t xml:space="preserve"> </w:t>
+      </w:r>
+      <w:r>
+        <w:t xml:space="preserve">in</w:t>
+      </w:r>
+      <w:r>
+        <w:t xml:space="preserve"> </w:t>
+      </w:r>
+      <w:r>
+        <w:t xml:space="preserve">Wild Food-Caching Mountain Chickadees</w:t>
+      </w:r>
+      <w:r>
+        <w:t xml:space="preserve">.”</w:t>
+      </w:r>
+      <w:r>
+        <w:t xml:space="preserve"> </w:t>
+      </w:r>
+      <w:r>
+        <w:rPr>
+          <w:iCs/>
+          <w:i/>
+        </w:rPr>
+        <w:t xml:space="preserve">Current Biology</w:t>
+      </w:r>
+      <w:r>
+        <w:t xml:space="preserve"> </w:t>
+      </w:r>
+      <w:r>
+        <w:t xml:space="preserve">29 (4): 670–676.e3.</w:t>
+      </w:r>
+      <w:r>
+        <w:t xml:space="preserve"> </w:t>
+      </w:r>
       <w:hyperlink r:id="rId110">
         <w:r>
           <w:rPr>
             <w:rStyle w:val="Hyperlink"/>
           </w:rPr>
-          <w:t xml:space="preserve">https://doi.org/10.7554/eLife.37385</w:t>
+          <w:t xml:space="preserve">https://doi.org/10.1016/j.cub.2019.01.006</w:t>
         </w:r>
       </w:hyperlink>
       <w:r>
@@ -10467,176 +10537,6 @@
     <w:p>
       <w:r>
         <w:separator/>
-      </w:r>
-    </w:p>
-  </w:footnote>
-  <w:footnote w:id="20">
-    <w:p>
-      <w:pPr>
-        <w:pStyle w:val="FootnoteText"/>
-      </w:pPr>
-      <w:r>
-        <w:rPr>
-          <w:rStyle w:val="FootnoteReference"/>
-        </w:rPr>
-        <w:footnoteRef/>
-      </w:r>
-      <w:r>
-        <w:t xml:space="preserve"> </w:t>
-      </w:r>
-      <w:r>
-        <w:t xml:space="preserve">Laboratorio</w:t>
-      </w:r>
-      <w:r>
-        <w:t xml:space="preserve"> </w:t>
-      </w:r>
-      <w:r>
-        <w:t xml:space="preserve">de</w:t>
-      </w:r>
-      <w:r>
-        <w:t xml:space="preserve"> </w:t>
-      </w:r>
-      <w:r>
-        <w:t xml:space="preserve">Biología</w:t>
-      </w:r>
-      <w:r>
-        <w:t xml:space="preserve"> </w:t>
-      </w:r>
-      <w:r>
-        <w:t xml:space="preserve">Evolutiva</w:t>
-      </w:r>
-      <w:r>
-        <w:t xml:space="preserve"> </w:t>
-      </w:r>
-      <w:r>
-        <w:t xml:space="preserve">de</w:t>
-      </w:r>
-      <w:r>
-        <w:t xml:space="preserve"> </w:t>
-      </w:r>
-      <w:r>
-        <w:t xml:space="preserve">Vertebrados,</w:t>
-      </w:r>
-      <w:r>
-        <w:t xml:space="preserve"> </w:t>
-      </w:r>
-      <w:r>
-        <w:t xml:space="preserve">Departamento</w:t>
-      </w:r>
-      <w:r>
-        <w:t xml:space="preserve"> </w:t>
-      </w:r>
-      <w:r>
-        <w:t xml:space="preserve">de</w:t>
-      </w:r>
-      <w:r>
-        <w:t xml:space="preserve"> </w:t>
-      </w:r>
-      <w:r>
-        <w:t xml:space="preserve">Ciencias</w:t>
-      </w:r>
-      <w:r>
-        <w:t xml:space="preserve"> </w:t>
-      </w:r>
-      <w:r>
-        <w:t xml:space="preserve">Biológicas,</w:t>
-      </w:r>
-      <w:r>
-        <w:t xml:space="preserve"> </w:t>
-      </w:r>
-      <w:r>
-        <w:t xml:space="preserve">Universidad</w:t>
-      </w:r>
-      <w:r>
-        <w:t xml:space="preserve"> </w:t>
-      </w:r>
-      <w:r>
-        <w:t xml:space="preserve">de</w:t>
-      </w:r>
-      <w:r>
-        <w:t xml:space="preserve"> </w:t>
-      </w:r>
-      <w:r>
-        <w:t xml:space="preserve">los</w:t>
-      </w:r>
-      <w:r>
-        <w:t xml:space="preserve"> </w:t>
-      </w:r>
-      <w:r>
-        <w:t xml:space="preserve">Andes,</w:t>
-      </w:r>
-      <w:r>
-        <w:t xml:space="preserve"> </w:t>
-      </w:r>
-      <w:r>
-        <w:t xml:space="preserve">Bogotá,</w:t>
-      </w:r>
-      <w:r>
-        <w:t xml:space="preserve"> </w:t>
-      </w:r>
-      <w:r>
-        <w:t xml:space="preserve">Colombia</w:t>
-      </w:r>
-    </w:p>
-  </w:footnote>
-  <w:footnote w:id="21">
-    <w:p>
-      <w:pPr>
-        <w:pStyle w:val="FootnoteText"/>
-      </w:pPr>
-      <w:r>
-        <w:rPr>
-          <w:rStyle w:val="FootnoteReference"/>
-        </w:rPr>
-        <w:footnoteRef/>
-      </w:r>
-      <w:r>
-        <w:t xml:space="preserve"> </w:t>
-      </w:r>
-      <w:r>
-        <w:t xml:space="preserve">Institute</w:t>
-      </w:r>
-      <w:r>
-        <w:t xml:space="preserve"> </w:t>
-      </w:r>
-      <w:r>
-        <w:t xml:space="preserve">of</w:t>
-      </w:r>
-      <w:r>
-        <w:t xml:space="preserve"> </w:t>
-      </w:r>
-      <w:r>
-        <w:t xml:space="preserve">Biology,</w:t>
-      </w:r>
-      <w:r>
-        <w:t xml:space="preserve"> </w:t>
-      </w:r>
-      <w:r>
-        <w:t xml:space="preserve">University</w:t>
-      </w:r>
-      <w:r>
-        <w:t xml:space="preserve"> </w:t>
-      </w:r>
-      <w:r>
-        <w:t xml:space="preserve">of</w:t>
-      </w:r>
-      <w:r>
-        <w:t xml:space="preserve"> </w:t>
-      </w:r>
-      <w:r>
-        <w:t xml:space="preserve">Neuchâtel,</w:t>
-      </w:r>
-      <w:r>
-        <w:t xml:space="preserve"> </w:t>
-      </w:r>
-      <w:r>
-        <w:t xml:space="preserve">Neuchâtel,</w:t>
-      </w:r>
-      <w:r>
-        <w:t xml:space="preserve"> </w:t>
-      </w:r>
-      <w:r>
-        <w:t xml:space="preserve">Switzerland</w:t>
       </w:r>
     </w:p>
   </w:footnote>

</xml_diff>